<commit_message>
início do ultimo capítulo
</commit_message>
<xml_diff>
--- a/Documento/Doc. TCC 3.0.1.docx
+++ b/Documento/Doc. TCC 3.0.1.docx
@@ -7818,7 +7818,23 @@
           <w:sz w:val="24"/>
           <w:szCs w:val="24"/>
         </w:rPr>
-        <w:t xml:space="preserve"> soluções adotadas comumente para combater esses índices, tecnologias que são usadas a favor da segurança.</w:t>
+        <w:t xml:space="preserve"> soluções adotadas comume</w:t>
+      </w:r>
+      <w:r>
+        <w:rPr>
+          <w:rFonts w:ascii="Arial" w:eastAsia="Arial" w:hAnsi="Arial" w:cs="Arial"/>
+          <w:sz w:val="24"/>
+          <w:szCs w:val="24"/>
+        </w:rPr>
+        <w:t>nte para combater esses índices e</w:t>
+      </w:r>
+      <w:r>
+        <w:rPr>
+          <w:rFonts w:ascii="Arial" w:eastAsia="Arial" w:hAnsi="Arial" w:cs="Arial"/>
+          <w:sz w:val="24"/>
+          <w:szCs w:val="24"/>
+        </w:rPr>
+        <w:t xml:space="preserve"> tecnologias que são usadas a favor da segurança.</w:t>
       </w:r>
     </w:p>
     <w:p>
@@ -8088,7 +8104,23 @@
           <w:sz w:val="24"/>
           <w:szCs w:val="24"/>
         </w:rPr>
-        <w:t xml:space="preserve">izando de sua </w:t>
+        <w:t>izando</w:t>
+      </w:r>
+      <w:r>
+        <w:rPr>
+          <w:rFonts w:ascii="Arial" w:eastAsia="Arial" w:hAnsi="Arial" w:cs="Arial"/>
+          <w:sz w:val="24"/>
+          <w:szCs w:val="24"/>
+        </w:rPr>
+        <w:t>-se</w:t>
+      </w:r>
+      <w:r>
+        <w:rPr>
+          <w:rFonts w:ascii="Arial" w:eastAsia="Arial" w:hAnsi="Arial" w:cs="Arial"/>
+          <w:sz w:val="24"/>
+          <w:szCs w:val="24"/>
+        </w:rPr>
+        <w:t xml:space="preserve"> de sua </w:t>
       </w:r>
       <w:r>
         <w:rPr>
@@ -9709,7 +9741,8 @@
         <w:jc w:val="both"/>
         <w:rPr>
           <w:rFonts w:ascii="Arial" w:hAnsi="Arial" w:cs="Arial"/>
-          <w:color w:val="000000" w:themeColor="text1"/>
+          <w:color w:val="000000"/>
+          <w:szCs w:val="18"/>
         </w:rPr>
       </w:pPr>
       <w:bookmarkStart w:id="7" w:name="_Toc332657454"/>
@@ -9726,7 +9759,14 @@
           <w:rFonts w:ascii="Arial" w:hAnsi="Arial" w:cs="Arial"/>
           <w:color w:val="000000" w:themeColor="text1"/>
         </w:rPr>
-        <w:t xml:space="preserve"> -</w:t>
+        <w:t xml:space="preserve"> </w:t>
+      </w:r>
+      <w:r>
+        <w:rPr>
+          <w:rFonts w:ascii="Arial" w:hAnsi="Arial" w:cs="Arial"/>
+          <w:color w:val="000000" w:themeColor="text1"/>
+        </w:rPr>
+        <w:t>–</w:t>
       </w:r>
       <w:r>
         <w:rPr>
@@ -9812,64 +9852,41 @@
     <w:p>
       <w:pPr>
         <w:pStyle w:val="Ttulo2"/>
+        <w:numPr>
+          <w:ilvl w:val="1"/>
+          <w:numId w:val="22"/>
+        </w:numPr>
         <w:spacing w:before="0" w:line="360" w:lineRule="auto"/>
         <w:rPr>
           <w:rFonts w:ascii="Arial" w:hAnsi="Arial" w:cs="Arial"/>
           <w:color w:val="000000" w:themeColor="text1"/>
-          <w:sz w:val="44"/>
+          <w:sz w:val="28"/>
         </w:rPr>
       </w:pPr>
       <w:bookmarkStart w:id="8" w:name="_Toc332657455"/>
-      <w:proofErr w:type="gramStart"/>
       <w:r>
         <w:rPr>
           <w:rFonts w:ascii="Arial" w:hAnsi="Arial" w:cs="Arial"/>
           <w:color w:val="000000" w:themeColor="text1"/>
-        </w:rPr>
-        <w:t>1</w:t>
+          <w:sz w:val="28"/>
+        </w:rPr>
+        <w:t>–</w:t>
       </w:r>
       <w:r>
         <w:rPr>
           <w:rFonts w:ascii="Arial" w:hAnsi="Arial" w:cs="Arial"/>
           <w:color w:val="000000" w:themeColor="text1"/>
-        </w:rPr>
-        <w:t>.1</w:t>
+          <w:sz w:val="28"/>
+        </w:rPr>
+        <w:t xml:space="preserve"> </w:t>
       </w:r>
       <w:r>
         <w:rPr>
           <w:rFonts w:ascii="Arial" w:hAnsi="Arial" w:cs="Arial"/>
           <w:color w:val="000000" w:themeColor="text1"/>
-        </w:rPr>
-        <w:t xml:space="preserve"> </w:t>
-      </w:r>
-      <w:r>
-        <w:rPr>
-          <w:rFonts w:ascii="Arial" w:hAnsi="Arial" w:cs="Arial"/>
-          <w:color w:val="000000" w:themeColor="text1"/>
-        </w:rPr>
-        <w:t>–</w:t>
-      </w:r>
-      <w:r>
-        <w:rPr>
-          <w:rFonts w:ascii="Arial" w:hAnsi="Arial" w:cs="Arial"/>
-          <w:color w:val="000000" w:themeColor="text1"/>
-        </w:rPr>
-        <w:t xml:space="preserve"> </w:t>
-      </w:r>
-      <w:r>
-        <w:rPr>
-          <w:rFonts w:ascii="Arial" w:hAnsi="Arial" w:cs="Arial"/>
-          <w:color w:val="000000" w:themeColor="text1"/>
-        </w:rPr>
-        <w:t>História</w:t>
-      </w:r>
-      <w:proofErr w:type="gramEnd"/>
-      <w:r>
-        <w:rPr>
-          <w:rFonts w:ascii="Arial" w:hAnsi="Arial" w:cs="Arial"/>
-          <w:color w:val="000000" w:themeColor="text1"/>
-        </w:rPr>
-        <w:t xml:space="preserve"> do Aparelho</w:t>
+          <w:sz w:val="28"/>
+        </w:rPr>
+        <w:t>História do Aparelho</w:t>
       </w:r>
       <w:bookmarkEnd w:id="8"/>
     </w:p>
@@ -11697,6 +11714,10 @@
     <w:p>
       <w:pPr>
         <w:pStyle w:val="Ttulo2"/>
+        <w:numPr>
+          <w:ilvl w:val="1"/>
+          <w:numId w:val="22"/>
+        </w:numPr>
         <w:spacing w:before="0" w:line="360" w:lineRule="auto"/>
         <w:rPr>
           <w:rFonts w:ascii="Arial" w:hAnsi="Arial" w:cs="Arial"/>
@@ -11711,23 +11732,7 @@
           <w:color w:val="auto"/>
           <w:sz w:val="28"/>
         </w:rPr>
-        <w:t>1.</w:t>
-      </w:r>
-      <w:r>
-        <w:rPr>
-          <w:rFonts w:ascii="Arial" w:hAnsi="Arial" w:cs="Arial"/>
-          <w:color w:val="auto"/>
-          <w:sz w:val="28"/>
-        </w:rPr>
-        <w:t>2</w:t>
-      </w:r>
-      <w:r>
-        <w:rPr>
-          <w:rFonts w:ascii="Arial" w:hAnsi="Arial" w:cs="Arial"/>
-          <w:color w:val="auto"/>
-          <w:sz w:val="28"/>
-        </w:rPr>
-        <w:t xml:space="preserve"> -</w:t>
+        <w:t>-</w:t>
       </w:r>
       <w:r>
         <w:rPr>
@@ -12147,9 +12152,23 @@
     <w:p>
       <w:pPr>
         <w:pStyle w:val="Ttulo2"/>
+        <w:numPr>
+          <w:ilvl w:val="1"/>
+          <w:numId w:val="22"/>
+        </w:numPr>
         <w:spacing w:before="0" w:line="360" w:lineRule="auto"/>
-        <w:ind w:left="66"/>
         <w:jc w:val="both"/>
+        <w:rPr>
+          <w:rFonts w:ascii="Arial" w:hAnsi="Arial" w:cs="Arial"/>
+          <w:bCs w:val="0"/>
+          <w:color w:val="000000" w:themeColor="text1"/>
+          <w:sz w:val="28"/>
+          <w:szCs w:val="28"/>
+          <w:shd w:val="clear" w:color="auto" w:fill="FBFDFF"/>
+        </w:rPr>
+      </w:pPr>
+      <w:bookmarkStart w:id="16" w:name="_Toc332657457"/>
+      <w:r>
         <w:rPr>
           <w:rStyle w:val="Forte"/>
           <w:rFonts w:ascii="Arial" w:hAnsi="Arial" w:cs="Arial"/>
@@ -12159,8 +12178,8 @@
           <w:szCs w:val="28"/>
           <w:shd w:val="clear" w:color="auto" w:fill="FBFDFF"/>
         </w:rPr>
-      </w:pPr>
-      <w:bookmarkStart w:id="16" w:name="_Toc332657457"/>
+        <w:t>-</w:t>
+      </w:r>
       <w:r>
         <w:rPr>
           <w:rStyle w:val="Forte"/>
@@ -12171,7 +12190,7 @@
           <w:szCs w:val="28"/>
           <w:shd w:val="clear" w:color="auto" w:fill="FBFDFF"/>
         </w:rPr>
-        <w:t>1.</w:t>
+        <w:t xml:space="preserve"> </w:t>
       </w:r>
       <w:r>
         <w:rPr>
@@ -12183,42 +12202,6 @@
           <w:szCs w:val="28"/>
           <w:shd w:val="clear" w:color="auto" w:fill="FBFDFF"/>
         </w:rPr>
-        <w:t>3</w:t>
-      </w:r>
-      <w:r>
-        <w:rPr>
-          <w:rStyle w:val="Forte"/>
-          <w:rFonts w:ascii="Arial" w:hAnsi="Arial" w:cs="Arial"/>
-          <w:b/>
-          <w:color w:val="000000" w:themeColor="text1"/>
-          <w:sz w:val="28"/>
-          <w:szCs w:val="28"/>
-          <w:shd w:val="clear" w:color="auto" w:fill="FBFDFF"/>
-        </w:rPr>
-        <w:t xml:space="preserve"> -</w:t>
-      </w:r>
-      <w:r>
-        <w:rPr>
-          <w:rStyle w:val="Forte"/>
-          <w:rFonts w:ascii="Arial" w:hAnsi="Arial" w:cs="Arial"/>
-          <w:b/>
-          <w:color w:val="000000" w:themeColor="text1"/>
-          <w:sz w:val="28"/>
-          <w:szCs w:val="28"/>
-          <w:shd w:val="clear" w:color="auto" w:fill="FBFDFF"/>
-        </w:rPr>
-        <w:t xml:space="preserve"> </w:t>
-      </w:r>
-      <w:r>
-        <w:rPr>
-          <w:rStyle w:val="Forte"/>
-          <w:rFonts w:ascii="Arial" w:hAnsi="Arial" w:cs="Arial"/>
-          <w:b/>
-          <w:color w:val="000000" w:themeColor="text1"/>
-          <w:sz w:val="28"/>
-          <w:szCs w:val="28"/>
-          <w:shd w:val="clear" w:color="auto" w:fill="FBFDFF"/>
-        </w:rPr>
         <w:t>Primeira Geração - 1G</w:t>
       </w:r>
       <w:bookmarkEnd w:id="16"/>
@@ -13260,6 +13243,11 @@
     </w:p>
     <w:p>
       <w:pPr>
+        <w:pStyle w:val="PargrafodaLista"/>
+        <w:numPr>
+          <w:ilvl w:val="1"/>
+          <w:numId w:val="22"/>
+        </w:numPr>
         <w:spacing w:after="0" w:line="360" w:lineRule="auto"/>
         <w:jc w:val="both"/>
         <w:outlineLvl w:val="1"/>
@@ -13282,29 +13270,7 @@
           <w:szCs w:val="28"/>
           <w:shd w:val="clear" w:color="auto" w:fill="FBFDFF"/>
         </w:rPr>
-        <w:t>1.</w:t>
-      </w:r>
-      <w:r>
-        <w:rPr>
-          <w:rStyle w:val="Forte"/>
-          <w:rFonts w:ascii="Arial" w:hAnsi="Arial" w:cs="Arial"/>
-          <w:color w:val="10141F"/>
-          <w:sz w:val="28"/>
-          <w:szCs w:val="28"/>
-          <w:shd w:val="clear" w:color="auto" w:fill="FBFDFF"/>
-        </w:rPr>
-        <w:t>4</w:t>
-      </w:r>
-      <w:r>
-        <w:rPr>
-          <w:rStyle w:val="Forte"/>
-          <w:rFonts w:ascii="Arial" w:hAnsi="Arial" w:cs="Arial"/>
-          <w:color w:val="10141F"/>
-          <w:sz w:val="28"/>
-          <w:szCs w:val="28"/>
-          <w:shd w:val="clear" w:color="auto" w:fill="FBFDFF"/>
-        </w:rPr>
-        <w:t xml:space="preserve"> -</w:t>
+        <w:t>-</w:t>
       </w:r>
       <w:r>
         <w:rPr>
@@ -14145,6 +14111,10 @@
     <w:p>
       <w:pPr>
         <w:pStyle w:val="textobasebold"/>
+        <w:numPr>
+          <w:ilvl w:val="1"/>
+          <w:numId w:val="22"/>
+        </w:numPr>
         <w:shd w:val="clear" w:color="auto" w:fill="FFFFFF"/>
         <w:spacing w:before="0" w:beforeAutospacing="0" w:after="0" w:afterAutospacing="0" w:line="360" w:lineRule="auto"/>
         <w:jc w:val="both"/>
@@ -14162,16 +14132,7 @@
           <w:bCs/>
           <w:sz w:val="28"/>
         </w:rPr>
-        <w:t>1.5</w:t>
-      </w:r>
-      <w:r>
-        <w:rPr>
-          <w:rFonts w:ascii="Arial" w:hAnsi="Arial" w:cs="Arial"/>
-          <w:b/>
-          <w:bCs/>
-          <w:sz w:val="28"/>
-        </w:rPr>
-        <w:t xml:space="preserve"> -</w:t>
+        <w:t>-</w:t>
       </w:r>
       <w:r>
         <w:rPr>
@@ -17424,6 +17385,10 @@
     <w:p>
       <w:pPr>
         <w:pStyle w:val="Ttulo2"/>
+        <w:numPr>
+          <w:ilvl w:val="1"/>
+          <w:numId w:val="22"/>
+        </w:numPr>
         <w:spacing w:before="0" w:line="360" w:lineRule="auto"/>
         <w:rPr>
           <w:rFonts w:ascii="Arial" w:hAnsi="Arial" w:cs="Arial"/>
@@ -17441,25 +17406,7 @@
           <w:szCs w:val="24"/>
         </w:rPr>
         <w:lastRenderedPageBreak/>
-        <w:t>1.</w:t>
-      </w:r>
-      <w:r>
-        <w:rPr>
-          <w:rFonts w:ascii="Arial" w:hAnsi="Arial" w:cs="Arial"/>
-          <w:color w:val="auto"/>
-          <w:sz w:val="28"/>
-          <w:szCs w:val="24"/>
-        </w:rPr>
-        <w:t>6</w:t>
-      </w:r>
-      <w:r>
-        <w:rPr>
-          <w:rFonts w:ascii="Arial" w:hAnsi="Arial" w:cs="Arial"/>
-          <w:color w:val="auto"/>
-          <w:sz w:val="28"/>
-          <w:szCs w:val="24"/>
-        </w:rPr>
-        <w:t xml:space="preserve"> -</w:t>
+        <w:t>-</w:t>
       </w:r>
       <w:r>
         <w:rPr>
@@ -18064,6 +18011,10 @@
     <w:p>
       <w:pPr>
         <w:pStyle w:val="Ttulo1"/>
+        <w:numPr>
+          <w:ilvl w:val="0"/>
+          <w:numId w:val="22"/>
+        </w:numPr>
         <w:spacing w:before="0"/>
         <w:rPr>
           <w:rFonts w:ascii="Arial" w:hAnsi="Arial" w:cs="Arial"/>
@@ -18071,7 +18022,6 @@
           <w:szCs w:val="24"/>
         </w:rPr>
       </w:pPr>
-      <w:proofErr w:type="gramStart"/>
       <w:r>
         <w:rPr>
           <w:rFonts w:ascii="Arial" w:hAnsi="Arial" w:cs="Arial"/>
@@ -18079,7 +18029,7 @@
           <w:szCs w:val="24"/>
         </w:rPr>
         <w:lastRenderedPageBreak/>
-        <w:t>2 –</w:t>
+        <w:t>–</w:t>
       </w:r>
       <w:r>
         <w:rPr>
@@ -18095,16 +18045,7 @@
           <w:color w:val="auto"/>
           <w:szCs w:val="24"/>
         </w:rPr>
-        <w:t>Segurança</w:t>
-      </w:r>
-      <w:proofErr w:type="gramEnd"/>
-      <w:r>
-        <w:rPr>
-          <w:rFonts w:ascii="Arial" w:hAnsi="Arial" w:cs="Arial"/>
-          <w:color w:val="auto"/>
-          <w:szCs w:val="24"/>
-        </w:rPr>
-        <w:t xml:space="preserve"> Domiciliar</w:t>
+        <w:t>Segurança Domiciliar</w:t>
       </w:r>
       <w:bookmarkEnd w:id="23"/>
     </w:p>
@@ -21002,6 +20943,10 @@
     <w:p>
       <w:pPr>
         <w:pStyle w:val="Ttulo1"/>
+        <w:numPr>
+          <w:ilvl w:val="0"/>
+          <w:numId w:val="22"/>
+        </w:numPr>
         <w:spacing w:before="0"/>
         <w:rPr>
           <w:rFonts w:ascii="Arial" w:hAnsi="Arial" w:cs="Arial"/>
@@ -21015,14 +20960,7 @@
           <w:color w:val="auto"/>
         </w:rPr>
         <w:lastRenderedPageBreak/>
-        <w:t>3</w:t>
-      </w:r>
-      <w:r>
-        <w:rPr>
-          <w:rFonts w:ascii="Arial" w:hAnsi="Arial" w:cs="Arial"/>
-          <w:color w:val="auto"/>
-        </w:rPr>
-        <w:t xml:space="preserve"> – ESTUDO DE CASO</w:t>
+        <w:t>– ESTUDO DE CASO</w:t>
       </w:r>
       <w:r>
         <w:rPr>
@@ -21232,6 +21170,10 @@
     <w:p>
       <w:pPr>
         <w:pStyle w:val="Ttulo2"/>
+        <w:numPr>
+          <w:ilvl w:val="1"/>
+          <w:numId w:val="22"/>
+        </w:numPr>
         <w:spacing w:before="0" w:line="360" w:lineRule="auto"/>
         <w:rPr>
           <w:rFonts w:ascii="Arial" w:hAnsi="Arial" w:cs="Arial"/>
@@ -21246,15 +21188,7 @@
           <w:color w:val="auto"/>
           <w:sz w:val="28"/>
         </w:rPr>
-        <w:t>3</w:t>
-      </w:r>
-      <w:r>
-        <w:rPr>
-          <w:rFonts w:ascii="Arial" w:hAnsi="Arial" w:cs="Arial"/>
-          <w:color w:val="auto"/>
-          <w:sz w:val="28"/>
-        </w:rPr>
-        <w:t xml:space="preserve">.1 – </w:t>
+        <w:t xml:space="preserve">– </w:t>
       </w:r>
       <w:proofErr w:type="spellStart"/>
       <w:proofErr w:type="gramStart"/>
@@ -24574,6 +24508,10 @@
     <w:p>
       <w:pPr>
         <w:pStyle w:val="Ttulo2"/>
+        <w:numPr>
+          <w:ilvl w:val="1"/>
+          <w:numId w:val="22"/>
+        </w:numPr>
         <w:spacing w:before="0" w:line="360" w:lineRule="auto"/>
         <w:rPr>
           <w:rFonts w:ascii="Arial" w:hAnsi="Arial" w:cs="Arial"/>
@@ -24588,17 +24526,19 @@
           <w:color w:val="auto"/>
           <w:sz w:val="28"/>
         </w:rPr>
-        <w:t>3</w:t>
-      </w:r>
+        <w:t xml:space="preserve">– </w:t>
+      </w:r>
+      <w:proofErr w:type="spellStart"/>
       <w:r>
         <w:rPr>
           <w:rFonts w:ascii="Arial" w:hAnsi="Arial" w:cs="Arial"/>
           <w:color w:val="auto"/>
           <w:sz w:val="28"/>
         </w:rPr>
-        <w:t>.2 – Android</w:t>
+        <w:t>Android</w:t>
       </w:r>
       <w:bookmarkEnd w:id="37"/>
+      <w:proofErr w:type="spellEnd"/>
     </w:p>
     <w:p>
       <w:pPr>
@@ -29353,6 +29293,10 @@
     <w:p>
       <w:pPr>
         <w:pStyle w:val="Ttulo1"/>
+        <w:numPr>
+          <w:ilvl w:val="0"/>
+          <w:numId w:val="22"/>
+        </w:numPr>
         <w:spacing w:before="0" w:line="360" w:lineRule="auto"/>
         <w:rPr>
           <w:rFonts w:ascii="Arial" w:hAnsi="Arial" w:cs="Arial"/>
@@ -29370,7 +29314,7 @@
           <w:szCs w:val="24"/>
         </w:rPr>
         <w:lastRenderedPageBreak/>
-        <w:t>4 – Hardware</w:t>
+        <w:t>– Hardware</w:t>
       </w:r>
       <w:r>
         <w:rPr>
@@ -29815,7 +29759,6 @@
         <w:t xml:space="preserve">estudo direcionado ao </w:t>
       </w:r>
       <w:commentRangeStart w:id="45"/>
-      <w:proofErr w:type="spellStart"/>
       <w:r>
         <w:rPr>
           <w:rFonts w:ascii="Arial" w:hAnsi="Arial" w:cs="Arial"/>
@@ -29825,7 +29768,6 @@
         <w:t>Arduino</w:t>
       </w:r>
       <w:commentRangeEnd w:id="45"/>
-      <w:proofErr w:type="spellEnd"/>
       <w:r>
         <w:rPr>
           <w:rStyle w:val="Refdecomentrio"/>
@@ -29844,6 +29786,10 @@
     <w:p>
       <w:pPr>
         <w:pStyle w:val="Ttulo2"/>
+        <w:numPr>
+          <w:ilvl w:val="1"/>
+          <w:numId w:val="22"/>
+        </w:numPr>
         <w:spacing w:before="0"/>
         <w:rPr>
           <w:rFonts w:ascii="Arial" w:hAnsi="Arial" w:cs="Arial"/>
@@ -29859,7 +29805,7 @@
           <w:sz w:val="24"/>
           <w:szCs w:val="24"/>
         </w:rPr>
-        <w:t>4.1 – Arduino</w:t>
+        <w:t>– Arduino</w:t>
       </w:r>
     </w:p>
     <w:p>
@@ -30287,23 +30233,32 @@
           <w:rFonts w:ascii="Arial" w:hAnsi="Arial" w:cs="Arial"/>
           <w:sz w:val="24"/>
         </w:rPr>
-        <w:t xml:space="preserve"> um computador inteiro dentro de um pequeno chip (o microcontrolador). O microcontrolador na placa é programado usando a linguagem de programação do </w:t>
+        <w:t xml:space="preserve"> um computador inteiro dentro de um pequeno chip (o microcontrolador). O microcontrolador na placa é programado usando a linguagem de programação do Arduino (baseado em </w:t>
       </w:r>
       <w:proofErr w:type="spellStart"/>
       <w:r>
         <w:rPr>
           <w:rFonts w:ascii="Arial" w:hAnsi="Arial" w:cs="Arial"/>
-          <w:sz w:val="24"/>
-        </w:rPr>
-        <w:t>Arduino</w:t>
+          <w:i/>
+          <w:sz w:val="24"/>
+        </w:rPr>
+        <w:t>Wiring</w:t>
       </w:r>
       <w:proofErr w:type="spellEnd"/>
       <w:r>
         <w:rPr>
-          <w:rFonts w:ascii="Arial" w:hAnsi="Arial" w:cs="Arial"/>
-          <w:sz w:val="24"/>
-        </w:rPr>
-        <w:t xml:space="preserve"> (baseado em </w:t>
+          <w:rStyle w:val="Refdenotaderodap"/>
+          <w:rFonts w:ascii="Arial" w:hAnsi="Arial" w:cs="Arial"/>
+          <w:sz w:val="24"/>
+        </w:rPr>
+        <w:footnoteReference w:id="2"/>
+      </w:r>
+      <w:r>
+        <w:rPr>
+          <w:rFonts w:ascii="Arial" w:hAnsi="Arial" w:cs="Arial"/>
+          <w:sz w:val="24"/>
+        </w:rPr>
+        <w:t xml:space="preserve">) e o ambiente de desenvolvimento Arduino (baseado em </w:t>
       </w:r>
       <w:proofErr w:type="spellStart"/>
       <w:r>
@@ -30312,7 +30267,7 @@
           <w:i/>
           <w:sz w:val="24"/>
         </w:rPr>
-        <w:t>Wiring</w:t>
+        <w:t>Processing</w:t>
       </w:r>
       <w:proofErr w:type="spellEnd"/>
       <w:r>
@@ -30321,47 +30276,6 @@
           <w:rFonts w:ascii="Arial" w:hAnsi="Arial" w:cs="Arial"/>
           <w:sz w:val="24"/>
         </w:rPr>
-        <w:footnoteReference w:id="2"/>
-      </w:r>
-      <w:r>
-        <w:rPr>
-          <w:rFonts w:ascii="Arial" w:hAnsi="Arial" w:cs="Arial"/>
-          <w:sz w:val="24"/>
-        </w:rPr>
-        <w:t xml:space="preserve">) e o ambiente de desenvolvimento </w:t>
-      </w:r>
-      <w:proofErr w:type="spellStart"/>
-      <w:r>
-        <w:rPr>
-          <w:rFonts w:ascii="Arial" w:hAnsi="Arial" w:cs="Arial"/>
-          <w:sz w:val="24"/>
-        </w:rPr>
-        <w:t>Arduino</w:t>
-      </w:r>
-      <w:proofErr w:type="spellEnd"/>
-      <w:r>
-        <w:rPr>
-          <w:rFonts w:ascii="Arial" w:hAnsi="Arial" w:cs="Arial"/>
-          <w:sz w:val="24"/>
-        </w:rPr>
-        <w:t xml:space="preserve"> (baseado em </w:t>
-      </w:r>
-      <w:proofErr w:type="spellStart"/>
-      <w:r>
-        <w:rPr>
-          <w:rFonts w:ascii="Arial" w:hAnsi="Arial" w:cs="Arial"/>
-          <w:i/>
-          <w:sz w:val="24"/>
-        </w:rPr>
-        <w:t>Processing</w:t>
-      </w:r>
-      <w:proofErr w:type="spellEnd"/>
-      <w:r>
-        <w:rPr>
-          <w:rStyle w:val="Refdenotaderodap"/>
-          <w:rFonts w:ascii="Arial" w:hAnsi="Arial" w:cs="Arial"/>
-          <w:sz w:val="24"/>
-        </w:rPr>
         <w:footnoteReference w:id="3"/>
       </w:r>
       <w:r>
@@ -30390,23 +30304,7 @@
           <w:rFonts w:ascii="Arial" w:hAnsi="Arial" w:cs="Arial"/>
           <w:sz w:val="24"/>
         </w:rPr>
-        <w:t xml:space="preserve"> atualmente no mercado 14 placas oficiais do </w:t>
-      </w:r>
-      <w:proofErr w:type="spellStart"/>
-      <w:r>
-        <w:rPr>
-          <w:rFonts w:ascii="Arial" w:hAnsi="Arial" w:cs="Arial"/>
-          <w:sz w:val="24"/>
-        </w:rPr>
-        <w:t>Arduino</w:t>
-      </w:r>
-      <w:proofErr w:type="spellEnd"/>
-      <w:r>
-        <w:rPr>
-          <w:rFonts w:ascii="Arial" w:hAnsi="Arial" w:cs="Arial"/>
-          <w:sz w:val="24"/>
-        </w:rPr>
-        <w:t xml:space="preserve"> e </w:t>
+        <w:t xml:space="preserve"> atualmente no mercado 14 placas oficiais do Arduino e </w:t>
       </w:r>
       <w:proofErr w:type="gramStart"/>
       <w:r>
@@ -31142,23 +31040,7 @@
           <w:rFonts w:ascii="Arial" w:hAnsi="Arial" w:cs="Arial"/>
           <w:sz w:val="24"/>
         </w:rPr>
-        <w:t xml:space="preserve"> </w:t>
-      </w:r>
-      <w:proofErr w:type="spellStart"/>
-      <w:r>
-        <w:rPr>
-          <w:rFonts w:ascii="Arial" w:hAnsi="Arial" w:cs="Arial"/>
-          <w:sz w:val="24"/>
-        </w:rPr>
-        <w:t>Arduino</w:t>
-      </w:r>
-      <w:proofErr w:type="spellEnd"/>
-      <w:r>
-        <w:rPr>
-          <w:rFonts w:ascii="Arial" w:hAnsi="Arial" w:cs="Arial"/>
-          <w:sz w:val="24"/>
-        </w:rPr>
-        <w:t xml:space="preserve"> tem vários fatores que o difere das outras plataformas presentes no mercado, como por exemplo: </w:t>
+        <w:t xml:space="preserve"> Arduino tem vários fatores que o difere das outras plataformas presentes no mercado, como por exemplo: </w:t>
       </w:r>
     </w:p>
     <w:p>
@@ -31491,49 +31373,32 @@
           <w:rFonts w:ascii="Arial" w:hAnsi="Arial" w:cs="Arial"/>
           <w:color w:val="auto"/>
           <w:sz w:val="24"/>
+        </w:rPr>
+      </w:pPr>
+    </w:p>
+    <w:p>
+      <w:pPr>
+        <w:pStyle w:val="Ttulo2"/>
+        <w:numPr>
+          <w:ilvl w:val="1"/>
+          <w:numId w:val="22"/>
+        </w:numPr>
+        <w:spacing w:before="0"/>
+        <w:rPr>
+          <w:rFonts w:ascii="Arial" w:hAnsi="Arial" w:cs="Arial"/>
+          <w:color w:val="auto"/>
+          <w:sz w:val="24"/>
           <w:lang w:val="en-US"/>
         </w:rPr>
       </w:pPr>
-    </w:p>
-    <w:p>
-      <w:pPr>
-        <w:pStyle w:val="Ttulo2"/>
-        <w:spacing w:before="0"/>
+      <w:r>
         <w:rPr>
           <w:rFonts w:ascii="Arial" w:hAnsi="Arial" w:cs="Arial"/>
           <w:color w:val="auto"/>
           <w:sz w:val="24"/>
           <w:lang w:val="en-US"/>
         </w:rPr>
-      </w:pPr>
-      <w:r>
-        <w:rPr>
-          <w:rFonts w:ascii="Arial" w:hAnsi="Arial" w:cs="Arial"/>
-          <w:color w:val="auto"/>
-          <w:sz w:val="24"/>
-          <w:lang w:val="en-US"/>
-        </w:rPr>
-        <w:t xml:space="preserve">4.2 – </w:t>
-      </w:r>
-      <w:proofErr w:type="spellStart"/>
-      <w:r>
-        <w:rPr>
-          <w:rFonts w:ascii="Arial" w:hAnsi="Arial" w:cs="Arial"/>
-          <w:color w:val="auto"/>
-          <w:sz w:val="24"/>
-          <w:lang w:val="en-US"/>
-        </w:rPr>
-        <w:t>Arduino</w:t>
-      </w:r>
-      <w:proofErr w:type="spellEnd"/>
-      <w:r>
-        <w:rPr>
-          <w:rFonts w:ascii="Arial" w:hAnsi="Arial" w:cs="Arial"/>
-          <w:color w:val="auto"/>
-          <w:sz w:val="24"/>
-          <w:lang w:val="en-US"/>
-        </w:rPr>
-        <w:t xml:space="preserve"> Ethernet Shield</w:t>
+        <w:t>– Arduino Ethernet Shield</w:t>
       </w:r>
     </w:p>
     <w:p>
@@ -31983,17 +31848,8 @@
           <w:rFonts w:ascii="Arial" w:hAnsi="Arial" w:cs="Arial"/>
           <w:sz w:val="24"/>
         </w:rPr>
-        <w:t xml:space="preserve"> do </w:t>
-      </w:r>
-      <w:proofErr w:type="spellStart"/>
-      <w:r>
-        <w:rPr>
-          <w:rFonts w:ascii="Arial" w:hAnsi="Arial" w:cs="Arial"/>
-          <w:sz w:val="24"/>
-        </w:rPr>
-        <w:t>Arduino</w:t>
-      </w:r>
-      <w:proofErr w:type="spellEnd"/>
+        <w:t xml:space="preserve"> do Arduino</w:t>
+      </w:r>
       <w:r>
         <w:rPr>
           <w:rFonts w:ascii="Arial" w:hAnsi="Arial" w:cs="Arial"/>
@@ -32712,23 +32568,7 @@
           <w:rFonts w:ascii="Arial" w:hAnsi="Arial" w:cs="Arial"/>
           <w:sz w:val="24"/>
         </w:rPr>
-        <w:t xml:space="preserve"> em distâncias curtas, ou seja, faz a comunicação do </w:t>
-      </w:r>
-      <w:proofErr w:type="spellStart"/>
-      <w:r>
-        <w:rPr>
-          <w:rFonts w:ascii="Arial" w:hAnsi="Arial" w:cs="Arial"/>
-          <w:sz w:val="24"/>
-        </w:rPr>
-        <w:t>Arduino</w:t>
-      </w:r>
-      <w:proofErr w:type="spellEnd"/>
-      <w:r>
-        <w:rPr>
-          <w:rFonts w:ascii="Arial" w:hAnsi="Arial" w:cs="Arial"/>
-          <w:sz w:val="24"/>
-        </w:rPr>
-        <w:t xml:space="preserve"> com os </w:t>
+        <w:t xml:space="preserve"> em distâncias curtas, ou seja, faz a comunicação do Arduino com os </w:t>
       </w:r>
       <w:proofErr w:type="spellStart"/>
       <w:proofErr w:type="gramStart"/>
@@ -32937,6 +32777,11 @@
     </w:p>
     <w:p>
       <w:pPr>
+        <w:pStyle w:val="PargrafodaLista"/>
+        <w:numPr>
+          <w:ilvl w:val="1"/>
+          <w:numId w:val="22"/>
+        </w:numPr>
         <w:spacing w:after="0" w:line="360" w:lineRule="auto"/>
         <w:jc w:val="both"/>
         <w:rPr>
@@ -32952,6 +32797,14 @@
           <w:sz w:val="24"/>
         </w:rPr>
         <w:lastRenderedPageBreak/>
+        <w:t>–</w:t>
+      </w:r>
+      <w:r>
+        <w:rPr>
+          <w:rFonts w:ascii="Arial" w:hAnsi="Arial" w:cs="Arial"/>
+          <w:b/>
+          <w:sz w:val="24"/>
+        </w:rPr>
         <w:t>Sintaxe</w:t>
       </w:r>
     </w:p>
@@ -33101,23 +32954,7 @@
           <w:rFonts w:ascii="Arial" w:hAnsi="Arial" w:cs="Arial"/>
           <w:sz w:val="24"/>
         </w:rPr>
-        <w:t xml:space="preserve">Existem duas funções principais para a execução do esboço no </w:t>
-      </w:r>
-      <w:proofErr w:type="spellStart"/>
-      <w:r>
-        <w:rPr>
-          <w:rFonts w:ascii="Arial" w:hAnsi="Arial" w:cs="Arial"/>
-          <w:sz w:val="24"/>
-        </w:rPr>
-        <w:t>Arduino</w:t>
-      </w:r>
-      <w:proofErr w:type="spellEnd"/>
-      <w:r>
-        <w:rPr>
-          <w:rFonts w:ascii="Arial" w:hAnsi="Arial" w:cs="Arial"/>
-          <w:sz w:val="24"/>
-        </w:rPr>
-        <w:t>, são elas</w:t>
+        <w:t>Existem duas funções principais para a execução do esboço no Arduino, são elas</w:t>
       </w:r>
       <w:r>
         <w:rPr>
@@ -33453,98 +33290,2215 @@
           <w:szCs w:val="24"/>
         </w:rPr>
       </w:pPr>
+    </w:p>
+    <w:p>
+      <w:pPr>
+        <w:pStyle w:val="Ttulo1"/>
+        <w:numPr>
+          <w:ilvl w:val="0"/>
+          <w:numId w:val="22"/>
+        </w:numPr>
+        <w:spacing w:before="0"/>
+        <w:jc w:val="both"/>
+        <w:rPr>
+          <w:rFonts w:ascii="Arial" w:hAnsi="Arial"/>
+          <w:color w:val="auto"/>
+        </w:rPr>
+      </w:pPr>
+      <w:r>
+        <w:rPr>
+          <w:rFonts w:ascii="Arial" w:hAnsi="Arial"/>
+          <w:color w:val="auto"/>
+        </w:rPr>
+        <w:t xml:space="preserve">– Projeto Proposto: </w:t>
+      </w:r>
+      <w:proofErr w:type="spellStart"/>
+      <w:r>
+        <w:rPr>
+          <w:rFonts w:ascii="Arial" w:hAnsi="Arial" w:cs="Arial"/>
+          <w:color w:val="auto"/>
+          <w:sz w:val="24"/>
+          <w:szCs w:val="24"/>
+        </w:rPr>
+        <w:t>Androidino</w:t>
+      </w:r>
+      <w:proofErr w:type="spellEnd"/>
+      <w:r>
+        <w:rPr>
+          <w:rFonts w:ascii="Arial" w:hAnsi="Arial" w:cs="Arial"/>
+          <w:color w:val="auto"/>
+          <w:sz w:val="24"/>
+          <w:szCs w:val="24"/>
+        </w:rPr>
+        <w:t xml:space="preserve"> - </w:t>
+      </w:r>
+      <w:r>
+        <w:rPr>
+          <w:rFonts w:ascii="Arial" w:hAnsi="Arial"/>
+          <w:color w:val="auto"/>
+        </w:rPr>
+        <w:t xml:space="preserve">Alarme Residencial usando Ferramentas Open </w:t>
+      </w:r>
+      <w:proofErr w:type="spellStart"/>
+      <w:r>
+        <w:rPr>
+          <w:rFonts w:ascii="Arial" w:hAnsi="Arial"/>
+          <w:color w:val="auto"/>
+        </w:rPr>
+        <w:t>Source</w:t>
+      </w:r>
+      <w:proofErr w:type="spellEnd"/>
+    </w:p>
+    <w:p>
+      <w:pPr>
+        <w:spacing w:line="360" w:lineRule="auto"/>
+        <w:jc w:val="both"/>
+        <w:rPr>
+          <w:rFonts w:ascii="Arial" w:hAnsi="Arial" w:cs="Arial"/>
+          <w:sz w:val="24"/>
+          <w:szCs w:val="24"/>
+        </w:rPr>
+      </w:pPr>
+      <w:r>
+        <w:rPr>
+          <w:rFonts w:ascii="Arial" w:hAnsi="Arial" w:cs="Arial"/>
+          <w:sz w:val="24"/>
+          <w:szCs w:val="24"/>
+        </w:rPr>
+        <w:t xml:space="preserve">O projeto de construção de um alarme residencial, vem frente </w:t>
+      </w:r>
+      <w:proofErr w:type="gramStart"/>
+      <w:r>
+        <w:rPr>
+          <w:rFonts w:ascii="Arial" w:hAnsi="Arial" w:cs="Arial"/>
+          <w:sz w:val="24"/>
+          <w:szCs w:val="24"/>
+        </w:rPr>
+        <w:t>a</w:t>
+      </w:r>
+      <w:proofErr w:type="gramEnd"/>
+      <w:r>
+        <w:rPr>
+          <w:rFonts w:ascii="Arial" w:hAnsi="Arial" w:cs="Arial"/>
+          <w:sz w:val="24"/>
+          <w:szCs w:val="24"/>
+        </w:rPr>
+        <w:t xml:space="preserve"> necessidade cada vez maior em termos o controle de nossos patrimônios, analisando o mundo globalizado em que vivemos, é um anseio de todos que utilizam da tecnologia no seu dia-a-dia, querer que seu investimento em comunicação ou lazer também agregue funcionalidades que os ajudem a controlar ou monitorar seus bens.</w:t>
+      </w:r>
+    </w:p>
+    <w:p>
+      <w:pPr>
+        <w:pStyle w:val="PargrafodaLista"/>
+        <w:numPr>
+          <w:ilvl w:val="1"/>
+          <w:numId w:val="22"/>
+        </w:numPr>
+        <w:spacing w:line="360" w:lineRule="auto"/>
+        <w:jc w:val="both"/>
+        <w:rPr>
+          <w:rFonts w:ascii="Arial" w:hAnsi="Arial" w:cs="Arial"/>
+          <w:b/>
+          <w:sz w:val="28"/>
+          <w:szCs w:val="28"/>
+        </w:rPr>
+      </w:pPr>
+      <w:r>
+        <w:rPr>
+          <w:rFonts w:ascii="Arial" w:hAnsi="Arial" w:cs="Arial"/>
+          <w:b/>
+          <w:sz w:val="28"/>
+          <w:szCs w:val="28"/>
+        </w:rPr>
+        <w:t>– O alarme</w:t>
+      </w:r>
+    </w:p>
+    <w:p>
+      <w:pPr>
+        <w:spacing w:line="360" w:lineRule="auto"/>
+        <w:jc w:val="both"/>
+        <w:rPr>
+          <w:rFonts w:ascii="Arial" w:hAnsi="Arial" w:cs="Arial"/>
+          <w:sz w:val="24"/>
+          <w:szCs w:val="28"/>
+        </w:rPr>
+      </w:pPr>
+      <w:r>
+        <w:rPr>
+          <w:rFonts w:ascii="Arial" w:hAnsi="Arial" w:cs="Arial"/>
+          <w:sz w:val="24"/>
+          <w:szCs w:val="28"/>
+        </w:rPr>
+        <w:t xml:space="preserve">A ideia de construção do alarme se deu a partir do momento em que conseguíssemos montar nosso próprio sistema utilizando </w:t>
+      </w:r>
+      <w:r>
+        <w:rPr>
+          <w:rFonts w:ascii="Arial" w:hAnsi="Arial" w:cs="Arial"/>
+          <w:sz w:val="24"/>
+          <w:szCs w:val="28"/>
+        </w:rPr>
+        <w:t>recursos de fonte livre.</w:t>
+      </w:r>
+    </w:p>
+    <w:p>
+      <w:pPr>
+        <w:spacing w:line="360" w:lineRule="auto"/>
+        <w:jc w:val="both"/>
+        <w:rPr>
+          <w:rFonts w:ascii="Arial" w:hAnsi="Arial" w:cs="Arial"/>
+          <w:sz w:val="24"/>
+          <w:szCs w:val="28"/>
+        </w:rPr>
+      </w:pPr>
+      <w:r>
+        <w:rPr>
+          <w:rFonts w:ascii="Arial" w:hAnsi="Arial" w:cs="Arial"/>
+          <w:sz w:val="24"/>
+          <w:szCs w:val="28"/>
+        </w:rPr>
+        <w:t>Nosso objetivo era</w:t>
+      </w:r>
+      <w:r>
+        <w:rPr>
+          <w:rFonts w:ascii="Arial" w:hAnsi="Arial" w:cs="Arial"/>
+          <w:sz w:val="24"/>
+          <w:szCs w:val="28"/>
+        </w:rPr>
+        <w:t xml:space="preserve"> construir um produto que </w:t>
+      </w:r>
+      <w:r>
+        <w:rPr>
+          <w:rFonts w:ascii="Arial" w:hAnsi="Arial" w:cs="Arial"/>
+          <w:sz w:val="24"/>
+          <w:szCs w:val="28"/>
+        </w:rPr>
+        <w:t>fosse suficientemente aceitável, era preciso que esse produto oferecesse</w:t>
+      </w:r>
+      <w:r>
+        <w:rPr>
+          <w:rFonts w:ascii="Arial" w:hAnsi="Arial" w:cs="Arial"/>
+          <w:sz w:val="24"/>
+          <w:szCs w:val="28"/>
+        </w:rPr>
+        <w:t xml:space="preserve"> suporte a recursos que s</w:t>
+      </w:r>
+      <w:r>
+        <w:rPr>
+          <w:rFonts w:ascii="Arial" w:hAnsi="Arial" w:cs="Arial"/>
+          <w:sz w:val="24"/>
+          <w:szCs w:val="28"/>
+        </w:rPr>
+        <w:t xml:space="preserve">ão largamente usados e que fossem </w:t>
+      </w:r>
+      <w:r>
+        <w:rPr>
+          <w:rFonts w:ascii="Arial" w:hAnsi="Arial" w:cs="Arial"/>
+          <w:sz w:val="24"/>
+          <w:szCs w:val="28"/>
+        </w:rPr>
+        <w:t xml:space="preserve">de domínio da maior parte da população. Pensando nessa premissa, a </w:t>
+      </w:r>
+      <w:r>
+        <w:rPr>
+          <w:rFonts w:ascii="Arial" w:hAnsi="Arial" w:cs="Arial"/>
+          <w:i/>
+          <w:sz w:val="24"/>
+          <w:szCs w:val="28"/>
+        </w:rPr>
+        <w:t xml:space="preserve">internet </w:t>
+      </w:r>
+      <w:r>
+        <w:rPr>
+          <w:rFonts w:ascii="Arial" w:hAnsi="Arial" w:cs="Arial"/>
+          <w:sz w:val="24"/>
+          <w:szCs w:val="28"/>
+        </w:rPr>
+        <w:t>e o celular se encaixa</w:t>
+      </w:r>
+      <w:r>
+        <w:rPr>
+          <w:rFonts w:ascii="Arial" w:hAnsi="Arial" w:cs="Arial"/>
+          <w:sz w:val="24"/>
+          <w:szCs w:val="28"/>
+        </w:rPr>
+        <w:t>ra</w:t>
+      </w:r>
+      <w:r>
+        <w:rPr>
+          <w:rFonts w:ascii="Arial" w:hAnsi="Arial" w:cs="Arial"/>
+          <w:sz w:val="24"/>
+          <w:szCs w:val="28"/>
+        </w:rPr>
+        <w:t>m nesse requisito.</w:t>
+      </w:r>
+    </w:p>
+    <w:p>
+      <w:pPr>
+        <w:spacing w:after="0" w:line="360" w:lineRule="auto"/>
+        <w:jc w:val="both"/>
+        <w:rPr>
+          <w:rFonts w:ascii="Arial" w:hAnsi="Arial" w:cs="Arial"/>
+          <w:b/>
+          <w:sz w:val="24"/>
+          <w:szCs w:val="28"/>
+        </w:rPr>
+      </w:pPr>
+      <w:r>
+        <w:rPr>
+          <w:rFonts w:ascii="Arial" w:hAnsi="Arial" w:cs="Arial"/>
+          <w:b/>
+          <w:sz w:val="24"/>
+          <w:szCs w:val="28"/>
+        </w:rPr>
+        <w:t>Arduino</w:t>
+      </w:r>
+    </w:p>
+    <w:p>
+      <w:pPr>
+        <w:spacing w:after="0" w:line="360" w:lineRule="auto"/>
+        <w:jc w:val="both"/>
+        <w:rPr>
+          <w:rFonts w:ascii="Arial" w:hAnsi="Arial" w:cs="Arial"/>
+          <w:sz w:val="24"/>
+          <w:szCs w:val="24"/>
+        </w:rPr>
+      </w:pPr>
+      <w:r>
+        <w:rPr>
+          <w:rFonts w:ascii="Arial" w:hAnsi="Arial" w:cs="Arial"/>
+          <w:sz w:val="24"/>
+          <w:szCs w:val="24"/>
+        </w:rPr>
+        <w:t xml:space="preserve">A utilização do Arduino facilitou muito a construção da parte física do sistema de monitoramento, pois </w:t>
+      </w:r>
+      <w:proofErr w:type="gramStart"/>
+      <w:r>
+        <w:rPr>
+          <w:rFonts w:ascii="Arial" w:hAnsi="Arial" w:cs="Arial"/>
+          <w:sz w:val="24"/>
+          <w:szCs w:val="24"/>
+        </w:rPr>
+        <w:t>as módulos</w:t>
+      </w:r>
+      <w:proofErr w:type="gramEnd"/>
+      <w:r>
+        <w:rPr>
+          <w:rFonts w:ascii="Arial" w:hAnsi="Arial" w:cs="Arial"/>
+          <w:sz w:val="24"/>
+          <w:szCs w:val="24"/>
+        </w:rPr>
+        <w:t xml:space="preserve"> são encaixados uns aos outros e existem muitos </w:t>
+      </w:r>
+      <w:r>
+        <w:rPr>
+          <w:rFonts w:ascii="Arial" w:hAnsi="Arial" w:cs="Arial"/>
+          <w:sz w:val="24"/>
+          <w:szCs w:val="24"/>
+        </w:rPr>
+        <w:lastRenderedPageBreak/>
+        <w:t xml:space="preserve">módulos ou </w:t>
+      </w:r>
+      <w:proofErr w:type="spellStart"/>
+      <w:r>
+        <w:rPr>
+          <w:rFonts w:ascii="Arial" w:hAnsi="Arial" w:cs="Arial"/>
+          <w:i/>
+          <w:sz w:val="24"/>
+          <w:szCs w:val="24"/>
+        </w:rPr>
+        <w:t>shield</w:t>
+      </w:r>
+      <w:r>
+        <w:rPr>
+          <w:rFonts w:ascii="Arial" w:hAnsi="Arial" w:cs="Arial"/>
+          <w:i/>
+          <w:sz w:val="24"/>
+          <w:szCs w:val="24"/>
+        </w:rPr>
+        <w:t>s</w:t>
+      </w:r>
+      <w:proofErr w:type="spellEnd"/>
+      <w:r>
+        <w:rPr>
+          <w:rFonts w:ascii="Arial" w:hAnsi="Arial" w:cs="Arial"/>
+          <w:i/>
+          <w:sz w:val="24"/>
+          <w:szCs w:val="24"/>
+        </w:rPr>
+        <w:t xml:space="preserve"> </w:t>
+      </w:r>
+      <w:r>
+        <w:rPr>
+          <w:rFonts w:ascii="Arial" w:hAnsi="Arial" w:cs="Arial"/>
+          <w:sz w:val="24"/>
+          <w:szCs w:val="24"/>
+        </w:rPr>
+        <w:t xml:space="preserve">como são chamados, para agregar novas funcionalidades ao projeto. </w:t>
+      </w:r>
+    </w:p>
+    <w:p>
+      <w:pPr>
+        <w:spacing w:after="0" w:line="360" w:lineRule="auto"/>
+        <w:jc w:val="both"/>
+        <w:rPr>
+          <w:rFonts w:ascii="Arial" w:hAnsi="Arial" w:cs="Arial"/>
+          <w:sz w:val="24"/>
+          <w:szCs w:val="24"/>
+        </w:rPr>
+      </w:pPr>
+      <w:r>
+        <w:rPr>
+          <w:rFonts w:ascii="Arial" w:hAnsi="Arial" w:cs="Arial"/>
+          <w:sz w:val="24"/>
+          <w:szCs w:val="24"/>
+        </w:rPr>
+        <w:t xml:space="preserve">O Arduino é um </w:t>
+      </w:r>
+      <w:proofErr w:type="spellStart"/>
+      <w:r>
+        <w:rPr>
+          <w:rFonts w:ascii="Arial" w:hAnsi="Arial" w:cs="Arial"/>
+          <w:sz w:val="24"/>
+          <w:szCs w:val="24"/>
+        </w:rPr>
+        <w:t>microcontrolador</w:t>
+      </w:r>
+      <w:proofErr w:type="spellEnd"/>
+      <w:r>
+        <w:rPr>
+          <w:rFonts w:ascii="Arial" w:hAnsi="Arial" w:cs="Arial"/>
+          <w:sz w:val="24"/>
+          <w:szCs w:val="24"/>
+        </w:rPr>
+        <w:t xml:space="preserve"> de código aberto e toda a documentação, especificação de </w:t>
+      </w:r>
+      <w:r>
+        <w:rPr>
+          <w:rFonts w:ascii="Arial" w:hAnsi="Arial" w:cs="Arial"/>
+          <w:i/>
+          <w:sz w:val="24"/>
+          <w:szCs w:val="24"/>
+        </w:rPr>
+        <w:t>hardware</w:t>
+      </w:r>
+      <w:r>
+        <w:rPr>
+          <w:rFonts w:ascii="Arial" w:hAnsi="Arial" w:cs="Arial"/>
+          <w:sz w:val="24"/>
+          <w:szCs w:val="24"/>
+        </w:rPr>
+        <w:t xml:space="preserve"> pode ser facilmente encontrada no site oficial </w:t>
+      </w:r>
+      <w:hyperlink r:id="rId67" w:history="1">
+        <w:r>
+          <w:rPr>
+            <w:rStyle w:val="Hyperlink"/>
+            <w:rFonts w:ascii="Arial" w:hAnsi="Arial" w:cs="Arial"/>
+            <w:color w:val="auto"/>
+            <w:sz w:val="24"/>
+            <w:szCs w:val="24"/>
+            <w:u w:val="none"/>
+          </w:rPr>
+          <w:t>www.arduino.cc</w:t>
+        </w:r>
+      </w:hyperlink>
+      <w:r>
+        <w:rPr>
+          <w:rFonts w:ascii="Arial" w:hAnsi="Arial" w:cs="Arial"/>
+          <w:sz w:val="24"/>
+          <w:szCs w:val="24"/>
+        </w:rPr>
+        <w:t>.</w:t>
+      </w:r>
+      <w:r>
+        <w:rPr>
+          <w:rFonts w:ascii="Arial" w:hAnsi="Arial" w:cs="Arial"/>
+          <w:sz w:val="24"/>
+          <w:szCs w:val="24"/>
+        </w:rPr>
+        <w:t xml:space="preserve"> Isso facilita no entendimento de como o </w:t>
+      </w:r>
+      <w:proofErr w:type="spellStart"/>
+      <w:r>
+        <w:rPr>
+          <w:rFonts w:ascii="Arial" w:hAnsi="Arial" w:cs="Arial"/>
+          <w:sz w:val="24"/>
+          <w:szCs w:val="24"/>
+        </w:rPr>
+        <w:t>microcontrolador</w:t>
+      </w:r>
+      <w:proofErr w:type="spellEnd"/>
+      <w:r>
+        <w:rPr>
+          <w:rFonts w:ascii="Arial" w:hAnsi="Arial" w:cs="Arial"/>
+          <w:sz w:val="24"/>
+          <w:szCs w:val="24"/>
+        </w:rPr>
+        <w:t xml:space="preserve"> funciona e permite que você mesmo monte uma solução conforme a sua necessidade.</w:t>
+      </w:r>
+      <w:r>
+        <w:rPr>
+          <w:rFonts w:ascii="Arial" w:hAnsi="Arial" w:cs="Arial"/>
+          <w:sz w:val="24"/>
+          <w:szCs w:val="24"/>
+        </w:rPr>
+        <w:t xml:space="preserve"> </w:t>
+      </w:r>
+    </w:p>
+    <w:p>
+      <w:pPr>
+        <w:spacing w:after="0" w:line="360" w:lineRule="auto"/>
+        <w:jc w:val="both"/>
+        <w:rPr>
+          <w:rFonts w:ascii="Arial" w:hAnsi="Arial" w:cs="Arial"/>
+          <w:sz w:val="24"/>
+          <w:szCs w:val="24"/>
+        </w:rPr>
+      </w:pPr>
+      <w:r>
+        <w:rPr>
+          <w:rFonts w:ascii="Arial" w:hAnsi="Arial" w:cs="Arial"/>
+          <w:sz w:val="24"/>
+          <w:szCs w:val="24"/>
+        </w:rPr>
+        <w:t xml:space="preserve">Criar um alarme parecia uma tarefa complexa e que demandaria muito esforço para programar em baixo nível e que o </w:t>
+      </w:r>
+      <w:r>
+        <w:rPr>
+          <w:rFonts w:ascii="Arial" w:hAnsi="Arial" w:cs="Arial"/>
+          <w:i/>
+          <w:sz w:val="24"/>
+          <w:szCs w:val="24"/>
+        </w:rPr>
+        <w:t xml:space="preserve">hardware </w:t>
+      </w:r>
+      <w:r>
+        <w:rPr>
+          <w:rFonts w:ascii="Arial" w:hAnsi="Arial" w:cs="Arial"/>
+          <w:sz w:val="24"/>
+          <w:szCs w:val="24"/>
+        </w:rPr>
+        <w:t xml:space="preserve">respondesse aos comandos enviados por um celular através da </w:t>
+      </w:r>
+      <w:r>
+        <w:rPr>
+          <w:rFonts w:ascii="Arial" w:hAnsi="Arial" w:cs="Arial"/>
+          <w:i/>
+          <w:sz w:val="24"/>
+          <w:szCs w:val="24"/>
+        </w:rPr>
+        <w:t>internet</w:t>
+      </w:r>
+      <w:r>
+        <w:rPr>
+          <w:rFonts w:ascii="Arial" w:hAnsi="Arial" w:cs="Arial"/>
+          <w:sz w:val="24"/>
+          <w:szCs w:val="24"/>
+        </w:rPr>
+        <w:t xml:space="preserve">. Porém com o Arduino a programação se tornou simples e eficiente, a ferramenta disponibilizada para trabalhar com o </w:t>
+      </w:r>
+      <w:r>
+        <w:rPr>
+          <w:rFonts w:ascii="Arial" w:hAnsi="Arial" w:cs="Arial"/>
+          <w:sz w:val="24"/>
+          <w:szCs w:val="24"/>
+        </w:rPr>
+        <w:t xml:space="preserve">Arduino, que pode ser baixada no site oficial, é descomplicada e intuitiva. A sintaxe remete a linguagem C/C++, ou seja, não é preciso ter um conhecimento em uma linguagem de baixo nível para programar um </w:t>
+      </w:r>
+      <w:r>
+        <w:rPr>
+          <w:rFonts w:ascii="Arial" w:hAnsi="Arial" w:cs="Arial"/>
+          <w:i/>
+          <w:sz w:val="24"/>
+          <w:szCs w:val="24"/>
+        </w:rPr>
+        <w:t>hardware</w:t>
+      </w:r>
+      <w:r>
+        <w:rPr>
+          <w:rFonts w:ascii="Arial" w:hAnsi="Arial" w:cs="Arial"/>
+          <w:sz w:val="24"/>
+          <w:szCs w:val="24"/>
+        </w:rPr>
+        <w:t xml:space="preserve"> o que facilita bastante para iniciantes.</w:t>
+      </w:r>
+    </w:p>
+    <w:p>
+      <w:pPr>
+        <w:spacing w:after="0" w:line="360" w:lineRule="auto"/>
+        <w:jc w:val="both"/>
+        <w:rPr>
+          <w:rFonts w:ascii="Arial" w:hAnsi="Arial" w:cs="Arial"/>
+          <w:sz w:val="24"/>
+          <w:szCs w:val="24"/>
+        </w:rPr>
+      </w:pPr>
+      <w:r>
+        <w:rPr>
+          <w:rFonts w:ascii="Arial" w:hAnsi="Arial" w:cs="Arial"/>
+          <w:sz w:val="24"/>
+          <w:szCs w:val="24"/>
+        </w:rPr>
+        <w:t>Shields</w:t>
+      </w:r>
+    </w:p>
+    <w:p>
+      <w:pPr>
+        <w:spacing w:after="0" w:line="360" w:lineRule="auto"/>
+        <w:jc w:val="both"/>
+        <w:rPr>
+          <w:rFonts w:ascii="Arial" w:hAnsi="Arial" w:cs="Arial"/>
+          <w:sz w:val="24"/>
+          <w:szCs w:val="24"/>
+        </w:rPr>
+      </w:pPr>
+      <w:r>
+        <w:rPr>
+          <w:rFonts w:ascii="Arial" w:hAnsi="Arial" w:cs="Arial"/>
+          <w:sz w:val="24"/>
+          <w:szCs w:val="24"/>
+        </w:rPr>
+        <w:t xml:space="preserve">A comunicação por IP foi possível por meio </w:t>
+      </w:r>
+      <w:proofErr w:type="gramStart"/>
+      <w:r>
+        <w:rPr>
+          <w:rFonts w:ascii="Arial" w:hAnsi="Arial" w:cs="Arial"/>
+          <w:sz w:val="24"/>
+          <w:szCs w:val="24"/>
+        </w:rPr>
+        <w:t xml:space="preserve">do </w:t>
+      </w:r>
+      <w:r>
+        <w:rPr>
+          <w:rFonts w:ascii="Arial" w:hAnsi="Arial" w:cs="Arial"/>
+          <w:i/>
+          <w:sz w:val="24"/>
+          <w:szCs w:val="24"/>
+        </w:rPr>
+        <w:t>Ethernet</w:t>
+      </w:r>
+      <w:proofErr w:type="gramEnd"/>
+      <w:r>
+        <w:rPr>
+          <w:rFonts w:ascii="Arial" w:hAnsi="Arial" w:cs="Arial"/>
+          <w:i/>
+          <w:sz w:val="24"/>
+          <w:szCs w:val="24"/>
+        </w:rPr>
+        <w:t xml:space="preserve"> Shield</w:t>
+      </w:r>
+      <w:r>
+        <w:rPr>
+          <w:rFonts w:ascii="Arial" w:hAnsi="Arial" w:cs="Arial"/>
+          <w:i/>
+          <w:sz w:val="24"/>
+          <w:szCs w:val="24"/>
+        </w:rPr>
+        <w:t xml:space="preserve"> </w:t>
+      </w:r>
+      <w:r>
+        <w:rPr>
+          <w:rFonts w:ascii="Arial" w:hAnsi="Arial" w:cs="Arial"/>
+          <w:sz w:val="24"/>
+          <w:szCs w:val="24"/>
+        </w:rPr>
+        <w:t xml:space="preserve"> </w:t>
+      </w:r>
+      <w:proofErr w:type="spellStart"/>
+      <w:r>
+        <w:rPr>
+          <w:rFonts w:ascii="Arial" w:hAnsi="Arial" w:cs="Arial"/>
+          <w:sz w:val="24"/>
+          <w:szCs w:val="24"/>
+        </w:rPr>
+        <w:t>wizenet</w:t>
+      </w:r>
+      <w:proofErr w:type="spellEnd"/>
+      <w:r>
+        <w:rPr>
+          <w:rFonts w:ascii="Arial" w:hAnsi="Arial" w:cs="Arial"/>
+          <w:sz w:val="24"/>
+          <w:szCs w:val="24"/>
+        </w:rPr>
+        <w:t xml:space="preserve"> w5100 este módulo é um dos </w:t>
+      </w:r>
+      <w:proofErr w:type="spellStart"/>
+      <w:r>
+        <w:rPr>
+          <w:rFonts w:ascii="Arial" w:hAnsi="Arial" w:cs="Arial"/>
+          <w:i/>
+          <w:sz w:val="24"/>
+          <w:szCs w:val="24"/>
+        </w:rPr>
+        <w:t>shields</w:t>
+      </w:r>
+      <w:proofErr w:type="spellEnd"/>
+      <w:r>
+        <w:rPr>
+          <w:rFonts w:ascii="Arial" w:hAnsi="Arial" w:cs="Arial"/>
+          <w:sz w:val="24"/>
+          <w:szCs w:val="24"/>
+        </w:rPr>
+        <w:t xml:space="preserve"> oficiais do Arduino.</w:t>
+      </w:r>
+      <w:r>
+        <w:rPr>
+          <w:rFonts w:ascii="Arial" w:hAnsi="Arial" w:cs="Arial"/>
+          <w:sz w:val="24"/>
+          <w:szCs w:val="24"/>
+        </w:rPr>
+        <w:t xml:space="preserve"> Este módulo possui entrada para cabo de rede através do </w:t>
+      </w:r>
+      <w:proofErr w:type="spellStart"/>
+      <w:r>
+        <w:rPr>
+          <w:rFonts w:ascii="Arial" w:hAnsi="Arial" w:cs="Arial"/>
+          <w:sz w:val="24"/>
+          <w:szCs w:val="24"/>
+        </w:rPr>
+        <w:t>plug</w:t>
+      </w:r>
+      <w:proofErr w:type="spellEnd"/>
+      <w:r>
+        <w:rPr>
+          <w:rFonts w:ascii="Arial" w:hAnsi="Arial" w:cs="Arial"/>
+          <w:sz w:val="24"/>
+          <w:szCs w:val="24"/>
+        </w:rPr>
+        <w:t xml:space="preserve"> RJ45 que é </w:t>
+      </w:r>
+      <w:proofErr w:type="spellStart"/>
+      <w:r>
+        <w:rPr>
+          <w:rFonts w:ascii="Arial" w:hAnsi="Arial" w:cs="Arial"/>
+          <w:sz w:val="24"/>
+          <w:szCs w:val="24"/>
+        </w:rPr>
+        <w:t>plug</w:t>
+      </w:r>
+      <w:proofErr w:type="spellEnd"/>
+      <w:r>
+        <w:rPr>
+          <w:rFonts w:ascii="Arial" w:hAnsi="Arial" w:cs="Arial"/>
+          <w:sz w:val="24"/>
+          <w:szCs w:val="24"/>
+        </w:rPr>
+        <w:t xml:space="preserve"> padrão para conexões de rede. </w:t>
+      </w:r>
+    </w:p>
+    <w:p>
+      <w:pPr>
+        <w:spacing w:after="0" w:line="360" w:lineRule="auto"/>
+        <w:jc w:val="both"/>
+        <w:rPr>
+          <w:rFonts w:ascii="Arial" w:hAnsi="Arial" w:cs="Arial"/>
+          <w:sz w:val="24"/>
+          <w:szCs w:val="24"/>
+        </w:rPr>
+      </w:pPr>
+      <w:r>
+        <w:rPr>
+          <w:rFonts w:ascii="Arial" w:hAnsi="Arial" w:cs="Arial"/>
+          <w:sz w:val="24"/>
+          <w:szCs w:val="24"/>
+        </w:rPr>
+        <w:t xml:space="preserve">A montagem </w:t>
+      </w:r>
+      <w:proofErr w:type="gramStart"/>
+      <w:r>
+        <w:rPr>
+          <w:rFonts w:ascii="Arial" w:hAnsi="Arial" w:cs="Arial"/>
+          <w:sz w:val="24"/>
+          <w:szCs w:val="24"/>
+        </w:rPr>
+        <w:t xml:space="preserve">do </w:t>
+      </w:r>
+      <w:r>
+        <w:rPr>
+          <w:rFonts w:ascii="Arial" w:hAnsi="Arial" w:cs="Arial"/>
+          <w:i/>
+          <w:sz w:val="24"/>
+          <w:szCs w:val="24"/>
+        </w:rPr>
+        <w:t>ethernet</w:t>
+      </w:r>
+      <w:proofErr w:type="gramEnd"/>
+      <w:r>
+        <w:rPr>
+          <w:rFonts w:ascii="Arial" w:hAnsi="Arial" w:cs="Arial"/>
+          <w:i/>
+          <w:sz w:val="24"/>
+          <w:szCs w:val="24"/>
+        </w:rPr>
+        <w:t xml:space="preserve"> shield</w:t>
+      </w:r>
+      <w:r>
+        <w:rPr>
+          <w:rFonts w:ascii="Arial" w:hAnsi="Arial" w:cs="Arial"/>
+          <w:i/>
+          <w:sz w:val="24"/>
+          <w:szCs w:val="24"/>
+        </w:rPr>
+        <w:t xml:space="preserve"> </w:t>
+      </w:r>
+      <w:proofErr w:type="spellStart"/>
+      <w:r>
+        <w:rPr>
+          <w:rFonts w:ascii="Arial" w:hAnsi="Arial" w:cs="Arial"/>
+          <w:i/>
+          <w:sz w:val="24"/>
+          <w:szCs w:val="24"/>
+        </w:rPr>
+        <w:t>wizinet</w:t>
+      </w:r>
+      <w:proofErr w:type="spellEnd"/>
+      <w:r>
+        <w:rPr>
+          <w:rFonts w:ascii="Arial" w:hAnsi="Arial" w:cs="Arial"/>
+          <w:i/>
+          <w:sz w:val="24"/>
+          <w:szCs w:val="24"/>
+        </w:rPr>
+        <w:t xml:space="preserve"> w5100 </w:t>
+      </w:r>
+      <w:r>
+        <w:rPr>
+          <w:rFonts w:ascii="Arial" w:hAnsi="Arial" w:cs="Arial"/>
+          <w:sz w:val="24"/>
+          <w:szCs w:val="24"/>
+        </w:rPr>
+        <w:t xml:space="preserve"> é bem simples, os pinos abaixo do módulo se encaixam perfeitamente nas portas do Arduino, pois é um módulo totalmente compatível com Arduino </w:t>
+      </w:r>
+      <w:proofErr w:type="spellStart"/>
+      <w:r>
+        <w:rPr>
+          <w:rFonts w:ascii="Arial" w:hAnsi="Arial" w:cs="Arial"/>
+          <w:sz w:val="24"/>
+          <w:szCs w:val="24"/>
+        </w:rPr>
+        <w:t>Mega</w:t>
+      </w:r>
+      <w:proofErr w:type="spellEnd"/>
+      <w:r>
+        <w:rPr>
+          <w:rFonts w:ascii="Arial" w:hAnsi="Arial" w:cs="Arial"/>
+          <w:sz w:val="24"/>
+          <w:szCs w:val="24"/>
+        </w:rPr>
+        <w:t xml:space="preserve">, UNO e </w:t>
+      </w:r>
+      <w:proofErr w:type="spellStart"/>
+      <w:r>
+        <w:rPr>
+          <w:rFonts w:ascii="Arial" w:hAnsi="Arial" w:cs="Arial"/>
+          <w:sz w:val="24"/>
+          <w:szCs w:val="24"/>
+        </w:rPr>
+        <w:t>Duemilinove</w:t>
+      </w:r>
+      <w:proofErr w:type="spellEnd"/>
+      <w:r>
+        <w:rPr>
+          <w:rFonts w:ascii="Arial" w:hAnsi="Arial" w:cs="Arial"/>
+          <w:sz w:val="24"/>
+          <w:szCs w:val="24"/>
+        </w:rPr>
+        <w:t xml:space="preserve">. Após conectar o </w:t>
+      </w:r>
+      <w:r>
+        <w:rPr>
+          <w:rFonts w:ascii="Arial" w:hAnsi="Arial" w:cs="Arial"/>
+          <w:i/>
+          <w:sz w:val="24"/>
+          <w:szCs w:val="24"/>
+        </w:rPr>
+        <w:t>shield</w:t>
+      </w:r>
+      <w:proofErr w:type="gramStart"/>
+      <w:r>
+        <w:rPr>
+          <w:rFonts w:ascii="Arial" w:hAnsi="Arial" w:cs="Arial"/>
+          <w:i/>
+          <w:sz w:val="24"/>
+          <w:szCs w:val="24"/>
+        </w:rPr>
+        <w:t xml:space="preserve"> </w:t>
+      </w:r>
+      <w:r>
+        <w:rPr>
+          <w:rFonts w:ascii="Arial" w:hAnsi="Arial" w:cs="Arial"/>
+          <w:sz w:val="24"/>
+          <w:szCs w:val="24"/>
+        </w:rPr>
+        <w:t xml:space="preserve"> </w:t>
+      </w:r>
+      <w:proofErr w:type="gramEnd"/>
+      <w:r>
+        <w:rPr>
+          <w:rFonts w:ascii="Arial" w:hAnsi="Arial" w:cs="Arial"/>
+          <w:sz w:val="24"/>
+          <w:szCs w:val="24"/>
+        </w:rPr>
+        <w:t>em cima do Arduino e plugar o cabo de rede no conector RJ45 já é possível que o Arduino faça conexão com uma rede TCP/IP</w:t>
+      </w:r>
+      <w:r>
+        <w:rPr>
+          <w:rFonts w:ascii="Arial" w:hAnsi="Arial" w:cs="Arial"/>
+          <w:sz w:val="24"/>
+          <w:szCs w:val="24"/>
+        </w:rPr>
+        <w:t xml:space="preserve"> ou UDP</w:t>
+      </w:r>
+    </w:p>
+    <w:p>
+      <w:pPr>
+        <w:spacing w:after="0" w:line="360" w:lineRule="auto"/>
+        <w:jc w:val="both"/>
+        <w:rPr>
+          <w:rFonts w:ascii="Arial" w:hAnsi="Arial" w:cs="Arial"/>
+          <w:sz w:val="24"/>
+          <w:szCs w:val="24"/>
+        </w:rPr>
+      </w:pPr>
+      <w:r>
+        <w:rPr>
+          <w:rFonts w:ascii="Arial" w:hAnsi="Arial" w:cs="Arial"/>
+          <w:sz w:val="24"/>
+          <w:szCs w:val="24"/>
+        </w:rPr>
+        <w:t xml:space="preserve">O drive do Arduino precisa ser instalado para que seja possível enviar os esboços criados na IDE do Arduino. Utilizamos ambiente Windows </w:t>
+      </w:r>
+      <w:proofErr w:type="spellStart"/>
+      <w:r>
+        <w:rPr>
+          <w:rFonts w:ascii="Arial" w:hAnsi="Arial" w:cs="Arial"/>
+          <w:sz w:val="24"/>
+          <w:szCs w:val="24"/>
+        </w:rPr>
+        <w:t>seven</w:t>
+      </w:r>
+      <w:proofErr w:type="spellEnd"/>
+      <w:r>
+        <w:rPr>
+          <w:rFonts w:ascii="Arial" w:hAnsi="Arial" w:cs="Arial"/>
+          <w:sz w:val="24"/>
+          <w:szCs w:val="24"/>
+        </w:rPr>
+        <w:t xml:space="preserve"> X86 e X64 no site oficial </w:t>
+      </w:r>
+      <w:proofErr w:type="gramStart"/>
+      <w:r>
+        <w:rPr>
+          <w:rFonts w:ascii="Arial" w:hAnsi="Arial" w:cs="Arial"/>
+          <w:sz w:val="24"/>
+          <w:szCs w:val="24"/>
+        </w:rPr>
+        <w:t>Arduino.</w:t>
+      </w:r>
+      <w:proofErr w:type="gramEnd"/>
+      <w:r>
+        <w:rPr>
+          <w:rFonts w:ascii="Arial" w:hAnsi="Arial" w:cs="Arial"/>
+          <w:sz w:val="24"/>
+          <w:szCs w:val="24"/>
+        </w:rPr>
+        <w:t xml:space="preserve">cc é possível baixar a ferramenta de desenvolvimento para diversas plataformas como MAC, Linux e </w:t>
+      </w:r>
+      <w:r>
+        <w:rPr>
+          <w:rFonts w:ascii="Arial" w:hAnsi="Arial" w:cs="Arial"/>
+          <w:sz w:val="24"/>
+          <w:szCs w:val="24"/>
+        </w:rPr>
+        <w:t>Windows ou ainda obter o fonte da IDE.</w:t>
+      </w:r>
+    </w:p>
+    <w:p>
+      <w:pPr>
+        <w:spacing w:after="0" w:line="360" w:lineRule="auto"/>
+        <w:jc w:val="both"/>
+        <w:rPr>
+          <w:rFonts w:ascii="Arial" w:hAnsi="Arial" w:cs="Arial"/>
+          <w:sz w:val="24"/>
+          <w:szCs w:val="24"/>
+        </w:rPr>
+      </w:pPr>
+      <w:r>
+        <w:rPr>
+          <w:rFonts w:ascii="Arial" w:hAnsi="Arial" w:cs="Arial"/>
+          <w:sz w:val="24"/>
+          <w:szCs w:val="24"/>
+        </w:rPr>
+        <w:t xml:space="preserve">Para </w:t>
+      </w:r>
+      <w:r>
+        <w:rPr>
+          <w:rFonts w:ascii="Arial" w:hAnsi="Arial" w:cs="Arial"/>
+          <w:sz w:val="24"/>
+          <w:szCs w:val="24"/>
+        </w:rPr>
+        <w:t xml:space="preserve">instalar o </w:t>
+      </w:r>
+      <w:r>
+        <w:rPr>
+          <w:rFonts w:ascii="Arial" w:hAnsi="Arial" w:cs="Arial"/>
+          <w:i/>
+          <w:sz w:val="24"/>
+          <w:szCs w:val="24"/>
+        </w:rPr>
+        <w:t>drive</w:t>
+      </w:r>
+      <w:r>
+        <w:rPr>
+          <w:rFonts w:ascii="Arial" w:hAnsi="Arial" w:cs="Arial"/>
+          <w:sz w:val="24"/>
+          <w:szCs w:val="24"/>
+        </w:rPr>
+        <w:t xml:space="preserve"> no W</w:t>
+      </w:r>
+      <w:r>
+        <w:rPr>
+          <w:rFonts w:ascii="Arial" w:hAnsi="Arial" w:cs="Arial"/>
+          <w:sz w:val="24"/>
+          <w:szCs w:val="24"/>
+        </w:rPr>
+        <w:t>indow</w:t>
+      </w:r>
+      <w:r>
+        <w:rPr>
+          <w:rFonts w:ascii="Arial" w:hAnsi="Arial" w:cs="Arial"/>
+          <w:sz w:val="24"/>
+          <w:szCs w:val="24"/>
+        </w:rPr>
+        <w:t>s</w:t>
+      </w:r>
+      <w:r>
+        <w:rPr>
+          <w:rFonts w:ascii="Arial" w:hAnsi="Arial" w:cs="Arial"/>
+          <w:sz w:val="24"/>
+          <w:szCs w:val="24"/>
+        </w:rPr>
+        <w:t xml:space="preserve"> é preciso abrir o Gerenciador de Dispositivos e encontrar o Arduino</w:t>
+      </w:r>
+      <w:r>
+        <w:rPr>
+          <w:rFonts w:ascii="Arial" w:hAnsi="Arial" w:cs="Arial"/>
+          <w:sz w:val="24"/>
+          <w:szCs w:val="24"/>
+        </w:rPr>
+        <w:t xml:space="preserve"> que deve estar plugado no USB</w:t>
+      </w:r>
+      <w:r>
+        <w:rPr>
+          <w:rFonts w:ascii="Arial" w:hAnsi="Arial" w:cs="Arial"/>
+          <w:sz w:val="24"/>
+          <w:szCs w:val="24"/>
+        </w:rPr>
+        <w:t xml:space="preserve">, feito isso é preciso instalar manualmente o drive clicando com o botão direito do mouse e clicando em Atualizar </w:t>
+      </w:r>
+      <w:r>
+        <w:rPr>
+          <w:rFonts w:ascii="Arial" w:hAnsi="Arial" w:cs="Arial"/>
+          <w:i/>
+          <w:sz w:val="24"/>
+          <w:szCs w:val="24"/>
+        </w:rPr>
+        <w:t>drive</w:t>
+      </w:r>
+      <w:r>
+        <w:rPr>
+          <w:rFonts w:ascii="Arial" w:hAnsi="Arial" w:cs="Arial"/>
+          <w:sz w:val="24"/>
+          <w:szCs w:val="24"/>
+        </w:rPr>
+        <w:t>, feito isso o Windows dará a opção de pesquisar um drive que seja compatível com o dispositivo</w:t>
+      </w:r>
+      <w:proofErr w:type="gramStart"/>
+      <w:r>
+        <w:rPr>
+          <w:rFonts w:ascii="Arial" w:hAnsi="Arial" w:cs="Arial"/>
+          <w:sz w:val="24"/>
+          <w:szCs w:val="24"/>
+        </w:rPr>
+        <w:t xml:space="preserve"> porém</w:t>
+      </w:r>
+      <w:proofErr w:type="gramEnd"/>
+      <w:r>
+        <w:rPr>
+          <w:rFonts w:ascii="Arial" w:hAnsi="Arial" w:cs="Arial"/>
+          <w:sz w:val="24"/>
+          <w:szCs w:val="24"/>
+        </w:rPr>
+        <w:t xml:space="preserve"> deve ser selecionada a opção de instalação manual. O drive fica na pasta onde esta a IDE do Arduino (</w:t>
+      </w:r>
+      <w:r>
+        <w:rPr>
+          <w:rFonts w:ascii="Arial" w:hAnsi="Arial" w:cs="Arial"/>
+          <w:sz w:val="24"/>
+          <w:szCs w:val="24"/>
+        </w:rPr>
+        <w:t>arduino-1.0.1\drivers</w:t>
+      </w:r>
+      <w:r>
+        <w:rPr>
+          <w:rFonts w:ascii="Arial" w:hAnsi="Arial" w:cs="Arial"/>
+          <w:sz w:val="24"/>
+          <w:szCs w:val="24"/>
+        </w:rPr>
+        <w:t xml:space="preserve">). Feito este procedimento </w:t>
+      </w:r>
+      <w:r>
+        <w:rPr>
+          <w:rFonts w:ascii="Arial" w:hAnsi="Arial" w:cs="Arial"/>
+          <w:sz w:val="24"/>
+          <w:szCs w:val="24"/>
+        </w:rPr>
+        <w:t xml:space="preserve">pode ser que o Windows emita um aviso dizendo que o drive não é de </w:t>
+      </w:r>
+      <w:r>
+        <w:rPr>
+          <w:rFonts w:ascii="Arial" w:hAnsi="Arial" w:cs="Arial"/>
+          <w:sz w:val="24"/>
+          <w:szCs w:val="24"/>
+        </w:rPr>
+        <w:lastRenderedPageBreak/>
+        <w:t xml:space="preserve">fonte confiável, porém deve prosseguir com a instalação. Após a instalação </w:t>
+      </w:r>
+      <w:proofErr w:type="gramStart"/>
+      <w:r>
+        <w:rPr>
+          <w:rFonts w:ascii="Arial" w:hAnsi="Arial" w:cs="Arial"/>
+          <w:sz w:val="24"/>
+          <w:szCs w:val="24"/>
+        </w:rPr>
+        <w:t xml:space="preserve">do </w:t>
+      </w:r>
+      <w:r>
+        <w:rPr>
+          <w:rFonts w:ascii="Arial" w:hAnsi="Arial" w:cs="Arial"/>
+          <w:i/>
+          <w:sz w:val="24"/>
+          <w:szCs w:val="24"/>
+        </w:rPr>
+        <w:t>drive</w:t>
+      </w:r>
+      <w:r>
+        <w:rPr>
+          <w:rFonts w:ascii="Arial" w:hAnsi="Arial" w:cs="Arial"/>
+          <w:sz w:val="24"/>
+          <w:szCs w:val="24"/>
+        </w:rPr>
+        <w:t xml:space="preserve"> es</w:t>
+      </w:r>
+      <w:r>
+        <w:rPr>
+          <w:rFonts w:ascii="Arial" w:hAnsi="Arial" w:cs="Arial"/>
+          <w:sz w:val="24"/>
+          <w:szCs w:val="24"/>
+        </w:rPr>
+        <w:t>tar</w:t>
+      </w:r>
+      <w:proofErr w:type="gramEnd"/>
+      <w:r>
+        <w:rPr>
+          <w:rFonts w:ascii="Arial" w:hAnsi="Arial" w:cs="Arial"/>
+          <w:sz w:val="24"/>
+          <w:szCs w:val="24"/>
+        </w:rPr>
+        <w:t xml:space="preserve"> concluída com êxito o Arduino estará pronto para receber os esboços.</w:t>
+      </w:r>
+    </w:p>
+    <w:p>
+      <w:pPr>
+        <w:spacing w:after="0" w:line="360" w:lineRule="auto"/>
+        <w:jc w:val="both"/>
+        <w:rPr>
+          <w:rFonts w:ascii="Arial" w:hAnsi="Arial" w:cs="Arial"/>
+          <w:sz w:val="24"/>
+          <w:szCs w:val="24"/>
+        </w:rPr>
+      </w:pPr>
+    </w:p>
+    <w:p>
+      <w:pPr>
+        <w:spacing w:after="0" w:line="360" w:lineRule="auto"/>
+        <w:jc w:val="both"/>
+        <w:rPr>
+          <w:rFonts w:ascii="Arial" w:hAnsi="Arial" w:cs="Arial"/>
+          <w:i/>
+          <w:sz w:val="24"/>
+          <w:szCs w:val="24"/>
+        </w:rPr>
+      </w:pPr>
+      <w:r>
+        <w:rPr>
+          <w:rFonts w:ascii="Arial" w:hAnsi="Arial" w:cs="Arial"/>
+          <w:i/>
+          <w:sz w:val="24"/>
+          <w:szCs w:val="24"/>
+        </w:rPr>
+        <w:t>WEB Server</w:t>
+      </w:r>
+    </w:p>
+    <w:p>
+      <w:pPr>
+        <w:spacing w:after="0" w:line="360" w:lineRule="auto"/>
+        <w:jc w:val="both"/>
+        <w:rPr>
+          <w:rFonts w:ascii="Arial" w:hAnsi="Arial" w:cs="Arial"/>
+          <w:sz w:val="24"/>
+          <w:szCs w:val="24"/>
+        </w:rPr>
+      </w:pPr>
+      <w:r>
+        <w:rPr>
+          <w:rFonts w:ascii="Arial" w:hAnsi="Arial" w:cs="Arial"/>
+          <w:sz w:val="24"/>
+          <w:szCs w:val="24"/>
+        </w:rPr>
+        <w:t xml:space="preserve">Montar </w:t>
+      </w:r>
+      <w:proofErr w:type="gramStart"/>
+      <w:r>
+        <w:rPr>
+          <w:rFonts w:ascii="Arial" w:hAnsi="Arial" w:cs="Arial"/>
+          <w:sz w:val="24"/>
+          <w:szCs w:val="24"/>
+        </w:rPr>
+        <w:t>um Web</w:t>
+      </w:r>
+      <w:proofErr w:type="gramEnd"/>
+      <w:r>
+        <w:rPr>
+          <w:rFonts w:ascii="Arial" w:hAnsi="Arial" w:cs="Arial"/>
+          <w:sz w:val="24"/>
+          <w:szCs w:val="24"/>
+        </w:rPr>
+        <w:t xml:space="preserve"> Service com Arduino e o </w:t>
+      </w:r>
+      <w:r>
+        <w:rPr>
+          <w:rFonts w:ascii="Arial" w:hAnsi="Arial" w:cs="Arial"/>
+          <w:i/>
+          <w:sz w:val="24"/>
+          <w:szCs w:val="24"/>
+        </w:rPr>
+        <w:t>Shield</w:t>
+      </w:r>
+      <w:r>
+        <w:rPr>
+          <w:rFonts w:ascii="Arial" w:hAnsi="Arial" w:cs="Arial"/>
+          <w:sz w:val="24"/>
+          <w:szCs w:val="24"/>
+        </w:rPr>
+        <w:t xml:space="preserve"> de </w:t>
+      </w:r>
+      <w:r>
+        <w:rPr>
+          <w:rFonts w:ascii="Arial" w:hAnsi="Arial" w:cs="Arial"/>
+          <w:i/>
+          <w:sz w:val="24"/>
+          <w:szCs w:val="24"/>
+        </w:rPr>
+        <w:t>ethernet</w:t>
+      </w:r>
+      <w:r>
+        <w:rPr>
+          <w:rFonts w:ascii="Arial" w:hAnsi="Arial" w:cs="Arial"/>
+          <w:i/>
+          <w:sz w:val="24"/>
+          <w:szCs w:val="24"/>
+        </w:rPr>
+        <w:t xml:space="preserve"> </w:t>
+      </w:r>
+      <w:r>
+        <w:rPr>
+          <w:rFonts w:ascii="Arial" w:hAnsi="Arial" w:cs="Arial"/>
+          <w:sz w:val="24"/>
+          <w:szCs w:val="24"/>
+        </w:rPr>
+        <w:t xml:space="preserve">é bem simples. A IDE de desenvolvimento trás vários exemplos de uso para o </w:t>
+      </w:r>
+      <w:r>
+        <w:rPr>
+          <w:rFonts w:ascii="Arial" w:hAnsi="Arial" w:cs="Arial"/>
+          <w:i/>
+          <w:sz w:val="24"/>
+          <w:szCs w:val="24"/>
+        </w:rPr>
+        <w:t>shield ethernet</w:t>
+      </w:r>
+      <w:r>
+        <w:rPr>
+          <w:rFonts w:ascii="Arial" w:hAnsi="Arial" w:cs="Arial"/>
+          <w:sz w:val="24"/>
+          <w:szCs w:val="24"/>
+        </w:rPr>
+        <w:t xml:space="preserve"> e um dos exemplos é a criação de </w:t>
+      </w:r>
+      <w:proofErr w:type="gramStart"/>
+      <w:r>
+        <w:rPr>
+          <w:rFonts w:ascii="Arial" w:hAnsi="Arial" w:cs="Arial"/>
+          <w:sz w:val="24"/>
+          <w:szCs w:val="24"/>
+        </w:rPr>
+        <w:t xml:space="preserve">um </w:t>
+      </w:r>
+      <w:r>
+        <w:rPr>
+          <w:rFonts w:ascii="Arial" w:hAnsi="Arial" w:cs="Arial"/>
+          <w:i/>
+          <w:sz w:val="24"/>
+          <w:szCs w:val="24"/>
+        </w:rPr>
+        <w:t>WEB</w:t>
+      </w:r>
+      <w:proofErr w:type="gramEnd"/>
+      <w:r>
+        <w:rPr>
+          <w:rFonts w:ascii="Arial" w:hAnsi="Arial" w:cs="Arial"/>
+          <w:i/>
+          <w:sz w:val="24"/>
+          <w:szCs w:val="24"/>
+        </w:rPr>
+        <w:t xml:space="preserve"> </w:t>
+      </w:r>
+      <w:r>
+        <w:rPr>
+          <w:rFonts w:ascii="Arial" w:hAnsi="Arial" w:cs="Arial"/>
+          <w:i/>
+          <w:sz w:val="24"/>
+          <w:szCs w:val="24"/>
+        </w:rPr>
+        <w:t>Serve</w:t>
+      </w:r>
+      <w:r>
+        <w:rPr>
+          <w:rFonts w:ascii="Arial" w:hAnsi="Arial" w:cs="Arial"/>
+          <w:i/>
+          <w:sz w:val="24"/>
+          <w:szCs w:val="24"/>
+        </w:rPr>
+        <w:t>r</w:t>
+      </w:r>
+      <w:r>
+        <w:rPr>
+          <w:rFonts w:ascii="Arial" w:hAnsi="Arial" w:cs="Arial"/>
+          <w:i/>
+          <w:sz w:val="24"/>
+          <w:szCs w:val="24"/>
+        </w:rPr>
+        <w:t xml:space="preserve"> </w:t>
+      </w:r>
+      <w:r>
+        <w:rPr>
+          <w:rFonts w:ascii="Arial" w:hAnsi="Arial" w:cs="Arial"/>
+          <w:sz w:val="24"/>
+          <w:szCs w:val="24"/>
+        </w:rPr>
+        <w:t xml:space="preserve">simples. Usamos a Versão </w:t>
+      </w:r>
+      <w:proofErr w:type="gramStart"/>
+      <w:r>
+        <w:rPr>
+          <w:rFonts w:ascii="Arial" w:hAnsi="Arial" w:cs="Arial"/>
+          <w:sz w:val="24"/>
+          <w:szCs w:val="24"/>
+        </w:rPr>
+        <w:t>v1.</w:t>
+      </w:r>
+      <w:proofErr w:type="gramEnd"/>
+      <w:r>
+        <w:rPr>
+          <w:rFonts w:ascii="Arial" w:hAnsi="Arial" w:cs="Arial"/>
+          <w:sz w:val="24"/>
+          <w:szCs w:val="24"/>
+        </w:rPr>
+        <w:t>0</w:t>
+      </w:r>
+      <w:r>
+        <w:rPr>
+          <w:rFonts w:ascii="Arial" w:hAnsi="Arial" w:cs="Arial"/>
+          <w:sz w:val="24"/>
+          <w:szCs w:val="24"/>
+        </w:rPr>
+        <w:t>.1 da IDE.</w:t>
+      </w:r>
+    </w:p>
+    <w:p>
+      <w:pPr>
+        <w:spacing w:after="0" w:line="360" w:lineRule="auto"/>
+        <w:jc w:val="both"/>
+        <w:rPr>
+          <w:rFonts w:ascii="Arial" w:hAnsi="Arial" w:cs="Arial"/>
+          <w:i/>
+          <w:sz w:val="24"/>
+          <w:szCs w:val="24"/>
+        </w:rPr>
+      </w:pPr>
+      <w:r>
+        <w:rPr>
+          <w:rFonts w:ascii="Arial" w:hAnsi="Arial" w:cs="Arial"/>
+          <w:sz w:val="24"/>
+          <w:szCs w:val="24"/>
+        </w:rPr>
+        <w:t xml:space="preserve">Para abrir um exemplo pronto </w:t>
+      </w:r>
+      <w:r>
+        <w:rPr>
+          <w:rFonts w:ascii="Arial" w:hAnsi="Arial" w:cs="Arial"/>
+          <w:sz w:val="24"/>
+          <w:szCs w:val="24"/>
+        </w:rPr>
+        <w:t xml:space="preserve">de </w:t>
+      </w:r>
+      <w:r>
+        <w:rPr>
+          <w:rFonts w:ascii="Arial" w:hAnsi="Arial" w:cs="Arial"/>
+          <w:i/>
+          <w:sz w:val="24"/>
+          <w:szCs w:val="24"/>
+        </w:rPr>
+        <w:t xml:space="preserve">web </w:t>
+      </w:r>
+      <w:proofErr w:type="spellStart"/>
+      <w:r>
+        <w:rPr>
+          <w:rFonts w:ascii="Arial" w:hAnsi="Arial" w:cs="Arial"/>
+          <w:i/>
+          <w:sz w:val="24"/>
+          <w:szCs w:val="24"/>
+        </w:rPr>
+        <w:t>service</w:t>
+      </w:r>
+      <w:proofErr w:type="spellEnd"/>
+      <w:r>
+        <w:rPr>
+          <w:rFonts w:ascii="Arial" w:hAnsi="Arial" w:cs="Arial"/>
+          <w:i/>
+          <w:sz w:val="24"/>
+          <w:szCs w:val="24"/>
+        </w:rPr>
+        <w:t xml:space="preserve"> </w:t>
+      </w:r>
+      <w:r>
+        <w:rPr>
+          <w:rFonts w:ascii="Arial" w:hAnsi="Arial" w:cs="Arial"/>
+          <w:sz w:val="24"/>
+          <w:szCs w:val="24"/>
+        </w:rPr>
+        <w:t xml:space="preserve">é só acessar o </w:t>
+      </w:r>
+      <w:proofErr w:type="gramStart"/>
+      <w:r>
+        <w:rPr>
+          <w:rFonts w:ascii="Arial" w:hAnsi="Arial" w:cs="Arial"/>
+          <w:sz w:val="24"/>
+          <w:szCs w:val="24"/>
+        </w:rPr>
+        <w:t>menu</w:t>
+      </w:r>
+      <w:proofErr w:type="gramEnd"/>
+      <w:r>
+        <w:rPr>
+          <w:rFonts w:ascii="Arial" w:hAnsi="Arial" w:cs="Arial"/>
+          <w:sz w:val="24"/>
+          <w:szCs w:val="24"/>
+        </w:rPr>
+        <w:t xml:space="preserve"> </w:t>
+      </w:r>
+      <w:r>
+        <w:rPr>
+          <w:rFonts w:ascii="Arial" w:hAnsi="Arial" w:cs="Arial"/>
+          <w:i/>
+          <w:sz w:val="24"/>
+          <w:szCs w:val="24"/>
+        </w:rPr>
+        <w:t>File</w:t>
+      </w:r>
+      <w:r>
+        <w:rPr>
+          <w:rFonts w:ascii="Arial" w:hAnsi="Arial" w:cs="Arial"/>
+          <w:sz w:val="24"/>
+          <w:szCs w:val="24"/>
+        </w:rPr>
+        <w:t xml:space="preserve"> -&gt;</w:t>
+      </w:r>
+      <w:r>
+        <w:rPr>
+          <w:rFonts w:ascii="Arial" w:hAnsi="Arial" w:cs="Arial"/>
+          <w:sz w:val="24"/>
+          <w:szCs w:val="24"/>
+        </w:rPr>
+        <w:t xml:space="preserve">  </w:t>
+      </w:r>
+      <w:proofErr w:type="spellStart"/>
+      <w:r>
+        <w:rPr>
+          <w:rFonts w:ascii="Arial" w:hAnsi="Arial" w:cs="Arial"/>
+          <w:i/>
+          <w:sz w:val="24"/>
+          <w:szCs w:val="24"/>
+        </w:rPr>
+        <w:t>Examples</w:t>
+      </w:r>
+      <w:proofErr w:type="spellEnd"/>
+      <w:r>
+        <w:rPr>
+          <w:rFonts w:ascii="Arial" w:hAnsi="Arial" w:cs="Arial"/>
+          <w:sz w:val="24"/>
+          <w:szCs w:val="24"/>
+        </w:rPr>
+        <w:t xml:space="preserve"> -&gt;  </w:t>
+      </w:r>
+      <w:r>
+        <w:rPr>
+          <w:rFonts w:ascii="Arial" w:hAnsi="Arial" w:cs="Arial"/>
+          <w:i/>
+          <w:sz w:val="24"/>
+          <w:szCs w:val="24"/>
+        </w:rPr>
+        <w:t>Ethernet</w:t>
+      </w:r>
+      <w:r>
+        <w:rPr>
+          <w:rFonts w:ascii="Arial" w:hAnsi="Arial" w:cs="Arial"/>
+          <w:sz w:val="24"/>
+          <w:szCs w:val="24"/>
+        </w:rPr>
+        <w:t xml:space="preserve"> -. </w:t>
+      </w:r>
+      <w:proofErr w:type="spellStart"/>
+      <w:proofErr w:type="gramStart"/>
+      <w:r>
+        <w:rPr>
+          <w:rFonts w:ascii="Arial" w:hAnsi="Arial" w:cs="Arial"/>
+          <w:i/>
+          <w:sz w:val="24"/>
+          <w:szCs w:val="24"/>
+        </w:rPr>
+        <w:t>WebServ</w:t>
+      </w:r>
+      <w:r>
+        <w:rPr>
+          <w:rFonts w:ascii="Arial" w:hAnsi="Arial" w:cs="Arial"/>
+          <w:i/>
+          <w:sz w:val="24"/>
+          <w:szCs w:val="24"/>
+        </w:rPr>
+        <w:t>er</w:t>
+      </w:r>
+      <w:proofErr w:type="spellEnd"/>
+      <w:proofErr w:type="gramEnd"/>
+    </w:p>
+    <w:p>
+      <w:pPr>
+        <w:spacing w:after="0" w:line="360" w:lineRule="auto"/>
+        <w:jc w:val="both"/>
+        <w:rPr>
+          <w:rFonts w:ascii="Arial" w:hAnsi="Arial" w:cs="Arial"/>
+          <w:sz w:val="24"/>
+          <w:szCs w:val="24"/>
+        </w:rPr>
+      </w:pPr>
+      <w:r>
+        <w:rPr>
+          <w:rFonts w:ascii="Arial" w:hAnsi="Arial" w:cs="Arial"/>
+          <w:sz w:val="24"/>
+          <w:szCs w:val="24"/>
+        </w:rPr>
+        <w:t>Feito isso irá abrir um esboço com</w:t>
+      </w:r>
+      <w:r>
+        <w:rPr>
+          <w:rFonts w:ascii="Arial" w:hAnsi="Arial" w:cs="Arial"/>
+          <w:sz w:val="24"/>
+          <w:szCs w:val="24"/>
+        </w:rPr>
+        <w:t xml:space="preserve"> o exemplo oficial do </w:t>
+      </w:r>
+      <w:proofErr w:type="spellStart"/>
+      <w:proofErr w:type="gramStart"/>
+      <w:r>
+        <w:rPr>
+          <w:rFonts w:ascii="Arial" w:hAnsi="Arial" w:cs="Arial"/>
+          <w:sz w:val="24"/>
+          <w:szCs w:val="24"/>
+        </w:rPr>
+        <w:t>WebServer</w:t>
+      </w:r>
+      <w:proofErr w:type="spellEnd"/>
+      <w:proofErr w:type="gramEnd"/>
+      <w:r>
+        <w:rPr>
+          <w:rFonts w:ascii="Arial" w:hAnsi="Arial" w:cs="Arial"/>
+          <w:sz w:val="24"/>
+          <w:szCs w:val="24"/>
+        </w:rPr>
+        <w:t xml:space="preserve"> que também pode ser encontrado no site oficial Arduino.cc </w:t>
+      </w:r>
+    </w:p>
+    <w:p>
+      <w:pPr>
+        <w:spacing w:after="0" w:line="360" w:lineRule="auto"/>
+        <w:jc w:val="both"/>
+        <w:rPr>
+          <w:rFonts w:ascii="Arial" w:hAnsi="Arial" w:cs="Arial"/>
+          <w:sz w:val="24"/>
+          <w:szCs w:val="24"/>
+        </w:rPr>
+      </w:pPr>
+      <w:r>
+        <w:rPr>
+          <w:rFonts w:ascii="Arial" w:hAnsi="Arial" w:cs="Arial"/>
+          <w:sz w:val="24"/>
+          <w:szCs w:val="24"/>
+        </w:rPr>
+        <w:t>Para verificar se a sintaxe do esboço esta sem erros existe o botão</w:t>
+      </w:r>
+      <w:r>
+        <w:rPr>
+          <w:rFonts w:ascii="Arial" w:hAnsi="Arial" w:cs="Arial"/>
+          <w:sz w:val="24"/>
+          <w:szCs w:val="24"/>
+        </w:rPr>
+        <w:t xml:space="preserve"> </w:t>
+      </w:r>
+      <w:proofErr w:type="spellStart"/>
+      <w:r>
+        <w:rPr>
+          <w:rFonts w:ascii="Arial" w:hAnsi="Arial" w:cs="Arial"/>
+          <w:i/>
+          <w:sz w:val="24"/>
+          <w:szCs w:val="24"/>
+        </w:rPr>
+        <w:t>Verify</w:t>
+      </w:r>
+      <w:proofErr w:type="spellEnd"/>
+      <w:proofErr w:type="gramStart"/>
+      <w:r>
+        <w:rPr>
+          <w:rFonts w:ascii="Arial" w:hAnsi="Arial" w:cs="Arial"/>
+          <w:sz w:val="24"/>
+          <w:szCs w:val="24"/>
+        </w:rPr>
+        <w:t xml:space="preserve">  </w:t>
+      </w:r>
+      <w:proofErr w:type="gramEnd"/>
+      <w:r>
+        <w:rPr>
+          <w:rFonts w:ascii="Arial" w:hAnsi="Arial" w:cs="Arial"/>
+          <w:sz w:val="24"/>
+          <w:szCs w:val="24"/>
+        </w:rPr>
+        <w:t xml:space="preserve">que é o primeiro botão da IDE, após clicar neste botão e se não houver erros já é possível </w:t>
+      </w:r>
+      <w:r>
+        <w:rPr>
+          <w:rFonts w:ascii="Arial" w:hAnsi="Arial" w:cs="Arial"/>
+          <w:sz w:val="24"/>
+          <w:szCs w:val="24"/>
+        </w:rPr>
+        <w:t xml:space="preserve">enviar o esboço para o Arduino, </w:t>
+      </w:r>
+      <w:r>
+        <w:rPr>
+          <w:rFonts w:ascii="Arial" w:hAnsi="Arial" w:cs="Arial"/>
+          <w:sz w:val="24"/>
+          <w:szCs w:val="24"/>
+        </w:rPr>
+        <w:t>clica</w:t>
+      </w:r>
+      <w:r>
+        <w:rPr>
+          <w:rFonts w:ascii="Arial" w:hAnsi="Arial" w:cs="Arial"/>
+          <w:sz w:val="24"/>
+          <w:szCs w:val="24"/>
+        </w:rPr>
+        <w:t>ndo</w:t>
+      </w:r>
+      <w:r>
+        <w:rPr>
+          <w:rFonts w:ascii="Arial" w:hAnsi="Arial" w:cs="Arial"/>
+          <w:sz w:val="24"/>
+          <w:szCs w:val="24"/>
+        </w:rPr>
+        <w:t xml:space="preserve"> no botão </w:t>
+      </w:r>
+      <w:proofErr w:type="spellStart"/>
+      <w:r>
+        <w:rPr>
+          <w:rFonts w:ascii="Arial" w:hAnsi="Arial" w:cs="Arial"/>
+          <w:i/>
+          <w:sz w:val="24"/>
+          <w:szCs w:val="24"/>
+        </w:rPr>
+        <w:t>update</w:t>
+      </w:r>
+      <w:proofErr w:type="spellEnd"/>
+      <w:r>
+        <w:rPr>
+          <w:rFonts w:ascii="Arial" w:hAnsi="Arial" w:cs="Arial"/>
+          <w:sz w:val="24"/>
+          <w:szCs w:val="24"/>
+        </w:rPr>
+        <w:t xml:space="preserve"> (2º botão</w:t>
+      </w:r>
+      <w:r>
+        <w:rPr>
+          <w:rFonts w:ascii="Arial" w:hAnsi="Arial" w:cs="Arial"/>
+          <w:sz w:val="24"/>
+          <w:szCs w:val="24"/>
+        </w:rPr>
+        <w:t>).</w:t>
+      </w:r>
+      <w:r>
+        <w:rPr>
+          <w:rFonts w:ascii="Arial" w:hAnsi="Arial" w:cs="Arial"/>
+          <w:noProof/>
+          <w:sz w:val="24"/>
+          <w:szCs w:val="24"/>
+          <w:lang w:eastAsia="pt-BR"/>
+        </w:rPr>
+        <w:drawing>
+          <wp:inline distT="0" distB="0" distL="0" distR="0">
+            <wp:extent cx="2000250" cy="790575"/>
+            <wp:effectExtent l="0" t="0" r="0" b="9525"/>
+            <wp:docPr id="19" name="Imagem 19" descr="C:\Users\gilmar\Pictures\Capturar.PNG"/>
+            <wp:cNvGraphicFramePr>
+              <a:graphicFrameLocks xmlns:a="http://schemas.openxmlformats.org/drawingml/2006/main" noChangeAspect="1"/>
+            </wp:cNvGraphicFramePr>
+            <a:graphic xmlns:a="http://schemas.openxmlformats.org/drawingml/2006/main">
+              <a:graphicData uri="http://schemas.openxmlformats.org/drawingml/2006/picture">
+                <pic:pic xmlns:pic="http://schemas.openxmlformats.org/drawingml/2006/picture">
+                  <pic:nvPicPr>
+                    <pic:cNvPr id="0" name="Picture 1" descr="C:\Users\gilmar\Pictures\Capturar.PNG"/>
+                    <pic:cNvPicPr>
+                      <a:picLocks noChangeAspect="1" noChangeArrowheads="1"/>
+                    </pic:cNvPicPr>
+                  </pic:nvPicPr>
+                  <pic:blipFill>
+                    <a:blip r:embed="rId68">
+                      <a:extLst>
+                        <a:ext uri="{28A0092B-C50C-407E-A947-70E740481C1C}">
+                          <a14:useLocalDpi xmlns:a14="http://schemas.microsoft.com/office/drawing/2010/main" val="0"/>
+                        </a:ext>
+                      </a:extLst>
+                    </a:blip>
+                    <a:srcRect/>
+                    <a:stretch>
+                      <a:fillRect/>
+                    </a:stretch>
+                  </pic:blipFill>
+                  <pic:spPr bwMode="auto">
+                    <a:xfrm>
+                      <a:off x="0" y="0"/>
+                      <a:ext cx="2000250" cy="790575"/>
+                    </a:xfrm>
+                    <a:prstGeom prst="rect">
+                      <a:avLst/>
+                    </a:prstGeom>
+                    <a:noFill/>
+                    <a:ln>
+                      <a:noFill/>
+                    </a:ln>
+                  </pic:spPr>
+                </pic:pic>
+              </a:graphicData>
+            </a:graphic>
+          </wp:inline>
+        </w:drawing>
+      </w:r>
+    </w:p>
+    <w:p>
+      <w:pPr>
+        <w:spacing w:after="0" w:line="360" w:lineRule="auto"/>
+        <w:jc w:val="both"/>
+        <w:rPr>
+          <w:rFonts w:ascii="Arial" w:hAnsi="Arial" w:cs="Arial"/>
+          <w:sz w:val="24"/>
+          <w:szCs w:val="24"/>
+        </w:rPr>
+      </w:pPr>
+      <w:r>
+        <w:rPr>
+          <w:rFonts w:ascii="Arial" w:hAnsi="Arial" w:cs="Arial"/>
+          <w:sz w:val="24"/>
+          <w:szCs w:val="24"/>
+        </w:rPr>
+        <w:t xml:space="preserve">O exemplo retorna um HTML para o navegador de </w:t>
+      </w:r>
+      <w:r>
+        <w:rPr>
+          <w:rFonts w:ascii="Arial" w:hAnsi="Arial" w:cs="Arial"/>
+          <w:i/>
+          <w:sz w:val="24"/>
+          <w:szCs w:val="24"/>
+        </w:rPr>
+        <w:t>internet</w:t>
+      </w:r>
+      <w:r>
+        <w:rPr>
+          <w:rFonts w:ascii="Arial" w:hAnsi="Arial" w:cs="Arial"/>
+          <w:i/>
+          <w:sz w:val="24"/>
+          <w:szCs w:val="24"/>
+        </w:rPr>
+        <w:t xml:space="preserve"> </w:t>
+      </w:r>
+      <w:r>
+        <w:rPr>
+          <w:rFonts w:ascii="Arial" w:hAnsi="Arial" w:cs="Arial"/>
+          <w:sz w:val="24"/>
+          <w:szCs w:val="24"/>
+        </w:rPr>
+        <w:t>com</w:t>
+      </w:r>
+      <w:r>
+        <w:rPr>
+          <w:rFonts w:ascii="Arial" w:hAnsi="Arial" w:cs="Arial"/>
+          <w:sz w:val="24"/>
+          <w:szCs w:val="24"/>
+        </w:rPr>
+        <w:t xml:space="preserve"> os estados das portas analógicas do Arduino.</w:t>
+      </w:r>
+      <w:r>
+        <w:rPr>
+          <w:rFonts w:ascii="Arial" w:hAnsi="Arial" w:cs="Arial"/>
+          <w:sz w:val="24"/>
+          <w:szCs w:val="24"/>
+        </w:rPr>
+        <w:t xml:space="preserve"> A partir deste exemplo é possível criar com Arduino diversos serviços que geralmente são criados em um servidor a parte. No caso deste projeto criamos </w:t>
+      </w:r>
+      <w:proofErr w:type="gramStart"/>
+      <w:r>
+        <w:rPr>
+          <w:rFonts w:ascii="Arial" w:hAnsi="Arial" w:cs="Arial"/>
+          <w:sz w:val="24"/>
+          <w:szCs w:val="24"/>
+        </w:rPr>
+        <w:t xml:space="preserve">um </w:t>
+      </w:r>
+      <w:r>
+        <w:rPr>
+          <w:rFonts w:ascii="Arial" w:hAnsi="Arial" w:cs="Arial"/>
+          <w:i/>
+          <w:sz w:val="24"/>
+          <w:szCs w:val="24"/>
+        </w:rPr>
+        <w:t>Web</w:t>
+      </w:r>
+      <w:proofErr w:type="gramEnd"/>
+      <w:r>
+        <w:rPr>
+          <w:rFonts w:ascii="Arial" w:hAnsi="Arial" w:cs="Arial"/>
+          <w:i/>
+          <w:sz w:val="24"/>
+          <w:szCs w:val="24"/>
+        </w:rPr>
+        <w:t xml:space="preserve"> Service</w:t>
+      </w:r>
+      <w:r>
+        <w:rPr>
+          <w:rFonts w:ascii="Arial" w:hAnsi="Arial" w:cs="Arial"/>
+          <w:sz w:val="24"/>
+          <w:szCs w:val="24"/>
+        </w:rPr>
+        <w:t xml:space="preserve"> que recebe requisições HTTP e retorna um serviço para a aplicação no </w:t>
+      </w:r>
+      <w:proofErr w:type="spellStart"/>
+      <w:r>
+        <w:rPr>
+          <w:rFonts w:ascii="Arial" w:hAnsi="Arial" w:cs="Arial"/>
+          <w:sz w:val="24"/>
+          <w:szCs w:val="24"/>
+        </w:rPr>
+        <w:t>android</w:t>
+      </w:r>
+      <w:proofErr w:type="spellEnd"/>
+      <w:r>
+        <w:rPr>
+          <w:rFonts w:ascii="Arial" w:hAnsi="Arial" w:cs="Arial"/>
+          <w:sz w:val="24"/>
+          <w:szCs w:val="24"/>
+        </w:rPr>
+        <w:t>.</w:t>
+      </w:r>
+    </w:p>
+    <w:p>
+      <w:pPr>
+        <w:spacing w:after="0" w:line="360" w:lineRule="auto"/>
+        <w:jc w:val="both"/>
+        <w:rPr>
+          <w:rFonts w:ascii="Arial" w:hAnsi="Arial" w:cs="Arial"/>
+          <w:sz w:val="24"/>
+          <w:szCs w:val="24"/>
+        </w:rPr>
+      </w:pPr>
+    </w:p>
+    <w:p>
+      <w:pPr>
+        <w:spacing w:after="0" w:line="360" w:lineRule="auto"/>
+        <w:jc w:val="both"/>
+        <w:rPr>
+          <w:rFonts w:ascii="Arial" w:hAnsi="Arial" w:cs="Arial"/>
+          <w:sz w:val="24"/>
+          <w:szCs w:val="24"/>
+        </w:rPr>
+      </w:pPr>
+      <w:r>
+        <w:rPr>
+          <w:rFonts w:ascii="Arial" w:hAnsi="Arial" w:cs="Arial"/>
+          <w:sz w:val="24"/>
+          <w:szCs w:val="24"/>
+        </w:rPr>
+        <w:t>Sensores</w:t>
+      </w:r>
+    </w:p>
+    <w:p>
+      <w:pPr>
+        <w:spacing w:after="0" w:line="360" w:lineRule="auto"/>
+        <w:jc w:val="both"/>
+        <w:rPr>
+          <w:rFonts w:ascii="Arial" w:hAnsi="Arial" w:cs="Arial"/>
+          <w:sz w:val="24"/>
+          <w:szCs w:val="24"/>
+        </w:rPr>
+      </w:pPr>
+    </w:p>
+    <w:p>
+      <w:pPr>
+        <w:spacing w:after="0" w:line="360" w:lineRule="auto"/>
+        <w:jc w:val="both"/>
+        <w:rPr>
+          <w:rFonts w:ascii="Arial" w:hAnsi="Arial" w:cs="Arial"/>
+          <w:b/>
+          <w:sz w:val="24"/>
+          <w:szCs w:val="24"/>
+        </w:rPr>
+      </w:pPr>
+      <w:proofErr w:type="spellStart"/>
+      <w:r>
+        <w:rPr>
+          <w:rFonts w:ascii="Arial" w:hAnsi="Arial" w:cs="Arial"/>
+          <w:b/>
+          <w:sz w:val="24"/>
+          <w:szCs w:val="24"/>
+        </w:rPr>
+        <w:t>Android</w:t>
+      </w:r>
+      <w:proofErr w:type="spellEnd"/>
+    </w:p>
+    <w:p>
+      <w:pPr>
+        <w:spacing w:after="0" w:line="360" w:lineRule="auto"/>
+        <w:jc w:val="both"/>
+        <w:rPr>
+          <w:rFonts w:ascii="Arial" w:hAnsi="Arial" w:cs="Arial"/>
+          <w:sz w:val="24"/>
+          <w:szCs w:val="24"/>
+        </w:rPr>
+      </w:pPr>
+      <w:r>
+        <w:rPr>
+          <w:rFonts w:ascii="Arial" w:hAnsi="Arial" w:cs="Arial"/>
+          <w:sz w:val="24"/>
+          <w:szCs w:val="24"/>
+        </w:rPr>
+        <w:t xml:space="preserve">Todo alarme </w:t>
+      </w:r>
+      <w:r>
+        <w:rPr>
+          <w:rFonts w:ascii="Arial" w:hAnsi="Arial" w:cs="Arial"/>
+          <w:sz w:val="24"/>
+          <w:szCs w:val="24"/>
+        </w:rPr>
+        <w:t xml:space="preserve">geralmente </w:t>
+      </w:r>
+      <w:r>
+        <w:rPr>
+          <w:rFonts w:ascii="Arial" w:hAnsi="Arial" w:cs="Arial"/>
+          <w:sz w:val="24"/>
+          <w:szCs w:val="24"/>
+        </w:rPr>
+        <w:t xml:space="preserve">precisa de um meio de interação </w:t>
+      </w:r>
+      <w:r>
+        <w:rPr>
+          <w:rFonts w:ascii="Arial" w:hAnsi="Arial" w:cs="Arial"/>
+          <w:sz w:val="24"/>
+          <w:szCs w:val="24"/>
+        </w:rPr>
+        <w:t>c</w:t>
+      </w:r>
+      <w:r>
+        <w:rPr>
+          <w:rFonts w:ascii="Arial" w:hAnsi="Arial" w:cs="Arial"/>
+          <w:sz w:val="24"/>
+          <w:szCs w:val="24"/>
+        </w:rPr>
+        <w:t>o</w:t>
+      </w:r>
+      <w:r>
+        <w:rPr>
+          <w:rFonts w:ascii="Arial" w:hAnsi="Arial" w:cs="Arial"/>
+          <w:sz w:val="24"/>
+          <w:szCs w:val="24"/>
+        </w:rPr>
+        <w:t>m</w:t>
+      </w:r>
+      <w:r>
+        <w:rPr>
+          <w:rFonts w:ascii="Arial" w:hAnsi="Arial" w:cs="Arial"/>
+          <w:sz w:val="24"/>
+          <w:szCs w:val="24"/>
+        </w:rPr>
+        <w:t xml:space="preserve"> usuário, seja ela através de terminais diretamente conectados ao alarme ou dispositivos móveis que se comuniquem com uma central para enviar os comandos.</w:t>
+      </w:r>
+    </w:p>
+    <w:p>
+      <w:pPr>
+        <w:spacing w:after="0" w:line="360" w:lineRule="auto"/>
+        <w:jc w:val="both"/>
+        <w:rPr>
+          <w:rFonts w:ascii="Arial" w:hAnsi="Arial" w:cs="Arial"/>
+          <w:sz w:val="24"/>
+          <w:szCs w:val="24"/>
+        </w:rPr>
+      </w:pPr>
+      <w:r>
+        <w:rPr>
+          <w:rFonts w:ascii="Arial" w:hAnsi="Arial" w:cs="Arial"/>
+          <w:sz w:val="24"/>
+          <w:szCs w:val="24"/>
+        </w:rPr>
+        <w:t>Nossa proposta era que o usuário interagisse com o seu alarme de forma remota, de modo que pudesse controlar totalmente seu sistema de segurança residencial, não só dentro</w:t>
+      </w:r>
+      <w:r>
+        <w:rPr>
+          <w:rFonts w:ascii="Arial" w:hAnsi="Arial" w:cs="Arial"/>
+          <w:sz w:val="24"/>
+          <w:szCs w:val="24"/>
+        </w:rPr>
+        <w:t xml:space="preserve"> de casa como também, fora dela, através de uma rede IP e o mais importante, que fosse de uma aplicação para dispositivos móveis.</w:t>
+      </w:r>
+    </w:p>
+    <w:p>
+      <w:pPr>
+        <w:spacing w:after="0" w:line="360" w:lineRule="auto"/>
+        <w:jc w:val="both"/>
+        <w:rPr>
+          <w:rFonts w:ascii="Arial" w:hAnsi="Arial" w:cs="Arial"/>
+          <w:sz w:val="24"/>
+          <w:szCs w:val="24"/>
+        </w:rPr>
+      </w:pPr>
+      <w:r>
+        <w:rPr>
+          <w:rFonts w:ascii="Arial" w:hAnsi="Arial" w:cs="Arial"/>
+          <w:sz w:val="24"/>
+          <w:szCs w:val="24"/>
+        </w:rPr>
+        <w:lastRenderedPageBreak/>
+        <w:t>O celular precisava aceitar aplicativos e esses aplicativos deveriam ser facilmente operado</w:t>
+      </w:r>
+      <w:r>
+        <w:rPr>
+          <w:rFonts w:ascii="Arial" w:hAnsi="Arial" w:cs="Arial"/>
+          <w:sz w:val="24"/>
+          <w:szCs w:val="24"/>
+        </w:rPr>
+        <w:t>s</w:t>
+      </w:r>
+      <w:r>
+        <w:rPr>
+          <w:rFonts w:ascii="Arial" w:hAnsi="Arial" w:cs="Arial"/>
+          <w:sz w:val="24"/>
+          <w:szCs w:val="24"/>
+        </w:rPr>
+        <w:t xml:space="preserve"> pelos seus usuários. A escolha do sistema </w:t>
+      </w:r>
+      <w:proofErr w:type="spellStart"/>
+      <w:r>
+        <w:rPr>
+          <w:rFonts w:ascii="Arial" w:hAnsi="Arial" w:cs="Arial"/>
+          <w:sz w:val="24"/>
+          <w:szCs w:val="24"/>
+        </w:rPr>
+        <w:t>Android</w:t>
+      </w:r>
+      <w:proofErr w:type="spellEnd"/>
+      <w:r>
+        <w:rPr>
+          <w:rFonts w:ascii="Arial" w:hAnsi="Arial" w:cs="Arial"/>
+          <w:sz w:val="24"/>
+          <w:szCs w:val="24"/>
+        </w:rPr>
+        <w:t xml:space="preserve"> se deu por fatores como o numero de usuários que vem aumentando continuamente desde seu lançamento</w:t>
+      </w:r>
+      <w:r>
+        <w:rPr>
+          <w:rFonts w:ascii="Arial" w:hAnsi="Arial" w:cs="Arial"/>
+          <w:sz w:val="24"/>
+          <w:szCs w:val="24"/>
+        </w:rPr>
+        <w:t xml:space="preserve">, </w:t>
+      </w:r>
+      <w:r>
+        <w:rPr>
+          <w:rFonts w:ascii="Arial" w:hAnsi="Arial" w:cs="Arial"/>
+          <w:sz w:val="24"/>
+          <w:szCs w:val="24"/>
+        </w:rPr>
+        <w:t xml:space="preserve">ser de fonte aberto permitindo que o aplicativo tenha acesso a todas as funcionalidades que um celular moderno pode oferecer </w:t>
+      </w:r>
+      <w:r>
+        <w:rPr>
+          <w:rFonts w:ascii="Arial" w:hAnsi="Arial" w:cs="Arial"/>
+          <w:sz w:val="24"/>
+          <w:szCs w:val="24"/>
+        </w:rPr>
+        <w:t>e se conecta</w:t>
+      </w:r>
+      <w:r>
+        <w:rPr>
+          <w:rFonts w:ascii="Arial" w:hAnsi="Arial" w:cs="Arial"/>
+          <w:sz w:val="24"/>
+          <w:szCs w:val="24"/>
+        </w:rPr>
+        <w:t xml:space="preserve"> a uma rede IP.</w:t>
+      </w:r>
+    </w:p>
+    <w:p>
+      <w:pPr>
+        <w:spacing w:after="0" w:line="360" w:lineRule="auto"/>
+        <w:jc w:val="both"/>
+        <w:rPr>
+          <w:rFonts w:ascii="Arial" w:hAnsi="Arial" w:cs="Arial"/>
+          <w:sz w:val="24"/>
+          <w:szCs w:val="24"/>
+        </w:rPr>
+      </w:pPr>
+    </w:p>
+    <w:p>
+      <w:pPr>
+        <w:spacing w:after="0" w:line="360" w:lineRule="auto"/>
+        <w:jc w:val="both"/>
+        <w:rPr>
+          <w:rFonts w:ascii="Arial" w:hAnsi="Arial" w:cs="Arial"/>
+          <w:sz w:val="24"/>
+          <w:szCs w:val="24"/>
+        </w:rPr>
+      </w:pPr>
+    </w:p>
+    <w:p>
+      <w:pPr>
+        <w:spacing w:after="0" w:line="360" w:lineRule="auto"/>
+        <w:jc w:val="both"/>
+        <w:rPr>
+          <w:rFonts w:ascii="Arial" w:hAnsi="Arial" w:cs="Arial"/>
+          <w:sz w:val="24"/>
+          <w:szCs w:val="24"/>
+        </w:rPr>
+      </w:pPr>
+      <w:r>
+        <w:rPr>
+          <w:rFonts w:ascii="Arial" w:hAnsi="Arial" w:cs="Arial"/>
+          <w:sz w:val="24"/>
+          <w:szCs w:val="24"/>
+        </w:rPr>
+        <w:t>Aparelho</w:t>
+      </w:r>
+    </w:p>
+    <w:p>
+      <w:pPr>
+        <w:spacing w:after="0" w:line="360" w:lineRule="auto"/>
+        <w:jc w:val="both"/>
+        <w:rPr>
+          <w:rFonts w:ascii="Arial" w:hAnsi="Arial" w:cs="Arial"/>
+          <w:sz w:val="24"/>
+          <w:szCs w:val="24"/>
+        </w:rPr>
+      </w:pPr>
+      <w:r>
+        <w:rPr>
+          <w:rFonts w:ascii="Arial" w:hAnsi="Arial" w:cs="Arial"/>
+          <w:sz w:val="24"/>
+          <w:szCs w:val="24"/>
+        </w:rPr>
+        <w:t>Linguagem</w:t>
+      </w:r>
+    </w:p>
+    <w:p>
+      <w:pPr>
+        <w:spacing w:after="0" w:line="360" w:lineRule="auto"/>
+        <w:jc w:val="both"/>
+        <w:rPr>
+          <w:rFonts w:ascii="Arial" w:hAnsi="Arial" w:cs="Arial"/>
+          <w:sz w:val="24"/>
+          <w:szCs w:val="24"/>
+        </w:rPr>
+      </w:pPr>
       <w:bookmarkStart w:id="48" w:name="_GoBack"/>
       <w:bookmarkEnd w:id="48"/>
     </w:p>
     <w:p>
       <w:pPr>
-        <w:pStyle w:val="Ttulo1"/>
-        <w:spacing w:before="0"/>
-        <w:rPr>
-          <w:rFonts w:ascii="Arial" w:hAnsi="Arial" w:cs="Arial"/>
-          <w:color w:val="auto"/>
-          <w:sz w:val="24"/>
-          <w:szCs w:val="24"/>
-        </w:rPr>
-      </w:pPr>
-      <w:r>
-        <w:rPr>
-          <w:rFonts w:ascii="Arial" w:hAnsi="Arial" w:cs="Arial"/>
-          <w:color w:val="auto"/>
-          <w:sz w:val="24"/>
-          <w:szCs w:val="24"/>
-        </w:rPr>
-        <w:t>5 – Projeto Proposto:</w:t>
-      </w:r>
-      <w:r>
-        <w:rPr>
-          <w:rFonts w:ascii="Arial" w:hAnsi="Arial" w:cs="Arial"/>
-          <w:color w:val="auto"/>
+        <w:spacing w:line="360" w:lineRule="auto"/>
+        <w:rPr>
+          <w:rFonts w:ascii="Arial" w:hAnsi="Arial" w:cs="Arial"/>
+          <w:b/>
+          <w:sz w:val="24"/>
+          <w:szCs w:val="24"/>
+        </w:rPr>
+      </w:pPr>
+      <w:r>
+        <w:rPr>
+          <w:rFonts w:ascii="Arial" w:hAnsi="Arial" w:cs="Arial"/>
+          <w:b/>
+          <w:sz w:val="24"/>
+          <w:szCs w:val="24"/>
+        </w:rPr>
+        <w:t>Funcionamento</w:t>
+      </w:r>
+    </w:p>
+    <w:p>
+      <w:pPr>
+        <w:spacing w:line="360" w:lineRule="auto"/>
+        <w:rPr>
+          <w:rFonts w:ascii="Arial" w:hAnsi="Arial" w:cs="Arial"/>
+          <w:sz w:val="24"/>
+          <w:szCs w:val="24"/>
+        </w:rPr>
+      </w:pPr>
+      <w:r>
+        <w:rPr>
+          <w:rFonts w:ascii="Arial" w:hAnsi="Arial" w:cs="Arial"/>
+          <w:sz w:val="24"/>
+          <w:szCs w:val="24"/>
+        </w:rPr>
+        <w:t xml:space="preserve">O alarme precisava ser simples e funcional, </w:t>
+      </w:r>
+      <w:proofErr w:type="gramStart"/>
+      <w:r>
+        <w:rPr>
+          <w:rFonts w:ascii="Arial" w:hAnsi="Arial" w:cs="Arial"/>
+          <w:sz w:val="24"/>
+          <w:szCs w:val="24"/>
+        </w:rPr>
+        <w:t>e</w:t>
+      </w:r>
+      <w:proofErr w:type="gramEnd"/>
+      <w:r>
+        <w:rPr>
+          <w:rFonts w:ascii="Arial" w:hAnsi="Arial" w:cs="Arial"/>
           <w:sz w:val="24"/>
           <w:szCs w:val="24"/>
         </w:rPr>
         <w:t xml:space="preserve"> </w:t>
       </w:r>
-      <w:proofErr w:type="spellStart"/>
-      <w:r>
-        <w:rPr>
-          <w:rFonts w:ascii="Arial" w:hAnsi="Arial" w:cs="Arial"/>
-          <w:color w:val="auto"/>
-          <w:sz w:val="24"/>
-          <w:szCs w:val="24"/>
-        </w:rPr>
-        <w:t>Androidino</w:t>
-      </w:r>
-      <w:proofErr w:type="spellEnd"/>
-      <w:r>
-        <w:rPr>
-          <w:rFonts w:ascii="Arial" w:hAnsi="Arial" w:cs="Arial"/>
-          <w:color w:val="auto"/>
-          <w:sz w:val="24"/>
-          <w:szCs w:val="24"/>
-        </w:rPr>
-        <w:t xml:space="preserve"> -</w:t>
-      </w:r>
-      <w:r>
-        <w:rPr>
-          <w:rFonts w:ascii="Arial" w:hAnsi="Arial" w:cs="Arial"/>
-          <w:color w:val="auto"/>
-          <w:sz w:val="24"/>
-          <w:szCs w:val="24"/>
-        </w:rPr>
-        <w:t xml:space="preserve"> Alarme Residencial</w:t>
-      </w:r>
-      <w:r>
-        <w:rPr>
-          <w:rFonts w:ascii="Arial" w:hAnsi="Arial" w:cs="Arial"/>
-          <w:color w:val="auto"/>
-          <w:sz w:val="24"/>
-          <w:szCs w:val="24"/>
-        </w:rPr>
-        <w:t xml:space="preserve"> </w:t>
-      </w:r>
-      <w:r>
-        <w:rPr>
-          <w:rFonts w:ascii="Arial" w:hAnsi="Arial" w:cs="Arial"/>
-          <w:color w:val="auto"/>
-          <w:sz w:val="24"/>
-          <w:szCs w:val="24"/>
-        </w:rPr>
-        <w:t xml:space="preserve">usando Ferramentas Open </w:t>
-      </w:r>
-      <w:proofErr w:type="spellStart"/>
-      <w:r>
-        <w:rPr>
-          <w:rFonts w:ascii="Arial" w:hAnsi="Arial" w:cs="Arial"/>
-          <w:color w:val="auto"/>
-          <w:sz w:val="24"/>
-          <w:szCs w:val="24"/>
-        </w:rPr>
-        <w:t>Source</w:t>
-      </w:r>
-      <w:proofErr w:type="spellEnd"/>
-    </w:p>
-    <w:p/>
+    </w:p>
     <w:p>
       <w:pPr>
         <w:rPr>
@@ -35273,7 +37227,7 @@
           <w:rPr>
             <w:noProof/>
           </w:rPr>
-          <w:t>12</w:t>
+          <w:t>21</w:t>
         </w:r>
         <w:r>
           <w:rPr>
@@ -35417,7 +37371,7 @@
           <w:rPr>
             <w:noProof/>
           </w:rPr>
-          <w:t>39</w:t>
+          <w:t>42</w:t>
         </w:r>
         <w:r>
           <w:rPr>
@@ -36099,6 +38053,121 @@
     </w:lvl>
   </w:abstractNum>
   <w:abstractNum w:abstractNumId="6">
+    <w:nsid w:val="203C604E"/>
+    <w:multiLevelType w:val="multilevel"/>
+    <w:tmpl w:val="2C460926"/>
+    <w:lvl w:ilvl="0">
+      <w:start w:val="1"/>
+      <w:numFmt w:val="decimal"/>
+      <w:lvlText w:val="%1"/>
+      <w:lvlJc w:val="left"/>
+      <w:pPr>
+        <w:ind w:left="435" w:hanging="435"/>
+      </w:pPr>
+      <w:rPr>
+        <w:rFonts w:hint="default"/>
+        <w:sz w:val="28"/>
+      </w:rPr>
+    </w:lvl>
+    <w:lvl w:ilvl="1">
+      <w:start w:val="1"/>
+      <w:numFmt w:val="decimal"/>
+      <w:lvlText w:val="%1.%2"/>
+      <w:lvlJc w:val="left"/>
+      <w:pPr>
+        <w:ind w:left="435" w:hanging="435"/>
+      </w:pPr>
+      <w:rPr>
+        <w:rFonts w:hint="default"/>
+        <w:sz w:val="28"/>
+      </w:rPr>
+    </w:lvl>
+    <w:lvl w:ilvl="2">
+      <w:start w:val="1"/>
+      <w:numFmt w:val="decimal"/>
+      <w:lvlText w:val="%1.%2.%3"/>
+      <w:lvlJc w:val="left"/>
+      <w:pPr>
+        <w:ind w:left="720" w:hanging="720"/>
+      </w:pPr>
+      <w:rPr>
+        <w:rFonts w:hint="default"/>
+      </w:rPr>
+    </w:lvl>
+    <w:lvl w:ilvl="3">
+      <w:start w:val="1"/>
+      <w:numFmt w:val="decimal"/>
+      <w:lvlText w:val="%1.%2.%3.%4"/>
+      <w:lvlJc w:val="left"/>
+      <w:pPr>
+        <w:ind w:left="720" w:hanging="720"/>
+      </w:pPr>
+      <w:rPr>
+        <w:rFonts w:hint="default"/>
+      </w:rPr>
+    </w:lvl>
+    <w:lvl w:ilvl="4">
+      <w:start w:val="1"/>
+      <w:numFmt w:val="decimal"/>
+      <w:lvlText w:val="%1.%2.%3.%4.%5"/>
+      <w:lvlJc w:val="left"/>
+      <w:pPr>
+        <w:ind w:left="1080" w:hanging="1080"/>
+      </w:pPr>
+      <w:rPr>
+        <w:rFonts w:hint="default"/>
+      </w:rPr>
+    </w:lvl>
+    <w:lvl w:ilvl="5">
+      <w:start w:val="1"/>
+      <w:numFmt w:val="decimal"/>
+      <w:lvlText w:val="%1.%2.%3.%4.%5.%6"/>
+      <w:lvlJc w:val="left"/>
+      <w:pPr>
+        <w:ind w:left="1080" w:hanging="1080"/>
+      </w:pPr>
+      <w:rPr>
+        <w:rFonts w:hint="default"/>
+      </w:rPr>
+    </w:lvl>
+    <w:lvl w:ilvl="6">
+      <w:start w:val="1"/>
+      <w:numFmt w:val="decimal"/>
+      <w:lvlText w:val="%1.%2.%3.%4.%5.%6.%7"/>
+      <w:lvlJc w:val="left"/>
+      <w:pPr>
+        <w:ind w:left="1440" w:hanging="1440"/>
+      </w:pPr>
+      <w:rPr>
+        <w:rFonts w:hint="default"/>
+      </w:rPr>
+    </w:lvl>
+    <w:lvl w:ilvl="7">
+      <w:start w:val="1"/>
+      <w:numFmt w:val="decimal"/>
+      <w:lvlText w:val="%1.%2.%3.%4.%5.%6.%7.%8"/>
+      <w:lvlJc w:val="left"/>
+      <w:pPr>
+        <w:ind w:left="1440" w:hanging="1440"/>
+      </w:pPr>
+      <w:rPr>
+        <w:rFonts w:hint="default"/>
+      </w:rPr>
+    </w:lvl>
+    <w:lvl w:ilvl="8">
+      <w:start w:val="1"/>
+      <w:numFmt w:val="decimal"/>
+      <w:lvlText w:val="%1.%2.%3.%4.%5.%6.%7.%8.%9"/>
+      <w:lvlJc w:val="left"/>
+      <w:pPr>
+        <w:ind w:left="1440" w:hanging="1440"/>
+      </w:pPr>
+      <w:rPr>
+        <w:rFonts w:hint="default"/>
+      </w:rPr>
+    </w:lvl>
+  </w:abstractNum>
+  <w:abstractNum w:abstractNumId="7">
     <w:nsid w:val="22D86025"/>
     <w:multiLevelType w:val="hybridMultilevel"/>
     <w:tmpl w:val="7682EB2A"/>
@@ -36211,7 +38280,7 @@
       </w:rPr>
     </w:lvl>
   </w:abstractNum>
-  <w:abstractNum w:abstractNumId="7">
+  <w:abstractNum w:abstractNumId="8">
     <w:nsid w:val="2A554031"/>
     <w:multiLevelType w:val="multilevel"/>
     <w:tmpl w:val="0922CEE0"/>
@@ -36326,7 +38395,7 @@
       </w:rPr>
     </w:lvl>
   </w:abstractNum>
-  <w:abstractNum w:abstractNumId="8">
+  <w:abstractNum w:abstractNumId="9">
     <w:nsid w:val="2B76019E"/>
     <w:multiLevelType w:val="hybridMultilevel"/>
     <w:tmpl w:val="572C8558"/>
@@ -36439,7 +38508,7 @@
       </w:rPr>
     </w:lvl>
   </w:abstractNum>
-  <w:abstractNum w:abstractNumId="9">
+  <w:abstractNum w:abstractNumId="10">
     <w:nsid w:val="312B769B"/>
     <w:multiLevelType w:val="multilevel"/>
     <w:tmpl w:val="DDC0AD66"/>
@@ -36588,7 +38657,7 @@
       </w:rPr>
     </w:lvl>
   </w:abstractNum>
-  <w:abstractNum w:abstractNumId="10">
+  <w:abstractNum w:abstractNumId="11">
     <w:nsid w:val="42132425"/>
     <w:multiLevelType w:val="hybridMultilevel"/>
     <w:tmpl w:val="DFDEF7FC"/>
@@ -36678,7 +38747,7 @@
       </w:pPr>
     </w:lvl>
   </w:abstractNum>
-  <w:abstractNum w:abstractNumId="11">
+  <w:abstractNum w:abstractNumId="12">
     <w:nsid w:val="4CF81588"/>
     <w:multiLevelType w:val="multilevel"/>
     <w:tmpl w:val="5D2E38AE"/>
@@ -36792,7 +38861,7 @@
       </w:rPr>
     </w:lvl>
   </w:abstractNum>
-  <w:abstractNum w:abstractNumId="12">
+  <w:abstractNum w:abstractNumId="13">
     <w:nsid w:val="5E5A7449"/>
     <w:multiLevelType w:val="multilevel"/>
     <w:tmpl w:val="DE3A02BA"/>
@@ -36914,7 +38983,122 @@
       </w:rPr>
     </w:lvl>
   </w:abstractNum>
-  <w:abstractNum w:abstractNumId="13">
+  <w:abstractNum w:abstractNumId="14">
+    <w:nsid w:val="604A3DC7"/>
+    <w:multiLevelType w:val="multilevel"/>
+    <w:tmpl w:val="C2F6DF88"/>
+    <w:lvl w:ilvl="0">
+      <w:start w:val="1"/>
+      <w:numFmt w:val="decimal"/>
+      <w:lvlText w:val="%1"/>
+      <w:lvlJc w:val="left"/>
+      <w:pPr>
+        <w:ind w:left="435" w:hanging="435"/>
+      </w:pPr>
+      <w:rPr>
+        <w:sz w:val="28"/>
+        <w:szCs w:val="28"/>
+      </w:rPr>
+    </w:lvl>
+    <w:lvl w:ilvl="1">
+      <w:start w:val="1"/>
+      <w:numFmt w:val="decimal"/>
+      <w:lvlText w:val="%1.%2"/>
+      <w:lvlJc w:val="left"/>
+      <w:pPr>
+        <w:ind w:left="720" w:hanging="720"/>
+      </w:pPr>
+      <w:rPr>
+        <w:sz w:val="28"/>
+        <w:szCs w:val="28"/>
+      </w:rPr>
+    </w:lvl>
+    <w:lvl w:ilvl="2">
+      <w:start w:val="1"/>
+      <w:numFmt w:val="decimal"/>
+      <w:lvlText w:val="%1.%2.%3"/>
+      <w:lvlJc w:val="left"/>
+      <w:pPr>
+        <w:ind w:left="1080" w:hanging="1080"/>
+      </w:pPr>
+      <w:rPr>
+        <w:sz w:val="26"/>
+      </w:rPr>
+    </w:lvl>
+    <w:lvl w:ilvl="3">
+      <w:start w:val="1"/>
+      <w:numFmt w:val="decimal"/>
+      <w:lvlText w:val="%1.%2.%3.%4"/>
+      <w:lvlJc w:val="left"/>
+      <w:pPr>
+        <w:ind w:left="1440" w:hanging="1440"/>
+      </w:pPr>
+      <w:rPr>
+        <w:sz w:val="26"/>
+      </w:rPr>
+    </w:lvl>
+    <w:lvl w:ilvl="4">
+      <w:start w:val="1"/>
+      <w:numFmt w:val="decimal"/>
+      <w:lvlText w:val="%1.%2.%3.%4.%5"/>
+      <w:lvlJc w:val="left"/>
+      <w:pPr>
+        <w:ind w:left="1800" w:hanging="1800"/>
+      </w:pPr>
+      <w:rPr>
+        <w:sz w:val="26"/>
+      </w:rPr>
+    </w:lvl>
+    <w:lvl w:ilvl="5">
+      <w:start w:val="1"/>
+      <w:numFmt w:val="decimal"/>
+      <w:lvlText w:val="%1.%2.%3.%4.%5.%6"/>
+      <w:lvlJc w:val="left"/>
+      <w:pPr>
+        <w:ind w:left="2160" w:hanging="2160"/>
+      </w:pPr>
+      <w:rPr>
+        <w:sz w:val="26"/>
+      </w:rPr>
+    </w:lvl>
+    <w:lvl w:ilvl="6">
+      <w:start w:val="1"/>
+      <w:numFmt w:val="decimal"/>
+      <w:lvlText w:val="%1.%2.%3.%4.%5.%6.%7"/>
+      <w:lvlJc w:val="left"/>
+      <w:pPr>
+        <w:ind w:left="2520" w:hanging="2520"/>
+      </w:pPr>
+      <w:rPr>
+        <w:sz w:val="26"/>
+      </w:rPr>
+    </w:lvl>
+    <w:lvl w:ilvl="7">
+      <w:start w:val="1"/>
+      <w:numFmt w:val="decimal"/>
+      <w:lvlText w:val="%1.%2.%3.%4.%5.%6.%7.%8"/>
+      <w:lvlJc w:val="left"/>
+      <w:pPr>
+        <w:ind w:left="2880" w:hanging="2880"/>
+      </w:pPr>
+      <w:rPr>
+        <w:sz w:val="26"/>
+      </w:rPr>
+    </w:lvl>
+    <w:lvl w:ilvl="8">
+      <w:start w:val="1"/>
+      <w:numFmt w:val="decimal"/>
+      <w:lvlText w:val="%1.%2.%3.%4.%5.%6.%7.%8.%9"/>
+      <w:lvlJc w:val="left"/>
+      <w:pPr>
+        <w:ind w:left="3240" w:hanging="3240"/>
+      </w:pPr>
+      <w:rPr>
+        <w:sz w:val="26"/>
+      </w:rPr>
+    </w:lvl>
+  </w:abstractNum>
+  <w:abstractNum w:abstractNumId="15">
     <w:nsid w:val="62384B62"/>
     <w:multiLevelType w:val="hybridMultilevel"/>
     <w:tmpl w:val="69C2AF3C"/>
@@ -37027,7 +39211,7 @@
       </w:rPr>
     </w:lvl>
   </w:abstractNum>
-  <w:abstractNum w:abstractNumId="14">
+  <w:abstractNum w:abstractNumId="16">
     <w:nsid w:val="66673AAD"/>
     <w:multiLevelType w:val="hybridMultilevel"/>
     <w:tmpl w:val="9FB44A4A"/>
@@ -37140,7 +39324,7 @@
       </w:rPr>
     </w:lvl>
   </w:abstractNum>
-  <w:abstractNum w:abstractNumId="15">
+  <w:abstractNum w:abstractNumId="17">
     <w:nsid w:val="6D005BD8"/>
     <w:multiLevelType w:val="hybridMultilevel"/>
     <w:tmpl w:val="774C3298"/>
@@ -37253,7 +39437,7 @@
       </w:rPr>
     </w:lvl>
   </w:abstractNum>
-  <w:abstractNum w:abstractNumId="16">
+  <w:abstractNum w:abstractNumId="18">
     <w:nsid w:val="70C7416E"/>
     <w:multiLevelType w:val="hybridMultilevel"/>
     <w:tmpl w:val="490A672C"/>
@@ -37365,7 +39549,7 @@
       </w:rPr>
     </w:lvl>
   </w:abstractNum>
-  <w:abstractNum w:abstractNumId="17">
+  <w:abstractNum w:abstractNumId="19">
     <w:nsid w:val="74C74ECD"/>
     <w:multiLevelType w:val="hybridMultilevel"/>
     <w:tmpl w:val="B7A8226E"/>
@@ -37478,7 +39662,7 @@
       </w:rPr>
     </w:lvl>
   </w:abstractNum>
-  <w:abstractNum w:abstractNumId="18">
+  <w:abstractNum w:abstractNumId="20">
     <w:nsid w:val="78855012"/>
     <w:multiLevelType w:val="hybridMultilevel"/>
     <w:tmpl w:val="1206F298"/>
@@ -37564,7 +39748,7 @@
       </w:pPr>
     </w:lvl>
   </w:abstractNum>
-  <w:abstractNum w:abstractNumId="19">
+  <w:abstractNum w:abstractNumId="21">
     <w:nsid w:val="7DA565F3"/>
     <w:multiLevelType w:val="multilevel"/>
     <w:tmpl w:val="B3066280"/>
@@ -37678,28 +39862,28 @@
     </w:lvl>
   </w:abstractNum>
   <w:num w:numId="1">
-    <w:abstractNumId w:val="14"/>
+    <w:abstractNumId w:val="16"/>
   </w:num>
   <w:num w:numId="2">
+    <w:abstractNumId w:val="9"/>
+  </w:num>
+  <w:num w:numId="3">
+    <w:abstractNumId w:val="10"/>
+  </w:num>
+  <w:num w:numId="4">
+    <w:abstractNumId w:val="17"/>
+  </w:num>
+  <w:num w:numId="5">
+    <w:abstractNumId w:val="20"/>
+  </w:num>
+  <w:num w:numId="6">
     <w:abstractNumId w:val="8"/>
   </w:num>
-  <w:num w:numId="3">
-    <w:abstractNumId w:val="9"/>
-  </w:num>
-  <w:num w:numId="4">
-    <w:abstractNumId w:val="15"/>
-  </w:num>
-  <w:num w:numId="5">
-    <w:abstractNumId w:val="18"/>
-  </w:num>
-  <w:num w:numId="6">
-    <w:abstractNumId w:val="7"/>
-  </w:num>
   <w:num w:numId="7">
-    <w:abstractNumId w:val="10"/>
+    <w:abstractNumId w:val="11"/>
   </w:num>
   <w:num w:numId="8">
-    <w:abstractNumId w:val="11"/>
+    <w:abstractNumId w:val="12"/>
   </w:num>
   <w:num w:numId="9">
     <w:abstractNumId w:val="5"/>
@@ -37708,13 +39892,13 @@
     <w:abstractNumId w:val="1"/>
   </w:num>
   <w:num w:numId="11">
-    <w:abstractNumId w:val="12"/>
+    <w:abstractNumId w:val="13"/>
   </w:num>
   <w:num w:numId="12">
     <w:abstractNumId w:val="4"/>
   </w:num>
   <w:num w:numId="13">
-    <w:abstractNumId w:val="19"/>
+    <w:abstractNumId w:val="21"/>
   </w:num>
   <w:num w:numId="14">
     <w:abstractNumId w:val="0"/>
@@ -37726,16 +39910,49 @@
     <w:abstractNumId w:val="2"/>
   </w:num>
   <w:num w:numId="17">
-    <w:abstractNumId w:val="17"/>
+    <w:abstractNumId w:val="19"/>
   </w:num>
   <w:num w:numId="18">
-    <w:abstractNumId w:val="16"/>
+    <w:abstractNumId w:val="18"/>
   </w:num>
   <w:num w:numId="19">
-    <w:abstractNumId w:val="6"/>
+    <w:abstractNumId w:val="7"/>
   </w:num>
   <w:num w:numId="20">
-    <w:abstractNumId w:val="13"/>
+    <w:abstractNumId w:val="15"/>
+  </w:num>
+  <w:num w:numId="21">
+    <w:abstractNumId w:val="14"/>
+    <w:lvlOverride w:ilvl="0">
+      <w:startOverride w:val="1"/>
+    </w:lvlOverride>
+    <w:lvlOverride w:ilvl="1">
+      <w:startOverride w:val="1"/>
+    </w:lvlOverride>
+    <w:lvlOverride w:ilvl="2">
+      <w:startOverride w:val="1"/>
+    </w:lvlOverride>
+    <w:lvlOverride w:ilvl="3">
+      <w:startOverride w:val="1"/>
+    </w:lvlOverride>
+    <w:lvlOverride w:ilvl="4">
+      <w:startOverride w:val="1"/>
+    </w:lvlOverride>
+    <w:lvlOverride w:ilvl="5">
+      <w:startOverride w:val="1"/>
+    </w:lvlOverride>
+    <w:lvlOverride w:ilvl="6">
+      <w:startOverride w:val="1"/>
+    </w:lvlOverride>
+    <w:lvlOverride w:ilvl="7">
+      <w:startOverride w:val="1"/>
+    </w:lvlOverride>
+    <w:lvlOverride w:ilvl="8">
+      <w:startOverride w:val="1"/>
+    </w:lvlOverride>
+  </w:num>
+  <w:num w:numId="22">
+    <w:abstractNumId w:val="6"/>
   </w:num>
 </w:numbering>
 </file>
@@ -37929,7 +40146,6 @@
     <w:next w:val="Normal"/>
     <w:link w:val="Ttulo2Char"/>
     <w:uiPriority w:val="9"/>
-    <w:semiHidden/>
     <w:unhideWhenUsed/>
     <w:qFormat/>
     <w:rsid w:val="008007DF"/>
@@ -37973,7 +40189,6 @@
   <w:style w:type="character" w:default="1" w:styleId="Fontepargpadro">
     <w:name w:val="Default Paragraph Font"/>
     <w:uiPriority w:val="1"/>
-    <w:semiHidden/>
     <w:unhideWhenUsed/>
   </w:style>
   <w:style w:type="table" w:default="1" w:styleId="Tabelanormal">
@@ -38152,7 +40367,6 @@
     <w:basedOn w:val="Fontepargpadro"/>
     <w:link w:val="Ttulo2"/>
     <w:uiPriority w:val="9"/>
-    <w:semiHidden/>
     <w:rsid w:val="008007DF"/>
     <w:rPr>
       <w:rFonts w:asciiTheme="majorHAnsi" w:eastAsiaTheme="majorEastAsia" w:hAnsiTheme="majorHAnsi" w:cstheme="majorBidi"/>
@@ -38780,7 +40994,6 @@
     <w:next w:val="Normal"/>
     <w:link w:val="Ttulo2Char"/>
     <w:uiPriority w:val="9"/>
-    <w:semiHidden/>
     <w:unhideWhenUsed/>
     <w:qFormat/>
     <w:rsid w:val="008007DF"/>
@@ -38824,7 +41037,6 @@
   <w:style w:type="character" w:default="1" w:styleId="Fontepargpadro">
     <w:name w:val="Default Paragraph Font"/>
     <w:uiPriority w:val="1"/>
-    <w:semiHidden/>
     <w:unhideWhenUsed/>
   </w:style>
   <w:style w:type="table" w:default="1" w:styleId="Tabelanormal">
@@ -39003,7 +41215,6 @@
     <w:basedOn w:val="Fontepargpadro"/>
     <w:link w:val="Ttulo2"/>
     <w:uiPriority w:val="9"/>
-    <w:semiHidden/>
     <w:rsid w:val="008007DF"/>
     <w:rPr>
       <w:rFonts w:asciiTheme="majorHAnsi" w:eastAsiaTheme="majorEastAsia" w:hAnsiTheme="majorHAnsi" w:cstheme="majorBidi"/>
@@ -40098,11 +42309,11 @@
           <c:showBubbleSize val="0"/>
         </c:dLbls>
         <c:gapWidth val="150"/>
-        <c:axId val="137879936"/>
-        <c:axId val="137881472"/>
+        <c:axId val="29683712"/>
+        <c:axId val="29687168"/>
       </c:barChart>
       <c:catAx>
-        <c:axId val="137879936"/>
+        <c:axId val="29683712"/>
         <c:scaling>
           <c:orientation val="minMax"/>
         </c:scaling>
@@ -40111,7 +42322,7 @@
         <c:majorTickMark val="out"/>
         <c:minorTickMark val="none"/>
         <c:tickLblPos val="nextTo"/>
-        <c:crossAx val="137881472"/>
+        <c:crossAx val="29687168"/>
         <c:crosses val="autoZero"/>
         <c:auto val="1"/>
         <c:lblAlgn val="ctr"/>
@@ -40119,7 +42330,7 @@
         <c:noMultiLvlLbl val="0"/>
       </c:catAx>
       <c:valAx>
-        <c:axId val="137881472"/>
+        <c:axId val="29687168"/>
         <c:scaling>
           <c:orientation val="minMax"/>
         </c:scaling>
@@ -40130,7 +42341,7 @@
         <c:majorTickMark val="out"/>
         <c:minorTickMark val="none"/>
         <c:tickLblPos val="nextTo"/>
-        <c:crossAx val="137879936"/>
+        <c:crossAx val="29683712"/>
         <c:crosses val="autoZero"/>
         <c:crossBetween val="between"/>
       </c:valAx>
@@ -40248,11 +42459,11 @@
           <c:showBubbleSize val="0"/>
         </c:dLbls>
         <c:gapWidth val="150"/>
-        <c:axId val="85612416"/>
-        <c:axId val="85613952"/>
+        <c:axId val="70625152"/>
+        <c:axId val="78193792"/>
       </c:barChart>
       <c:catAx>
-        <c:axId val="85612416"/>
+        <c:axId val="70625152"/>
         <c:scaling>
           <c:orientation val="minMax"/>
         </c:scaling>
@@ -40261,7 +42472,7 @@
         <c:majorTickMark val="out"/>
         <c:minorTickMark val="none"/>
         <c:tickLblPos val="nextTo"/>
-        <c:crossAx val="85613952"/>
+        <c:crossAx val="78193792"/>
         <c:crosses val="autoZero"/>
         <c:auto val="1"/>
         <c:lblAlgn val="ctr"/>
@@ -40269,7 +42480,7 @@
         <c:noMultiLvlLbl val="0"/>
       </c:catAx>
       <c:valAx>
-        <c:axId val="85613952"/>
+        <c:axId val="78193792"/>
         <c:scaling>
           <c:orientation val="minMax"/>
         </c:scaling>
@@ -40280,7 +42491,7 @@
         <c:majorTickMark val="out"/>
         <c:minorTickMark val="none"/>
         <c:tickLblPos val="nextTo"/>
-        <c:crossAx val="85612416"/>
+        <c:crossAx val="70625152"/>
         <c:crosses val="autoZero"/>
         <c:crossBetween val="between"/>
       </c:valAx>
@@ -40644,12 +42855,12 @@
         </c:dLbls>
         <c:gapWidth val="150"/>
         <c:shape val="box"/>
-        <c:axId val="156177536"/>
-        <c:axId val="156179072"/>
+        <c:axId val="29299840"/>
+        <c:axId val="29301376"/>
         <c:axId val="0"/>
       </c:bar3DChart>
       <c:catAx>
-        <c:axId val="156177536"/>
+        <c:axId val="29299840"/>
         <c:scaling>
           <c:orientation val="minMax"/>
         </c:scaling>
@@ -40658,7 +42869,7 @@
         <c:majorTickMark val="out"/>
         <c:minorTickMark val="none"/>
         <c:tickLblPos val="nextTo"/>
-        <c:crossAx val="156179072"/>
+        <c:crossAx val="29301376"/>
         <c:crosses val="autoZero"/>
         <c:auto val="1"/>
         <c:lblAlgn val="ctr"/>
@@ -40666,7 +42877,7 @@
         <c:noMultiLvlLbl val="0"/>
       </c:catAx>
       <c:valAx>
-        <c:axId val="156179072"/>
+        <c:axId val="29301376"/>
         <c:scaling>
           <c:orientation val="minMax"/>
         </c:scaling>
@@ -40676,7 +42887,7 @@
         <c:majorTickMark val="none"/>
         <c:minorTickMark val="none"/>
         <c:tickLblPos val="nextTo"/>
-        <c:crossAx val="156177536"/>
+        <c:crossAx val="29299840"/>
         <c:crosses val="autoZero"/>
         <c:crossBetween val="between"/>
       </c:valAx>
@@ -41296,11 +43507,11 @@
           <c:showBubbleSize val="0"/>
         </c:dLbls>
         <c:gapWidth val="150"/>
-        <c:axId val="156720128"/>
-        <c:axId val="156734208"/>
+        <c:axId val="29330432"/>
+        <c:axId val="29336320"/>
       </c:barChart>
       <c:catAx>
-        <c:axId val="156720128"/>
+        <c:axId val="29330432"/>
         <c:scaling>
           <c:orientation val="minMax"/>
         </c:scaling>
@@ -41309,7 +43520,7 @@
         <c:majorTickMark val="out"/>
         <c:minorTickMark val="none"/>
         <c:tickLblPos val="nextTo"/>
-        <c:crossAx val="156734208"/>
+        <c:crossAx val="29336320"/>
         <c:crosses val="autoZero"/>
         <c:auto val="1"/>
         <c:lblAlgn val="ctr"/>
@@ -41317,7 +43528,7 @@
         <c:noMultiLvlLbl val="0"/>
       </c:catAx>
       <c:valAx>
-        <c:axId val="156734208"/>
+        <c:axId val="29336320"/>
         <c:scaling>
           <c:orientation val="minMax"/>
         </c:scaling>
@@ -41328,7 +43539,7 @@
         <c:majorTickMark val="out"/>
         <c:minorTickMark val="none"/>
         <c:tickLblPos val="nextTo"/>
-        <c:crossAx val="156720128"/>
+        <c:crossAx val="29330432"/>
         <c:crosses val="autoZero"/>
         <c:crossBetween val="between"/>
       </c:valAx>
@@ -42168,11 +44379,11 @@
           <c:showBubbleSize val="0"/>
         </c:dLbls>
         <c:gapWidth val="100"/>
-        <c:axId val="187140736"/>
-        <c:axId val="187139200"/>
+        <c:axId val="29620864"/>
+        <c:axId val="29619328"/>
       </c:barChart>
       <c:valAx>
-        <c:axId val="187139200"/>
+        <c:axId val="29619328"/>
         <c:scaling>
           <c:orientation val="minMax"/>
         </c:scaling>
@@ -42183,12 +44394,12 @@
         <c:majorTickMark val="out"/>
         <c:minorTickMark val="none"/>
         <c:tickLblPos val="nextTo"/>
-        <c:crossAx val="187140736"/>
+        <c:crossAx val="29620864"/>
         <c:crosses val="autoZero"/>
         <c:crossBetween val="between"/>
       </c:valAx>
       <c:catAx>
-        <c:axId val="187140736"/>
+        <c:axId val="29620864"/>
         <c:scaling>
           <c:orientation val="minMax"/>
         </c:scaling>
@@ -42197,7 +44408,7 @@
         <c:majorTickMark val="out"/>
         <c:minorTickMark val="none"/>
         <c:tickLblPos val="nextTo"/>
-        <c:crossAx val="187139200"/>
+        <c:crossAx val="29619328"/>
         <c:crosses val="autoZero"/>
         <c:auto val="1"/>
         <c:lblAlgn val="ctr"/>
@@ -42509,7 +44720,7 @@
 </file>
 
 <file path=customXml/itemProps1.xml><?xml version="1.0" encoding="utf-8"?>
-<ds:datastoreItem xmlns:ds="http://schemas.openxmlformats.org/officeDocument/2006/customXml" ds:itemID="{019F5906-6CC2-4DCB-ACB7-CAB5B9D8A6E4}">
+<ds:datastoreItem xmlns:ds="http://schemas.openxmlformats.org/officeDocument/2006/customXml" ds:itemID="{E803B2DF-AD3B-4DC7-A28F-ACDBB196BE31}">
   <ds:schemaRefs>
     <ds:schemaRef ds:uri="http://schemas.openxmlformats.org/officeDocument/2006/bibliography"/>
   </ds:schemaRefs>

</xml_diff>

<commit_message>
correção na introdução e conclusão
</commit_message>
<xml_diff>
--- a/Documento/Doc. TCC 3.0.1.docx
+++ b/Documento/Doc. TCC 3.0.1.docx
@@ -214,7 +214,41 @@
           <w:b/>
           <w:sz w:val="32"/>
         </w:rPr>
-        <w:t>Sistema de alarme residencial utilizando micro controlador e ferramenta de desenvolvimento de código aberto.</w:t>
+        <w:t>Sistema de alar</w:t>
+      </w:r>
+      <w:r>
+        <w:rPr>
+          <w:rFonts w:ascii="Arial" w:hAnsi="Arial" w:cs="Arial"/>
+          <w:b/>
+          <w:sz w:val="32"/>
+        </w:rPr>
+        <w:t xml:space="preserve">me residencial utilizando </w:t>
+      </w:r>
+      <w:proofErr w:type="spellStart"/>
+      <w:r>
+        <w:rPr>
+          <w:rFonts w:ascii="Arial" w:hAnsi="Arial" w:cs="Arial"/>
+          <w:b/>
+          <w:sz w:val="32"/>
+        </w:rPr>
+        <w:t>micro</w:t>
+      </w:r>
+      <w:r>
+        <w:rPr>
+          <w:rFonts w:ascii="Arial" w:hAnsi="Arial" w:cs="Arial"/>
+          <w:b/>
+          <w:sz w:val="32"/>
+        </w:rPr>
+        <w:t>controlador</w:t>
+      </w:r>
+      <w:proofErr w:type="spellEnd"/>
+      <w:r>
+        <w:rPr>
+          <w:rFonts w:ascii="Arial" w:hAnsi="Arial" w:cs="Arial"/>
+          <w:b/>
+          <w:sz w:val="32"/>
+        </w:rPr>
+        <w:t xml:space="preserve"> e ferramenta de desenvolvimento de código aberto.</w:t>
       </w:r>
     </w:p>
     <w:p>
@@ -558,7 +592,25 @@
           <w:b/>
           <w:sz w:val="32"/>
         </w:rPr>
-        <w:t>Sistema de alarme residencial utilizando micro controlador e ferramenta de desenvolvimento de código aberto.</w:t>
+        <w:t xml:space="preserve">Sistema de alarme residencial utilizando </w:t>
+      </w:r>
+      <w:proofErr w:type="spellStart"/>
+      <w:r>
+        <w:rPr>
+          <w:rFonts w:ascii="Arial" w:hAnsi="Arial" w:cs="Arial"/>
+          <w:b/>
+          <w:sz w:val="32"/>
+        </w:rPr>
+        <w:t>microcontrolador</w:t>
+      </w:r>
+      <w:proofErr w:type="spellEnd"/>
+      <w:r>
+        <w:rPr>
+          <w:rFonts w:ascii="Arial" w:hAnsi="Arial" w:cs="Arial"/>
+          <w:b/>
+          <w:sz w:val="32"/>
+        </w:rPr>
+        <w:t xml:space="preserve"> e ferramenta de desenvolvimento de código aberto.</w:t>
       </w:r>
     </w:p>
     <w:p>
@@ -5651,7 +5703,6 @@
         </w:rPr>
         <w:t>EEPROM- </w:t>
       </w:r>
-      <w:proofErr w:type="spellStart"/>
       <w:r>
         <w:rPr>
           <w:rFonts w:ascii="Arial" w:hAnsi="Arial" w:cs="Arial"/>
@@ -5694,7 +5745,6 @@
         </w:rPr>
         <w:t>rasable</w:t>
       </w:r>
-      <w:proofErr w:type="spellEnd"/>
       <w:r>
         <w:rPr>
           <w:rStyle w:val="apple-converted-space"/>
@@ -5706,7 +5756,6 @@
         </w:rPr>
         <w:t> </w:t>
       </w:r>
-      <w:proofErr w:type="spellStart"/>
       <w:r>
         <w:rPr>
           <w:rFonts w:ascii="Arial" w:hAnsi="Arial" w:cs="Arial"/>
@@ -5728,7 +5777,6 @@
         </w:rPr>
         <w:t>rogrammable</w:t>
       </w:r>
-      <w:proofErr w:type="spellEnd"/>
       <w:r>
         <w:rPr>
           <w:rStyle w:val="apple-converted-space"/>
@@ -5740,7 +5788,6 @@
         </w:rPr>
         <w:t> </w:t>
       </w:r>
-      <w:proofErr w:type="spellStart"/>
       <w:r>
         <w:rPr>
           <w:rFonts w:ascii="Arial" w:hAnsi="Arial" w:cs="Arial"/>
@@ -5783,7 +5830,6 @@
         </w:rPr>
         <w:t>nly</w:t>
       </w:r>
-      <w:proofErr w:type="spellEnd"/>
       <w:r>
         <w:rPr>
           <w:rStyle w:val="apple-converted-space"/>
@@ -5795,7 +5841,6 @@
         </w:rPr>
         <w:t> </w:t>
       </w:r>
-      <w:proofErr w:type="spellStart"/>
       <w:r>
         <w:rPr>
           <w:rFonts w:ascii="Arial" w:hAnsi="Arial" w:cs="Arial"/>
@@ -5815,18 +5860,7 @@
           <w:szCs w:val="24"/>
           <w:shd w:val="clear" w:color="auto" w:fill="FFFFFF"/>
         </w:rPr>
-        <w:t>emory</w:t>
-      </w:r>
-      <w:proofErr w:type="spellEnd"/>
-      <w:r>
-        <w:rPr>
-          <w:rFonts w:ascii="Arial" w:hAnsi="Arial" w:cs="Arial"/>
-          <w:iCs/>
-          <w:sz w:val="24"/>
-          <w:szCs w:val="24"/>
-          <w:shd w:val="clear" w:color="auto" w:fill="FFFFFF"/>
-        </w:rPr>
-        <w:t xml:space="preserve">- </w:t>
+        <w:t xml:space="preserve">emory- </w:t>
       </w:r>
       <w:r>
         <w:rPr>
@@ -7289,7 +7323,7 @@
                 <w:sz w:val="24"/>
                 <w:szCs w:val="24"/>
               </w:rPr>
-              <w:t>11</w:t>
+              <w:t>12</w:t>
             </w:r>
             <w:r>
               <w:rPr>
@@ -7383,7 +7417,7 @@
                 <w:sz w:val="24"/>
                 <w:szCs w:val="24"/>
               </w:rPr>
-              <w:t>12</w:t>
+              <w:t>13</w:t>
             </w:r>
             <w:r>
               <w:rPr>
@@ -7477,7 +7511,7 @@
                 <w:sz w:val="24"/>
                 <w:szCs w:val="24"/>
               </w:rPr>
-              <w:t>12</w:t>
+              <w:t>13</w:t>
             </w:r>
             <w:r>
               <w:rPr>
@@ -7571,7 +7605,7 @@
                 <w:sz w:val="24"/>
                 <w:szCs w:val="24"/>
               </w:rPr>
-              <w:t>12</w:t>
+              <w:t>13</w:t>
             </w:r>
             <w:r>
               <w:rPr>
@@ -7665,7 +7699,7 @@
                 <w:sz w:val="24"/>
                 <w:szCs w:val="24"/>
               </w:rPr>
-              <w:t>13</w:t>
+              <w:t>14</w:t>
             </w:r>
             <w:r>
               <w:rPr>
@@ -7759,7 +7793,7 @@
                 <w:sz w:val="24"/>
                 <w:szCs w:val="24"/>
               </w:rPr>
-              <w:t>13</w:t>
+              <w:t>14</w:t>
             </w:r>
             <w:r>
               <w:rPr>
@@ -7853,7 +7887,7 @@
                 <w:sz w:val="24"/>
                 <w:szCs w:val="24"/>
               </w:rPr>
-              <w:t>13</w:t>
+              <w:t>14</w:t>
             </w:r>
             <w:r>
               <w:rPr>
@@ -7947,7 +7981,7 @@
                 <w:sz w:val="24"/>
                 <w:szCs w:val="24"/>
               </w:rPr>
-              <w:t>14</w:t>
+              <w:t>15</w:t>
             </w:r>
             <w:r>
               <w:rPr>
@@ -8065,7 +8099,7 @@
                 <w:sz w:val="24"/>
                 <w:szCs w:val="24"/>
               </w:rPr>
-              <w:t>14</w:t>
+              <w:t>15</w:t>
             </w:r>
             <w:r>
               <w:rPr>
@@ -8183,7 +8217,7 @@
                 <w:sz w:val="24"/>
                 <w:szCs w:val="24"/>
               </w:rPr>
-              <w:t>17</w:t>
+              <w:t>18</w:t>
             </w:r>
             <w:r>
               <w:rPr>
@@ -8302,7 +8336,7 @@
                 <w:sz w:val="24"/>
                 <w:szCs w:val="24"/>
               </w:rPr>
-              <w:t>17</w:t>
+              <w:t>18</w:t>
             </w:r>
             <w:r>
               <w:rPr>
@@ -8423,7 +8457,7 @@
                 <w:sz w:val="24"/>
                 <w:szCs w:val="24"/>
               </w:rPr>
-              <w:t>18</w:t>
+              <w:t>19</w:t>
             </w:r>
             <w:r>
               <w:rPr>
@@ -8542,7 +8576,7 @@
                 <w:sz w:val="24"/>
                 <w:szCs w:val="24"/>
               </w:rPr>
-              <w:t>18</w:t>
+              <w:t>19</w:t>
             </w:r>
             <w:r>
               <w:rPr>
@@ -8660,7 +8694,7 @@
                 <w:sz w:val="24"/>
                 <w:szCs w:val="24"/>
               </w:rPr>
-              <w:t>21</w:t>
+              <w:t>22</w:t>
             </w:r>
             <w:r>
               <w:rPr>
@@ -8777,7 +8811,7 @@
                 <w:sz w:val="24"/>
                 <w:szCs w:val="24"/>
               </w:rPr>
-              <w:t>22</w:t>
+              <w:t>23</w:t>
             </w:r>
             <w:r>
               <w:rPr>
@@ -8894,7 +8928,7 @@
                 <w:sz w:val="24"/>
                 <w:szCs w:val="24"/>
               </w:rPr>
-              <w:t>29</w:t>
+              <w:t>30</w:t>
             </w:r>
             <w:r>
               <w:rPr>
@@ -9012,7 +9046,7 @@
                 <w:sz w:val="24"/>
                 <w:szCs w:val="24"/>
               </w:rPr>
-              <w:t>29</w:t>
+              <w:t>30</w:t>
             </w:r>
             <w:r>
               <w:rPr>
@@ -9130,7 +9164,7 @@
                 <w:sz w:val="24"/>
                 <w:szCs w:val="24"/>
               </w:rPr>
-              <w:t>32</w:t>
+              <w:t>33</w:t>
             </w:r>
             <w:r>
               <w:rPr>
@@ -9247,7 +9281,7 @@
                 <w:sz w:val="24"/>
                 <w:szCs w:val="24"/>
               </w:rPr>
-              <w:t>37</w:t>
+              <w:t>38</w:t>
             </w:r>
             <w:r>
               <w:rPr>
@@ -9365,7 +9399,7 @@
                 <w:sz w:val="24"/>
                 <w:szCs w:val="24"/>
               </w:rPr>
-              <w:t>37</w:t>
+              <w:t>38</w:t>
             </w:r>
             <w:r>
               <w:rPr>
@@ -9485,7 +9519,7 @@
                 <w:sz w:val="24"/>
                 <w:szCs w:val="24"/>
               </w:rPr>
-              <w:t>39</w:t>
+              <w:t>40</w:t>
             </w:r>
             <w:r>
               <w:rPr>
@@ -9602,7 +9636,7 @@
                 <w:sz w:val="24"/>
                 <w:szCs w:val="24"/>
               </w:rPr>
-              <w:t>42</w:t>
+              <w:t>43</w:t>
             </w:r>
             <w:r>
               <w:rPr>
@@ -9720,7 +9754,7 @@
                 <w:sz w:val="24"/>
                 <w:szCs w:val="24"/>
               </w:rPr>
-              <w:t>42</w:t>
+              <w:t>43</w:t>
             </w:r>
             <w:r>
               <w:rPr>
@@ -9834,7 +9868,7 @@
                 <w:sz w:val="24"/>
                 <w:szCs w:val="24"/>
               </w:rPr>
-              <w:t>42</w:t>
+              <w:t>43</w:t>
             </w:r>
             <w:r>
               <w:rPr>
@@ -9948,7 +9982,7 @@
                 <w:sz w:val="24"/>
                 <w:szCs w:val="24"/>
               </w:rPr>
-              <w:t>43</w:t>
+              <w:t>44</w:t>
             </w:r>
             <w:r>
               <w:rPr>
@@ -10062,7 +10096,7 @@
                 <w:sz w:val="24"/>
                 <w:szCs w:val="24"/>
               </w:rPr>
-              <w:t>46</w:t>
+              <w:t>47</w:t>
             </w:r>
             <w:r>
               <w:rPr>
@@ -10176,7 +10210,7 @@
                 <w:sz w:val="24"/>
                 <w:szCs w:val="24"/>
               </w:rPr>
-              <w:t>47</w:t>
+              <w:t>48</w:t>
             </w:r>
             <w:r>
               <w:rPr>
@@ -10294,7 +10328,7 @@
                 <w:sz w:val="24"/>
                 <w:szCs w:val="24"/>
               </w:rPr>
-              <w:t>48</w:t>
+              <w:t>49</w:t>
             </w:r>
             <w:r>
               <w:rPr>
@@ -10408,7 +10442,7 @@
                 <w:sz w:val="24"/>
                 <w:szCs w:val="24"/>
               </w:rPr>
-              <w:t>48</w:t>
+              <w:t>49</w:t>
             </w:r>
             <w:r>
               <w:rPr>
@@ -10522,7 +10556,7 @@
                 <w:sz w:val="24"/>
                 <w:szCs w:val="24"/>
               </w:rPr>
-              <w:t>48</w:t>
+              <w:t>49</w:t>
             </w:r>
             <w:r>
               <w:rPr>
@@ -10636,7 +10670,7 @@
                 <w:sz w:val="24"/>
                 <w:szCs w:val="24"/>
               </w:rPr>
-              <w:t>49</w:t>
+              <w:t>50</w:t>
             </w:r>
             <w:r>
               <w:rPr>
@@ -10754,7 +10788,7 @@
                 <w:sz w:val="24"/>
                 <w:szCs w:val="24"/>
               </w:rPr>
-              <w:t>50</w:t>
+              <w:t>51</w:t>
             </w:r>
             <w:r>
               <w:rPr>
@@ -10848,7 +10882,7 @@
                 <w:sz w:val="24"/>
                 <w:szCs w:val="24"/>
               </w:rPr>
-              <w:t>52</w:t>
+              <w:t>53</w:t>
             </w:r>
             <w:r>
               <w:rPr>
@@ -10942,7 +10976,7 @@
                 <w:sz w:val="24"/>
                 <w:szCs w:val="24"/>
               </w:rPr>
-              <w:t>53</w:t>
+              <w:t>54</w:t>
             </w:r>
             <w:r>
               <w:rPr>
@@ -11006,8 +11040,6 @@
         </w:rPr>
       </w:pPr>
       <w:bookmarkStart w:id="0" w:name="_Toc336811299"/>
-      <w:bookmarkStart w:id="1" w:name="_GoBack"/>
-      <w:bookmarkEnd w:id="1"/>
       <w:r>
         <w:rPr>
           <w:rFonts w:ascii="Arial" w:hAnsi="Arial" w:cs="Arial"/>
@@ -11213,26 +11245,41 @@
           <w:sz w:val="24"/>
           <w:szCs w:val="24"/>
         </w:rPr>
-        <w:t>que se enquadre na construção do Sistema de Monitoramento Residencial.</w:t>
-      </w:r>
-    </w:p>
-    <w:p>
-      <w:pPr>
-        <w:spacing w:after="0" w:line="360" w:lineRule="auto"/>
-        <w:jc w:val="both"/>
+        <w:t xml:space="preserve">que se enquadre na construção do Sistema de Monitoramento Residencial. </w:t>
+      </w:r>
+      <w:proofErr w:type="gramStart"/>
+      <w:r>
         <w:rPr>
           <w:rFonts w:ascii="Arial" w:eastAsia="Arial" w:hAnsi="Arial" w:cs="Arial"/>
           <w:sz w:val="24"/>
           <w:szCs w:val="24"/>
         </w:rPr>
-      </w:pPr>
+        <w:t>escolh</w:t>
+      </w:r>
       <w:r>
         <w:rPr>
           <w:rFonts w:ascii="Arial" w:eastAsia="Arial" w:hAnsi="Arial" w:cs="Arial"/>
           <w:sz w:val="24"/>
           <w:szCs w:val="24"/>
         </w:rPr>
-        <w:t xml:space="preserve">Após a escolha do </w:t>
+        <w:t>endo</w:t>
+      </w:r>
+      <w:proofErr w:type="gramEnd"/>
+      <w:r>
+        <w:rPr>
+          <w:rFonts w:ascii="Arial" w:eastAsia="Arial" w:hAnsi="Arial" w:cs="Arial"/>
+          <w:sz w:val="24"/>
+          <w:szCs w:val="24"/>
+        </w:rPr>
+        <w:t xml:space="preserve"> </w:t>
+      </w:r>
+      <w:r>
+        <w:rPr>
+          <w:rFonts w:ascii="Arial" w:eastAsia="Arial" w:hAnsi="Arial" w:cs="Arial"/>
+          <w:sz w:val="24"/>
+          <w:szCs w:val="24"/>
+        </w:rPr>
+        <w:t xml:space="preserve">o </w:t>
       </w:r>
       <w:proofErr w:type="spellStart"/>
       <w:r>
@@ -11250,7 +11297,31 @@
           <w:sz w:val="24"/>
           <w:szCs w:val="24"/>
         </w:rPr>
-        <w:t xml:space="preserve"> explicaremos como montá-lo.</w:t>
+        <w:t xml:space="preserve">, </w:t>
+      </w:r>
+      <w:r>
+        <w:rPr>
+          <w:rFonts w:ascii="Arial" w:eastAsia="Arial" w:hAnsi="Arial" w:cs="Arial"/>
+          <w:sz w:val="24"/>
+          <w:szCs w:val="24"/>
+        </w:rPr>
+        <w:t xml:space="preserve"> explicaremos como </w:t>
+      </w:r>
+      <w:r>
+        <w:rPr>
+          <w:rFonts w:ascii="Arial" w:eastAsia="Arial" w:hAnsi="Arial" w:cs="Arial"/>
+          <w:sz w:val="24"/>
+          <w:szCs w:val="24"/>
+        </w:rPr>
+        <w:t>utilizá-lo</w:t>
+      </w:r>
+      <w:r>
+        <w:rPr>
+          <w:rFonts w:ascii="Arial" w:eastAsia="Arial" w:hAnsi="Arial" w:cs="Arial"/>
+          <w:sz w:val="24"/>
+          <w:szCs w:val="24"/>
+        </w:rPr>
+        <w:t>.</w:t>
       </w:r>
     </w:p>
     <w:p>
@@ -11375,7 +11446,7 @@
           <w:szCs w:val="24"/>
         </w:rPr>
       </w:pPr>
-      <w:bookmarkStart w:id="2" w:name="_Toc336811300"/>
+      <w:bookmarkStart w:id="1" w:name="_Toc336811300"/>
       <w:r>
         <w:rPr>
           <w:rFonts w:ascii="Arial" w:hAnsi="Arial" w:cs="Arial"/>
@@ -11386,7 +11457,7 @@
         <w:lastRenderedPageBreak/>
         <w:t>OBJETIVO GERAL</w:t>
       </w:r>
-      <w:bookmarkEnd w:id="2"/>
+      <w:bookmarkEnd w:id="1"/>
     </w:p>
     <w:p>
       <w:pPr>
@@ -11469,8 +11540,9 @@
           <w:szCs w:val="20"/>
           <w:shd w:val="clear" w:color="auto" w:fill="FFFFFF"/>
         </w:rPr>
-        <w:t>integrado com micro controlador visando uma solução de</w:t>
-      </w:r>
+        <w:t xml:space="preserve">integrado com </w:t>
+      </w:r>
+      <w:proofErr w:type="spellStart"/>
       <w:r>
         <w:rPr>
           <w:rFonts w:ascii="Arial" w:hAnsi="Arial" w:cs="Arial"/>
@@ -11479,8 +11551,9 @@
           <w:szCs w:val="20"/>
           <w:shd w:val="clear" w:color="auto" w:fill="FFFFFF"/>
         </w:rPr>
-        <w:t xml:space="preserve"> monitoramento de</w:t>
-      </w:r>
+        <w:t>microcontrolador</w:t>
+      </w:r>
+      <w:proofErr w:type="spellEnd"/>
       <w:r>
         <w:rPr>
           <w:rFonts w:ascii="Arial" w:hAnsi="Arial" w:cs="Arial"/>
@@ -11489,6 +11562,26 @@
           <w:szCs w:val="20"/>
           <w:shd w:val="clear" w:color="auto" w:fill="FFFFFF"/>
         </w:rPr>
+        <w:t xml:space="preserve"> visando uma solução de</w:t>
+      </w:r>
+      <w:r>
+        <w:rPr>
+          <w:rFonts w:ascii="Arial" w:hAnsi="Arial" w:cs="Arial"/>
+          <w:color w:val="222222"/>
+          <w:sz w:val="24"/>
+          <w:szCs w:val="20"/>
+          <w:shd w:val="clear" w:color="auto" w:fill="FFFFFF"/>
+        </w:rPr>
+        <w:t xml:space="preserve"> monitoramento de</w:t>
+      </w:r>
+      <w:r>
+        <w:rPr>
+          <w:rFonts w:ascii="Arial" w:hAnsi="Arial" w:cs="Arial"/>
+          <w:color w:val="222222"/>
+          <w:sz w:val="24"/>
+          <w:szCs w:val="20"/>
+          <w:shd w:val="clear" w:color="auto" w:fill="FFFFFF"/>
+        </w:rPr>
         <w:t xml:space="preserve"> sistema de alarme.</w:t>
       </w:r>
     </w:p>
@@ -11514,7 +11607,7 @@
           <w:szCs w:val="24"/>
         </w:rPr>
       </w:pPr>
-      <w:bookmarkStart w:id="3" w:name="_Toc336811301"/>
+      <w:bookmarkStart w:id="2" w:name="_Toc336811301"/>
       <w:r>
         <w:rPr>
           <w:rFonts w:ascii="Arial" w:hAnsi="Arial" w:cs="Arial"/>
@@ -11524,7 +11617,7 @@
         </w:rPr>
         <w:t>OBJETIVOS ESPECÍFICOS</w:t>
       </w:r>
-      <w:bookmarkEnd w:id="3"/>
+      <w:bookmarkEnd w:id="2"/>
     </w:p>
     <w:p>
       <w:pPr>
@@ -11589,7 +11682,29 @@
           <w:szCs w:val="24"/>
           <w:lang w:eastAsia="pt-BR"/>
         </w:rPr>
-        <w:t>lise das ferramentas de desenvolvimento e dos circuitos eletrônicos de micro controladores.</w:t>
+        <w:t xml:space="preserve">lise das ferramentas de desenvolvimento e dos circuitos eletrônicos de </w:t>
+      </w:r>
+      <w:proofErr w:type="spellStart"/>
+      <w:r>
+        <w:rPr>
+          <w:rFonts w:ascii="Arial" w:eastAsia="Times New Roman" w:hAnsi="Arial" w:cs="Arial"/>
+          <w:color w:val="000000"/>
+          <w:sz w:val="24"/>
+          <w:szCs w:val="24"/>
+          <w:lang w:eastAsia="pt-BR"/>
+        </w:rPr>
+        <w:t>microcontroladores</w:t>
+      </w:r>
+      <w:proofErr w:type="spellEnd"/>
+      <w:r>
+        <w:rPr>
+          <w:rFonts w:ascii="Arial" w:eastAsia="Times New Roman" w:hAnsi="Arial" w:cs="Arial"/>
+          <w:color w:val="000000"/>
+          <w:sz w:val="24"/>
+          <w:szCs w:val="24"/>
+          <w:lang w:eastAsia="pt-BR"/>
+        </w:rPr>
+        <w:t>.</w:t>
       </w:r>
     </w:p>
     <w:p>
@@ -11643,7 +11758,7 @@
           <w:szCs w:val="24"/>
         </w:rPr>
       </w:pPr>
-      <w:bookmarkStart w:id="4" w:name="_Toc336811302"/>
+      <w:bookmarkStart w:id="3" w:name="_Toc336811302"/>
       <w:r>
         <w:rPr>
           <w:rFonts w:ascii="Arial" w:hAnsi="Arial" w:cs="Arial"/>
@@ -11653,7 +11768,7 @@
         </w:rPr>
         <w:t>JUSTIFICATIVA</w:t>
       </w:r>
-      <w:bookmarkEnd w:id="4"/>
+      <w:bookmarkEnd w:id="3"/>
     </w:p>
     <w:p>
       <w:pPr>
@@ -12017,7 +12132,7 @@
           <w:szCs w:val="24"/>
         </w:rPr>
       </w:pPr>
-      <w:bookmarkStart w:id="5" w:name="_Toc336811303"/>
+      <w:bookmarkStart w:id="4" w:name="_Toc336811303"/>
       <w:r>
         <w:rPr>
           <w:rFonts w:ascii="Arial" w:hAnsi="Arial" w:cs="Arial"/>
@@ -12036,7 +12151,7 @@
         </w:rPr>
         <w:t>ROBLEMATIZAÇÃO</w:t>
       </w:r>
-      <w:bookmarkEnd w:id="5"/>
+      <w:bookmarkEnd w:id="4"/>
     </w:p>
     <w:p>
       <w:pPr>
@@ -12059,7 +12174,33 @@
           <w:sz w:val="24"/>
           <w:szCs w:val="24"/>
         </w:rPr>
-        <w:t>O micro controlador será capaz de se comunicar com um aplicativo desenvolvido em uma ferramenta de código aberto?</w:t>
+        <w:t xml:space="preserve">O </w:t>
+      </w:r>
+      <w:proofErr w:type="spellStart"/>
+      <w:r>
+        <w:rPr>
+          <w:rFonts w:ascii="Arial" w:hAnsi="Arial" w:cs="Arial"/>
+          <w:sz w:val="24"/>
+          <w:szCs w:val="24"/>
+        </w:rPr>
+        <w:t>micro</w:t>
+      </w:r>
+      <w:r>
+        <w:rPr>
+          <w:rFonts w:ascii="Arial" w:hAnsi="Arial" w:cs="Arial"/>
+          <w:sz w:val="24"/>
+          <w:szCs w:val="24"/>
+        </w:rPr>
+        <w:t>controlador</w:t>
+      </w:r>
+      <w:proofErr w:type="spellEnd"/>
+      <w:r>
+        <w:rPr>
+          <w:rFonts w:ascii="Arial" w:hAnsi="Arial" w:cs="Arial"/>
+          <w:sz w:val="24"/>
+          <w:szCs w:val="24"/>
+        </w:rPr>
+        <w:t xml:space="preserve"> será capaz de se comunicar com um aplicativo desenvolvido em uma ferramenta de código aberto?</w:t>
       </w:r>
     </w:p>
     <w:p>
@@ -12107,7 +12248,33 @@
           <w:sz w:val="24"/>
           <w:szCs w:val="24"/>
         </w:rPr>
-        <w:t>Será possível gerenciar o micro controlador de forma remota?</w:t>
+        <w:t xml:space="preserve">Será possível gerenciar o </w:t>
+      </w:r>
+      <w:proofErr w:type="spellStart"/>
+      <w:r>
+        <w:rPr>
+          <w:rFonts w:ascii="Arial" w:hAnsi="Arial" w:cs="Arial"/>
+          <w:sz w:val="24"/>
+          <w:szCs w:val="24"/>
+        </w:rPr>
+        <w:t>micro</w:t>
+      </w:r>
+      <w:r>
+        <w:rPr>
+          <w:rFonts w:ascii="Arial" w:hAnsi="Arial" w:cs="Arial"/>
+          <w:sz w:val="24"/>
+          <w:szCs w:val="24"/>
+        </w:rPr>
+        <w:t>controlador</w:t>
+      </w:r>
+      <w:proofErr w:type="spellEnd"/>
+      <w:r>
+        <w:rPr>
+          <w:rFonts w:ascii="Arial" w:hAnsi="Arial" w:cs="Arial"/>
+          <w:sz w:val="24"/>
+          <w:szCs w:val="24"/>
+        </w:rPr>
+        <w:t xml:space="preserve"> de forma remota?</w:t>
       </w:r>
     </w:p>
     <w:p>
@@ -12131,7 +12298,7 @@
           <w:szCs w:val="24"/>
         </w:rPr>
       </w:pPr>
-      <w:bookmarkStart w:id="6" w:name="_Toc336811304"/>
+      <w:bookmarkStart w:id="5" w:name="_Toc336811304"/>
       <w:r>
         <w:rPr>
           <w:rFonts w:ascii="Arial" w:hAnsi="Arial" w:cs="Arial"/>
@@ -12141,7 +12308,7 @@
         </w:rPr>
         <w:t>METODOLOGIA</w:t>
       </w:r>
-      <w:bookmarkEnd w:id="6"/>
+      <w:bookmarkEnd w:id="5"/>
     </w:p>
     <w:p>
       <w:pPr>
@@ -12246,7 +12413,33 @@
           <w:sz w:val="24"/>
           <w:szCs w:val="24"/>
         </w:rPr>
-        <w:t xml:space="preserve"> especializados sobre micro controladores visando o conhecimento mais atualizado;</w:t>
+        <w:t xml:space="preserve"> especializados sobre </w:t>
+      </w:r>
+      <w:proofErr w:type="spellStart"/>
+      <w:r>
+        <w:rPr>
+          <w:rFonts w:ascii="Arial" w:hAnsi="Arial" w:cs="Arial"/>
+          <w:sz w:val="24"/>
+          <w:szCs w:val="24"/>
+        </w:rPr>
+        <w:t>micro</w:t>
+      </w:r>
+      <w:r>
+        <w:rPr>
+          <w:rFonts w:ascii="Arial" w:hAnsi="Arial" w:cs="Arial"/>
+          <w:sz w:val="24"/>
+          <w:szCs w:val="24"/>
+        </w:rPr>
+        <w:t>controladores</w:t>
+      </w:r>
+      <w:proofErr w:type="spellEnd"/>
+      <w:r>
+        <w:rPr>
+          <w:rFonts w:ascii="Arial" w:hAnsi="Arial" w:cs="Arial"/>
+          <w:sz w:val="24"/>
+          <w:szCs w:val="24"/>
+        </w:rPr>
+        <w:t xml:space="preserve"> visando o conhecimento mais atualizado;</w:t>
       </w:r>
     </w:p>
     <w:p>
@@ -12364,7 +12557,7 @@
           <w:szCs w:val="24"/>
         </w:rPr>
       </w:pPr>
-      <w:bookmarkStart w:id="7" w:name="_Toc336811305"/>
+      <w:bookmarkStart w:id="6" w:name="_Toc336811305"/>
       <w:r>
         <w:rPr>
           <w:rFonts w:ascii="Arial" w:hAnsi="Arial" w:cs="Arial"/>
@@ -12374,7 +12567,7 @@
         </w:rPr>
         <w:t>ORGANIZAÇÃO DA ARGUMENTAÇÃO</w:t>
       </w:r>
-      <w:bookmarkEnd w:id="7"/>
+      <w:bookmarkEnd w:id="6"/>
     </w:p>
     <w:p>
       <w:pPr>
@@ -12729,7 +12922,7 @@
           <w:szCs w:val="18"/>
         </w:rPr>
       </w:pPr>
-      <w:bookmarkStart w:id="8" w:name="_Toc336811306"/>
+      <w:bookmarkStart w:id="7" w:name="_Toc336811306"/>
       <w:r>
         <w:rPr>
           <w:rFonts w:ascii="Arial" w:hAnsi="Arial" w:cs="Arial"/>
@@ -12767,7 +12960,7 @@
         </w:rPr>
         <w:t>Celular e seus Serviços</w:t>
       </w:r>
-      <w:bookmarkEnd w:id="8"/>
+      <w:bookmarkEnd w:id="7"/>
     </w:p>
     <w:p>
       <w:pPr>
@@ -12847,7 +13040,7 @@
           <w:sz w:val="28"/>
         </w:rPr>
       </w:pPr>
-      <w:bookmarkStart w:id="9" w:name="_Toc336811307"/>
+      <w:bookmarkStart w:id="8" w:name="_Toc336811307"/>
       <w:r>
         <w:rPr>
           <w:rFonts w:ascii="Arial" w:hAnsi="Arial" w:cs="Arial"/>
@@ -12872,7 +13065,7 @@
         </w:rPr>
         <w:t>História do Aparelho</w:t>
       </w:r>
-      <w:bookmarkEnd w:id="9"/>
+      <w:bookmarkEnd w:id="8"/>
     </w:p>
     <w:p>
       <w:pPr>
@@ -13156,7 +13349,7 @@
           <w:sz w:val="20"/>
         </w:rPr>
       </w:pPr>
-      <w:bookmarkStart w:id="10" w:name="_Toc336811483"/>
+      <w:bookmarkStart w:id="9" w:name="_Toc336811483"/>
       <w:r>
         <w:rPr>
           <w:rFonts w:ascii="Arial" w:hAnsi="Arial" w:cs="Arial"/>
@@ -13239,7 +13432,7 @@
         </w:rPr>
         <w:t xml:space="preserve"> (Fonte: http://worldcom.net.br/blog-world/o-telefone-movel-mais-antigo-da-historia/)</w:t>
       </w:r>
-      <w:bookmarkEnd w:id="10"/>
+      <w:bookmarkEnd w:id="9"/>
     </w:p>
     <w:p>
       <w:pPr>
@@ -13440,7 +13633,7 @@
           <w:sz w:val="20"/>
         </w:rPr>
       </w:pPr>
-      <w:bookmarkStart w:id="11" w:name="_Toc336811484"/>
+      <w:bookmarkStart w:id="10" w:name="_Toc336811484"/>
       <w:r>
         <w:rPr>
           <w:rFonts w:ascii="Arial" w:hAnsi="Arial" w:cs="Arial"/>
@@ -13525,7 +13718,7 @@
         </w:rPr>
         <w:t xml:space="preserve"> (Fonte: http://infomais.blog.br/celulares-e-sua-evolucao/)</w:t>
       </w:r>
-      <w:bookmarkEnd w:id="11"/>
+      <w:bookmarkEnd w:id="10"/>
     </w:p>
     <w:p>
       <w:pPr>
@@ -13751,7 +13944,7 @@
           <w:sz w:val="20"/>
         </w:rPr>
       </w:pPr>
-      <w:bookmarkStart w:id="12" w:name="_Toc336811485"/>
+      <w:bookmarkStart w:id="11" w:name="_Toc336811485"/>
       <w:r>
         <w:rPr>
           <w:rFonts w:ascii="Arial" w:hAnsi="Arial" w:cs="Arial"/>
@@ -13848,7 +14041,7 @@
         </w:rPr>
         <w:t>)</w:t>
       </w:r>
-      <w:bookmarkEnd w:id="12"/>
+      <w:bookmarkEnd w:id="11"/>
     </w:p>
     <w:p>
       <w:pPr>
@@ -13973,7 +14166,7 @@
           <w:szCs w:val="20"/>
         </w:rPr>
       </w:pPr>
-      <w:bookmarkStart w:id="13" w:name="_Toc336811486"/>
+      <w:bookmarkStart w:id="12" w:name="_Toc336811486"/>
       <w:r>
         <w:rPr>
           <w:rFonts w:ascii="Arial" w:hAnsi="Arial" w:cs="Arial"/>
@@ -14072,7 +14265,7 @@
         </w:rPr>
         <w:t>)</w:t>
       </w:r>
-      <w:bookmarkEnd w:id="13"/>
+      <w:bookmarkEnd w:id="12"/>
     </w:p>
     <w:p/>
     <w:p>
@@ -14261,7 +14454,7 @@
           <w:sz w:val="20"/>
         </w:rPr>
       </w:pPr>
-      <w:bookmarkStart w:id="14" w:name="_Toc336811487"/>
+      <w:bookmarkStart w:id="13" w:name="_Toc336811487"/>
       <w:r>
         <w:rPr>
           <w:rFonts w:ascii="Arial" w:hAnsi="Arial" w:cs="Arial"/>
@@ -14387,7 +14580,7 @@
         </w:rPr>
         <w:t>)</w:t>
       </w:r>
-      <w:bookmarkEnd w:id="14"/>
+      <w:bookmarkEnd w:id="13"/>
     </w:p>
     <w:p>
       <w:pPr>
@@ -14576,7 +14769,7 @@
           <w:sz w:val="20"/>
         </w:rPr>
       </w:pPr>
-      <w:bookmarkStart w:id="15" w:name="_Toc336811488"/>
+      <w:bookmarkStart w:id="14" w:name="_Toc336811488"/>
       <w:r>
         <w:rPr>
           <w:rFonts w:ascii="Arial" w:hAnsi="Arial" w:cs="Arial"/>
@@ -14677,7 +14870,7 @@
         </w:rPr>
         <w:t>)</w:t>
       </w:r>
-      <w:bookmarkEnd w:id="15"/>
+      <w:bookmarkEnd w:id="14"/>
     </w:p>
     <w:p>
       <w:pPr>
@@ -14709,7 +14902,7 @@
           <w:sz w:val="28"/>
         </w:rPr>
       </w:pPr>
-      <w:bookmarkStart w:id="16" w:name="_Toc336811308"/>
+      <w:bookmarkStart w:id="15" w:name="_Toc336811308"/>
       <w:r>
         <w:rPr>
           <w:rFonts w:ascii="Arial" w:hAnsi="Arial" w:cs="Arial"/>
@@ -14734,7 +14927,7 @@
         </w:rPr>
         <w:t>No Brasil</w:t>
       </w:r>
-      <w:bookmarkEnd w:id="16"/>
+      <w:bookmarkEnd w:id="15"/>
     </w:p>
     <w:p>
       <w:pPr>
@@ -15151,7 +15344,7 @@
           <w:shd w:val="clear" w:color="auto" w:fill="FBFDFF"/>
         </w:rPr>
       </w:pPr>
-      <w:bookmarkStart w:id="17" w:name="_Toc336811309"/>
+      <w:bookmarkStart w:id="16" w:name="_Toc336811309"/>
       <w:r>
         <w:rPr>
           <w:rStyle w:val="Forte"/>
@@ -15188,7 +15381,7 @@
         </w:rPr>
         <w:t>Primeira Geração - 1G</w:t>
       </w:r>
-      <w:bookmarkEnd w:id="17"/>
+      <w:bookmarkEnd w:id="16"/>
     </w:p>
     <w:p>
       <w:pPr>
@@ -16244,7 +16437,7 @@
           <w:shd w:val="clear" w:color="auto" w:fill="FBFDFF"/>
         </w:rPr>
       </w:pPr>
-      <w:bookmarkStart w:id="18" w:name="_Toc336811310"/>
+      <w:bookmarkStart w:id="17" w:name="_Toc336811310"/>
       <w:r>
         <w:rPr>
           <w:rStyle w:val="Forte"/>
@@ -16278,7 +16471,7 @@
         </w:rPr>
         <w:t>GSM – 2G</w:t>
       </w:r>
-      <w:bookmarkEnd w:id="18"/>
+      <w:bookmarkEnd w:id="17"/>
       <w:r>
         <w:rPr>
           <w:rStyle w:val="Forte"/>
@@ -17134,7 +17327,7 @@
           <w:b/>
         </w:rPr>
       </w:pPr>
-      <w:bookmarkStart w:id="19" w:name="_Toc336811311"/>
+      <w:bookmarkStart w:id="18" w:name="_Toc336811311"/>
       <w:r>
         <w:rPr>
           <w:rFonts w:ascii="Arial" w:hAnsi="Arial" w:cs="Arial"/>
@@ -17162,7 +17355,7 @@
         </w:rPr>
         <w:t>3G</w:t>
       </w:r>
-      <w:bookmarkEnd w:id="19"/>
+      <w:bookmarkEnd w:id="18"/>
       <w:r>
         <w:rPr>
           <w:rFonts w:ascii="Arial" w:hAnsi="Arial" w:cs="Arial"/>
@@ -17924,7 +18117,7 @@
           <w:szCs w:val="24"/>
         </w:rPr>
       </w:pPr>
-      <w:bookmarkStart w:id="20" w:name="_Toc336811489"/>
+      <w:bookmarkStart w:id="19" w:name="_Toc336811489"/>
       <w:r>
         <w:rPr>
           <w:rFonts w:ascii="Arial" w:hAnsi="Arial" w:cs="Arial"/>
@@ -18018,7 +18211,7 @@
         </w:rPr>
         <w:t xml:space="preserve"> (Fonte: http://www.teleco.com.br/tecnocel.asp)</w:t>
       </w:r>
-      <w:bookmarkEnd w:id="20"/>
+      <w:bookmarkEnd w:id="19"/>
     </w:p>
     <w:p>
       <w:pPr>
@@ -20068,7 +20261,7 @@
           <w:szCs w:val="24"/>
         </w:rPr>
       </w:pPr>
-      <w:bookmarkStart w:id="21" w:name="_Toc336811411"/>
+      <w:bookmarkStart w:id="20" w:name="_Toc336811411"/>
       <w:r>
         <w:rPr>
           <w:rFonts w:ascii="Arial" w:hAnsi="Arial" w:cs="Arial"/>
@@ -20141,7 +20334,7 @@
         </w:rPr>
         <w:t xml:space="preserve"> (Fonte: http://www.teleco.com.br/tecnocel.asp)</w:t>
       </w:r>
-      <w:bookmarkEnd w:id="21"/>
+      <w:bookmarkEnd w:id="20"/>
     </w:p>
     <w:p>
       <w:pPr>
@@ -20220,7 +20413,7 @@
           <w:szCs w:val="24"/>
         </w:rPr>
       </w:pPr>
-      <w:bookmarkStart w:id="22" w:name="_Toc336811490"/>
+      <w:bookmarkStart w:id="21" w:name="_Toc336811490"/>
       <w:r>
         <w:rPr>
           <w:rFonts w:ascii="Arial" w:hAnsi="Arial" w:cs="Arial"/>
@@ -20354,7 +20547,7 @@
         </w:rPr>
         <w:t>.</w:t>
       </w:r>
-      <w:bookmarkEnd w:id="22"/>
+      <w:bookmarkEnd w:id="21"/>
     </w:p>
     <w:p>
       <w:pPr>
@@ -20407,7 +20600,7 @@
           <w:szCs w:val="24"/>
         </w:rPr>
       </w:pPr>
-      <w:bookmarkStart w:id="23" w:name="_Toc336811312"/>
+      <w:bookmarkStart w:id="22" w:name="_Toc336811312"/>
       <w:r>
         <w:rPr>
           <w:rFonts w:ascii="Arial" w:hAnsi="Arial" w:cs="Arial"/>
@@ -20427,7 +20620,7 @@
         </w:rPr>
         <w:t xml:space="preserve"> 4G</w:t>
       </w:r>
-      <w:bookmarkEnd w:id="23"/>
+      <w:bookmarkEnd w:id="22"/>
     </w:p>
     <w:p>
       <w:pPr>
@@ -21031,7 +21224,7 @@
           <w:szCs w:val="24"/>
         </w:rPr>
       </w:pPr>
-      <w:bookmarkStart w:id="24" w:name="_Toc336811313"/>
+      <w:bookmarkStart w:id="23" w:name="_Toc336811313"/>
       <w:r>
         <w:rPr>
           <w:rFonts w:ascii="Arial" w:hAnsi="Arial" w:cs="Arial"/>
@@ -21057,7 +21250,7 @@
         </w:rPr>
         <w:t>Segurança Domiciliar</w:t>
       </w:r>
-      <w:bookmarkEnd w:id="24"/>
+      <w:bookmarkEnd w:id="23"/>
     </w:p>
     <w:p>
       <w:pPr>
@@ -21616,7 +21809,7 @@
           <w:sz w:val="24"/>
         </w:rPr>
       </w:pPr>
-      <w:bookmarkStart w:id="25" w:name="_Toc336811491"/>
+      <w:bookmarkStart w:id="24" w:name="_Toc336811491"/>
       <w:r>
         <w:rPr>
           <w:rFonts w:ascii="Arial" w:hAnsi="Arial" w:cs="Arial"/>
@@ -21683,7 +21876,7 @@
         </w:rPr>
         <w:t>. Fonte: (IBGE)</w:t>
       </w:r>
-      <w:bookmarkEnd w:id="25"/>
+      <w:bookmarkEnd w:id="24"/>
     </w:p>
     <w:p>
       <w:pPr>
@@ -22147,7 +22340,7 @@
           <w:sz w:val="20"/>
         </w:rPr>
       </w:pPr>
-      <w:bookmarkStart w:id="26" w:name="_Toc336811492"/>
+      <w:bookmarkStart w:id="25" w:name="_Toc336811492"/>
       <w:r>
         <w:rPr>
           <w:rFonts w:ascii="Arial" w:hAnsi="Arial" w:cs="Arial"/>
@@ -22214,7 +22407,7 @@
         </w:rPr>
         <w:t>. Fonte: (IBGE)</w:t>
       </w:r>
-      <w:bookmarkEnd w:id="26"/>
+      <w:bookmarkEnd w:id="25"/>
     </w:p>
     <w:p>
       <w:pPr>
@@ -22424,7 +22617,7 @@
           <w:sz w:val="20"/>
         </w:rPr>
       </w:pPr>
-      <w:bookmarkStart w:id="27" w:name="_Toc336811493"/>
+      <w:bookmarkStart w:id="26" w:name="_Toc336811493"/>
       <w:r>
         <w:rPr>
           <w:rFonts w:ascii="Arial" w:hAnsi="Arial" w:cs="Arial"/>
@@ -22491,7 +22684,7 @@
         </w:rPr>
         <w:t xml:space="preserve"> Fonte: (IBGE, Pesquisa Nacional por Amostra de Domicílios 2009).</w:t>
       </w:r>
-      <w:bookmarkEnd w:id="27"/>
+      <w:bookmarkEnd w:id="26"/>
     </w:p>
     <w:p>
       <w:pPr>
@@ -23251,7 +23444,7 @@
           <w:docGrid w:linePitch="360"/>
         </w:sectPr>
       </w:pPr>
-      <w:bookmarkStart w:id="28" w:name="_Toc336811494"/>
+      <w:bookmarkStart w:id="27" w:name="_Toc336811494"/>
       <w:r>
         <w:rPr>
           <w:rFonts w:ascii="Arial" w:hAnsi="Arial" w:cs="Arial"/>
@@ -23327,7 +23520,7 @@
         </w:rPr>
         <w:t>(IBGE, Pesquisa Nacional por Amostra de Domicílios 2009).</w:t>
       </w:r>
-      <w:bookmarkEnd w:id="28"/>
+      <w:bookmarkEnd w:id="27"/>
       <w:proofErr w:type="gramStart"/>
     </w:p>
     <w:p>
@@ -23372,7 +23565,7 @@
           <w:sz w:val="20"/>
         </w:rPr>
       </w:pPr>
-      <w:bookmarkStart w:id="29" w:name="_Toc336811495"/>
+      <w:bookmarkStart w:id="28" w:name="_Toc336811495"/>
       <w:r>
         <w:rPr>
           <w:rFonts w:ascii="Arial" w:hAnsi="Arial" w:cs="Arial"/>
@@ -23439,7 +23632,7 @@
         </w:rPr>
         <w:t xml:space="preserve"> Fonte: (IBGE, Pesquisa Nacional por Amostra de Domicílios 2009).</w:t>
       </w:r>
-      <w:bookmarkEnd w:id="29"/>
+      <w:bookmarkEnd w:id="28"/>
     </w:p>
     <w:p>
       <w:pPr>
@@ -23644,7 +23837,7 @@
           <w:sz w:val="20"/>
         </w:rPr>
       </w:pPr>
-      <w:bookmarkStart w:id="30" w:name="_Toc336811496"/>
+      <w:bookmarkStart w:id="29" w:name="_Toc336811496"/>
       <w:r>
         <w:rPr>
           <w:rFonts w:ascii="Arial" w:hAnsi="Arial" w:cs="Arial"/>
@@ -23711,7 +23904,7 @@
         </w:rPr>
         <w:t>. Fonte: (IBGE, Pesquisa Nacional por Amostra de Domicílios 2009).</w:t>
       </w:r>
-      <w:bookmarkEnd w:id="30"/>
+      <w:bookmarkEnd w:id="29"/>
     </w:p>
     <w:p/>
     <w:p>
@@ -23965,7 +24158,7 @@
           <w:color w:val="auto"/>
         </w:rPr>
       </w:pPr>
-      <w:bookmarkStart w:id="31" w:name="_Toc336811314"/>
+      <w:bookmarkStart w:id="30" w:name="_Toc336811314"/>
       <w:r>
         <w:rPr>
           <w:rFonts w:ascii="Arial" w:hAnsi="Arial" w:cs="Arial"/>
@@ -24014,7 +24207,7 @@
         </w:rPr>
         <w:t>Android</w:t>
       </w:r>
-      <w:bookmarkEnd w:id="31"/>
+      <w:bookmarkEnd w:id="30"/>
       <w:proofErr w:type="spellEnd"/>
     </w:p>
     <w:p>
@@ -24204,7 +24397,7 @@
           <w:sz w:val="28"/>
         </w:rPr>
       </w:pPr>
-      <w:bookmarkStart w:id="32" w:name="_Toc336811315"/>
+      <w:bookmarkStart w:id="31" w:name="_Toc336811315"/>
       <w:r>
         <w:rPr>
           <w:rFonts w:ascii="Arial" w:hAnsi="Arial" w:cs="Arial"/>
@@ -24223,7 +24416,7 @@
         </w:rPr>
         <w:t>iOs</w:t>
       </w:r>
-      <w:bookmarkEnd w:id="32"/>
+      <w:bookmarkEnd w:id="31"/>
       <w:proofErr w:type="spellEnd"/>
       <w:proofErr w:type="gramEnd"/>
     </w:p>
@@ -26137,10 +26330,10 @@
                                 <w:sz w:val="20"/>
                               </w:rPr>
                             </w:pPr>
-                            <w:bookmarkStart w:id="33" w:name="_Toc330843190"/>
-                            <w:bookmarkStart w:id="34" w:name="_Toc335296691"/>
-                            <w:bookmarkStart w:id="35" w:name="_Toc335296934"/>
-                            <w:bookmarkStart w:id="36" w:name="_Toc336811497"/>
+                            <w:bookmarkStart w:id="32" w:name="_Toc330843190"/>
+                            <w:bookmarkStart w:id="33" w:name="_Toc335296691"/>
+                            <w:bookmarkStart w:id="34" w:name="_Toc335296934"/>
+                            <w:bookmarkStart w:id="35" w:name="_Toc336811497"/>
                             <w:r>
                               <w:rPr>
                                 <w:rFonts w:ascii="Arial" w:hAnsi="Arial" w:cs="Arial"/>
@@ -26239,10 +26432,10 @@
                               </w:rPr>
                               <w:t>)</w:t>
                             </w:r>
+                            <w:bookmarkEnd w:id="32"/>
                             <w:bookmarkEnd w:id="33"/>
                             <w:bookmarkEnd w:id="34"/>
                             <w:bookmarkEnd w:id="35"/>
-                            <w:bookmarkEnd w:id="36"/>
                             <w:proofErr w:type="gramEnd"/>
                           </w:p>
                         </w:txbxContent>
@@ -26538,7 +26731,7 @@
           <w:rFonts w:ascii="Arial" w:hAnsi="Arial" w:cs="Arial"/>
         </w:rPr>
       </w:pPr>
-      <w:bookmarkStart w:id="41" w:name="_Toc336811498"/>
+      <w:bookmarkStart w:id="36" w:name="_Toc336811498"/>
       <w:r>
         <w:rPr>
           <w:rFonts w:ascii="Arial" w:hAnsi="Arial" w:cs="Arial"/>
@@ -26629,7 +26822,7 @@
         </w:rPr>
         <w:t>)</w:t>
       </w:r>
-      <w:bookmarkEnd w:id="41"/>
+      <w:bookmarkEnd w:id="36"/>
     </w:p>
     <w:p>
       <w:pPr>
@@ -27317,8 +27510,24 @@
           <w:rFonts w:ascii="Arial" w:hAnsi="Arial" w:cs="Arial"/>
           <w:sz w:val="24"/>
         </w:rPr>
-        <w:t>astro da empresa estar concluído</w:t>
-      </w:r>
+        <w:t>astro da empresa estiver</w:t>
+      </w:r>
+      <w:r>
+        <w:rPr>
+          <w:rFonts w:ascii="Arial" w:hAnsi="Arial" w:cs="Arial"/>
+          <w:sz w:val="24"/>
+        </w:rPr>
+        <w:t xml:space="preserve"> concluíd</w:t>
+      </w:r>
+      <w:r>
+        <w:rPr>
+          <w:rFonts w:ascii="Arial" w:hAnsi="Arial" w:cs="Arial"/>
+          <w:sz w:val="24"/>
+        </w:rPr>
+        <w:t>a</w:t>
+      </w:r>
+      <w:bookmarkStart w:id="37" w:name="_GoBack"/>
+      <w:bookmarkEnd w:id="37"/>
       <w:r>
         <w:rPr>
           <w:rFonts w:ascii="Arial" w:hAnsi="Arial" w:cs="Arial"/>
@@ -27552,7 +27761,7 @@
           <w:sz w:val="28"/>
         </w:rPr>
       </w:pPr>
-      <w:bookmarkStart w:id="42" w:name="_Toc336811316"/>
+      <w:bookmarkStart w:id="38" w:name="_Toc336811316"/>
       <w:r>
         <w:rPr>
           <w:rFonts w:ascii="Arial" w:hAnsi="Arial" w:cs="Arial"/>
@@ -27561,7 +27770,7 @@
         </w:rPr>
         <w:t>– Android</w:t>
       </w:r>
-      <w:bookmarkEnd w:id="42"/>
+      <w:bookmarkEnd w:id="38"/>
     </w:p>
     <w:p>
       <w:pPr>
@@ -28578,7 +28787,7 @@
           <w:sz w:val="28"/>
         </w:rPr>
       </w:pPr>
-      <w:bookmarkStart w:id="43" w:name="_Toc336811499"/>
+      <w:bookmarkStart w:id="39" w:name="_Toc336811499"/>
       <w:r>
         <w:rPr>
           <w:rFonts w:ascii="Arial" w:hAnsi="Arial" w:cs="Arial"/>
@@ -28699,7 +28908,7 @@
         </w:rPr>
         <w:t>. Fonte: Eclipse (http://www.eclipse.org)</w:t>
       </w:r>
-      <w:bookmarkEnd w:id="43"/>
+      <w:bookmarkEnd w:id="39"/>
     </w:p>
     <w:p>
       <w:pPr>
@@ -28794,7 +29003,7 @@
           <w:szCs w:val="20"/>
         </w:rPr>
       </w:pPr>
-      <w:bookmarkStart w:id="44" w:name="_Toc336811500"/>
+      <w:bookmarkStart w:id="40" w:name="_Toc336811500"/>
       <w:r>
         <w:rPr>
           <w:rFonts w:ascii="Arial" w:hAnsi="Arial" w:cs="Arial"/>
@@ -28969,7 +29178,7 @@
         </w:rPr>
         <w:t>)</w:t>
       </w:r>
-      <w:bookmarkEnd w:id="44"/>
+      <w:bookmarkEnd w:id="40"/>
     </w:p>
     <w:p>
       <w:pPr>
@@ -29708,7 +29917,7 @@
           <w:sz w:val="20"/>
         </w:rPr>
       </w:pPr>
-      <w:bookmarkStart w:id="45" w:name="_Toc336811501"/>
+      <w:bookmarkStart w:id="41" w:name="_Toc336811501"/>
       <w:r>
         <w:rPr>
           <w:rFonts w:ascii="Arial" w:hAnsi="Arial" w:cs="Arial"/>
@@ -29874,7 +30083,7 @@
         </w:rPr>
         <w:t>)</w:t>
       </w:r>
-      <w:bookmarkEnd w:id="45"/>
+      <w:bookmarkEnd w:id="41"/>
     </w:p>
     <w:p>
       <w:pPr>
@@ -29952,7 +30161,7 @@
         <w:pStyle w:val="Legenda"/>
         <w:spacing w:after="0"/>
       </w:pPr>
-      <w:bookmarkStart w:id="46" w:name="_Toc336811502"/>
+      <w:bookmarkStart w:id="42" w:name="_Toc336811502"/>
       <w:r>
         <w:rPr>
           <w:rFonts w:ascii="Arial" w:hAnsi="Arial" w:cs="Arial"/>
@@ -30149,7 +30358,7 @@
         </w:rPr>
         <w:t>com/resources/dashboard/platform-versions.html)</w:t>
       </w:r>
-      <w:bookmarkEnd w:id="46"/>
+      <w:bookmarkEnd w:id="42"/>
     </w:p>
     <w:p>
       <w:pPr>
@@ -32179,7 +32388,7 @@
           <w:lang w:val="en-US"/>
         </w:rPr>
       </w:pPr>
-      <w:bookmarkStart w:id="47" w:name="_Toc336811503"/>
+      <w:bookmarkStart w:id="43" w:name="_Toc336811503"/>
       <w:r>
         <w:rPr>
           <w:rFonts w:ascii="Arial" w:hAnsi="Arial" w:cs="Arial"/>
@@ -32292,7 +32501,7 @@
         </w:rPr>
         <w:t>. com/resources/dashboard/platform-versions.html)</w:t>
       </w:r>
-      <w:bookmarkEnd w:id="47"/>
+      <w:bookmarkEnd w:id="43"/>
     </w:p>
     <w:p>
       <w:pPr>
@@ -32344,7 +32553,7 @@
           <w:szCs w:val="24"/>
         </w:rPr>
       </w:pPr>
-      <w:bookmarkStart w:id="48" w:name="_Toc336811317"/>
+      <w:bookmarkStart w:id="44" w:name="_Toc336811317"/>
       <w:r>
         <w:rPr>
           <w:rFonts w:ascii="Arial" w:hAnsi="Arial" w:cs="Arial"/>
@@ -32388,7 +32597,7 @@
         </w:rPr>
         <w:t>Source</w:t>
       </w:r>
-      <w:bookmarkEnd w:id="48"/>
+      <w:bookmarkEnd w:id="44"/>
       <w:proofErr w:type="spellEnd"/>
     </w:p>
     <w:p>
@@ -32953,7 +33162,7 @@
           <w:szCs w:val="24"/>
         </w:rPr>
       </w:pPr>
-      <w:bookmarkStart w:id="49" w:name="_Toc336811318"/>
+      <w:bookmarkStart w:id="45" w:name="_Toc336811318"/>
       <w:r>
         <w:rPr>
           <w:rFonts w:ascii="Arial" w:hAnsi="Arial" w:cs="Arial"/>
@@ -32963,7 +33172,7 @@
         </w:rPr>
         <w:t>– Arduino</w:t>
       </w:r>
-      <w:bookmarkEnd w:id="49"/>
+      <w:bookmarkEnd w:id="45"/>
     </w:p>
     <w:p>
       <w:pPr>
@@ -33414,23 +33623,32 @@
           <w:sz w:val="24"/>
         </w:rPr>
         <w:lastRenderedPageBreak/>
-        <w:t xml:space="preserve">linguagem de programação do </w:t>
+        <w:t xml:space="preserve">linguagem de programação do Arduino (baseado em </w:t>
       </w:r>
       <w:proofErr w:type="spellStart"/>
       <w:r>
         <w:rPr>
           <w:rFonts w:ascii="Arial" w:hAnsi="Arial" w:cs="Arial"/>
-          <w:sz w:val="24"/>
-        </w:rPr>
-        <w:t>Arduino</w:t>
+          <w:i/>
+          <w:sz w:val="24"/>
+        </w:rPr>
+        <w:t>Wiring</w:t>
       </w:r>
       <w:proofErr w:type="spellEnd"/>
       <w:r>
         <w:rPr>
-          <w:rFonts w:ascii="Arial" w:hAnsi="Arial" w:cs="Arial"/>
-          <w:sz w:val="24"/>
-        </w:rPr>
-        <w:t xml:space="preserve"> (baseado em </w:t>
+          <w:rStyle w:val="Refdenotaderodap"/>
+          <w:rFonts w:ascii="Arial" w:hAnsi="Arial" w:cs="Arial"/>
+          <w:sz w:val="24"/>
+        </w:rPr>
+        <w:footnoteReference w:id="2"/>
+      </w:r>
+      <w:r>
+        <w:rPr>
+          <w:rFonts w:ascii="Arial" w:hAnsi="Arial" w:cs="Arial"/>
+          <w:sz w:val="24"/>
+        </w:rPr>
+        <w:t xml:space="preserve">) e o ambiente de desenvolvimento Arduino (baseado em </w:t>
       </w:r>
       <w:proofErr w:type="spellStart"/>
       <w:r>
@@ -33439,7 +33657,7 @@
           <w:i/>
           <w:sz w:val="24"/>
         </w:rPr>
-        <w:t>Wiring</w:t>
+        <w:t>Processing</w:t>
       </w:r>
       <w:proofErr w:type="spellEnd"/>
       <w:r>
@@ -33448,47 +33666,6 @@
           <w:rFonts w:ascii="Arial" w:hAnsi="Arial" w:cs="Arial"/>
           <w:sz w:val="24"/>
         </w:rPr>
-        <w:footnoteReference w:id="2"/>
-      </w:r>
-      <w:r>
-        <w:rPr>
-          <w:rFonts w:ascii="Arial" w:hAnsi="Arial" w:cs="Arial"/>
-          <w:sz w:val="24"/>
-        </w:rPr>
-        <w:t xml:space="preserve">) e o ambiente de desenvolvimento </w:t>
-      </w:r>
-      <w:proofErr w:type="spellStart"/>
-      <w:r>
-        <w:rPr>
-          <w:rFonts w:ascii="Arial" w:hAnsi="Arial" w:cs="Arial"/>
-          <w:sz w:val="24"/>
-        </w:rPr>
-        <w:t>Arduino</w:t>
-      </w:r>
-      <w:proofErr w:type="spellEnd"/>
-      <w:r>
-        <w:rPr>
-          <w:rFonts w:ascii="Arial" w:hAnsi="Arial" w:cs="Arial"/>
-          <w:sz w:val="24"/>
-        </w:rPr>
-        <w:t xml:space="preserve"> (baseado em </w:t>
-      </w:r>
-      <w:proofErr w:type="spellStart"/>
-      <w:r>
-        <w:rPr>
-          <w:rFonts w:ascii="Arial" w:hAnsi="Arial" w:cs="Arial"/>
-          <w:i/>
-          <w:sz w:val="24"/>
-        </w:rPr>
-        <w:t>Processing</w:t>
-      </w:r>
-      <w:proofErr w:type="spellEnd"/>
-      <w:r>
-        <w:rPr>
-          <w:rStyle w:val="Refdenotaderodap"/>
-          <w:rFonts w:ascii="Arial" w:hAnsi="Arial" w:cs="Arial"/>
-          <w:sz w:val="24"/>
-        </w:rPr>
         <w:footnoteReference w:id="3"/>
       </w:r>
       <w:r>
@@ -33517,23 +33694,7 @@
           <w:rFonts w:ascii="Arial" w:hAnsi="Arial" w:cs="Arial"/>
           <w:sz w:val="24"/>
         </w:rPr>
-        <w:t xml:space="preserve"> atualmente no mercado 14 placas oficiais do </w:t>
-      </w:r>
-      <w:proofErr w:type="spellStart"/>
-      <w:r>
-        <w:rPr>
-          <w:rFonts w:ascii="Arial" w:hAnsi="Arial" w:cs="Arial"/>
-          <w:sz w:val="24"/>
-        </w:rPr>
-        <w:t>Arduino</w:t>
-      </w:r>
-      <w:proofErr w:type="spellEnd"/>
-      <w:r>
-        <w:rPr>
-          <w:rFonts w:ascii="Arial" w:hAnsi="Arial" w:cs="Arial"/>
-          <w:sz w:val="24"/>
-        </w:rPr>
-        <w:t xml:space="preserve"> e </w:t>
+        <w:t xml:space="preserve"> atualmente no mercado 14 placas oficiais do Arduino e </w:t>
       </w:r>
       <w:proofErr w:type="gramStart"/>
       <w:r>
@@ -33675,7 +33836,7 @@
           <w:szCs w:val="20"/>
         </w:rPr>
       </w:pPr>
-      <w:bookmarkStart w:id="50" w:name="_Toc336811504"/>
+      <w:bookmarkStart w:id="46" w:name="_Toc336811504"/>
       <w:r>
         <w:rPr>
           <w:rFonts w:ascii="Arial" w:hAnsi="Arial" w:cs="Arial"/>
@@ -33738,27 +33899,7 @@
           <w:sz w:val="20"/>
           <w:szCs w:val="20"/>
         </w:rPr>
-        <w:t xml:space="preserve">: Placa </w:t>
-      </w:r>
-      <w:proofErr w:type="spellStart"/>
-      <w:r>
-        <w:rPr>
-          <w:rFonts w:ascii="Arial" w:hAnsi="Arial" w:cs="Arial"/>
-          <w:color w:val="auto"/>
-          <w:sz w:val="20"/>
-          <w:szCs w:val="20"/>
-        </w:rPr>
-        <w:t>Arduino</w:t>
-      </w:r>
-      <w:proofErr w:type="spellEnd"/>
-      <w:r>
-        <w:rPr>
-          <w:rFonts w:ascii="Arial" w:hAnsi="Arial" w:cs="Arial"/>
-          <w:color w:val="auto"/>
-          <w:sz w:val="20"/>
-          <w:szCs w:val="20"/>
-        </w:rPr>
-        <w:t xml:space="preserve"> </w:t>
+        <w:t xml:space="preserve">: Placa Arduino </w:t>
       </w:r>
       <w:proofErr w:type="spellStart"/>
       <w:r>
@@ -33866,7 +34007,7 @@
         </w:rPr>
         <w:t>)</w:t>
       </w:r>
-      <w:bookmarkEnd w:id="50"/>
+      <w:bookmarkEnd w:id="46"/>
     </w:p>
     <w:p>
       <w:pPr>
@@ -33938,23 +34079,7 @@
           <w:rFonts w:ascii="Arial" w:hAnsi="Arial" w:cs="Arial"/>
           <w:sz w:val="24"/>
         </w:rPr>
-        <w:t xml:space="preserve"> </w:t>
-      </w:r>
-      <w:proofErr w:type="spellStart"/>
-      <w:r>
-        <w:rPr>
-          <w:rFonts w:ascii="Arial" w:hAnsi="Arial" w:cs="Arial"/>
-          <w:sz w:val="24"/>
-        </w:rPr>
-        <w:t>Arduino</w:t>
-      </w:r>
-      <w:proofErr w:type="spellEnd"/>
-      <w:r>
-        <w:rPr>
-          <w:rFonts w:ascii="Arial" w:hAnsi="Arial" w:cs="Arial"/>
-          <w:sz w:val="24"/>
-        </w:rPr>
-        <w:t xml:space="preserve"> </w:t>
+        <w:t xml:space="preserve"> Arduino </w:t>
       </w:r>
       <w:proofErr w:type="spellStart"/>
       <w:r>
@@ -34784,7 +34909,7 @@
           <w:lang w:val="en-US"/>
         </w:rPr>
       </w:pPr>
-      <w:bookmarkStart w:id="51" w:name="_Toc336811319"/>
+      <w:bookmarkStart w:id="47" w:name="_Toc336811319"/>
       <w:r>
         <w:rPr>
           <w:rFonts w:ascii="Arial" w:hAnsi="Arial" w:cs="Arial"/>
@@ -34794,7 +34919,7 @@
         </w:rPr>
         <w:t>– Arduino Ethernet Shield</w:t>
       </w:r>
-      <w:bookmarkEnd w:id="51"/>
+      <w:bookmarkEnd w:id="47"/>
     </w:p>
     <w:p>
       <w:pPr>
@@ -34862,7 +34987,7 @@
           <w:sz w:val="20"/>
         </w:rPr>
       </w:pPr>
-      <w:bookmarkStart w:id="52" w:name="_Toc336811505"/>
+      <w:bookmarkStart w:id="48" w:name="_Toc336811505"/>
       <w:r>
         <w:rPr>
           <w:rFonts w:ascii="Arial" w:hAnsi="Arial" w:cs="Arial"/>
@@ -34962,7 +35087,7 @@
         </w:rPr>
         <w:t>)</w:t>
       </w:r>
-      <w:bookmarkEnd w:id="52"/>
+      <w:bookmarkEnd w:id="48"/>
     </w:p>
     <w:p>
       <w:pPr>
@@ -35198,7 +35323,44 @@
           <w:rFonts w:ascii="Arial" w:hAnsi="Arial" w:cs="Arial"/>
           <w:sz w:val="24"/>
         </w:rPr>
-        <w:t xml:space="preserve">ão </w:t>
+        <w:t xml:space="preserve">ão micro </w:t>
+      </w:r>
+      <w:r>
+        <w:rPr>
+          <w:rFonts w:ascii="Arial" w:hAnsi="Arial" w:cs="Arial"/>
+          <w:sz w:val="24"/>
+        </w:rPr>
+        <w:t>SD que pode ser util</w:t>
+      </w:r>
+      <w:r>
+        <w:rPr>
+          <w:rFonts w:ascii="Arial" w:hAnsi="Arial" w:cs="Arial"/>
+          <w:sz w:val="24"/>
+        </w:rPr>
+        <w:t>izado para armazenar arquivos que estejam disponíveis na rede.</w:t>
+      </w:r>
+      <w:r>
+        <w:rPr>
+          <w:rFonts w:ascii="Arial" w:hAnsi="Arial" w:cs="Arial"/>
+          <w:sz w:val="24"/>
+        </w:rPr>
+        <w:t xml:space="preserve"> Esta revisão do shield também inclui um controlador de reset, para assegurar que </w:t>
+      </w:r>
+      <w:proofErr w:type="gramStart"/>
+      <w:r>
+        <w:rPr>
+          <w:rFonts w:ascii="Arial" w:hAnsi="Arial" w:cs="Arial"/>
+          <w:sz w:val="24"/>
+        </w:rPr>
+        <w:t>o módulo Ethernet W5100</w:t>
+      </w:r>
+      <w:proofErr w:type="gramEnd"/>
+      <w:r>
+        <w:rPr>
+          <w:rFonts w:ascii="Arial" w:hAnsi="Arial" w:cs="Arial"/>
+          <w:sz w:val="24"/>
+        </w:rPr>
+        <w:t xml:space="preserve"> seja </w:t>
       </w:r>
       <w:proofErr w:type="spellStart"/>
       <w:r>
@@ -35206,7 +35368,7 @@
           <w:rFonts w:ascii="Arial" w:hAnsi="Arial" w:cs="Arial"/>
           <w:sz w:val="24"/>
         </w:rPr>
-        <w:t>micro-SD</w:t>
+        <w:t>resetado</w:t>
       </w:r>
       <w:proofErr w:type="spellEnd"/>
       <w:r>
@@ -35214,37 +35376,49 @@
           <w:rFonts w:ascii="Arial" w:hAnsi="Arial" w:cs="Arial"/>
           <w:sz w:val="24"/>
         </w:rPr>
-        <w:t xml:space="preserve"> que pode ser util</w:t>
-      </w:r>
-      <w:r>
-        <w:rPr>
-          <w:rFonts w:ascii="Arial" w:hAnsi="Arial" w:cs="Arial"/>
-          <w:sz w:val="24"/>
-        </w:rPr>
-        <w:t>izado para armazenar arquivos que estejam disponíveis na rede.</w:t>
-      </w:r>
-      <w:r>
-        <w:rPr>
-          <w:rFonts w:ascii="Arial" w:hAnsi="Arial" w:cs="Arial"/>
-          <w:sz w:val="24"/>
-        </w:rPr>
-        <w:t xml:space="preserve"> Esta revisão do shield também inclui um controlador de reset, para assegurar que </w:t>
-      </w:r>
-      <w:proofErr w:type="gramStart"/>
-      <w:r>
-        <w:rPr>
-          <w:rFonts w:ascii="Arial" w:hAnsi="Arial" w:cs="Arial"/>
-          <w:sz w:val="24"/>
-        </w:rPr>
-        <w:t>o módulo Ethernet W5100</w:t>
-      </w:r>
-      <w:proofErr w:type="gramEnd"/>
-      <w:r>
-        <w:rPr>
-          <w:rFonts w:ascii="Arial" w:hAnsi="Arial" w:cs="Arial"/>
-          <w:sz w:val="24"/>
-        </w:rPr>
-        <w:t xml:space="preserve"> seja </w:t>
+        <w:t xml:space="preserve"> apropriadamente quando a placa é ligada.</w:t>
+      </w:r>
+      <w:r>
+        <w:rPr>
+          <w:rFonts w:ascii="Arial" w:hAnsi="Arial" w:cs="Arial"/>
+          <w:sz w:val="24"/>
+        </w:rPr>
+        <w:t xml:space="preserve"> O Arduino se comunica com o W5100 e com o cartão SD através do</w:t>
+      </w:r>
+      <w:r>
+        <w:rPr>
+          <w:rFonts w:ascii="Arial" w:hAnsi="Arial" w:cs="Arial"/>
+          <w:sz w:val="24"/>
+        </w:rPr>
+        <w:t xml:space="preserve"> barramento</w:t>
+      </w:r>
+      <w:r>
+        <w:rPr>
+          <w:rFonts w:ascii="Arial" w:hAnsi="Arial" w:cs="Arial"/>
+          <w:sz w:val="24"/>
+        </w:rPr>
+        <w:t xml:space="preserve"> SPI (Protocolo Serial de Dados Síncrono) que </w:t>
+      </w:r>
+      <w:r>
+        <w:rPr>
+          <w:rFonts w:ascii="Arial" w:hAnsi="Arial" w:cs="Arial"/>
+          <w:sz w:val="24"/>
+        </w:rPr>
+        <w:t>est</w:t>
+      </w:r>
+      <w:r>
+        <w:rPr>
+          <w:rFonts w:ascii="Arial" w:hAnsi="Arial" w:cs="Arial"/>
+          <w:sz w:val="24"/>
+        </w:rPr>
+        <w:t>á</w:t>
+      </w:r>
+      <w:r>
+        <w:rPr>
+          <w:rFonts w:ascii="Arial" w:hAnsi="Arial" w:cs="Arial"/>
+          <w:sz w:val="24"/>
+        </w:rPr>
+        <w:t xml:space="preserve"> nos pinos digitais 50, 51 e 52 do modelo </w:t>
       </w:r>
       <w:proofErr w:type="spellStart"/>
       <w:r>
@@ -35252,7 +35426,7 @@
           <w:rFonts w:ascii="Arial" w:hAnsi="Arial" w:cs="Arial"/>
           <w:sz w:val="24"/>
         </w:rPr>
-        <w:t>resetado</w:t>
+        <w:t>Mega</w:t>
       </w:r>
       <w:proofErr w:type="spellEnd"/>
       <w:r>
@@ -35260,75 +35434,8 @@
           <w:rFonts w:ascii="Arial" w:hAnsi="Arial" w:cs="Arial"/>
           <w:sz w:val="24"/>
         </w:rPr>
-        <w:t xml:space="preserve"> apropriadamente quando a placa é ligada.</w:t>
-      </w:r>
-      <w:r>
-        <w:rPr>
-          <w:rFonts w:ascii="Arial" w:hAnsi="Arial" w:cs="Arial"/>
-          <w:sz w:val="24"/>
-        </w:rPr>
-        <w:t xml:space="preserve"> O Arduino se comunica com o W5100 e com o cartão SD através do</w:t>
-      </w:r>
-      <w:r>
-        <w:rPr>
-          <w:rFonts w:ascii="Arial" w:hAnsi="Arial" w:cs="Arial"/>
-          <w:sz w:val="24"/>
-        </w:rPr>
-        <w:t xml:space="preserve"> barramento</w:t>
-      </w:r>
-      <w:r>
-        <w:rPr>
-          <w:rFonts w:ascii="Arial" w:hAnsi="Arial" w:cs="Arial"/>
-          <w:sz w:val="24"/>
-        </w:rPr>
-        <w:t xml:space="preserve"> SPI (Protocolo Serial de Dados Síncrono) que </w:t>
-      </w:r>
-      <w:r>
-        <w:rPr>
-          <w:rFonts w:ascii="Arial" w:hAnsi="Arial" w:cs="Arial"/>
-          <w:sz w:val="24"/>
-        </w:rPr>
-        <w:t>est</w:t>
-      </w:r>
-      <w:r>
-        <w:rPr>
-          <w:rFonts w:ascii="Arial" w:hAnsi="Arial" w:cs="Arial"/>
-          <w:sz w:val="24"/>
-        </w:rPr>
-        <w:t>á</w:t>
-      </w:r>
-      <w:r>
-        <w:rPr>
-          <w:rFonts w:ascii="Arial" w:hAnsi="Arial" w:cs="Arial"/>
-          <w:sz w:val="24"/>
-        </w:rPr>
-        <w:t xml:space="preserve"> nos pinos digitais 50, 51 e 52 do modelo </w:t>
-      </w:r>
-      <w:proofErr w:type="spellStart"/>
-      <w:r>
-        <w:rPr>
-          <w:rFonts w:ascii="Arial" w:hAnsi="Arial" w:cs="Arial"/>
-          <w:sz w:val="24"/>
-        </w:rPr>
-        <w:t>Mega</w:t>
-      </w:r>
-      <w:proofErr w:type="spellEnd"/>
-      <w:r>
-        <w:rPr>
-          <w:rFonts w:ascii="Arial" w:hAnsi="Arial" w:cs="Arial"/>
-          <w:sz w:val="24"/>
-        </w:rPr>
-        <w:t xml:space="preserve"> do </w:t>
-      </w:r>
-      <w:proofErr w:type="spellStart"/>
-      <w:r>
-        <w:rPr>
-          <w:rFonts w:ascii="Arial" w:hAnsi="Arial" w:cs="Arial"/>
-          <w:sz w:val="24"/>
-        </w:rPr>
-        <w:t>Arduino</w:t>
-      </w:r>
-      <w:proofErr w:type="spellEnd"/>
+        <w:t xml:space="preserve"> do Arduino</w:t>
+      </w:r>
       <w:r>
         <w:rPr>
           <w:rFonts w:ascii="Arial" w:hAnsi="Arial" w:cs="Arial"/>
@@ -35864,23 +35971,7 @@
           <w:rFonts w:ascii="Arial" w:hAnsi="Arial" w:cs="Arial"/>
           <w:sz w:val="24"/>
         </w:rPr>
-        <w:t xml:space="preserve"> em distâncias curtas, ou seja, faz a comunicação do </w:t>
-      </w:r>
-      <w:proofErr w:type="spellStart"/>
-      <w:r>
-        <w:rPr>
-          <w:rFonts w:ascii="Arial" w:hAnsi="Arial" w:cs="Arial"/>
-          <w:sz w:val="24"/>
-        </w:rPr>
-        <w:t>Arduino</w:t>
-      </w:r>
-      <w:proofErr w:type="spellEnd"/>
-      <w:r>
-        <w:rPr>
-          <w:rFonts w:ascii="Arial" w:hAnsi="Arial" w:cs="Arial"/>
-          <w:sz w:val="24"/>
-        </w:rPr>
-        <w:t xml:space="preserve"> com os </w:t>
+        <w:t xml:space="preserve"> em distâncias curtas, ou seja, faz a comunicação do Arduino com os </w:t>
       </w:r>
       <w:proofErr w:type="spellStart"/>
       <w:proofErr w:type="gramStart"/>
@@ -36280,23 +36371,7 @@
           <w:rFonts w:ascii="Arial" w:hAnsi="Arial" w:cs="Arial"/>
           <w:sz w:val="24"/>
         </w:rPr>
-        <w:t xml:space="preserve">Existem duas funções principais para a execução do esboço no </w:t>
-      </w:r>
-      <w:proofErr w:type="spellStart"/>
-      <w:r>
-        <w:rPr>
-          <w:rFonts w:ascii="Arial" w:hAnsi="Arial" w:cs="Arial"/>
-          <w:sz w:val="24"/>
-        </w:rPr>
-        <w:t>Arduino</w:t>
-      </w:r>
-      <w:proofErr w:type="spellEnd"/>
-      <w:r>
-        <w:rPr>
-          <w:rFonts w:ascii="Arial" w:hAnsi="Arial" w:cs="Arial"/>
-          <w:sz w:val="24"/>
-        </w:rPr>
-        <w:t>, são elas</w:t>
+        <w:t>Existem duas funções principais para a execução do esboço no Arduino, são elas</w:t>
       </w:r>
       <w:r>
         <w:rPr>
@@ -36640,7 +36715,7 @@
           <w:color w:val="auto"/>
         </w:rPr>
       </w:pPr>
-      <w:bookmarkStart w:id="53" w:name="_Toc336811320"/>
+      <w:bookmarkStart w:id="49" w:name="_Toc336811320"/>
       <w:r>
         <w:rPr>
           <w:rFonts w:ascii="Arial" w:hAnsi="Arial"/>
@@ -36687,7 +36762,7 @@
         </w:rPr>
         <w:t>Source</w:t>
       </w:r>
-      <w:bookmarkEnd w:id="53"/>
+      <w:bookmarkEnd w:id="49"/>
       <w:proofErr w:type="spellEnd"/>
     </w:p>
     <w:p>
@@ -36809,7 +36884,7 @@
           <w:szCs w:val="28"/>
         </w:rPr>
       </w:pPr>
-      <w:bookmarkStart w:id="54" w:name="_Toc336811321"/>
+      <w:bookmarkStart w:id="50" w:name="_Toc336811321"/>
       <w:r>
         <w:rPr>
           <w:rFonts w:ascii="Arial" w:hAnsi="Arial" w:cs="Arial"/>
@@ -36828,7 +36903,7 @@
         </w:rPr>
         <w:t>O alarme</w:t>
       </w:r>
-      <w:bookmarkEnd w:id="54"/>
+      <w:bookmarkEnd w:id="50"/>
     </w:p>
     <w:p>
       <w:pPr>
@@ -36847,7 +36922,7 @@
           <w:szCs w:val="28"/>
         </w:rPr>
       </w:pPr>
-      <w:bookmarkStart w:id="55" w:name="_Toc336811322"/>
+      <w:bookmarkStart w:id="51" w:name="_Toc336811322"/>
       <w:r>
         <w:rPr>
           <w:rFonts w:ascii="Arial" w:hAnsi="Arial" w:cs="Arial"/>
@@ -36866,7 +36941,7 @@
         </w:rPr>
         <w:t xml:space="preserve"> Hardware</w:t>
       </w:r>
-      <w:bookmarkEnd w:id="55"/>
+      <w:bookmarkEnd w:id="51"/>
     </w:p>
     <w:p>
       <w:pPr>
@@ -37097,7 +37172,7 @@
           <w:sz w:val="24"/>
           <w:szCs w:val="24"/>
         </w:rPr>
-        <w:t xml:space="preserve"> </w:t>
+        <w:t xml:space="preserve"> Shield  </w:t>
       </w:r>
       <w:proofErr w:type="spellStart"/>
       <w:r>
@@ -37106,7 +37181,7 @@
           <w:sz w:val="24"/>
           <w:szCs w:val="24"/>
         </w:rPr>
-        <w:t>Shield</w:t>
+        <w:t>wizenet</w:t>
       </w:r>
       <w:proofErr w:type="spellEnd"/>
       <w:r>
@@ -37115,16 +37190,33 @@
           <w:sz w:val="24"/>
           <w:szCs w:val="24"/>
         </w:rPr>
-        <w:t xml:space="preserve">  </w:t>
+        <w:t xml:space="preserve"> w5100</w:t>
+      </w:r>
+      <w:r>
+        <w:rPr>
+          <w:rFonts w:ascii="Arial" w:hAnsi="Arial" w:cs="Arial"/>
+          <w:sz w:val="24"/>
+          <w:szCs w:val="24"/>
+        </w:rPr>
+        <w:t>,</w:t>
+      </w:r>
+      <w:r>
+        <w:rPr>
+          <w:rFonts w:ascii="Arial" w:hAnsi="Arial" w:cs="Arial"/>
+          <w:sz w:val="24"/>
+          <w:szCs w:val="24"/>
+        </w:rPr>
+        <w:t xml:space="preserve"> este módulo é um dos </w:t>
       </w:r>
       <w:proofErr w:type="spellStart"/>
       <w:r>
         <w:rPr>
           <w:rFonts w:ascii="Arial" w:hAnsi="Arial" w:cs="Arial"/>
-          <w:sz w:val="24"/>
-          <w:szCs w:val="24"/>
-        </w:rPr>
-        <w:t>wizenet</w:t>
+          <w:i/>
+          <w:sz w:val="24"/>
+          <w:szCs w:val="24"/>
+        </w:rPr>
+        <w:t>shields</w:t>
       </w:r>
       <w:proofErr w:type="spellEnd"/>
       <w:r>
@@ -37133,60 +37225,7 @@
           <w:sz w:val="24"/>
           <w:szCs w:val="24"/>
         </w:rPr>
-        <w:t xml:space="preserve"> w5100</w:t>
-      </w:r>
-      <w:r>
-        <w:rPr>
-          <w:rFonts w:ascii="Arial" w:hAnsi="Arial" w:cs="Arial"/>
-          <w:sz w:val="24"/>
-          <w:szCs w:val="24"/>
-        </w:rPr>
-        <w:t>,</w:t>
-      </w:r>
-      <w:r>
-        <w:rPr>
-          <w:rFonts w:ascii="Arial" w:hAnsi="Arial" w:cs="Arial"/>
-          <w:sz w:val="24"/>
-          <w:szCs w:val="24"/>
-        </w:rPr>
-        <w:t xml:space="preserve"> este módulo é um dos </w:t>
-      </w:r>
-      <w:proofErr w:type="spellStart"/>
-      <w:r>
-        <w:rPr>
-          <w:rFonts w:ascii="Arial" w:hAnsi="Arial" w:cs="Arial"/>
-          <w:i/>
-          <w:sz w:val="24"/>
-          <w:szCs w:val="24"/>
-        </w:rPr>
-        <w:t>shields</w:t>
-      </w:r>
-      <w:proofErr w:type="spellEnd"/>
-      <w:r>
-        <w:rPr>
-          <w:rFonts w:ascii="Arial" w:hAnsi="Arial" w:cs="Arial"/>
-          <w:sz w:val="24"/>
-          <w:szCs w:val="24"/>
-        </w:rPr>
-        <w:t xml:space="preserve"> oficiais do </w:t>
-      </w:r>
-      <w:proofErr w:type="spellStart"/>
-      <w:r>
-        <w:rPr>
-          <w:rFonts w:ascii="Arial" w:hAnsi="Arial" w:cs="Arial"/>
-          <w:sz w:val="24"/>
-          <w:szCs w:val="24"/>
-        </w:rPr>
-        <w:t>Arduino</w:t>
-      </w:r>
-      <w:proofErr w:type="spellEnd"/>
-      <w:r>
-        <w:rPr>
-          <w:rFonts w:ascii="Arial" w:hAnsi="Arial" w:cs="Arial"/>
-          <w:sz w:val="24"/>
-          <w:szCs w:val="24"/>
-        </w:rPr>
-        <w:t>.</w:t>
+        <w:t xml:space="preserve"> oficiais do Arduino.</w:t>
       </w:r>
       <w:r>
         <w:rPr>
@@ -37271,33 +37310,15 @@
           <w:sz w:val="24"/>
           <w:szCs w:val="24"/>
         </w:rPr>
-        <w:t xml:space="preserve"> </w:t>
-      </w:r>
-      <w:proofErr w:type="spellStart"/>
-      <w:r>
-        <w:rPr>
-          <w:rFonts w:ascii="Arial" w:hAnsi="Arial" w:cs="Arial"/>
-          <w:sz w:val="24"/>
-          <w:szCs w:val="24"/>
-        </w:rPr>
-        <w:t>S</w:t>
-      </w:r>
-      <w:r>
-        <w:rPr>
-          <w:rFonts w:ascii="Arial" w:hAnsi="Arial" w:cs="Arial"/>
-          <w:sz w:val="24"/>
-          <w:szCs w:val="24"/>
-        </w:rPr>
-        <w:t>hield</w:t>
-      </w:r>
-      <w:proofErr w:type="spellEnd"/>
-      <w:r>
-        <w:rPr>
-          <w:rFonts w:ascii="Arial" w:hAnsi="Arial" w:cs="Arial"/>
-          <w:sz w:val="24"/>
-          <w:szCs w:val="24"/>
-        </w:rPr>
-        <w:t xml:space="preserve"> </w:t>
+        <w:t xml:space="preserve"> S</w:t>
+      </w:r>
+      <w:r>
+        <w:rPr>
+          <w:rFonts w:ascii="Arial" w:hAnsi="Arial" w:cs="Arial"/>
+          <w:sz w:val="24"/>
+          <w:szCs w:val="24"/>
+        </w:rPr>
+        <w:t xml:space="preserve">hield </w:t>
       </w:r>
       <w:proofErr w:type="spellStart"/>
       <w:r>
@@ -37874,7 +37895,7 @@
           <w:szCs w:val="24"/>
         </w:rPr>
       </w:pPr>
-      <w:bookmarkStart w:id="56" w:name="_Toc336811323"/>
+      <w:bookmarkStart w:id="52" w:name="_Toc336811323"/>
       <w:r>
         <w:rPr>
           <w:rFonts w:ascii="Arial" w:hAnsi="Arial" w:cs="Arial"/>
@@ -37893,7 +37914,7 @@
         </w:rPr>
         <w:t>Sensores</w:t>
       </w:r>
-      <w:bookmarkEnd w:id="56"/>
+      <w:bookmarkEnd w:id="52"/>
     </w:p>
     <w:p>
       <w:pPr>
@@ -38137,7 +38158,7 @@
         </w:rPr>
         <w:t xml:space="preserve">           </w:t>
       </w:r>
-      <w:bookmarkStart w:id="57" w:name="_Toc336811412"/>
+      <w:bookmarkStart w:id="53" w:name="_Toc336811412"/>
       <w:r>
         <w:rPr>
           <w:rFonts w:ascii="Arial" w:hAnsi="Arial" w:cs="Arial"/>
@@ -38219,7 +38240,7 @@
         </w:rPr>
         <w:t>emperatura.</w:t>
       </w:r>
-      <w:bookmarkEnd w:id="57"/>
+      <w:bookmarkEnd w:id="53"/>
     </w:p>
     <w:tbl>
       <w:tblPr>
@@ -38826,7 +38847,7 @@
           <w:sz w:val="20"/>
         </w:rPr>
       </w:pPr>
-      <w:bookmarkStart w:id="58" w:name="_Toc336811506"/>
+      <w:bookmarkStart w:id="54" w:name="_Toc336811506"/>
       <w:r>
         <w:rPr>
           <w:rFonts w:ascii="Arial" w:hAnsi="Arial" w:cs="Arial"/>
@@ -38884,7 +38905,7 @@
         </w:rPr>
         <w:t>: Esquema Sensor Temperatura/Umidade x Arduino.</w:t>
       </w:r>
-      <w:bookmarkEnd w:id="58"/>
+      <w:bookmarkEnd w:id="54"/>
     </w:p>
     <w:p>
       <w:pPr>
@@ -39391,7 +39412,7 @@
         </w:rPr>
         <w:t xml:space="preserve">     </w:t>
       </w:r>
-      <w:bookmarkStart w:id="59" w:name="_Toc336811413"/>
+      <w:bookmarkStart w:id="55" w:name="_Toc336811413"/>
       <w:r>
         <w:rPr>
           <w:rFonts w:ascii="Arial" w:hAnsi="Arial" w:cs="Arial"/>
@@ -39457,7 +39478,7 @@
         </w:rPr>
         <w:t>Sensor de Presença.</w:t>
       </w:r>
-      <w:bookmarkEnd w:id="59"/>
+      <w:bookmarkEnd w:id="55"/>
     </w:p>
     <w:p>
       <w:pPr>
@@ -39853,7 +39874,7 @@
           <w:szCs w:val="24"/>
         </w:rPr>
       </w:pPr>
-      <w:bookmarkStart w:id="60" w:name="_Toc336811507"/>
+      <w:bookmarkStart w:id="56" w:name="_Toc336811507"/>
       <w:r>
         <w:rPr>
           <w:rFonts w:ascii="Arial" w:hAnsi="Arial" w:cs="Arial"/>
@@ -39927,7 +39948,7 @@
         </w:rPr>
         <w:t>.</w:t>
       </w:r>
-      <w:bookmarkEnd w:id="60"/>
+      <w:bookmarkEnd w:id="56"/>
     </w:p>
     <w:p>
       <w:pPr>
@@ -40072,7 +40093,7 @@
         </w:rPr>
         <w:t xml:space="preserve">     </w:t>
       </w:r>
-      <w:bookmarkStart w:id="61" w:name="_Toc336811414"/>
+      <w:bookmarkStart w:id="57" w:name="_Toc336811414"/>
       <w:r>
         <w:rPr>
           <w:rFonts w:ascii="Arial" w:hAnsi="Arial" w:cs="Arial"/>
@@ -40138,7 +40159,7 @@
         </w:rPr>
         <w:t>pecificação do Sensor de Chamas.</w:t>
       </w:r>
-      <w:bookmarkEnd w:id="61"/>
+      <w:bookmarkEnd w:id="57"/>
     </w:p>
     <w:tbl>
       <w:tblPr>
@@ -40696,7 +40717,7 @@
           <w:szCs w:val="24"/>
         </w:rPr>
       </w:pPr>
-      <w:bookmarkStart w:id="62" w:name="_Toc336811508"/>
+      <w:bookmarkStart w:id="58" w:name="_Toc336811508"/>
       <w:r>
         <w:rPr>
           <w:rFonts w:ascii="Arial" w:hAnsi="Arial" w:cs="Arial"/>
@@ -40754,7 +40775,7 @@
         </w:rPr>
         <w:t>: Esquema Sensor Chamas x Arduino.</w:t>
       </w:r>
-      <w:bookmarkEnd w:id="62"/>
+      <w:bookmarkEnd w:id="58"/>
     </w:p>
     <w:p>
       <w:pPr>
@@ -40773,7 +40794,7 @@
           <w:szCs w:val="24"/>
         </w:rPr>
       </w:pPr>
-      <w:bookmarkStart w:id="63" w:name="_Toc336811324"/>
+      <w:bookmarkStart w:id="59" w:name="_Toc336811324"/>
       <w:r>
         <w:rPr>
           <w:rFonts w:ascii="Arial" w:hAnsi="Arial" w:cs="Arial"/>
@@ -40801,7 +40822,7 @@
         </w:rPr>
         <w:t>Comunicação</w:t>
       </w:r>
-      <w:bookmarkEnd w:id="63"/>
+      <w:bookmarkEnd w:id="59"/>
     </w:p>
     <w:p>
       <w:pPr>
@@ -41593,7 +41614,7 @@
           <w:szCs w:val="24"/>
         </w:rPr>
       </w:pPr>
-      <w:bookmarkStart w:id="64" w:name="_Toc336811509"/>
+      <w:bookmarkStart w:id="60" w:name="_Toc336811509"/>
       <w:r>
         <w:rPr>
           <w:rFonts w:ascii="Arial" w:hAnsi="Arial" w:cs="Arial"/>
@@ -41669,7 +41690,7 @@
         </w:rPr>
         <w:t xml:space="preserve"> Arduino.</w:t>
       </w:r>
-      <w:bookmarkEnd w:id="64"/>
+      <w:bookmarkEnd w:id="60"/>
     </w:p>
     <w:p>
       <w:pPr>
@@ -41810,7 +41831,6 @@
         </w:rPr>
         <w:t xml:space="preserve">A aplicação também se comunicará com os dados do cartão micro SD disponível no </w:t>
       </w:r>
-      <w:proofErr w:type="spellStart"/>
       <w:r>
         <w:rPr>
           <w:rFonts w:ascii="Arial" w:hAnsi="Arial" w:cs="Arial"/>
@@ -41820,7 +41840,6 @@
         </w:rPr>
         <w:t>shield</w:t>
       </w:r>
-      <w:proofErr w:type="spellEnd"/>
       <w:r>
         <w:rPr>
           <w:rFonts w:ascii="Arial" w:hAnsi="Arial" w:cs="Arial"/>
@@ -41829,23 +41848,13 @@
         </w:rPr>
         <w:t xml:space="preserve"> Ethernet </w:t>
       </w:r>
-      <w:proofErr w:type="spellStart"/>
-      <w:r>
-        <w:rPr>
-          <w:rFonts w:ascii="Arial" w:hAnsi="Arial" w:cs="Arial"/>
-          <w:sz w:val="24"/>
-          <w:szCs w:val="24"/>
-        </w:rPr>
-        <w:t>Shield</w:t>
-      </w:r>
-      <w:proofErr w:type="spellEnd"/>
-      <w:r>
-        <w:rPr>
-          <w:rFonts w:ascii="Arial" w:hAnsi="Arial" w:cs="Arial"/>
-          <w:sz w:val="24"/>
-          <w:szCs w:val="24"/>
-        </w:rPr>
-        <w:t xml:space="preserve"> </w:t>
+      <w:r>
+        <w:rPr>
+          <w:rFonts w:ascii="Arial" w:hAnsi="Arial" w:cs="Arial"/>
+          <w:sz w:val="24"/>
+          <w:szCs w:val="24"/>
+        </w:rPr>
+        <w:t xml:space="preserve">Shield </w:t>
       </w:r>
       <w:proofErr w:type="spellStart"/>
       <w:r>
@@ -42006,7 +42015,7 @@
           <w:szCs w:val="28"/>
         </w:rPr>
       </w:pPr>
-      <w:bookmarkStart w:id="65" w:name="_Toc336811325"/>
+      <w:bookmarkStart w:id="61" w:name="_Toc336811325"/>
       <w:r>
         <w:rPr>
           <w:rFonts w:ascii="Arial" w:hAnsi="Arial" w:cs="Arial"/>
@@ -42052,7 +42061,7 @@
         </w:rPr>
         <w:t xml:space="preserve"> Twitter</w:t>
       </w:r>
-      <w:bookmarkEnd w:id="65"/>
+      <w:bookmarkEnd w:id="61"/>
     </w:p>
     <w:p>
       <w:pPr>
@@ -42592,7 +42601,7 @@
           <w:szCs w:val="28"/>
         </w:rPr>
       </w:pPr>
-      <w:bookmarkStart w:id="66" w:name="_Toc336811326"/>
+      <w:bookmarkStart w:id="62" w:name="_Toc336811326"/>
       <w:r>
         <w:rPr>
           <w:rFonts w:ascii="Arial" w:hAnsi="Arial" w:cs="Arial"/>
@@ -42611,7 +42620,7 @@
         </w:rPr>
         <w:t xml:space="preserve"> Aplicação</w:t>
       </w:r>
-      <w:bookmarkEnd w:id="66"/>
+      <w:bookmarkEnd w:id="62"/>
     </w:p>
     <w:p>
       <w:pPr>
@@ -42630,7 +42639,7 @@
           <w:szCs w:val="24"/>
         </w:rPr>
       </w:pPr>
-      <w:bookmarkStart w:id="67" w:name="_Toc336811327"/>
+      <w:bookmarkStart w:id="63" w:name="_Toc336811327"/>
       <w:r>
         <w:rPr>
           <w:rFonts w:ascii="Arial" w:hAnsi="Arial" w:cs="Arial"/>
@@ -42640,7 +42649,7 @@
         </w:rPr>
         <w:t>– Android</w:t>
       </w:r>
-      <w:bookmarkEnd w:id="67"/>
+      <w:bookmarkEnd w:id="63"/>
     </w:p>
     <w:p>
       <w:pPr>
@@ -42938,7 +42947,7 @@
           <w:szCs w:val="24"/>
         </w:rPr>
       </w:pPr>
-      <w:bookmarkStart w:id="68" w:name="_Toc336811328"/>
+      <w:bookmarkStart w:id="64" w:name="_Toc336811328"/>
       <w:r>
         <w:rPr>
           <w:rFonts w:ascii="Arial" w:hAnsi="Arial" w:cs="Arial"/>
@@ -42975,7 +42984,7 @@
         </w:rPr>
         <w:t>Aplicativo</w:t>
       </w:r>
-      <w:bookmarkEnd w:id="68"/>
+      <w:bookmarkEnd w:id="64"/>
     </w:p>
     <w:p>
       <w:pPr>
@@ -43218,7 +43227,7 @@
           <w:szCs w:val="24"/>
         </w:rPr>
       </w:pPr>
-      <w:bookmarkStart w:id="69" w:name="_Toc336811329"/>
+      <w:bookmarkStart w:id="65" w:name="_Toc336811329"/>
       <w:r>
         <w:rPr>
           <w:rFonts w:ascii="Arial" w:hAnsi="Arial" w:cs="Arial"/>
@@ -43255,7 +43264,7 @@
         </w:rPr>
         <w:t xml:space="preserve"> de Programação</w:t>
       </w:r>
-      <w:bookmarkEnd w:id="69"/>
+      <w:bookmarkEnd w:id="65"/>
     </w:p>
     <w:p>
       <w:pPr>
@@ -44132,7 +44141,7 @@
           <w:szCs w:val="20"/>
         </w:rPr>
       </w:pPr>
-      <w:bookmarkStart w:id="70" w:name="_Toc336811510"/>
+      <w:bookmarkStart w:id="66" w:name="_Toc336811510"/>
       <w:r>
         <w:rPr>
           <w:rFonts w:ascii="Arial" w:hAnsi="Arial" w:cs="Arial"/>
@@ -44224,7 +44233,7 @@
         </w:rPr>
         <w:t>.</w:t>
       </w:r>
-      <w:bookmarkEnd w:id="70"/>
+      <w:bookmarkEnd w:id="66"/>
     </w:p>
     <w:p>
       <w:pPr>
@@ -44246,7 +44255,7 @@
           <w:szCs w:val="24"/>
         </w:rPr>
       </w:pPr>
-      <w:bookmarkStart w:id="71" w:name="_Toc336811330"/>
+      <w:bookmarkStart w:id="67" w:name="_Toc336811330"/>
       <w:r>
         <w:rPr>
           <w:rFonts w:ascii="Arial" w:hAnsi="Arial" w:cs="Arial"/>
@@ -44274,7 +44283,7 @@
         </w:rPr>
         <w:t>Funcionamento</w:t>
       </w:r>
-      <w:bookmarkEnd w:id="71"/>
+      <w:bookmarkEnd w:id="67"/>
     </w:p>
     <w:p>
       <w:pPr>
@@ -44326,23 +44335,13 @@
         </w:rPr>
         <w:t xml:space="preserve">a plataforma do </w:t>
       </w:r>
-      <w:proofErr w:type="spellStart"/>
-      <w:r>
-        <w:rPr>
-          <w:rFonts w:ascii="Arial" w:hAnsi="Arial" w:cs="Arial"/>
-          <w:sz w:val="24"/>
-          <w:szCs w:val="24"/>
-        </w:rPr>
-        <w:t>Arduino</w:t>
-      </w:r>
-      <w:proofErr w:type="spellEnd"/>
-      <w:r>
-        <w:rPr>
-          <w:rFonts w:ascii="Arial" w:hAnsi="Arial" w:cs="Arial"/>
-          <w:sz w:val="24"/>
-          <w:szCs w:val="24"/>
-        </w:rPr>
-        <w:t xml:space="preserve"> </w:t>
+      <w:r>
+        <w:rPr>
+          <w:rFonts w:ascii="Arial" w:hAnsi="Arial" w:cs="Arial"/>
+          <w:sz w:val="24"/>
+          <w:szCs w:val="24"/>
+        </w:rPr>
+        <w:t xml:space="preserve">Arduino </w:t>
       </w:r>
       <w:r>
         <w:rPr>
@@ -44949,7 +44948,16 @@
           <w:sz w:val="24"/>
           <w:szCs w:val="24"/>
         </w:rPr>
-        <w:t>stão gravadas no SD acoplado ao</w:t>
+        <w:t xml:space="preserve">stão gravadas no SD acoplado </w:t>
+      </w:r>
+      <w:proofErr w:type="gramStart"/>
+      <w:r>
+        <w:rPr>
+          <w:rFonts w:ascii="Arial" w:hAnsi="Arial" w:cs="Arial"/>
+          <w:sz w:val="24"/>
+          <w:szCs w:val="24"/>
+        </w:rPr>
+        <w:t>ao</w:t>
       </w:r>
       <w:r>
         <w:rPr>
@@ -44968,6 +44976,7 @@
         </w:rPr>
         <w:t>Ethernet</w:t>
       </w:r>
+      <w:proofErr w:type="gramEnd"/>
       <w:r>
         <w:rPr>
           <w:rFonts w:ascii="Arial" w:hAnsi="Arial" w:cs="Arial"/>
@@ -44976,7 +44985,6 @@
         </w:rPr>
         <w:t xml:space="preserve"> </w:t>
       </w:r>
-      <w:proofErr w:type="spellStart"/>
       <w:r>
         <w:rPr>
           <w:rFonts w:ascii="Arial" w:hAnsi="Arial" w:cs="Arial"/>
@@ -44986,7 +44994,6 @@
         </w:rPr>
         <w:t>Shield</w:t>
       </w:r>
-      <w:proofErr w:type="spellEnd"/>
       <w:r>
         <w:rPr>
           <w:rFonts w:ascii="Arial" w:hAnsi="Arial" w:cs="Arial"/>
@@ -44996,6 +45003,7 @@
         <w:t xml:space="preserve">. </w:t>
       </w:r>
     </w:p>
+    <w:p/>
     <w:p>
       <w:pPr>
         <w:rPr>
@@ -45027,8 +45035,8 @@
           <w:szCs w:val="24"/>
         </w:rPr>
       </w:pPr>
-      <w:bookmarkStart w:id="72" w:name="_Toc336800508"/>
-      <w:bookmarkStart w:id="73" w:name="_Toc336811331"/>
+      <w:bookmarkStart w:id="68" w:name="_Toc336800508"/>
+      <w:bookmarkStart w:id="69" w:name="_Toc336811331"/>
       <w:r>
         <w:rPr>
           <w:rFonts w:ascii="Arial" w:hAnsi="Arial" w:cs="Arial"/>
@@ -45039,7 +45047,7 @@
         <w:lastRenderedPageBreak/>
         <w:t>C</w:t>
       </w:r>
-      <w:bookmarkEnd w:id="72"/>
+      <w:bookmarkEnd w:id="68"/>
       <w:r>
         <w:rPr>
           <w:rFonts w:ascii="Arial" w:hAnsi="Arial" w:cs="Arial"/>
@@ -45049,7 +45057,7 @@
         </w:rPr>
         <w:t>ONCLUSÃO</w:t>
       </w:r>
-      <w:bookmarkEnd w:id="73"/>
+      <w:bookmarkEnd w:id="69"/>
       <w:r>
         <w:rPr>
           <w:rFonts w:ascii="Arial" w:hAnsi="Arial" w:cs="Arial"/>
@@ -45248,25 +45256,7 @@
           <w:sz w:val="24"/>
           <w:szCs w:val="24"/>
         </w:rPr>
-        <w:t xml:space="preserve"> e </w:t>
-      </w:r>
-      <w:proofErr w:type="spellStart"/>
-      <w:r>
-        <w:rPr>
-          <w:rFonts w:ascii="Arial" w:eastAsia="Arial" w:hAnsi="Arial" w:cs="Arial"/>
-          <w:sz w:val="24"/>
-          <w:szCs w:val="24"/>
-        </w:rPr>
-        <w:t>Arduino</w:t>
-      </w:r>
-      <w:proofErr w:type="spellEnd"/>
-      <w:r>
-        <w:rPr>
-          <w:rFonts w:ascii="Arial" w:eastAsia="Arial" w:hAnsi="Arial" w:cs="Arial"/>
-          <w:sz w:val="24"/>
-          <w:szCs w:val="24"/>
-        </w:rPr>
-        <w:t xml:space="preserve">. Tem o foco na simplicidade unindo o cotidiano das pessoas a um serviço de utilidade a um custo beneficio significativamente barato. Algo em torno de R$ 250 reais dependendo dos sensores e outros dispositivos que podem ser facilmente integrados ao sistema de monitoramento, este valor sem o investimento em um celular com o Sistema Operacional </w:t>
+        <w:t xml:space="preserve"> e Arduino. Tem o foco na simplicidade unindo o cotidiano das pessoas a um serviço de utilidade a um custo beneficio significativamente barato. Algo em torno de R$ 250 reais dependendo dos sensores e outros dispositivos que podem ser facilmente integrados ao sistema de monitoramento, este valor sem o investimento em um celular com o Sistema Operacional </w:t>
       </w:r>
       <w:proofErr w:type="spellStart"/>
       <w:r>
@@ -45517,25 +45507,7 @@
           <w:sz w:val="24"/>
           <w:szCs w:val="24"/>
         </w:rPr>
-        <w:t xml:space="preserve">do </w:t>
-      </w:r>
-      <w:proofErr w:type="spellStart"/>
-      <w:r>
-        <w:rPr>
-          <w:rFonts w:ascii="Arial" w:eastAsia="Arial" w:hAnsi="Arial" w:cs="Arial"/>
-          <w:sz w:val="24"/>
-          <w:szCs w:val="24"/>
-        </w:rPr>
-        <w:t>Arduino</w:t>
-      </w:r>
-      <w:proofErr w:type="spellEnd"/>
-      <w:r>
-        <w:rPr>
-          <w:rFonts w:ascii="Arial" w:eastAsia="Arial" w:hAnsi="Arial" w:cs="Arial"/>
-          <w:sz w:val="24"/>
-          <w:szCs w:val="24"/>
-        </w:rPr>
-        <w:t xml:space="preserve"> contribuiu para que o Sistema de Monitoramento Residencial fosse feito com o nível de dificuldade reduzido, uma vez que esta foi á primeira experiência com programação física que tivemos.</w:t>
+        <w:t>do Arduino contribuiu para que o Sistema de Monitoramento Residencial fosse feito com o nível de dificuldade reduzido, uma vez que esta foi á primeira experiência com programação física que tivemos.</w:t>
       </w:r>
     </w:p>
     <w:p>
@@ -45607,7 +45579,7 @@
           <w:szCs w:val="24"/>
         </w:rPr>
       </w:pPr>
-      <w:bookmarkStart w:id="74" w:name="_Toc336811332"/>
+      <w:bookmarkStart w:id="70" w:name="_Toc336811332"/>
       <w:r>
         <w:rPr>
           <w:rFonts w:ascii="Arial" w:hAnsi="Arial" w:cs="Arial"/>
@@ -45627,7 +45599,7 @@
         </w:rPr>
         <w:t>NCIAS</w:t>
       </w:r>
-      <w:bookmarkEnd w:id="74"/>
+      <w:bookmarkEnd w:id="70"/>
     </w:p>
     <w:p/>
     <w:p>
@@ -47256,7 +47228,7 @@
           <w:rPr>
             <w:noProof/>
           </w:rPr>
-          <w:t>24</w:t>
+          <w:t>23</w:t>
         </w:r>
         <w:r>
           <w:rPr>
@@ -47400,7 +47372,7 @@
           <w:rPr>
             <w:noProof/>
           </w:rPr>
-          <w:t>45</w:t>
+          <w:t>33</w:t>
         </w:r>
         <w:r>
           <w:rPr>
@@ -52090,7 +52062,7 @@
             <c:numRef>
               <c:f>Plan1!$B$2:$B$7</c:f>
               <c:numCache>
-                <c:formatCode>Geral</c:formatCode>
+                <c:formatCode>General</c:formatCode>
                 <c:ptCount val="6"/>
                 <c:pt idx="0">
                   <c:v>21.4</c:v>
@@ -52294,7 +52266,7 @@
             <c:numRef>
               <c:f>Plan1!$C$2:$C$7</c:f>
               <c:numCache>
-                <c:formatCode>Geral</c:formatCode>
+                <c:formatCode>General</c:formatCode>
                 <c:ptCount val="6"/>
                 <c:pt idx="0">
                   <c:v>32.9</c:v>
@@ -52506,7 +52478,7 @@
             <c:numRef>
               <c:f>Plan1!$D$2:$D$7</c:f>
               <c:numCache>
-                <c:formatCode>Geral</c:formatCode>
+                <c:formatCode>General</c:formatCode>
                 <c:ptCount val="6"/>
                 <c:pt idx="0">
                   <c:v>47.2</c:v>
@@ -52539,11 +52511,11 @@
           <c:showBubbleSize val="0"/>
         </c:dLbls>
         <c:gapWidth val="150"/>
-        <c:axId val="177475968"/>
-        <c:axId val="177477504"/>
+        <c:axId val="103155584"/>
+        <c:axId val="103157120"/>
       </c:barChart>
       <c:catAx>
-        <c:axId val="177475968"/>
+        <c:axId val="103155584"/>
         <c:scaling>
           <c:orientation val="minMax"/>
         </c:scaling>
@@ -52552,7 +52524,7 @@
         <c:majorTickMark val="out"/>
         <c:minorTickMark val="none"/>
         <c:tickLblPos val="nextTo"/>
-        <c:crossAx val="177477504"/>
+        <c:crossAx val="103157120"/>
         <c:crosses val="autoZero"/>
         <c:auto val="1"/>
         <c:lblAlgn val="ctr"/>
@@ -52560,18 +52532,18 @@
         <c:noMultiLvlLbl val="0"/>
       </c:catAx>
       <c:valAx>
-        <c:axId val="177477504"/>
+        <c:axId val="103157120"/>
         <c:scaling>
           <c:orientation val="minMax"/>
         </c:scaling>
         <c:delete val="0"/>
         <c:axPos val="l"/>
         <c:majorGridlines/>
-        <c:numFmt formatCode="Geral" sourceLinked="1"/>
+        <c:numFmt formatCode="General" sourceLinked="1"/>
         <c:majorTickMark val="out"/>
         <c:minorTickMark val="none"/>
         <c:tickLblPos val="nextTo"/>
-        <c:crossAx val="177475968"/>
+        <c:crossAx val="103155584"/>
         <c:crosses val="autoZero"/>
         <c:crossBetween val="between"/>
       </c:valAx>
@@ -52662,7 +52634,7 @@
             <c:numRef>
               <c:f>Plan1!$B$2:$B$5</c:f>
               <c:numCache>
-                <c:formatCode>#.#00%</c:formatCode>
+                <c:formatCode>0.0%</c:formatCode>
                 <c:ptCount val="4"/>
                 <c:pt idx="0">
                   <c:v>0.63900000000000001</c:v>
@@ -52689,11 +52661,11 @@
           <c:showBubbleSize val="0"/>
         </c:dLbls>
         <c:gapWidth val="150"/>
-        <c:axId val="123578624"/>
-        <c:axId val="125116416"/>
+        <c:axId val="103214464"/>
+        <c:axId val="114168960"/>
       </c:barChart>
       <c:catAx>
-        <c:axId val="123578624"/>
+        <c:axId val="103214464"/>
         <c:scaling>
           <c:orientation val="minMax"/>
         </c:scaling>
@@ -52702,7 +52674,7 @@
         <c:majorTickMark val="out"/>
         <c:minorTickMark val="none"/>
         <c:tickLblPos val="nextTo"/>
-        <c:crossAx val="125116416"/>
+        <c:crossAx val="114168960"/>
         <c:crosses val="autoZero"/>
         <c:auto val="1"/>
         <c:lblAlgn val="ctr"/>
@@ -52710,18 +52682,18 @@
         <c:noMultiLvlLbl val="0"/>
       </c:catAx>
       <c:valAx>
-        <c:axId val="125116416"/>
+        <c:axId val="114168960"/>
         <c:scaling>
           <c:orientation val="minMax"/>
         </c:scaling>
         <c:delete val="0"/>
         <c:axPos val="l"/>
         <c:majorGridlines/>
-        <c:numFmt formatCode="#.#00%" sourceLinked="1"/>
+        <c:numFmt formatCode="0.0%" sourceLinked="1"/>
         <c:majorTickMark val="out"/>
         <c:minorTickMark val="none"/>
         <c:tickLblPos val="nextTo"/>
-        <c:crossAx val="123578624"/>
+        <c:crossAx val="103214464"/>
         <c:crosses val="autoZero"/>
         <c:crossBetween val="between"/>
       </c:valAx>
@@ -52833,7 +52805,7 @@
             <c:numRef>
               <c:f>Plan1!$B$2:$B$3</c:f>
               <c:numCache>
-                <c:formatCode>0,0%</c:formatCode>
+                <c:formatCode>#,#00%</c:formatCode>
                 <c:ptCount val="2"/>
                 <c:pt idx="0">
                   <c:v>0.20399999999999999</c:v>
@@ -52891,7 +52863,7 @@
             <c:numRef>
               <c:f>Plan1!$C$2:$C$3</c:f>
               <c:numCache>
-                <c:formatCode>0,0%</c:formatCode>
+                <c:formatCode>#,#00%</c:formatCode>
                 <c:ptCount val="2"/>
                 <c:pt idx="0">
                   <c:v>0.184</c:v>
@@ -52947,7 +52919,7 @@
             <c:numRef>
               <c:f>Plan1!$D$2:$D$3</c:f>
               <c:numCache>
-                <c:formatCode>0,0%</c:formatCode>
+                <c:formatCode>#,#00%</c:formatCode>
                 <c:ptCount val="2"/>
                 <c:pt idx="0">
                   <c:v>0.35699999999999998</c:v>
@@ -53008,7 +52980,7 @@
             <c:numRef>
               <c:f>Plan1!$E$2:$E$3</c:f>
               <c:numCache>
-                <c:formatCode>0,0%</c:formatCode>
+                <c:formatCode>#,#00%</c:formatCode>
                 <c:ptCount val="2"/>
                 <c:pt idx="0">
                   <c:v>0.188</c:v>
@@ -53063,7 +53035,7 @@
             <c:numRef>
               <c:f>Plan1!$F$2:$F$3</c:f>
               <c:numCache>
-                <c:formatCode>0,0%</c:formatCode>
+                <c:formatCode>#,#00%</c:formatCode>
                 <c:ptCount val="2"/>
                 <c:pt idx="0">
                   <c:v>4.2000000000000003E-2</c:v>
@@ -53085,12 +53057,12 @@
         </c:dLbls>
         <c:gapWidth val="150"/>
         <c:shape val="box"/>
-        <c:axId val="137176576"/>
-        <c:axId val="137178112"/>
+        <c:axId val="70093440"/>
+        <c:axId val="100917632"/>
         <c:axId val="0"/>
       </c:bar3DChart>
       <c:catAx>
-        <c:axId val="137176576"/>
+        <c:axId val="70093440"/>
         <c:scaling>
           <c:orientation val="minMax"/>
         </c:scaling>
@@ -53099,7 +53071,7 @@
         <c:majorTickMark val="out"/>
         <c:minorTickMark val="none"/>
         <c:tickLblPos val="nextTo"/>
-        <c:crossAx val="137178112"/>
+        <c:crossAx val="100917632"/>
         <c:crosses val="autoZero"/>
         <c:auto val="1"/>
         <c:lblAlgn val="ctr"/>
@@ -53107,7 +53079,7 @@
         <c:noMultiLvlLbl val="0"/>
       </c:catAx>
       <c:valAx>
-        <c:axId val="137178112"/>
+        <c:axId val="100917632"/>
         <c:scaling>
           <c:orientation val="minMax"/>
         </c:scaling>
@@ -53117,7 +53089,7 @@
         <c:majorTickMark val="none"/>
         <c:minorTickMark val="none"/>
         <c:tickLblPos val="nextTo"/>
-        <c:crossAx val="137176576"/>
+        <c:crossAx val="70093440"/>
         <c:crosses val="autoZero"/>
         <c:crossBetween val="between"/>
       </c:valAx>
@@ -53230,7 +53202,7 @@
             <c:numRef>
               <c:f>Plan1!$B$2:$B$5</c:f>
               <c:numCache>
-                <c:formatCode>0,0%</c:formatCode>
+                <c:formatCode>#,#00%</c:formatCode>
                 <c:ptCount val="4"/>
                 <c:pt idx="0">
                   <c:v>0.14499999999999999</c:v>
@@ -53300,7 +53272,7 @@
             <c:numRef>
               <c:f>Plan1!$C$2:$C$5</c:f>
               <c:numCache>
-                <c:formatCode>0,0%</c:formatCode>
+                <c:formatCode>#,#00%</c:formatCode>
                 <c:ptCount val="4"/>
                 <c:pt idx="0">
                   <c:v>0.108</c:v>
@@ -53368,7 +53340,7 @@
             <c:numRef>
               <c:f>Plan1!$D$2:$D$5</c:f>
               <c:numCache>
-                <c:formatCode>0,0%</c:formatCode>
+                <c:formatCode>#,#00%</c:formatCode>
                 <c:ptCount val="4"/>
                 <c:pt idx="0">
                   <c:v>0.32800000000000001</c:v>
@@ -53441,7 +53413,7 @@
             <c:numRef>
               <c:f>Plan1!$E$2:$E$5</c:f>
               <c:numCache>
-                <c:formatCode>0,0%</c:formatCode>
+                <c:formatCode>#,#00%</c:formatCode>
                 <c:ptCount val="4"/>
                 <c:pt idx="0">
                   <c:v>0.189</c:v>
@@ -53508,7 +53480,7 @@
             <c:numRef>
               <c:f>Plan1!$F$2:$F$5</c:f>
               <c:numCache>
-                <c:formatCode>0,0%</c:formatCode>
+                <c:formatCode>#,#00%</c:formatCode>
                 <c:ptCount val="4"/>
                 <c:pt idx="0">
                   <c:v>1.2E-2</c:v>
@@ -53576,7 +53548,7 @@
             <c:numRef>
               <c:f>Plan1!$G$2:$G$5</c:f>
               <c:numCache>
-                <c:formatCode>0,0%</c:formatCode>
+                <c:formatCode>#,#00%</c:formatCode>
                 <c:ptCount val="4"/>
                 <c:pt idx="0">
                   <c:v>1.4E-2</c:v>
@@ -53642,7 +53614,7 @@
             <c:numRef>
               <c:f>Plan1!$H$2:$H$5</c:f>
               <c:numCache>
-                <c:formatCode>0,0%</c:formatCode>
+                <c:formatCode>#,#00%</c:formatCode>
                 <c:ptCount val="4"/>
                 <c:pt idx="0">
                   <c:v>0.09</c:v>
@@ -53710,7 +53682,7 @@
             <c:numRef>
               <c:f>Plan1!$I$2:$I$5</c:f>
               <c:numCache>
-                <c:formatCode>0,0%</c:formatCode>
+                <c:formatCode>#,#00%</c:formatCode>
                 <c:ptCount val="4"/>
                 <c:pt idx="0">
                   <c:v>8.0000000000000002E-3</c:v>
@@ -53737,11 +53709,11 @@
           <c:showBubbleSize val="0"/>
         </c:dLbls>
         <c:gapWidth val="150"/>
-        <c:axId val="137313664"/>
-        <c:axId val="137335936"/>
+        <c:axId val="114475776"/>
+        <c:axId val="114477312"/>
       </c:barChart>
       <c:catAx>
-        <c:axId val="137313664"/>
+        <c:axId val="114475776"/>
         <c:scaling>
           <c:orientation val="minMax"/>
         </c:scaling>
@@ -53750,7 +53722,7 @@
         <c:majorTickMark val="out"/>
         <c:minorTickMark val="none"/>
         <c:tickLblPos val="nextTo"/>
-        <c:crossAx val="137335936"/>
+        <c:crossAx val="114477312"/>
         <c:crosses val="autoZero"/>
         <c:auto val="1"/>
         <c:lblAlgn val="ctr"/>
@@ -53758,18 +53730,18 @@
         <c:noMultiLvlLbl val="0"/>
       </c:catAx>
       <c:valAx>
-        <c:axId val="137335936"/>
+        <c:axId val="114477312"/>
         <c:scaling>
           <c:orientation val="minMax"/>
         </c:scaling>
         <c:delete val="0"/>
         <c:axPos val="l"/>
         <c:majorGridlines/>
-        <c:numFmt formatCode="0,0%" sourceLinked="1"/>
+        <c:numFmt formatCode="#,#00%" sourceLinked="1"/>
         <c:majorTickMark val="out"/>
         <c:minorTickMark val="none"/>
         <c:tickLblPos val="nextTo"/>
-        <c:crossAx val="137313664"/>
+        <c:crossAx val="114475776"/>
         <c:crosses val="autoZero"/>
         <c:crossBetween val="between"/>
       </c:valAx>
@@ -54609,11 +54581,11 @@
           <c:showBubbleSize val="0"/>
         </c:dLbls>
         <c:gapWidth val="100"/>
-        <c:axId val="162556544"/>
-        <c:axId val="162555008"/>
+        <c:axId val="140394880"/>
+        <c:axId val="140257920"/>
       </c:barChart>
       <c:valAx>
-        <c:axId val="162555008"/>
+        <c:axId val="140257920"/>
         <c:scaling>
           <c:orientation val="minMax"/>
         </c:scaling>
@@ -54624,12 +54596,12 @@
         <c:majorTickMark val="out"/>
         <c:minorTickMark val="none"/>
         <c:tickLblPos val="nextTo"/>
-        <c:crossAx val="162556544"/>
+        <c:crossAx val="140394880"/>
         <c:crosses val="autoZero"/>
         <c:crossBetween val="between"/>
       </c:valAx>
       <c:catAx>
-        <c:axId val="162556544"/>
+        <c:axId val="140394880"/>
         <c:scaling>
           <c:orientation val="minMax"/>
         </c:scaling>
@@ -54638,7 +54610,7 @@
         <c:majorTickMark val="out"/>
         <c:minorTickMark val="none"/>
         <c:tickLblPos val="nextTo"/>
-        <c:crossAx val="162555008"/>
+        <c:crossAx val="140257920"/>
         <c:crosses val="autoZero"/>
         <c:auto val="1"/>
         <c:lblAlgn val="ctr"/>
@@ -54950,7 +54922,7 @@
 </file>
 
 <file path=customXml/itemProps1.xml><?xml version="1.0" encoding="utf-8"?>
-<ds:datastoreItem xmlns:ds="http://schemas.openxmlformats.org/officeDocument/2006/customXml" ds:itemID="{DCA1D861-6E48-46F5-BE0D-5B2373695262}">
+<ds:datastoreItem xmlns:ds="http://schemas.openxmlformats.org/officeDocument/2006/customXml" ds:itemID="{A6928CEB-00A5-463C-BA9B-E61D3EA5471D}">
   <ds:schemaRefs>
     <ds:schemaRef ds:uri="http://schemas.openxmlformats.org/officeDocument/2006/bibliography"/>
   </ds:schemaRefs>

</xml_diff>

<commit_message>
Correção ortográfica e siglas
</commit_message>
<xml_diff>
--- a/Documento/Doc. TCC 3.0.1.docx
+++ b/Documento/Doc. TCC 3.0.1.docx
@@ -5361,7 +5361,55 @@
           <w:rFonts w:ascii="Arial" w:hAnsi="Arial" w:cs="Arial"/>
           <w:sz w:val="24"/>
         </w:rPr>
-        <w:t>ADT - Android Development Tools (Ferramenta de Desenvolvimento Android)</w:t>
+        <w:t xml:space="preserve">ADT - </w:t>
+      </w:r>
+      <w:proofErr w:type="spellStart"/>
+      <w:r>
+        <w:rPr>
+          <w:rFonts w:ascii="Arial" w:hAnsi="Arial" w:cs="Arial"/>
+          <w:sz w:val="24"/>
+        </w:rPr>
+        <w:t>Android</w:t>
+      </w:r>
+      <w:proofErr w:type="spellEnd"/>
+      <w:r>
+        <w:rPr>
+          <w:rFonts w:ascii="Arial" w:hAnsi="Arial" w:cs="Arial"/>
+          <w:sz w:val="24"/>
+        </w:rPr>
+        <w:t xml:space="preserve"> </w:t>
+      </w:r>
+      <w:proofErr w:type="spellStart"/>
+      <w:r>
+        <w:rPr>
+          <w:rFonts w:ascii="Arial" w:hAnsi="Arial" w:cs="Arial"/>
+          <w:sz w:val="24"/>
+        </w:rPr>
+        <w:t>Development</w:t>
+      </w:r>
+      <w:proofErr w:type="spellEnd"/>
+      <w:r>
+        <w:rPr>
+          <w:rFonts w:ascii="Arial" w:hAnsi="Arial" w:cs="Arial"/>
+          <w:sz w:val="24"/>
+        </w:rPr>
+        <w:t xml:space="preserve"> Tools (Ferramenta de Desenvolvimento </w:t>
+      </w:r>
+      <w:proofErr w:type="spellStart"/>
+      <w:r>
+        <w:rPr>
+          <w:rFonts w:ascii="Arial" w:hAnsi="Arial" w:cs="Arial"/>
+          <w:sz w:val="24"/>
+        </w:rPr>
+        <w:t>Android</w:t>
+      </w:r>
+      <w:proofErr w:type="spellEnd"/>
+      <w:r>
+        <w:rPr>
+          <w:rFonts w:ascii="Arial" w:hAnsi="Arial" w:cs="Arial"/>
+          <w:sz w:val="24"/>
+        </w:rPr>
+        <w:t>)</w:t>
       </w:r>
     </w:p>
     <w:p>
@@ -5392,14 +5440,54 @@
           <w:rFonts w:ascii="Arial" w:hAnsi="Arial" w:cs="Arial"/>
           <w:sz w:val="24"/>
         </w:rPr>
-        <w:t>DV - Android Virtual Device (</w:t>
-      </w:r>
-      <w:r>
-        <w:rPr>
-          <w:rFonts w:ascii="Arial" w:hAnsi="Arial" w:cs="Arial"/>
-          <w:sz w:val="24"/>
-        </w:rPr>
-        <w:t>Dispositivo virtual A</w:t>
+        <w:t xml:space="preserve">DV - </w:t>
+      </w:r>
+      <w:proofErr w:type="spellStart"/>
+      <w:r>
+        <w:rPr>
+          <w:rFonts w:ascii="Arial" w:hAnsi="Arial" w:cs="Arial"/>
+          <w:sz w:val="24"/>
+        </w:rPr>
+        <w:t>Android</w:t>
+      </w:r>
+      <w:proofErr w:type="spellEnd"/>
+      <w:r>
+        <w:rPr>
+          <w:rFonts w:ascii="Arial" w:hAnsi="Arial" w:cs="Arial"/>
+          <w:sz w:val="24"/>
+        </w:rPr>
+        <w:t xml:space="preserve"> Virtual </w:t>
+      </w:r>
+      <w:proofErr w:type="spellStart"/>
+      <w:r>
+        <w:rPr>
+          <w:rFonts w:ascii="Arial" w:hAnsi="Arial" w:cs="Arial"/>
+          <w:sz w:val="24"/>
+        </w:rPr>
+        <w:t>Device</w:t>
+      </w:r>
+      <w:proofErr w:type="spellEnd"/>
+      <w:r>
+        <w:rPr>
+          <w:rFonts w:ascii="Arial" w:hAnsi="Arial" w:cs="Arial"/>
+          <w:sz w:val="24"/>
+        </w:rPr>
+        <w:t xml:space="preserve"> (</w:t>
+      </w:r>
+      <w:r>
+        <w:rPr>
+          <w:rFonts w:ascii="Arial" w:hAnsi="Arial" w:cs="Arial"/>
+          <w:sz w:val="24"/>
+        </w:rPr>
+        <w:t xml:space="preserve">Dispositivo virtual </w:t>
+      </w:r>
+      <w:proofErr w:type="spellStart"/>
+      <w:r>
+        <w:rPr>
+          <w:rFonts w:ascii="Arial" w:hAnsi="Arial" w:cs="Arial"/>
+          <w:sz w:val="24"/>
+        </w:rPr>
+        <w:t>A</w:t>
       </w:r>
       <w:r>
         <w:rPr>
@@ -5408,6 +5496,7 @@
         </w:rPr>
         <w:t>ndroid</w:t>
       </w:r>
+      <w:proofErr w:type="spellEnd"/>
       <w:r>
         <w:rPr>
           <w:rFonts w:ascii="Arial" w:hAnsi="Arial" w:cs="Arial"/>
@@ -5553,6 +5642,35 @@
     </w:p>
     <w:p>
       <w:pPr>
+        <w:rPr>
+          <w:rFonts w:ascii="Arial" w:hAnsi="Arial" w:cs="Arial"/>
+          <w:sz w:val="24"/>
+          <w:szCs w:val="24"/>
+        </w:rPr>
+      </w:pPr>
+      <w:proofErr w:type="spellStart"/>
+      <w:r>
+        <w:rPr>
+          <w:rFonts w:ascii="Arial" w:hAnsi="Arial" w:cs="Arial"/>
+          <w:sz w:val="24"/>
+          <w:szCs w:val="24"/>
+        </w:rPr>
+        <w:t>ºC</w:t>
+      </w:r>
+      <w:proofErr w:type="spellEnd"/>
+      <w:r>
+        <w:rPr>
+          <w:rFonts w:ascii="Arial" w:hAnsi="Arial" w:cs="Arial"/>
+          <w:sz w:val="24"/>
+          <w:szCs w:val="24"/>
+        </w:rPr>
+        <w:t xml:space="preserve"> - Graus Celsius</w:t>
+      </w:r>
+      <w:bookmarkStart w:id="0" w:name="_GoBack"/>
+      <w:bookmarkEnd w:id="0"/>
+    </w:p>
+    <w:p>
+      <w:pPr>
         <w:pStyle w:val="Remissivo1"/>
         <w:spacing w:line="360" w:lineRule="auto"/>
         <w:rPr>
@@ -5703,6 +5821,7 @@
         </w:rPr>
         <w:t>EEPROM- </w:t>
       </w:r>
+      <w:proofErr w:type="spellStart"/>
       <w:r>
         <w:rPr>
           <w:rFonts w:ascii="Arial" w:hAnsi="Arial" w:cs="Arial"/>
@@ -5745,6 +5864,7 @@
         </w:rPr>
         <w:t>rasable</w:t>
       </w:r>
+      <w:proofErr w:type="spellEnd"/>
       <w:r>
         <w:rPr>
           <w:rStyle w:val="apple-converted-space"/>
@@ -5756,6 +5876,7 @@
         </w:rPr>
         <w:t> </w:t>
       </w:r>
+      <w:proofErr w:type="spellStart"/>
       <w:r>
         <w:rPr>
           <w:rFonts w:ascii="Arial" w:hAnsi="Arial" w:cs="Arial"/>
@@ -5777,6 +5898,7 @@
         </w:rPr>
         <w:t>rogrammable</w:t>
       </w:r>
+      <w:proofErr w:type="spellEnd"/>
       <w:r>
         <w:rPr>
           <w:rStyle w:val="apple-converted-space"/>
@@ -5788,6 +5910,7 @@
         </w:rPr>
         <w:t> </w:t>
       </w:r>
+      <w:proofErr w:type="spellStart"/>
       <w:r>
         <w:rPr>
           <w:rFonts w:ascii="Arial" w:hAnsi="Arial" w:cs="Arial"/>
@@ -5830,6 +5953,7 @@
         </w:rPr>
         <w:t>nly</w:t>
       </w:r>
+      <w:proofErr w:type="spellEnd"/>
       <w:r>
         <w:rPr>
           <w:rStyle w:val="apple-converted-space"/>
@@ -5841,6 +5965,7 @@
         </w:rPr>
         <w:t> </w:t>
       </w:r>
+      <w:proofErr w:type="spellStart"/>
       <w:r>
         <w:rPr>
           <w:rFonts w:ascii="Arial" w:hAnsi="Arial" w:cs="Arial"/>
@@ -5860,7 +5985,18 @@
           <w:szCs w:val="24"/>
           <w:shd w:val="clear" w:color="auto" w:fill="FFFFFF"/>
         </w:rPr>
-        <w:t xml:space="preserve">emory- </w:t>
+        <w:t>emory</w:t>
+      </w:r>
+      <w:proofErr w:type="spellEnd"/>
+      <w:r>
+        <w:rPr>
+          <w:rFonts w:ascii="Arial" w:hAnsi="Arial" w:cs="Arial"/>
+          <w:iCs/>
+          <w:sz w:val="24"/>
+          <w:szCs w:val="24"/>
+          <w:shd w:val="clear" w:color="auto" w:fill="FFFFFF"/>
+        </w:rPr>
+        <w:t xml:space="preserve">- </w:t>
       </w:r>
       <w:r>
         <w:rPr>
@@ -5983,7 +6119,27 @@
           <w:sz w:val="24"/>
           <w:szCs w:val="24"/>
         </w:rPr>
-        <w:t>GND - Ground (Fio terra)</w:t>
+        <w:t xml:space="preserve">GND - </w:t>
+      </w:r>
+      <w:proofErr w:type="spellStart"/>
+      <w:r>
+        <w:rPr>
+          <w:rFonts w:ascii="Arial" w:hAnsi="Arial" w:cs="Arial"/>
+          <w:color w:val="000000" w:themeColor="text1"/>
+          <w:sz w:val="24"/>
+          <w:szCs w:val="24"/>
+        </w:rPr>
+        <w:t>Ground</w:t>
+      </w:r>
+      <w:proofErr w:type="spellEnd"/>
+      <w:r>
+        <w:rPr>
+          <w:rFonts w:ascii="Arial" w:hAnsi="Arial" w:cs="Arial"/>
+          <w:color w:val="000000" w:themeColor="text1"/>
+          <w:sz w:val="24"/>
+          <w:szCs w:val="24"/>
+        </w:rPr>
+        <w:t xml:space="preserve"> (Fio terra)</w:t>
       </w:r>
     </w:p>
     <w:p>
@@ -6204,6 +6360,8 @@
         </w:rPr>
         <w:t> </w:t>
       </w:r>
+      <w:proofErr w:type="spellStart"/>
+      <w:proofErr w:type="gramStart"/>
       <w:r>
         <w:rPr>
           <w:rFonts w:ascii="Arial" w:hAnsi="Arial" w:cs="Arial"/>
@@ -6215,8 +6373,52 @@
           <w:szCs w:val="24"/>
           <w:shd w:val="clear" w:color="auto" w:fill="FFFFFF"/>
         </w:rPr>
-        <w:t xml:space="preserve">HyperText Transfer </w:t>
-      </w:r>
+        <w:t>HyperText</w:t>
+      </w:r>
+      <w:proofErr w:type="spellEnd"/>
+      <w:proofErr w:type="gramEnd"/>
+      <w:r>
+        <w:rPr>
+          <w:rFonts w:ascii="Arial" w:hAnsi="Arial" w:cs="Arial"/>
+          <w:bCs/>
+          <w:i/>
+          <w:iCs/>
+          <w:color w:val="000000"/>
+          <w:sz w:val="24"/>
+          <w:szCs w:val="24"/>
+          <w:shd w:val="clear" w:color="auto" w:fill="FFFFFF"/>
+        </w:rPr>
+        <w:t xml:space="preserve"> </w:t>
+      </w:r>
+      <w:proofErr w:type="spellStart"/>
+      <w:r>
+        <w:rPr>
+          <w:rFonts w:ascii="Arial" w:hAnsi="Arial" w:cs="Arial"/>
+          <w:bCs/>
+          <w:i/>
+          <w:iCs/>
+          <w:color w:val="000000"/>
+          <w:sz w:val="24"/>
+          <w:szCs w:val="24"/>
+          <w:shd w:val="clear" w:color="auto" w:fill="FFFFFF"/>
+        </w:rPr>
+        <w:t>Transfer</w:t>
+      </w:r>
+      <w:proofErr w:type="spellEnd"/>
+      <w:r>
+        <w:rPr>
+          <w:rFonts w:ascii="Arial" w:hAnsi="Arial" w:cs="Arial"/>
+          <w:bCs/>
+          <w:i/>
+          <w:iCs/>
+          <w:color w:val="000000"/>
+          <w:sz w:val="24"/>
+          <w:szCs w:val="24"/>
+          <w:shd w:val="clear" w:color="auto" w:fill="FFFFFF"/>
+        </w:rPr>
+        <w:t xml:space="preserve"> </w:t>
+      </w:r>
+      <w:proofErr w:type="spellStart"/>
       <w:r>
         <w:rPr>
           <w:rFonts w:ascii="Arial" w:hAnsi="Arial" w:cs="Arial"/>
@@ -6229,6 +6431,7 @@
         </w:rPr>
         <w:t>Protocol</w:t>
       </w:r>
+      <w:proofErr w:type="spellEnd"/>
       <w:r>
         <w:rPr>
           <w:rFonts w:ascii="Arial" w:hAnsi="Arial" w:cs="Arial"/>
@@ -6239,7 +6442,33 @@
           <w:szCs w:val="24"/>
           <w:shd w:val="clear" w:color="auto" w:fill="FFFFFF"/>
         </w:rPr>
-        <w:t xml:space="preserve"> (Protocolo de Transferência de Hyper Texto)</w:t>
+        <w:t xml:space="preserve"> (Protocolo de Transferência de </w:t>
+      </w:r>
+      <w:proofErr w:type="spellStart"/>
+      <w:r>
+        <w:rPr>
+          <w:rFonts w:ascii="Arial" w:hAnsi="Arial" w:cs="Arial"/>
+          <w:bCs/>
+          <w:iCs/>
+          <w:color w:val="000000"/>
+          <w:sz w:val="24"/>
+          <w:szCs w:val="24"/>
+          <w:shd w:val="clear" w:color="auto" w:fill="FFFFFF"/>
+        </w:rPr>
+        <w:t>Hyper</w:t>
+      </w:r>
+      <w:proofErr w:type="spellEnd"/>
+      <w:r>
+        <w:rPr>
+          <w:rFonts w:ascii="Arial" w:hAnsi="Arial" w:cs="Arial"/>
+          <w:bCs/>
+          <w:iCs/>
+          <w:color w:val="000000"/>
+          <w:sz w:val="24"/>
+          <w:szCs w:val="24"/>
+          <w:shd w:val="clear" w:color="auto" w:fill="FFFFFF"/>
+        </w:rPr>
+        <w:t xml:space="preserve"> Texto)</w:t>
       </w:r>
     </w:p>
     <w:p>
@@ -6306,7 +6535,39 @@
           <w:rFonts w:ascii="Arial" w:hAnsi="Arial" w:cs="Arial"/>
           <w:sz w:val="24"/>
         </w:rPr>
-        <w:t xml:space="preserve"> - In Circuit Serial Programming (Entrada Serial de Programação)</w:t>
+        <w:t xml:space="preserve"> - In </w:t>
+      </w:r>
+      <w:proofErr w:type="spellStart"/>
+      <w:r>
+        <w:rPr>
+          <w:rFonts w:ascii="Arial" w:hAnsi="Arial" w:cs="Arial"/>
+          <w:sz w:val="24"/>
+        </w:rPr>
+        <w:t>Circuit</w:t>
+      </w:r>
+      <w:proofErr w:type="spellEnd"/>
+      <w:r>
+        <w:rPr>
+          <w:rFonts w:ascii="Arial" w:hAnsi="Arial" w:cs="Arial"/>
+          <w:sz w:val="24"/>
+        </w:rPr>
+        <w:t xml:space="preserve"> Serial </w:t>
+      </w:r>
+      <w:proofErr w:type="spellStart"/>
+      <w:r>
+        <w:rPr>
+          <w:rFonts w:ascii="Arial" w:hAnsi="Arial" w:cs="Arial"/>
+          <w:sz w:val="24"/>
+        </w:rPr>
+        <w:t>Programming</w:t>
+      </w:r>
+      <w:proofErr w:type="spellEnd"/>
+      <w:r>
+        <w:rPr>
+          <w:rFonts w:ascii="Arial" w:hAnsi="Arial" w:cs="Arial"/>
+          <w:sz w:val="24"/>
+        </w:rPr>
+        <w:t xml:space="preserve"> (Entrada Serial de Programação)</w:t>
       </w:r>
     </w:p>
     <w:p>
@@ -6317,12 +6578,61 @@
           <w:sz w:val="24"/>
         </w:rPr>
       </w:pPr>
-      <w:r>
-        <w:rPr>
-          <w:rFonts w:ascii="Arial" w:hAnsi="Arial" w:cs="Arial"/>
-          <w:sz w:val="24"/>
-        </w:rPr>
-        <w:t>IDE - Integrated Development Enviro</w:t>
+      <w:proofErr w:type="gramStart"/>
+      <w:r>
+        <w:rPr>
+          <w:rFonts w:ascii="Arial" w:hAnsi="Arial" w:cs="Arial"/>
+          <w:sz w:val="24"/>
+        </w:rPr>
+        <w:t>IDE</w:t>
+      </w:r>
+      <w:proofErr w:type="gramEnd"/>
+      <w:r>
+        <w:rPr>
+          <w:rFonts w:ascii="Arial" w:hAnsi="Arial" w:cs="Arial"/>
+          <w:sz w:val="24"/>
+        </w:rPr>
+        <w:t xml:space="preserve"> - </w:t>
+      </w:r>
+      <w:proofErr w:type="spellStart"/>
+      <w:r>
+        <w:rPr>
+          <w:rFonts w:ascii="Arial" w:hAnsi="Arial" w:cs="Arial"/>
+          <w:sz w:val="24"/>
+        </w:rPr>
+        <w:t>Integrated</w:t>
+      </w:r>
+      <w:proofErr w:type="spellEnd"/>
+      <w:r>
+        <w:rPr>
+          <w:rFonts w:ascii="Arial" w:hAnsi="Arial" w:cs="Arial"/>
+          <w:sz w:val="24"/>
+        </w:rPr>
+        <w:t xml:space="preserve"> </w:t>
+      </w:r>
+      <w:proofErr w:type="spellStart"/>
+      <w:r>
+        <w:rPr>
+          <w:rFonts w:ascii="Arial" w:hAnsi="Arial" w:cs="Arial"/>
+          <w:sz w:val="24"/>
+        </w:rPr>
+        <w:t>Development</w:t>
+      </w:r>
+      <w:proofErr w:type="spellEnd"/>
+      <w:r>
+        <w:rPr>
+          <w:rFonts w:ascii="Arial" w:hAnsi="Arial" w:cs="Arial"/>
+          <w:sz w:val="24"/>
+        </w:rPr>
+        <w:t xml:space="preserve"> </w:t>
+      </w:r>
+      <w:proofErr w:type="spellStart"/>
+      <w:r>
+        <w:rPr>
+          <w:rFonts w:ascii="Arial" w:hAnsi="Arial" w:cs="Arial"/>
+          <w:sz w:val="24"/>
+        </w:rPr>
+        <w:t>Enviro</w:t>
       </w:r>
       <w:r>
         <w:rPr>
@@ -6336,7 +6646,15 @@
           <w:rFonts w:ascii="Arial" w:hAnsi="Arial" w:cs="Arial"/>
           <w:sz w:val="24"/>
         </w:rPr>
-        <w:t>ment (</w:t>
+        <w:t>ment</w:t>
+      </w:r>
+      <w:proofErr w:type="spellEnd"/>
+      <w:r>
+        <w:rPr>
+          <w:rFonts w:ascii="Arial" w:hAnsi="Arial" w:cs="Arial"/>
+          <w:sz w:val="24"/>
+        </w:rPr>
+        <w:t xml:space="preserve"> (</w:t>
       </w:r>
       <w:r>
         <w:rPr>
@@ -6648,7 +6966,61 @@
           <w:sz w:val="24"/>
           <w:szCs w:val="24"/>
         </w:rPr>
-        <w:t>SD Card - Secure Digital Card (Cartão Segurança Digital)</w:t>
+        <w:t xml:space="preserve">SD </w:t>
+      </w:r>
+      <w:proofErr w:type="spellStart"/>
+      <w:r>
+        <w:rPr>
+          <w:rFonts w:ascii="Arial" w:hAnsi="Arial" w:cs="Arial"/>
+          <w:sz w:val="24"/>
+          <w:szCs w:val="24"/>
+        </w:rPr>
+        <w:t>Card</w:t>
+      </w:r>
+      <w:proofErr w:type="spellEnd"/>
+      <w:r>
+        <w:rPr>
+          <w:rFonts w:ascii="Arial" w:hAnsi="Arial" w:cs="Arial"/>
+          <w:sz w:val="24"/>
+          <w:szCs w:val="24"/>
+        </w:rPr>
+        <w:t xml:space="preserve"> - </w:t>
+      </w:r>
+      <w:proofErr w:type="spellStart"/>
+      <w:r>
+        <w:rPr>
+          <w:rFonts w:ascii="Arial" w:hAnsi="Arial" w:cs="Arial"/>
+          <w:sz w:val="24"/>
+          <w:szCs w:val="24"/>
+        </w:rPr>
+        <w:t>Secure</w:t>
+      </w:r>
+      <w:proofErr w:type="spellEnd"/>
+      <w:r>
+        <w:rPr>
+          <w:rFonts w:ascii="Arial" w:hAnsi="Arial" w:cs="Arial"/>
+          <w:sz w:val="24"/>
+          <w:szCs w:val="24"/>
+        </w:rPr>
+        <w:t xml:space="preserve"> Digital </w:t>
+      </w:r>
+      <w:proofErr w:type="spellStart"/>
+      <w:r>
+        <w:rPr>
+          <w:rFonts w:ascii="Arial" w:hAnsi="Arial" w:cs="Arial"/>
+          <w:sz w:val="24"/>
+          <w:szCs w:val="24"/>
+        </w:rPr>
+        <w:t>Card</w:t>
+      </w:r>
+      <w:proofErr w:type="spellEnd"/>
+      <w:r>
+        <w:rPr>
+          <w:rFonts w:ascii="Arial" w:hAnsi="Arial" w:cs="Arial"/>
+          <w:sz w:val="24"/>
+          <w:szCs w:val="24"/>
+        </w:rPr>
+        <w:t xml:space="preserve"> (Cartão Segurança Digital)</w:t>
       </w:r>
     </w:p>
     <w:p>
@@ -6674,7 +7046,25 @@
           <w:sz w:val="24"/>
           <w:szCs w:val="24"/>
         </w:rPr>
-        <w:t>K - Software Develop Kit (</w:t>
+        <w:t xml:space="preserve">K - Software </w:t>
+      </w:r>
+      <w:proofErr w:type="spellStart"/>
+      <w:r>
+        <w:rPr>
+          <w:rFonts w:ascii="Arial" w:hAnsi="Arial" w:cs="Arial"/>
+          <w:sz w:val="24"/>
+          <w:szCs w:val="24"/>
+        </w:rPr>
+        <w:t>Develop</w:t>
+      </w:r>
+      <w:proofErr w:type="spellEnd"/>
+      <w:r>
+        <w:rPr>
+          <w:rFonts w:ascii="Arial" w:hAnsi="Arial" w:cs="Arial"/>
+          <w:sz w:val="24"/>
+          <w:szCs w:val="24"/>
+        </w:rPr>
+        <w:t xml:space="preserve"> Kit (</w:t>
       </w:r>
       <w:r>
         <w:rPr>
@@ -6797,6 +7187,7 @@
           <w:szCs w:val="24"/>
           <w:shd w:val="clear" w:color="auto" w:fill="FBFDFF"/>
         </w:rPr>
+        <w:lastRenderedPageBreak/>
         <w:t xml:space="preserve">TDMA </w:t>
       </w:r>
       <w:r>
@@ -6868,7 +7259,6 @@
           <w:sz w:val="24"/>
           <w:szCs w:val="24"/>
         </w:rPr>
-        <w:lastRenderedPageBreak/>
         <w:t>UDP</w:t>
       </w:r>
       <w:r>
@@ -6877,7 +7267,79 @@
           <w:sz w:val="24"/>
           <w:szCs w:val="24"/>
         </w:rPr>
-        <w:t xml:space="preserve"> - User Datagram Protocol (Protocolo detagrama ao usuário)</w:t>
+        <w:t xml:space="preserve"> - </w:t>
+      </w:r>
+      <w:proofErr w:type="spellStart"/>
+      <w:r>
+        <w:rPr>
+          <w:rFonts w:ascii="Arial" w:hAnsi="Arial" w:cs="Arial"/>
+          <w:sz w:val="24"/>
+          <w:szCs w:val="24"/>
+        </w:rPr>
+        <w:t>User</w:t>
+      </w:r>
+      <w:proofErr w:type="spellEnd"/>
+      <w:r>
+        <w:rPr>
+          <w:rFonts w:ascii="Arial" w:hAnsi="Arial" w:cs="Arial"/>
+          <w:sz w:val="24"/>
+          <w:szCs w:val="24"/>
+        </w:rPr>
+        <w:t xml:space="preserve"> </w:t>
+      </w:r>
+      <w:proofErr w:type="spellStart"/>
+      <w:r>
+        <w:rPr>
+          <w:rFonts w:ascii="Arial" w:hAnsi="Arial" w:cs="Arial"/>
+          <w:sz w:val="24"/>
+          <w:szCs w:val="24"/>
+        </w:rPr>
+        <w:t>Datagram</w:t>
+      </w:r>
+      <w:proofErr w:type="spellEnd"/>
+      <w:r>
+        <w:rPr>
+          <w:rFonts w:ascii="Arial" w:hAnsi="Arial" w:cs="Arial"/>
+          <w:sz w:val="24"/>
+          <w:szCs w:val="24"/>
+        </w:rPr>
+        <w:t xml:space="preserve"> </w:t>
+      </w:r>
+      <w:proofErr w:type="spellStart"/>
+      <w:r>
+        <w:rPr>
+          <w:rFonts w:ascii="Arial" w:hAnsi="Arial" w:cs="Arial"/>
+          <w:sz w:val="24"/>
+          <w:szCs w:val="24"/>
+        </w:rPr>
+        <w:t>Protocol</w:t>
+      </w:r>
+      <w:proofErr w:type="spellEnd"/>
+      <w:r>
+        <w:rPr>
+          <w:rFonts w:ascii="Arial" w:hAnsi="Arial" w:cs="Arial"/>
+          <w:sz w:val="24"/>
+          <w:szCs w:val="24"/>
+        </w:rPr>
+        <w:t xml:space="preserve"> (Protocolo </w:t>
+      </w:r>
+      <w:proofErr w:type="spellStart"/>
+      <w:r>
+        <w:rPr>
+          <w:rFonts w:ascii="Arial" w:hAnsi="Arial" w:cs="Arial"/>
+          <w:sz w:val="24"/>
+          <w:szCs w:val="24"/>
+        </w:rPr>
+        <w:t>detagrama</w:t>
+      </w:r>
+      <w:proofErr w:type="spellEnd"/>
+      <w:r>
+        <w:rPr>
+          <w:rFonts w:ascii="Arial" w:hAnsi="Arial" w:cs="Arial"/>
+          <w:sz w:val="24"/>
+          <w:szCs w:val="24"/>
+        </w:rPr>
+        <w:t xml:space="preserve"> ao usuário)</w:t>
       </w:r>
     </w:p>
     <w:p>
@@ -7014,26 +7476,53 @@
         </w:rPr>
         <w:t xml:space="preserve">USD - United </w:t>
       </w:r>
-      <w:r>
-        <w:rPr>
-          <w:rFonts w:ascii="Arial" w:hAnsi="Arial" w:cs="Arial"/>
-          <w:sz w:val="24"/>
-        </w:rPr>
-        <w:t xml:space="preserve">Stades </w:t>
-      </w:r>
-      <w:r>
-        <w:rPr>
-          <w:rFonts w:ascii="Arial" w:hAnsi="Arial" w:cs="Arial"/>
-          <w:sz w:val="24"/>
-        </w:rPr>
-        <w:t>Dollar (</w:t>
-      </w:r>
-      <w:r>
-        <w:rPr>
-          <w:rFonts w:ascii="Arial" w:hAnsi="Arial" w:cs="Arial"/>
-          <w:sz w:val="24"/>
-        </w:rPr>
-        <w:t>dolar dos Estados Unidos</w:t>
+      <w:proofErr w:type="spellStart"/>
+      <w:r>
+        <w:rPr>
+          <w:rFonts w:ascii="Arial" w:hAnsi="Arial" w:cs="Arial"/>
+          <w:sz w:val="24"/>
+        </w:rPr>
+        <w:t>Stades</w:t>
+      </w:r>
+      <w:proofErr w:type="spellEnd"/>
+      <w:r>
+        <w:rPr>
+          <w:rFonts w:ascii="Arial" w:hAnsi="Arial" w:cs="Arial"/>
+          <w:sz w:val="24"/>
+        </w:rPr>
+        <w:t xml:space="preserve"> </w:t>
+      </w:r>
+      <w:proofErr w:type="spellStart"/>
+      <w:r>
+        <w:rPr>
+          <w:rFonts w:ascii="Arial" w:hAnsi="Arial" w:cs="Arial"/>
+          <w:sz w:val="24"/>
+        </w:rPr>
+        <w:t>Dollar</w:t>
+      </w:r>
+      <w:proofErr w:type="spellEnd"/>
+      <w:r>
+        <w:rPr>
+          <w:rFonts w:ascii="Arial" w:hAnsi="Arial" w:cs="Arial"/>
+          <w:sz w:val="24"/>
+        </w:rPr>
+        <w:t xml:space="preserve"> (</w:t>
+      </w:r>
+      <w:proofErr w:type="spellStart"/>
+      <w:r>
+        <w:rPr>
+          <w:rFonts w:ascii="Arial" w:hAnsi="Arial" w:cs="Arial"/>
+          <w:sz w:val="24"/>
+        </w:rPr>
+        <w:t>dolar</w:t>
+      </w:r>
+      <w:proofErr w:type="spellEnd"/>
+      <w:r>
+        <w:rPr>
+          <w:rFonts w:ascii="Arial" w:hAnsi="Arial" w:cs="Arial"/>
+          <w:sz w:val="24"/>
+        </w:rPr>
+        <w:t xml:space="preserve"> dos Estados Unidos</w:t>
       </w:r>
       <w:r>
         <w:rPr>
@@ -7152,7 +7641,55 @@
           <w:rFonts w:ascii="Arial" w:hAnsi="Arial" w:cs="Arial"/>
           <w:sz w:val="24"/>
         </w:rPr>
-        <w:t>WIMAX - Wordwide Interoperability for Microwave Access (Interoperabilidade Mundial para Acesso de Micro-ondas)</w:t>
+        <w:t xml:space="preserve">WIMAX - </w:t>
+      </w:r>
+      <w:proofErr w:type="spellStart"/>
+      <w:r>
+        <w:rPr>
+          <w:rFonts w:ascii="Arial" w:hAnsi="Arial" w:cs="Arial"/>
+          <w:sz w:val="24"/>
+        </w:rPr>
+        <w:t>Wordwide</w:t>
+      </w:r>
+      <w:proofErr w:type="spellEnd"/>
+      <w:r>
+        <w:rPr>
+          <w:rFonts w:ascii="Arial" w:hAnsi="Arial" w:cs="Arial"/>
+          <w:sz w:val="24"/>
+        </w:rPr>
+        <w:t xml:space="preserve"> </w:t>
+      </w:r>
+      <w:proofErr w:type="spellStart"/>
+      <w:r>
+        <w:rPr>
+          <w:rFonts w:ascii="Arial" w:hAnsi="Arial" w:cs="Arial"/>
+          <w:sz w:val="24"/>
+        </w:rPr>
+        <w:t>Interoperability</w:t>
+      </w:r>
+      <w:proofErr w:type="spellEnd"/>
+      <w:r>
+        <w:rPr>
+          <w:rFonts w:ascii="Arial" w:hAnsi="Arial" w:cs="Arial"/>
+          <w:sz w:val="24"/>
+        </w:rPr>
+        <w:t xml:space="preserve"> for </w:t>
+      </w:r>
+      <w:proofErr w:type="spellStart"/>
+      <w:r>
+        <w:rPr>
+          <w:rFonts w:ascii="Arial" w:hAnsi="Arial" w:cs="Arial"/>
+          <w:sz w:val="24"/>
+        </w:rPr>
+        <w:t>Microwave</w:t>
+      </w:r>
+      <w:proofErr w:type="spellEnd"/>
+      <w:r>
+        <w:rPr>
+          <w:rFonts w:ascii="Arial" w:hAnsi="Arial" w:cs="Arial"/>
+          <w:sz w:val="24"/>
+        </w:rPr>
+        <w:t xml:space="preserve"> Access (Interoperabilidade Mundial para Acesso de Micro-ondas)</w:t>
       </w:r>
     </w:p>
     <w:p>
@@ -11039,7 +11576,7 @@
           <w:szCs w:val="24"/>
         </w:rPr>
       </w:pPr>
-      <w:bookmarkStart w:id="0" w:name="_Toc336811299"/>
+      <w:bookmarkStart w:id="1" w:name="_Toc336811299"/>
       <w:r>
         <w:rPr>
           <w:rFonts w:ascii="Arial" w:hAnsi="Arial" w:cs="Arial"/>
@@ -11050,7 +11587,7 @@
         <w:lastRenderedPageBreak/>
         <w:t>INTRODUÇÃO</w:t>
       </w:r>
-      <w:bookmarkEnd w:id="0"/>
+      <w:bookmarkEnd w:id="1"/>
     </w:p>
     <w:p>
       <w:pPr>
@@ -11446,7 +11983,7 @@
           <w:szCs w:val="24"/>
         </w:rPr>
       </w:pPr>
-      <w:bookmarkStart w:id="1" w:name="_Toc336811300"/>
+      <w:bookmarkStart w:id="2" w:name="_Toc336811300"/>
       <w:r>
         <w:rPr>
           <w:rFonts w:ascii="Arial" w:hAnsi="Arial" w:cs="Arial"/>
@@ -11457,7 +11994,7 @@
         <w:lastRenderedPageBreak/>
         <w:t>OBJETIVO GERAL</w:t>
       </w:r>
-      <w:bookmarkEnd w:id="1"/>
+      <w:bookmarkEnd w:id="2"/>
     </w:p>
     <w:p>
       <w:pPr>
@@ -11607,7 +12144,7 @@
           <w:szCs w:val="24"/>
         </w:rPr>
       </w:pPr>
-      <w:bookmarkStart w:id="2" w:name="_Toc336811301"/>
+      <w:bookmarkStart w:id="3" w:name="_Toc336811301"/>
       <w:r>
         <w:rPr>
           <w:rFonts w:ascii="Arial" w:hAnsi="Arial" w:cs="Arial"/>
@@ -11617,7 +12154,7 @@
         </w:rPr>
         <w:t>OBJETIVOS ESPECÍFICOS</w:t>
       </w:r>
-      <w:bookmarkEnd w:id="2"/>
+      <w:bookmarkEnd w:id="3"/>
     </w:p>
     <w:p>
       <w:pPr>
@@ -11758,7 +12295,7 @@
           <w:szCs w:val="24"/>
         </w:rPr>
       </w:pPr>
-      <w:bookmarkStart w:id="3" w:name="_Toc336811302"/>
+      <w:bookmarkStart w:id="4" w:name="_Toc336811302"/>
       <w:r>
         <w:rPr>
           <w:rFonts w:ascii="Arial" w:hAnsi="Arial" w:cs="Arial"/>
@@ -11768,7 +12305,7 @@
         </w:rPr>
         <w:t>JUSTIFICATIVA</w:t>
       </w:r>
-      <w:bookmarkEnd w:id="3"/>
+      <w:bookmarkEnd w:id="4"/>
     </w:p>
     <w:p>
       <w:pPr>
@@ -12026,7 +12563,25 @@
           <w:sz w:val="24"/>
           <w:szCs w:val="24"/>
         </w:rPr>
-        <w:t xml:space="preserve"> com Android a menos de US$ 100" (</w:t>
+        <w:t xml:space="preserve"> com </w:t>
+      </w:r>
+      <w:proofErr w:type="spellStart"/>
+      <w:r>
+        <w:rPr>
+          <w:rFonts w:ascii="Arial" w:eastAsia="Arial" w:hAnsi="Arial" w:cs="Arial"/>
+          <w:sz w:val="24"/>
+          <w:szCs w:val="24"/>
+        </w:rPr>
+        <w:t>Android</w:t>
+      </w:r>
+      <w:proofErr w:type="spellEnd"/>
+      <w:r>
+        <w:rPr>
+          <w:rFonts w:ascii="Arial" w:eastAsia="Arial" w:hAnsi="Arial" w:cs="Arial"/>
+          <w:sz w:val="24"/>
+          <w:szCs w:val="24"/>
+        </w:rPr>
+        <w:t xml:space="preserve"> a menos de US$ 100" (</w:t>
       </w:r>
       <w:proofErr w:type="gramStart"/>
       <w:r>
@@ -12132,7 +12687,7 @@
           <w:szCs w:val="24"/>
         </w:rPr>
       </w:pPr>
-      <w:bookmarkStart w:id="4" w:name="_Toc336811303"/>
+      <w:bookmarkStart w:id="5" w:name="_Toc336811303"/>
       <w:r>
         <w:rPr>
           <w:rFonts w:ascii="Arial" w:hAnsi="Arial" w:cs="Arial"/>
@@ -12151,7 +12706,7 @@
         </w:rPr>
         <w:t>ROBLEMATIZAÇÃO</w:t>
       </w:r>
-      <w:bookmarkEnd w:id="4"/>
+      <w:bookmarkEnd w:id="5"/>
     </w:p>
     <w:p>
       <w:pPr>
@@ -12298,7 +12853,7 @@
           <w:szCs w:val="24"/>
         </w:rPr>
       </w:pPr>
-      <w:bookmarkStart w:id="5" w:name="_Toc336811304"/>
+      <w:bookmarkStart w:id="6" w:name="_Toc336811304"/>
       <w:r>
         <w:rPr>
           <w:rFonts w:ascii="Arial" w:hAnsi="Arial" w:cs="Arial"/>
@@ -12308,7 +12863,7 @@
         </w:rPr>
         <w:t>METODOLOGIA</w:t>
       </w:r>
-      <w:bookmarkEnd w:id="5"/>
+      <w:bookmarkEnd w:id="6"/>
     </w:p>
     <w:p>
       <w:pPr>
@@ -12557,7 +13112,7 @@
           <w:szCs w:val="24"/>
         </w:rPr>
       </w:pPr>
-      <w:bookmarkStart w:id="6" w:name="_Toc336811305"/>
+      <w:bookmarkStart w:id="7" w:name="_Toc336811305"/>
       <w:r>
         <w:rPr>
           <w:rFonts w:ascii="Arial" w:hAnsi="Arial" w:cs="Arial"/>
@@ -12567,7 +13122,7 @@
         </w:rPr>
         <w:t>ORGANIZAÇÃO DA ARGUMENTAÇÃO</w:t>
       </w:r>
-      <w:bookmarkEnd w:id="6"/>
+      <w:bookmarkEnd w:id="7"/>
     </w:p>
     <w:p>
       <w:pPr>
@@ -12922,7 +13477,7 @@
           <w:szCs w:val="18"/>
         </w:rPr>
       </w:pPr>
-      <w:bookmarkStart w:id="7" w:name="_Toc336811306"/>
+      <w:bookmarkStart w:id="8" w:name="_Toc336811306"/>
       <w:r>
         <w:rPr>
           <w:rFonts w:ascii="Arial" w:hAnsi="Arial" w:cs="Arial"/>
@@ -12960,7 +13515,7 @@
         </w:rPr>
         <w:t>Celular e seus Serviços</w:t>
       </w:r>
-      <w:bookmarkEnd w:id="7"/>
+      <w:bookmarkEnd w:id="8"/>
     </w:p>
     <w:p>
       <w:pPr>
@@ -13040,7 +13595,7 @@
           <w:sz w:val="28"/>
         </w:rPr>
       </w:pPr>
-      <w:bookmarkStart w:id="8" w:name="_Toc336811307"/>
+      <w:bookmarkStart w:id="9" w:name="_Toc336811307"/>
       <w:r>
         <w:rPr>
           <w:rFonts w:ascii="Arial" w:hAnsi="Arial" w:cs="Arial"/>
@@ -13065,7 +13620,7 @@
         </w:rPr>
         <w:t>História do Aparelho</w:t>
       </w:r>
-      <w:bookmarkEnd w:id="8"/>
+      <w:bookmarkEnd w:id="9"/>
     </w:p>
     <w:p>
       <w:pPr>
@@ -13349,7 +13904,7 @@
           <w:sz w:val="20"/>
         </w:rPr>
       </w:pPr>
-      <w:bookmarkStart w:id="9" w:name="_Toc336811483"/>
+      <w:bookmarkStart w:id="10" w:name="_Toc336811483"/>
       <w:r>
         <w:rPr>
           <w:rFonts w:ascii="Arial" w:hAnsi="Arial" w:cs="Arial"/>
@@ -13432,7 +13987,7 @@
         </w:rPr>
         <w:t xml:space="preserve"> (Fonte: http://worldcom.net.br/blog-world/o-telefone-movel-mais-antigo-da-historia/)</w:t>
       </w:r>
-      <w:bookmarkEnd w:id="9"/>
+      <w:bookmarkEnd w:id="10"/>
     </w:p>
     <w:p>
       <w:pPr>
@@ -13633,7 +14188,7 @@
           <w:sz w:val="20"/>
         </w:rPr>
       </w:pPr>
-      <w:bookmarkStart w:id="10" w:name="_Toc336811484"/>
+      <w:bookmarkStart w:id="11" w:name="_Toc336811484"/>
       <w:r>
         <w:rPr>
           <w:rFonts w:ascii="Arial" w:hAnsi="Arial" w:cs="Arial"/>
@@ -13718,7 +14273,7 @@
         </w:rPr>
         <w:t xml:space="preserve"> (Fonte: http://infomais.blog.br/celulares-e-sua-evolucao/)</w:t>
       </w:r>
-      <w:bookmarkEnd w:id="10"/>
+      <w:bookmarkEnd w:id="11"/>
     </w:p>
     <w:p>
       <w:pPr>
@@ -13944,7 +14499,7 @@
           <w:sz w:val="20"/>
         </w:rPr>
       </w:pPr>
-      <w:bookmarkStart w:id="11" w:name="_Toc336811485"/>
+      <w:bookmarkStart w:id="12" w:name="_Toc336811485"/>
       <w:r>
         <w:rPr>
           <w:rFonts w:ascii="Arial" w:hAnsi="Arial" w:cs="Arial"/>
@@ -14041,7 +14596,7 @@
         </w:rPr>
         <w:t>)</w:t>
       </w:r>
-      <w:bookmarkEnd w:id="11"/>
+      <w:bookmarkEnd w:id="12"/>
     </w:p>
     <w:p>
       <w:pPr>
@@ -14166,7 +14721,7 @@
           <w:szCs w:val="20"/>
         </w:rPr>
       </w:pPr>
-      <w:bookmarkStart w:id="12" w:name="_Toc336811486"/>
+      <w:bookmarkStart w:id="13" w:name="_Toc336811486"/>
       <w:r>
         <w:rPr>
           <w:rFonts w:ascii="Arial" w:hAnsi="Arial" w:cs="Arial"/>
@@ -14265,7 +14820,7 @@
         </w:rPr>
         <w:t>)</w:t>
       </w:r>
-      <w:bookmarkEnd w:id="12"/>
+      <w:bookmarkEnd w:id="13"/>
     </w:p>
     <w:p/>
     <w:p>
@@ -14454,7 +15009,7 @@
           <w:sz w:val="20"/>
         </w:rPr>
       </w:pPr>
-      <w:bookmarkStart w:id="13" w:name="_Toc336811487"/>
+      <w:bookmarkStart w:id="14" w:name="_Toc336811487"/>
       <w:r>
         <w:rPr>
           <w:rFonts w:ascii="Arial" w:hAnsi="Arial" w:cs="Arial"/>
@@ -14580,7 +15135,7 @@
         </w:rPr>
         <w:t>)</w:t>
       </w:r>
-      <w:bookmarkEnd w:id="13"/>
+      <w:bookmarkEnd w:id="14"/>
     </w:p>
     <w:p>
       <w:pPr>
@@ -14769,7 +15324,7 @@
           <w:sz w:val="20"/>
         </w:rPr>
       </w:pPr>
-      <w:bookmarkStart w:id="14" w:name="_Toc336811488"/>
+      <w:bookmarkStart w:id="15" w:name="_Toc336811488"/>
       <w:r>
         <w:rPr>
           <w:rFonts w:ascii="Arial" w:hAnsi="Arial" w:cs="Arial"/>
@@ -14870,7 +15425,7 @@
         </w:rPr>
         <w:t>)</w:t>
       </w:r>
-      <w:bookmarkEnd w:id="14"/>
+      <w:bookmarkEnd w:id="15"/>
     </w:p>
     <w:p>
       <w:pPr>
@@ -14902,7 +15457,7 @@
           <w:sz w:val="28"/>
         </w:rPr>
       </w:pPr>
-      <w:bookmarkStart w:id="15" w:name="_Toc336811308"/>
+      <w:bookmarkStart w:id="16" w:name="_Toc336811308"/>
       <w:r>
         <w:rPr>
           <w:rFonts w:ascii="Arial" w:hAnsi="Arial" w:cs="Arial"/>
@@ -14927,7 +15482,7 @@
         </w:rPr>
         <w:t>No Brasil</w:t>
       </w:r>
-      <w:bookmarkEnd w:id="15"/>
+      <w:bookmarkEnd w:id="16"/>
     </w:p>
     <w:p>
       <w:pPr>
@@ -15344,7 +15899,7 @@
           <w:shd w:val="clear" w:color="auto" w:fill="FBFDFF"/>
         </w:rPr>
       </w:pPr>
-      <w:bookmarkStart w:id="16" w:name="_Toc336811309"/>
+      <w:bookmarkStart w:id="17" w:name="_Toc336811309"/>
       <w:r>
         <w:rPr>
           <w:rStyle w:val="Forte"/>
@@ -15381,7 +15936,7 @@
         </w:rPr>
         <w:t>Primeira Geração - 1G</w:t>
       </w:r>
-      <w:bookmarkEnd w:id="16"/>
+      <w:bookmarkEnd w:id="17"/>
     </w:p>
     <w:p>
       <w:pPr>
@@ -16437,7 +16992,7 @@
           <w:shd w:val="clear" w:color="auto" w:fill="FBFDFF"/>
         </w:rPr>
       </w:pPr>
-      <w:bookmarkStart w:id="17" w:name="_Toc336811310"/>
+      <w:bookmarkStart w:id="18" w:name="_Toc336811310"/>
       <w:r>
         <w:rPr>
           <w:rStyle w:val="Forte"/>
@@ -16471,7 +17026,7 @@
         </w:rPr>
         <w:t>GSM – 2G</w:t>
       </w:r>
-      <w:bookmarkEnd w:id="17"/>
+      <w:bookmarkEnd w:id="18"/>
       <w:r>
         <w:rPr>
           <w:rStyle w:val="Forte"/>
@@ -17327,7 +17882,7 @@
           <w:b/>
         </w:rPr>
       </w:pPr>
-      <w:bookmarkStart w:id="18" w:name="_Toc336811311"/>
+      <w:bookmarkStart w:id="19" w:name="_Toc336811311"/>
       <w:r>
         <w:rPr>
           <w:rFonts w:ascii="Arial" w:hAnsi="Arial" w:cs="Arial"/>
@@ -17355,7 +17910,7 @@
         </w:rPr>
         <w:t>3G</w:t>
       </w:r>
-      <w:bookmarkEnd w:id="18"/>
+      <w:bookmarkEnd w:id="19"/>
       <w:r>
         <w:rPr>
           <w:rFonts w:ascii="Arial" w:hAnsi="Arial" w:cs="Arial"/>
@@ -18117,7 +18672,7 @@
           <w:szCs w:val="24"/>
         </w:rPr>
       </w:pPr>
-      <w:bookmarkStart w:id="19" w:name="_Toc336811489"/>
+      <w:bookmarkStart w:id="20" w:name="_Toc336811489"/>
       <w:r>
         <w:rPr>
           <w:rFonts w:ascii="Arial" w:hAnsi="Arial" w:cs="Arial"/>
@@ -18211,7 +18766,7 @@
         </w:rPr>
         <w:t xml:space="preserve"> (Fonte: http://www.teleco.com.br/tecnocel.asp)</w:t>
       </w:r>
-      <w:bookmarkEnd w:id="19"/>
+      <w:bookmarkEnd w:id="20"/>
     </w:p>
     <w:p>
       <w:pPr>
@@ -20261,7 +20816,7 @@
           <w:szCs w:val="24"/>
         </w:rPr>
       </w:pPr>
-      <w:bookmarkStart w:id="20" w:name="_Toc336811411"/>
+      <w:bookmarkStart w:id="21" w:name="_Toc336811411"/>
       <w:r>
         <w:rPr>
           <w:rFonts w:ascii="Arial" w:hAnsi="Arial" w:cs="Arial"/>
@@ -20334,7 +20889,7 @@
         </w:rPr>
         <w:t xml:space="preserve"> (Fonte: http://www.teleco.com.br/tecnocel.asp)</w:t>
       </w:r>
-      <w:bookmarkEnd w:id="20"/>
+      <w:bookmarkEnd w:id="21"/>
     </w:p>
     <w:p>
       <w:pPr>
@@ -20413,7 +20968,7 @@
           <w:szCs w:val="24"/>
         </w:rPr>
       </w:pPr>
-      <w:bookmarkStart w:id="21" w:name="_Toc336811490"/>
+      <w:bookmarkStart w:id="22" w:name="_Toc336811490"/>
       <w:r>
         <w:rPr>
           <w:rFonts w:ascii="Arial" w:hAnsi="Arial" w:cs="Arial"/>
@@ -20547,7 +21102,7 @@
         </w:rPr>
         <w:t>.</w:t>
       </w:r>
-      <w:bookmarkEnd w:id="21"/>
+      <w:bookmarkEnd w:id="22"/>
     </w:p>
     <w:p>
       <w:pPr>
@@ -20600,7 +21155,7 @@
           <w:szCs w:val="24"/>
         </w:rPr>
       </w:pPr>
-      <w:bookmarkStart w:id="22" w:name="_Toc336811312"/>
+      <w:bookmarkStart w:id="23" w:name="_Toc336811312"/>
       <w:r>
         <w:rPr>
           <w:rFonts w:ascii="Arial" w:hAnsi="Arial" w:cs="Arial"/>
@@ -20620,7 +21175,7 @@
         </w:rPr>
         <w:t xml:space="preserve"> 4G</w:t>
       </w:r>
-      <w:bookmarkEnd w:id="22"/>
+      <w:bookmarkEnd w:id="23"/>
     </w:p>
     <w:p>
       <w:pPr>
@@ -21224,7 +21779,7 @@
           <w:szCs w:val="24"/>
         </w:rPr>
       </w:pPr>
-      <w:bookmarkStart w:id="23" w:name="_Toc336811313"/>
+      <w:bookmarkStart w:id="24" w:name="_Toc336811313"/>
       <w:r>
         <w:rPr>
           <w:rFonts w:ascii="Arial" w:hAnsi="Arial" w:cs="Arial"/>
@@ -21250,7 +21805,7 @@
         </w:rPr>
         <w:t>Segurança Domiciliar</w:t>
       </w:r>
-      <w:bookmarkEnd w:id="23"/>
+      <w:bookmarkEnd w:id="24"/>
     </w:p>
     <w:p>
       <w:pPr>
@@ -21809,7 +22364,7 @@
           <w:sz w:val="24"/>
         </w:rPr>
       </w:pPr>
-      <w:bookmarkStart w:id="24" w:name="_Toc336811491"/>
+      <w:bookmarkStart w:id="25" w:name="_Toc336811491"/>
       <w:r>
         <w:rPr>
           <w:rFonts w:ascii="Arial" w:hAnsi="Arial" w:cs="Arial"/>
@@ -21876,7 +22431,7 @@
         </w:rPr>
         <w:t>. Fonte: (IBGE)</w:t>
       </w:r>
-      <w:bookmarkEnd w:id="24"/>
+      <w:bookmarkEnd w:id="25"/>
     </w:p>
     <w:p>
       <w:pPr>
@@ -22340,7 +22895,7 @@
           <w:sz w:val="20"/>
         </w:rPr>
       </w:pPr>
-      <w:bookmarkStart w:id="25" w:name="_Toc336811492"/>
+      <w:bookmarkStart w:id="26" w:name="_Toc336811492"/>
       <w:r>
         <w:rPr>
           <w:rFonts w:ascii="Arial" w:hAnsi="Arial" w:cs="Arial"/>
@@ -22407,7 +22962,7 @@
         </w:rPr>
         <w:t>. Fonte: (IBGE)</w:t>
       </w:r>
-      <w:bookmarkEnd w:id="25"/>
+      <w:bookmarkEnd w:id="26"/>
     </w:p>
     <w:p>
       <w:pPr>
@@ -22617,7 +23172,7 @@
           <w:sz w:val="20"/>
         </w:rPr>
       </w:pPr>
-      <w:bookmarkStart w:id="26" w:name="_Toc336811493"/>
+      <w:bookmarkStart w:id="27" w:name="_Toc336811493"/>
       <w:r>
         <w:rPr>
           <w:rFonts w:ascii="Arial" w:hAnsi="Arial" w:cs="Arial"/>
@@ -22684,7 +23239,7 @@
         </w:rPr>
         <w:t xml:space="preserve"> Fonte: (IBGE, Pesquisa Nacional por Amostra de Domicílios 2009).</w:t>
       </w:r>
-      <w:bookmarkEnd w:id="26"/>
+      <w:bookmarkEnd w:id="27"/>
     </w:p>
     <w:p>
       <w:pPr>
@@ -23444,7 +23999,7 @@
           <w:docGrid w:linePitch="360"/>
         </w:sectPr>
       </w:pPr>
-      <w:bookmarkStart w:id="27" w:name="_Toc336811494"/>
+      <w:bookmarkStart w:id="28" w:name="_Toc336811494"/>
       <w:r>
         <w:rPr>
           <w:rFonts w:ascii="Arial" w:hAnsi="Arial" w:cs="Arial"/>
@@ -23520,7 +24075,7 @@
         </w:rPr>
         <w:t>(IBGE, Pesquisa Nacional por Amostra de Domicílios 2009).</w:t>
       </w:r>
-      <w:bookmarkEnd w:id="27"/>
+      <w:bookmarkEnd w:id="28"/>
       <w:proofErr w:type="gramStart"/>
     </w:p>
     <w:p>
@@ -23565,7 +24120,7 @@
           <w:sz w:val="20"/>
         </w:rPr>
       </w:pPr>
-      <w:bookmarkStart w:id="28" w:name="_Toc336811495"/>
+      <w:bookmarkStart w:id="29" w:name="_Toc336811495"/>
       <w:r>
         <w:rPr>
           <w:rFonts w:ascii="Arial" w:hAnsi="Arial" w:cs="Arial"/>
@@ -23632,7 +24187,7 @@
         </w:rPr>
         <w:t xml:space="preserve"> Fonte: (IBGE, Pesquisa Nacional por Amostra de Domicílios 2009).</w:t>
       </w:r>
-      <w:bookmarkEnd w:id="28"/>
+      <w:bookmarkEnd w:id="29"/>
     </w:p>
     <w:p>
       <w:pPr>
@@ -23837,7 +24392,7 @@
           <w:sz w:val="20"/>
         </w:rPr>
       </w:pPr>
-      <w:bookmarkStart w:id="29" w:name="_Toc336811496"/>
+      <w:bookmarkStart w:id="30" w:name="_Toc336811496"/>
       <w:r>
         <w:rPr>
           <w:rFonts w:ascii="Arial" w:hAnsi="Arial" w:cs="Arial"/>
@@ -23904,7 +24459,7 @@
         </w:rPr>
         <w:t>. Fonte: (IBGE, Pesquisa Nacional por Amostra de Domicílios 2009).</w:t>
       </w:r>
-      <w:bookmarkEnd w:id="29"/>
+      <w:bookmarkEnd w:id="30"/>
     </w:p>
     <w:p/>
     <w:p>
@@ -24158,7 +24713,7 @@
           <w:color w:val="auto"/>
         </w:rPr>
       </w:pPr>
-      <w:bookmarkStart w:id="30" w:name="_Toc336811314"/>
+      <w:bookmarkStart w:id="31" w:name="_Toc336811314"/>
       <w:r>
         <w:rPr>
           <w:rFonts w:ascii="Arial" w:hAnsi="Arial" w:cs="Arial"/>
@@ -24207,7 +24762,7 @@
         </w:rPr>
         <w:t>Android</w:t>
       </w:r>
-      <w:bookmarkEnd w:id="30"/>
+      <w:bookmarkEnd w:id="31"/>
       <w:proofErr w:type="spellEnd"/>
     </w:p>
     <w:p>
@@ -24397,7 +24952,7 @@
           <w:sz w:val="28"/>
         </w:rPr>
       </w:pPr>
-      <w:bookmarkStart w:id="31" w:name="_Toc336811315"/>
+      <w:bookmarkStart w:id="32" w:name="_Toc336811315"/>
       <w:r>
         <w:rPr>
           <w:rFonts w:ascii="Arial" w:hAnsi="Arial" w:cs="Arial"/>
@@ -24416,7 +24971,7 @@
         </w:rPr>
         <w:t>iOs</w:t>
       </w:r>
-      <w:bookmarkEnd w:id="31"/>
+      <w:bookmarkEnd w:id="32"/>
       <w:proofErr w:type="spellEnd"/>
       <w:proofErr w:type="gramEnd"/>
     </w:p>
@@ -26330,10 +26885,10 @@
                                 <w:sz w:val="20"/>
                               </w:rPr>
                             </w:pPr>
-                            <w:bookmarkStart w:id="32" w:name="_Toc330843190"/>
-                            <w:bookmarkStart w:id="33" w:name="_Toc335296691"/>
-                            <w:bookmarkStart w:id="34" w:name="_Toc335296934"/>
-                            <w:bookmarkStart w:id="35" w:name="_Toc336811497"/>
+                            <w:bookmarkStart w:id="33" w:name="_Toc330843190"/>
+                            <w:bookmarkStart w:id="34" w:name="_Toc335296691"/>
+                            <w:bookmarkStart w:id="35" w:name="_Toc335296934"/>
+                            <w:bookmarkStart w:id="36" w:name="_Toc336811497"/>
                             <w:r>
                               <w:rPr>
                                 <w:rFonts w:ascii="Arial" w:hAnsi="Arial" w:cs="Arial"/>
@@ -26432,10 +26987,10 @@
                               </w:rPr>
                               <w:t>)</w:t>
                             </w:r>
-                            <w:bookmarkEnd w:id="32"/>
                             <w:bookmarkEnd w:id="33"/>
                             <w:bookmarkEnd w:id="34"/>
                             <w:bookmarkEnd w:id="35"/>
+                            <w:bookmarkEnd w:id="36"/>
                             <w:proofErr w:type="gramEnd"/>
                           </w:p>
                         </w:txbxContent>
@@ -26477,10 +27032,10 @@
                           <w:sz w:val="20"/>
                         </w:rPr>
                       </w:pPr>
-                      <w:bookmarkStart w:id="36" w:name="_Toc330843190"/>
-                      <w:bookmarkStart w:id="37" w:name="_Toc335296691"/>
-                      <w:bookmarkStart w:id="38" w:name="_Toc335296934"/>
-                      <w:bookmarkStart w:id="39" w:name="_Toc336811497"/>
+                      <w:bookmarkStart w:id="37" w:name="_Toc330843190"/>
+                      <w:bookmarkStart w:id="38" w:name="_Toc335296691"/>
+                      <w:bookmarkStart w:id="39" w:name="_Toc335296934"/>
+                      <w:bookmarkStart w:id="40" w:name="_Toc336811497"/>
                       <w:r>
                         <w:rPr>
                           <w:rFonts w:ascii="Arial" w:hAnsi="Arial" w:cs="Arial"/>
@@ -26579,10 +27134,10 @@
                         </w:rPr>
                         <w:t>)</w:t>
                       </w:r>
-                      <w:bookmarkEnd w:id="36"/>
                       <w:bookmarkEnd w:id="37"/>
                       <w:bookmarkEnd w:id="38"/>
                       <w:bookmarkEnd w:id="39"/>
+                      <w:bookmarkEnd w:id="40"/>
                       <w:proofErr w:type="gramEnd"/>
                     </w:p>
                   </w:txbxContent>
@@ -26731,7 +27286,7 @@
           <w:rFonts w:ascii="Arial" w:hAnsi="Arial" w:cs="Arial"/>
         </w:rPr>
       </w:pPr>
-      <w:bookmarkStart w:id="40" w:name="_Toc336811498"/>
+      <w:bookmarkStart w:id="41" w:name="_Toc336811498"/>
       <w:r>
         <w:rPr>
           <w:rFonts w:ascii="Arial" w:hAnsi="Arial" w:cs="Arial"/>
@@ -26822,7 +27377,7 @@
         </w:rPr>
         <w:t>)</w:t>
       </w:r>
-      <w:bookmarkEnd w:id="40"/>
+      <w:bookmarkEnd w:id="41"/>
     </w:p>
     <w:p>
       <w:pPr>
@@ -27759,16 +28314,26 @@
           <w:sz w:val="28"/>
         </w:rPr>
       </w:pPr>
-      <w:bookmarkStart w:id="41" w:name="_Toc336811316"/>
+      <w:bookmarkStart w:id="42" w:name="_Toc336811316"/>
       <w:r>
         <w:rPr>
           <w:rFonts w:ascii="Arial" w:hAnsi="Arial" w:cs="Arial"/>
           <w:color w:val="auto"/>
           <w:sz w:val="28"/>
         </w:rPr>
-        <w:t>– Android</w:t>
-      </w:r>
-      <w:bookmarkEnd w:id="41"/>
+        <w:t xml:space="preserve">– </w:t>
+      </w:r>
+      <w:proofErr w:type="spellStart"/>
+      <w:r>
+        <w:rPr>
+          <w:rFonts w:ascii="Arial" w:hAnsi="Arial" w:cs="Arial"/>
+          <w:color w:val="auto"/>
+          <w:sz w:val="28"/>
+        </w:rPr>
+        <w:t>Android</w:t>
+      </w:r>
+      <w:bookmarkEnd w:id="42"/>
+      <w:proofErr w:type="spellEnd"/>
     </w:p>
     <w:p>
       <w:pPr>
@@ -27784,7 +28349,23 @@
           <w:rFonts w:ascii="Arial" w:hAnsi="Arial" w:cs="Arial"/>
           <w:sz w:val="24"/>
         </w:rPr>
-        <w:t>O sistema operacional Android tem como característica positiva a arquitetura flexível e focada em integração de aplicação. Possibilita integrar aplicações nativas com as aplicações desenvolvidas por terceiros e também substituir qualquer aplicação nativa existente por uma desenvolvida</w:t>
+        <w:t xml:space="preserve">O sistema operacional </w:t>
+      </w:r>
+      <w:proofErr w:type="spellStart"/>
+      <w:r>
+        <w:rPr>
+          <w:rFonts w:ascii="Arial" w:hAnsi="Arial" w:cs="Arial"/>
+          <w:sz w:val="24"/>
+        </w:rPr>
+        <w:t>Android</w:t>
+      </w:r>
+      <w:proofErr w:type="spellEnd"/>
+      <w:r>
+        <w:rPr>
+          <w:rFonts w:ascii="Arial" w:hAnsi="Arial" w:cs="Arial"/>
+          <w:sz w:val="24"/>
+        </w:rPr>
+        <w:t xml:space="preserve"> tem como característica positiva a arquitetura flexível e focada em integração de aplicação. Possibilita integrar aplicações nativas com as aplicações desenvolvidas por terceiros e também substituir qualquer aplicação nativa existente por uma desenvolvida</w:t>
       </w:r>
       <w:r>
         <w:rPr>
@@ -27815,7 +28396,23 @@
           <w:rFonts w:ascii="Arial" w:hAnsi="Arial" w:cs="Arial"/>
           <w:sz w:val="24"/>
         </w:rPr>
-        <w:t xml:space="preserve">O Android </w:t>
+        <w:t xml:space="preserve">O </w:t>
+      </w:r>
+      <w:proofErr w:type="spellStart"/>
+      <w:r>
+        <w:rPr>
+          <w:rFonts w:ascii="Arial" w:hAnsi="Arial" w:cs="Arial"/>
+          <w:sz w:val="24"/>
+        </w:rPr>
+        <w:t>Android</w:t>
+      </w:r>
+      <w:proofErr w:type="spellEnd"/>
+      <w:r>
+        <w:rPr>
+          <w:rFonts w:ascii="Arial" w:hAnsi="Arial" w:cs="Arial"/>
+          <w:sz w:val="24"/>
+        </w:rPr>
+        <w:t xml:space="preserve"> </w:t>
       </w:r>
       <w:r>
         <w:rPr>
@@ -27909,7 +28506,23 @@
           <w:rFonts w:ascii="Arial" w:hAnsi="Arial" w:cs="Arial"/>
           <w:sz w:val="24"/>
         </w:rPr>
-        <w:t>o sistema operacional Android está presente em diversos fabricantes de celulares.</w:t>
+        <w:t xml:space="preserve">o sistema operacional </w:t>
+      </w:r>
+      <w:proofErr w:type="spellStart"/>
+      <w:r>
+        <w:rPr>
+          <w:rFonts w:ascii="Arial" w:hAnsi="Arial" w:cs="Arial"/>
+          <w:sz w:val="24"/>
+        </w:rPr>
+        <w:t>Android</w:t>
+      </w:r>
+      <w:proofErr w:type="spellEnd"/>
+      <w:r>
+        <w:rPr>
+          <w:rFonts w:ascii="Arial" w:hAnsi="Arial" w:cs="Arial"/>
+          <w:sz w:val="24"/>
+        </w:rPr>
+        <w:t xml:space="preserve"> está presente em diversos fabricantes de celulares.</w:t>
       </w:r>
     </w:p>
     <w:p>
@@ -28057,6 +28670,7 @@
         </w:rPr>
         <w:t xml:space="preserve">A preparação do ambiente de desenvolvimento para aplicativos </w:t>
       </w:r>
+      <w:proofErr w:type="spellStart"/>
       <w:r>
         <w:rPr>
           <w:rFonts w:ascii="Arial" w:hAnsi="Arial" w:cs="Arial"/>
@@ -28069,7 +28683,15 @@
           <w:rFonts w:ascii="Arial" w:hAnsi="Arial" w:cs="Arial"/>
           <w:sz w:val="24"/>
         </w:rPr>
-        <w:t xml:space="preserve">ndroid é simples e fácil </w:t>
+        <w:t>ndroid</w:t>
+      </w:r>
+      <w:proofErr w:type="spellEnd"/>
+      <w:r>
+        <w:rPr>
+          <w:rFonts w:ascii="Arial" w:hAnsi="Arial" w:cs="Arial"/>
+          <w:sz w:val="24"/>
+        </w:rPr>
+        <w:t xml:space="preserve"> é simples e fácil </w:t>
       </w:r>
       <w:r>
         <w:rPr>
@@ -28093,7 +28715,23 @@
           <w:rFonts w:ascii="Arial" w:hAnsi="Arial" w:cs="Arial"/>
           <w:sz w:val="24"/>
         </w:rPr>
-        <w:t>O que é preciso para desenvolver uma aplicação para Android?</w:t>
+        <w:t xml:space="preserve">O que é preciso para desenvolver uma aplicação para </w:t>
+      </w:r>
+      <w:proofErr w:type="spellStart"/>
+      <w:r>
+        <w:rPr>
+          <w:rFonts w:ascii="Arial" w:hAnsi="Arial" w:cs="Arial"/>
+          <w:sz w:val="24"/>
+        </w:rPr>
+        <w:t>Android</w:t>
+      </w:r>
+      <w:proofErr w:type="spellEnd"/>
+      <w:r>
+        <w:rPr>
+          <w:rFonts w:ascii="Arial" w:hAnsi="Arial" w:cs="Arial"/>
+          <w:sz w:val="24"/>
+        </w:rPr>
+        <w:t>?</w:t>
       </w:r>
     </w:p>
     <w:p>
@@ -28110,21 +28748,53 @@
           <w:rFonts w:ascii="Arial" w:hAnsi="Arial" w:cs="Arial"/>
           <w:sz w:val="24"/>
         </w:rPr>
-        <w:t>- Android SDK: Pacote ou Kit de</w:t>
-      </w:r>
-      <w:r>
-        <w:rPr>
-          <w:rFonts w:ascii="Arial" w:hAnsi="Arial" w:cs="Arial"/>
-          <w:sz w:val="24"/>
-        </w:rPr>
-        <w:t xml:space="preserve"> software para desenvolvimento A</w:t>
-      </w:r>
-      <w:r>
-        <w:rPr>
-          <w:rFonts w:ascii="Arial" w:hAnsi="Arial" w:cs="Arial"/>
-          <w:sz w:val="24"/>
-        </w:rPr>
-        <w:t xml:space="preserve">ndroid, nela </w:t>
+        <w:t xml:space="preserve">- </w:t>
+      </w:r>
+      <w:proofErr w:type="spellStart"/>
+      <w:r>
+        <w:rPr>
+          <w:rFonts w:ascii="Arial" w:hAnsi="Arial" w:cs="Arial"/>
+          <w:sz w:val="24"/>
+        </w:rPr>
+        <w:t>Android</w:t>
+      </w:r>
+      <w:proofErr w:type="spellEnd"/>
+      <w:r>
+        <w:rPr>
+          <w:rFonts w:ascii="Arial" w:hAnsi="Arial" w:cs="Arial"/>
+          <w:sz w:val="24"/>
+        </w:rPr>
+        <w:t xml:space="preserve"> SDK: Pacote ou Kit de</w:t>
+      </w:r>
+      <w:r>
+        <w:rPr>
+          <w:rFonts w:ascii="Arial" w:hAnsi="Arial" w:cs="Arial"/>
+          <w:sz w:val="24"/>
+        </w:rPr>
+        <w:t xml:space="preserve"> software para desenvolvimento </w:t>
+      </w:r>
+      <w:proofErr w:type="spellStart"/>
+      <w:r>
+        <w:rPr>
+          <w:rFonts w:ascii="Arial" w:hAnsi="Arial" w:cs="Arial"/>
+          <w:sz w:val="24"/>
+        </w:rPr>
+        <w:t>A</w:t>
+      </w:r>
+      <w:r>
+        <w:rPr>
+          <w:rFonts w:ascii="Arial" w:hAnsi="Arial" w:cs="Arial"/>
+          <w:sz w:val="24"/>
+        </w:rPr>
+        <w:t>ndroid</w:t>
+      </w:r>
+      <w:proofErr w:type="spellEnd"/>
+      <w:r>
+        <w:rPr>
+          <w:rFonts w:ascii="Arial" w:hAnsi="Arial" w:cs="Arial"/>
+          <w:sz w:val="24"/>
+        </w:rPr>
+        <w:t xml:space="preserve">, nela </w:t>
       </w:r>
       <w:proofErr w:type="gramStart"/>
       <w:r>
@@ -28361,7 +29031,23 @@
           <w:rFonts w:ascii="Arial" w:hAnsi="Arial" w:cs="Arial"/>
           <w:sz w:val="24"/>
         </w:rPr>
-        <w:t xml:space="preserve"> com o sistema Android </w:t>
+        <w:t xml:space="preserve"> com o sistema </w:t>
+      </w:r>
+      <w:proofErr w:type="spellStart"/>
+      <w:r>
+        <w:rPr>
+          <w:rFonts w:ascii="Arial" w:hAnsi="Arial" w:cs="Arial"/>
+          <w:sz w:val="24"/>
+        </w:rPr>
+        <w:t>Android</w:t>
+      </w:r>
+      <w:proofErr w:type="spellEnd"/>
+      <w:r>
+        <w:rPr>
+          <w:rFonts w:ascii="Arial" w:hAnsi="Arial" w:cs="Arial"/>
+          <w:sz w:val="24"/>
+        </w:rPr>
+        <w:t xml:space="preserve"> </w:t>
       </w:r>
       <w:r>
         <w:rPr>
@@ -28679,14 +29365,30 @@
           <w:rFonts w:ascii="Arial" w:hAnsi="Arial" w:cs="Arial"/>
           <w:sz w:val="24"/>
         </w:rPr>
-        <w:t>ão de projetos A</w:t>
-      </w:r>
-      <w:r>
-        <w:rPr>
-          <w:rFonts w:ascii="Arial" w:hAnsi="Arial" w:cs="Arial"/>
-          <w:sz w:val="24"/>
-        </w:rPr>
-        <w:t xml:space="preserve">ndroid, </w:t>
+        <w:t xml:space="preserve">ão de projetos </w:t>
+      </w:r>
+      <w:proofErr w:type="spellStart"/>
+      <w:r>
+        <w:rPr>
+          <w:rFonts w:ascii="Arial" w:hAnsi="Arial" w:cs="Arial"/>
+          <w:sz w:val="24"/>
+        </w:rPr>
+        <w:t>A</w:t>
+      </w:r>
+      <w:r>
+        <w:rPr>
+          <w:rFonts w:ascii="Arial" w:hAnsi="Arial" w:cs="Arial"/>
+          <w:sz w:val="24"/>
+        </w:rPr>
+        <w:t>ndroid</w:t>
+      </w:r>
+      <w:proofErr w:type="spellEnd"/>
+      <w:r>
+        <w:rPr>
+          <w:rFonts w:ascii="Arial" w:hAnsi="Arial" w:cs="Arial"/>
+          <w:sz w:val="24"/>
+        </w:rPr>
+        <w:t xml:space="preserve">, </w:t>
       </w:r>
       <w:r>
         <w:rPr>
@@ -28785,7 +29487,7 @@
           <w:sz w:val="28"/>
         </w:rPr>
       </w:pPr>
-      <w:bookmarkStart w:id="42" w:name="_Toc336811499"/>
+      <w:bookmarkStart w:id="43" w:name="_Toc336811499"/>
       <w:r>
         <w:rPr>
           <w:rFonts w:ascii="Arial" w:hAnsi="Arial" w:cs="Arial"/>
@@ -28906,7 +29608,7 @@
         </w:rPr>
         <w:t>. Fonte: Eclipse (http://www.eclipse.org)</w:t>
       </w:r>
-      <w:bookmarkEnd w:id="42"/>
+      <w:bookmarkEnd w:id="43"/>
     </w:p>
     <w:p>
       <w:pPr>
@@ -29001,7 +29703,7 @@
           <w:szCs w:val="20"/>
         </w:rPr>
       </w:pPr>
-      <w:bookmarkStart w:id="43" w:name="_Toc336811500"/>
+      <w:bookmarkStart w:id="44" w:name="_Toc336811500"/>
       <w:r>
         <w:rPr>
           <w:rFonts w:ascii="Arial" w:hAnsi="Arial" w:cs="Arial"/>
@@ -29176,7 +29878,7 @@
         </w:rPr>
         <w:t>)</w:t>
       </w:r>
-      <w:bookmarkEnd w:id="43"/>
+      <w:bookmarkEnd w:id="44"/>
     </w:p>
     <w:p>
       <w:pPr>
@@ -29271,7 +29973,25 @@
           <w:sz w:val="24"/>
           <w:szCs w:val="24"/>
         </w:rPr>
-        <w:t xml:space="preserve">a plataforma Android não </w:t>
+        <w:t xml:space="preserve">a plataforma </w:t>
+      </w:r>
+      <w:proofErr w:type="spellStart"/>
+      <w:r>
+        <w:rPr>
+          <w:rFonts w:ascii="Arial" w:hAnsi="Arial" w:cs="Arial"/>
+          <w:sz w:val="24"/>
+          <w:szCs w:val="24"/>
+        </w:rPr>
+        <w:t>Android</w:t>
+      </w:r>
+      <w:proofErr w:type="spellEnd"/>
+      <w:r>
+        <w:rPr>
+          <w:rFonts w:ascii="Arial" w:hAnsi="Arial" w:cs="Arial"/>
+          <w:sz w:val="24"/>
+          <w:szCs w:val="24"/>
+        </w:rPr>
+        <w:t xml:space="preserve"> não </w:t>
       </w:r>
       <w:r>
         <w:rPr>
@@ -29524,13 +30244,23 @@
         </w:rPr>
         <w:t xml:space="preserve">Criar uma conta no </w:t>
       </w:r>
-      <w:r>
-        <w:rPr>
-          <w:rFonts w:ascii="Arial" w:hAnsi="Arial" w:cs="Arial"/>
-          <w:sz w:val="24"/>
-          <w:szCs w:val="24"/>
-        </w:rPr>
-        <w:t>Android Market, pagar USD 25,00 através de cartão de crédito, Liberação é on-line.</w:t>
+      <w:proofErr w:type="spellStart"/>
+      <w:r>
+        <w:rPr>
+          <w:rFonts w:ascii="Arial" w:hAnsi="Arial" w:cs="Arial"/>
+          <w:sz w:val="24"/>
+          <w:szCs w:val="24"/>
+        </w:rPr>
+        <w:t>Android</w:t>
+      </w:r>
+      <w:proofErr w:type="spellEnd"/>
+      <w:r>
+        <w:rPr>
+          <w:rFonts w:ascii="Arial" w:hAnsi="Arial" w:cs="Arial"/>
+          <w:sz w:val="24"/>
+          <w:szCs w:val="24"/>
+        </w:rPr>
+        <w:t xml:space="preserve"> Market, pagar USD 25,00 através de cartão de crédito, Liberação é on-line.</w:t>
       </w:r>
     </w:p>
     <w:p>
@@ -29650,7 +30380,25 @@
           <w:sz w:val="24"/>
           <w:szCs w:val="24"/>
         </w:rPr>
-        <w:t xml:space="preserve"> sistema Android é possível instalar e atualizar aplicativos sem fazer parte do Google Play, o aplicativo só precisa no cartão de memória do aparelho celular, via USB</w:t>
+        <w:t xml:space="preserve"> sistema </w:t>
+      </w:r>
+      <w:proofErr w:type="spellStart"/>
+      <w:r>
+        <w:rPr>
+          <w:rFonts w:ascii="Arial" w:hAnsi="Arial" w:cs="Arial"/>
+          <w:sz w:val="24"/>
+          <w:szCs w:val="24"/>
+        </w:rPr>
+        <w:t>Android</w:t>
+      </w:r>
+      <w:proofErr w:type="spellEnd"/>
+      <w:r>
+        <w:rPr>
+          <w:rFonts w:ascii="Arial" w:hAnsi="Arial" w:cs="Arial"/>
+          <w:sz w:val="24"/>
+          <w:szCs w:val="24"/>
+        </w:rPr>
+        <w:t xml:space="preserve"> é possível instalar e atualizar aplicativos sem fazer parte do Google Play, o aplicativo só precisa no cartão de memória do aparelho celular, via USB</w:t>
       </w:r>
       <w:r>
         <w:rPr>
@@ -29915,7 +30663,7 @@
           <w:sz w:val="20"/>
         </w:rPr>
       </w:pPr>
-      <w:bookmarkStart w:id="44" w:name="_Toc336811501"/>
+      <w:bookmarkStart w:id="45" w:name="_Toc336811501"/>
       <w:r>
         <w:rPr>
           <w:rFonts w:ascii="Arial" w:hAnsi="Arial" w:cs="Arial"/>
@@ -30081,7 +30829,7 @@
         </w:rPr>
         <w:t>)</w:t>
       </w:r>
-      <w:bookmarkEnd w:id="44"/>
+      <w:bookmarkEnd w:id="45"/>
     </w:p>
     <w:p>
       <w:pPr>
@@ -30159,7 +30907,7 @@
         <w:pStyle w:val="Legenda"/>
         <w:spacing w:after="0"/>
       </w:pPr>
-      <w:bookmarkStart w:id="45" w:name="_Toc336811502"/>
+      <w:bookmarkStart w:id="46" w:name="_Toc336811502"/>
       <w:r>
         <w:rPr>
           <w:rFonts w:ascii="Arial" w:hAnsi="Arial" w:cs="Arial"/>
@@ -30356,7 +31104,7 @@
         </w:rPr>
         <w:t>com/resources/dashboard/platform-versions.html)</w:t>
       </w:r>
-      <w:bookmarkEnd w:id="45"/>
+      <w:bookmarkEnd w:id="46"/>
     </w:p>
     <w:p>
       <w:pPr>
@@ -32386,7 +33134,7 @@
           <w:lang w:val="en-US"/>
         </w:rPr>
       </w:pPr>
-      <w:bookmarkStart w:id="46" w:name="_Toc336811503"/>
+      <w:bookmarkStart w:id="47" w:name="_Toc336811503"/>
       <w:r>
         <w:rPr>
           <w:rFonts w:ascii="Arial" w:hAnsi="Arial" w:cs="Arial"/>
@@ -32499,7 +33247,7 @@
         </w:rPr>
         <w:t>. com/resources/dashboard/platform-versions.html)</w:t>
       </w:r>
-      <w:bookmarkEnd w:id="46"/>
+      <w:bookmarkEnd w:id="47"/>
     </w:p>
     <w:p>
       <w:pPr>
@@ -32551,7 +33299,7 @@
           <w:szCs w:val="24"/>
         </w:rPr>
       </w:pPr>
-      <w:bookmarkStart w:id="47" w:name="_Toc336811317"/>
+      <w:bookmarkStart w:id="48" w:name="_Toc336811317"/>
       <w:r>
         <w:rPr>
           <w:rFonts w:ascii="Arial" w:hAnsi="Arial" w:cs="Arial"/>
@@ -32595,7 +33343,7 @@
         </w:rPr>
         <w:t>Source</w:t>
       </w:r>
-      <w:bookmarkEnd w:id="47"/>
+      <w:bookmarkEnd w:id="48"/>
       <w:proofErr w:type="spellEnd"/>
     </w:p>
     <w:p>
@@ -32732,7 +33480,25 @@
           <w:sz w:val="24"/>
           <w:szCs w:val="24"/>
         </w:rPr>
-        <w:t xml:space="preserve"> a exceção entre os microcontroladores do mercado, ele tem como principal característica </w:t>
+        <w:t xml:space="preserve"> a exceção entre os </w:t>
+      </w:r>
+      <w:proofErr w:type="spellStart"/>
+      <w:r>
+        <w:rPr>
+          <w:rFonts w:ascii="Arial" w:hAnsi="Arial" w:cs="Arial"/>
+          <w:sz w:val="24"/>
+          <w:szCs w:val="24"/>
+        </w:rPr>
+        <w:t>microcontroladores</w:t>
+      </w:r>
+      <w:proofErr w:type="spellEnd"/>
+      <w:r>
+        <w:rPr>
+          <w:rFonts w:ascii="Arial" w:hAnsi="Arial" w:cs="Arial"/>
+          <w:sz w:val="24"/>
+          <w:szCs w:val="24"/>
+        </w:rPr>
+        <w:t xml:space="preserve"> do mercado, ele tem como principal característica </w:t>
       </w:r>
       <w:r>
         <w:rPr>
@@ -32813,7 +33579,25 @@
           <w:sz w:val="24"/>
           <w:szCs w:val="24"/>
         </w:rPr>
-        <w:t xml:space="preserve">xistem outros microcontroladores que possuem características </w:t>
+        <w:t xml:space="preserve">xistem outros </w:t>
+      </w:r>
+      <w:proofErr w:type="spellStart"/>
+      <w:r>
+        <w:rPr>
+          <w:rFonts w:ascii="Arial" w:hAnsi="Arial" w:cs="Arial"/>
+          <w:sz w:val="24"/>
+          <w:szCs w:val="24"/>
+        </w:rPr>
+        <w:t>microcontroladores</w:t>
+      </w:r>
+      <w:proofErr w:type="spellEnd"/>
+      <w:r>
+        <w:rPr>
+          <w:rFonts w:ascii="Arial" w:hAnsi="Arial" w:cs="Arial"/>
+          <w:sz w:val="24"/>
+          <w:szCs w:val="24"/>
+        </w:rPr>
+        <w:t xml:space="preserve"> que possuem características </w:t>
       </w:r>
       <w:r>
         <w:rPr>
@@ -33027,7 +33811,25 @@
           <w:sz w:val="24"/>
           <w:szCs w:val="24"/>
         </w:rPr>
-        <w:t xml:space="preserve"> microcontroladores e não envolvem um pacote de</w:t>
+        <w:t xml:space="preserve"> </w:t>
+      </w:r>
+      <w:proofErr w:type="spellStart"/>
+      <w:r>
+        <w:rPr>
+          <w:rFonts w:ascii="Arial" w:hAnsi="Arial" w:cs="Arial"/>
+          <w:sz w:val="24"/>
+          <w:szCs w:val="24"/>
+        </w:rPr>
+        <w:t>microcontroladores</w:t>
+      </w:r>
+      <w:proofErr w:type="spellEnd"/>
+      <w:r>
+        <w:rPr>
+          <w:rFonts w:ascii="Arial" w:hAnsi="Arial" w:cs="Arial"/>
+          <w:sz w:val="24"/>
+          <w:szCs w:val="24"/>
+        </w:rPr>
+        <w:t xml:space="preserve"> e não envolvem um pacote de</w:t>
       </w:r>
       <w:r>
         <w:rPr>
@@ -33160,7 +33962,7 @@
           <w:szCs w:val="24"/>
         </w:rPr>
       </w:pPr>
-      <w:bookmarkStart w:id="48" w:name="_Toc336811318"/>
+      <w:bookmarkStart w:id="49" w:name="_Toc336811318"/>
       <w:r>
         <w:rPr>
           <w:rFonts w:ascii="Arial" w:hAnsi="Arial" w:cs="Arial"/>
@@ -33170,7 +33972,7 @@
         </w:rPr>
         <w:t>– Arduino</w:t>
       </w:r>
-      <w:bookmarkEnd w:id="48"/>
+      <w:bookmarkEnd w:id="49"/>
     </w:p>
     <w:p>
       <w:pPr>
@@ -33613,7 +34415,39 @@
           <w:rFonts w:ascii="Arial" w:hAnsi="Arial" w:cs="Arial"/>
           <w:sz w:val="24"/>
         </w:rPr>
-        <w:t xml:space="preserve"> um computador inteiro dentro de um pequeno chip (o microcontrolador). O microcontrolador na placa é programado usando a </w:t>
+        <w:t xml:space="preserve"> um computador inteiro dentro de um pequeno chip (o </w:t>
+      </w:r>
+      <w:proofErr w:type="spellStart"/>
+      <w:r>
+        <w:rPr>
+          <w:rFonts w:ascii="Arial" w:hAnsi="Arial" w:cs="Arial"/>
+          <w:sz w:val="24"/>
+        </w:rPr>
+        <w:t>microcontrolador</w:t>
+      </w:r>
+      <w:proofErr w:type="spellEnd"/>
+      <w:r>
+        <w:rPr>
+          <w:rFonts w:ascii="Arial" w:hAnsi="Arial" w:cs="Arial"/>
+          <w:sz w:val="24"/>
+        </w:rPr>
+        <w:t xml:space="preserve">). O </w:t>
+      </w:r>
+      <w:proofErr w:type="spellStart"/>
+      <w:r>
+        <w:rPr>
+          <w:rFonts w:ascii="Arial" w:hAnsi="Arial" w:cs="Arial"/>
+          <w:sz w:val="24"/>
+        </w:rPr>
+        <w:t>microcontrolador</w:t>
+      </w:r>
+      <w:proofErr w:type="spellEnd"/>
+      <w:r>
+        <w:rPr>
+          <w:rFonts w:ascii="Arial" w:hAnsi="Arial" w:cs="Arial"/>
+          <w:sz w:val="24"/>
+        </w:rPr>
+        <w:t xml:space="preserve"> na placa é programado usando a </w:t>
       </w:r>
       <w:r>
         <w:rPr>
@@ -33834,7 +34668,7 @@
           <w:szCs w:val="20"/>
         </w:rPr>
       </w:pPr>
-      <w:bookmarkStart w:id="49" w:name="_Toc336811504"/>
+      <w:bookmarkStart w:id="50" w:name="_Toc336811504"/>
       <w:r>
         <w:rPr>
           <w:rFonts w:ascii="Arial" w:hAnsi="Arial" w:cs="Arial"/>
@@ -34005,7 +34839,7 @@
         </w:rPr>
         <w:t>)</w:t>
       </w:r>
-      <w:bookmarkEnd w:id="49"/>
+      <w:bookmarkEnd w:id="50"/>
     </w:p>
     <w:p>
       <w:pPr>
@@ -34516,7 +35350,23 @@
           <w:rFonts w:ascii="Arial" w:hAnsi="Arial" w:cs="Arial"/>
           <w:sz w:val="24"/>
         </w:rPr>
-        <w:t xml:space="preserve"> de código aberto que realiza a tradução final dos comandos para uma linguagem que pode ser compreendida pelo microcontrolador. </w:t>
+        <w:t xml:space="preserve"> de código aberto que realiza a tradução final dos comandos para uma linguagem que pode ser compreendida pelo </w:t>
+      </w:r>
+      <w:proofErr w:type="spellStart"/>
+      <w:r>
+        <w:rPr>
+          <w:rFonts w:ascii="Arial" w:hAnsi="Arial" w:cs="Arial"/>
+          <w:sz w:val="24"/>
+        </w:rPr>
+        <w:t>microcontrolador</w:t>
+      </w:r>
+      <w:proofErr w:type="spellEnd"/>
+      <w:r>
+        <w:rPr>
+          <w:rFonts w:ascii="Arial" w:hAnsi="Arial" w:cs="Arial"/>
+          <w:sz w:val="24"/>
+        </w:rPr>
+        <w:t xml:space="preserve">. </w:t>
       </w:r>
     </w:p>
     <w:p>
@@ -34907,7 +35757,7 @@
           <w:lang w:val="en-US"/>
         </w:rPr>
       </w:pPr>
-      <w:bookmarkStart w:id="50" w:name="_Toc336811319"/>
+      <w:bookmarkStart w:id="51" w:name="_Toc336811319"/>
       <w:r>
         <w:rPr>
           <w:rFonts w:ascii="Arial" w:hAnsi="Arial" w:cs="Arial"/>
@@ -34917,7 +35767,7 @@
         </w:rPr>
         <w:t>– Arduino Ethernet Shield</w:t>
       </w:r>
-      <w:bookmarkEnd w:id="50"/>
+      <w:bookmarkEnd w:id="51"/>
     </w:p>
     <w:p>
       <w:pPr>
@@ -34985,7 +35835,7 @@
           <w:sz w:val="20"/>
         </w:rPr>
       </w:pPr>
-      <w:bookmarkStart w:id="51" w:name="_Toc336811505"/>
+      <w:bookmarkStart w:id="52" w:name="_Toc336811505"/>
       <w:r>
         <w:rPr>
           <w:rFonts w:ascii="Arial" w:hAnsi="Arial" w:cs="Arial"/>
@@ -35085,7 +35935,7 @@
         </w:rPr>
         <w:t>)</w:t>
       </w:r>
-      <w:bookmarkEnd w:id="51"/>
+      <w:bookmarkEnd w:id="52"/>
     </w:p>
     <w:p>
       <w:pPr>
@@ -35859,7 +36709,23 @@
           <w:rFonts w:ascii="Arial" w:hAnsi="Arial" w:cs="Arial"/>
           <w:sz w:val="24"/>
         </w:rPr>
-        <w:t xml:space="preserve">) transformando o microcontrolador em um pequeno servidor </w:t>
+        <w:t xml:space="preserve">) transformando o </w:t>
+      </w:r>
+      <w:proofErr w:type="spellStart"/>
+      <w:r>
+        <w:rPr>
+          <w:rFonts w:ascii="Arial" w:hAnsi="Arial" w:cs="Arial"/>
+          <w:sz w:val="24"/>
+        </w:rPr>
+        <w:t>microcontrolador</w:t>
+      </w:r>
+      <w:proofErr w:type="spellEnd"/>
+      <w:r>
+        <w:rPr>
+          <w:rFonts w:ascii="Arial" w:hAnsi="Arial" w:cs="Arial"/>
+          <w:sz w:val="24"/>
+        </w:rPr>
+        <w:t xml:space="preserve"> em um pequeno servidor </w:t>
       </w:r>
       <w:r>
         <w:rPr>
@@ -36575,7 +37441,23 @@
           <w:rFonts w:ascii="Arial" w:hAnsi="Arial" w:cs="Arial"/>
           <w:sz w:val="24"/>
         </w:rPr>
-        <w:t xml:space="preserve"> valores em variáveis ou preparar as portas do microcontrolador.</w:t>
+        <w:t xml:space="preserve"> valores em variáveis ou preparar as portas do </w:t>
+      </w:r>
+      <w:proofErr w:type="spellStart"/>
+      <w:r>
+        <w:rPr>
+          <w:rFonts w:ascii="Arial" w:hAnsi="Arial" w:cs="Arial"/>
+          <w:sz w:val="24"/>
+        </w:rPr>
+        <w:t>microcontrolador</w:t>
+      </w:r>
+      <w:proofErr w:type="spellEnd"/>
+      <w:r>
+        <w:rPr>
+          <w:rFonts w:ascii="Arial" w:hAnsi="Arial" w:cs="Arial"/>
+          <w:sz w:val="24"/>
+        </w:rPr>
+        <w:t>.</w:t>
       </w:r>
     </w:p>
     <w:p>
@@ -36713,7 +37595,7 @@
           <w:color w:val="auto"/>
         </w:rPr>
       </w:pPr>
-      <w:bookmarkStart w:id="52" w:name="_Toc336811320"/>
+      <w:bookmarkStart w:id="53" w:name="_Toc336811320"/>
       <w:r>
         <w:rPr>
           <w:rFonts w:ascii="Arial" w:hAnsi="Arial"/>
@@ -36760,7 +37642,7 @@
         </w:rPr>
         <w:t>Source</w:t>
       </w:r>
-      <w:bookmarkEnd w:id="52"/>
+      <w:bookmarkEnd w:id="53"/>
       <w:proofErr w:type="spellEnd"/>
     </w:p>
     <w:p>
@@ -36882,7 +37764,7 @@
           <w:szCs w:val="28"/>
         </w:rPr>
       </w:pPr>
-      <w:bookmarkStart w:id="53" w:name="_Toc336811321"/>
+      <w:bookmarkStart w:id="54" w:name="_Toc336811321"/>
       <w:r>
         <w:rPr>
           <w:rFonts w:ascii="Arial" w:hAnsi="Arial" w:cs="Arial"/>
@@ -36901,7 +37783,7 @@
         </w:rPr>
         <w:t>O alarme</w:t>
       </w:r>
-      <w:bookmarkEnd w:id="53"/>
+      <w:bookmarkEnd w:id="54"/>
     </w:p>
     <w:p>
       <w:pPr>
@@ -36920,7 +37802,7 @@
           <w:szCs w:val="28"/>
         </w:rPr>
       </w:pPr>
-      <w:bookmarkStart w:id="54" w:name="_Toc336811322"/>
+      <w:bookmarkStart w:id="55" w:name="_Toc336811322"/>
       <w:r>
         <w:rPr>
           <w:rFonts w:ascii="Arial" w:hAnsi="Arial" w:cs="Arial"/>
@@ -36939,7 +37821,7 @@
         </w:rPr>
         <w:t xml:space="preserve"> Hardware</w:t>
       </w:r>
-      <w:bookmarkEnd w:id="54"/>
+      <w:bookmarkEnd w:id="55"/>
     </w:p>
     <w:p>
       <w:pPr>
@@ -36998,8 +37880,18 @@
           <w:sz w:val="24"/>
           <w:szCs w:val="24"/>
         </w:rPr>
-        <w:t xml:space="preserve"> microcontrolador</w:t>
-      </w:r>
+        <w:t xml:space="preserve"> </w:t>
+      </w:r>
+      <w:proofErr w:type="spellStart"/>
+      <w:r>
+        <w:rPr>
+          <w:rFonts w:ascii="Arial" w:hAnsi="Arial" w:cs="Arial"/>
+          <w:sz w:val="24"/>
+          <w:szCs w:val="24"/>
+        </w:rPr>
+        <w:t>microcontrolador</w:t>
+      </w:r>
+      <w:proofErr w:type="spellEnd"/>
       <w:r>
         <w:rPr>
           <w:rFonts w:ascii="Arial" w:hAnsi="Arial" w:cs="Arial"/>
@@ -37679,8 +38571,18 @@
           <w:sz w:val="24"/>
           <w:szCs w:val="24"/>
         </w:rPr>
-        <w:t>na seção de portas (COM e LPT), para isso o microcontrolador</w:t>
-      </w:r>
+        <w:t xml:space="preserve">na seção de portas (COM e LPT), para isso o </w:t>
+      </w:r>
+      <w:proofErr w:type="spellStart"/>
+      <w:r>
+        <w:rPr>
+          <w:rFonts w:ascii="Arial" w:hAnsi="Arial" w:cs="Arial"/>
+          <w:sz w:val="24"/>
+          <w:szCs w:val="24"/>
+        </w:rPr>
+        <w:t>microcontrolador</w:t>
+      </w:r>
+      <w:proofErr w:type="spellEnd"/>
       <w:r>
         <w:rPr>
           <w:rFonts w:ascii="Arial" w:hAnsi="Arial" w:cs="Arial"/>
@@ -37893,7 +38795,7 @@
           <w:szCs w:val="24"/>
         </w:rPr>
       </w:pPr>
-      <w:bookmarkStart w:id="55" w:name="_Toc336811323"/>
+      <w:bookmarkStart w:id="56" w:name="_Toc336811323"/>
       <w:r>
         <w:rPr>
           <w:rFonts w:ascii="Arial" w:hAnsi="Arial" w:cs="Arial"/>
@@ -37912,7 +38814,7 @@
         </w:rPr>
         <w:t>Sensores</w:t>
       </w:r>
-      <w:bookmarkEnd w:id="55"/>
+      <w:bookmarkEnd w:id="56"/>
     </w:p>
     <w:p>
       <w:pPr>
@@ -38156,7 +39058,7 @@
         </w:rPr>
         <w:t xml:space="preserve">           </w:t>
       </w:r>
-      <w:bookmarkStart w:id="56" w:name="_Toc336811412"/>
+      <w:bookmarkStart w:id="57" w:name="_Toc336811412"/>
       <w:r>
         <w:rPr>
           <w:rFonts w:ascii="Arial" w:hAnsi="Arial" w:cs="Arial"/>
@@ -38238,7 +39140,7 @@
         </w:rPr>
         <w:t>emperatura.</w:t>
       </w:r>
-      <w:bookmarkEnd w:id="56"/>
+      <w:bookmarkEnd w:id="57"/>
     </w:p>
     <w:tbl>
       <w:tblPr>
@@ -38318,7 +39220,6 @@
           </w:tcPr>
           <w:p>
             <w:pPr>
-              <w:pStyle w:val="PargrafodaLista"/>
               <w:spacing w:line="360" w:lineRule="auto"/>
               <w:jc w:val="both"/>
               <w:rPr>
@@ -38327,13 +39228,71 @@
                 <w:szCs w:val="19"/>
               </w:rPr>
             </w:pPr>
+            <w:proofErr w:type="gramStart"/>
             <w:r>
               <w:rPr>
                 <w:rFonts w:ascii="Arial" w:hAnsi="Arial" w:cs="Arial"/>
                 <w:sz w:val="24"/>
                 <w:szCs w:val="24"/>
               </w:rPr>
-              <w:t>3,0v a 5,0v</w:t>
+              <w:t>3</w:t>
+            </w:r>
+            <w:proofErr w:type="gramEnd"/>
+            <w:r>
+              <w:rPr>
+                <w:rFonts w:ascii="Arial" w:hAnsi="Arial" w:cs="Arial"/>
+                <w:sz w:val="24"/>
+                <w:szCs w:val="24"/>
+              </w:rPr>
+              <w:t xml:space="preserve"> </w:t>
+            </w:r>
+            <w:r>
+              <w:rPr>
+                <w:rFonts w:ascii="Arial" w:hAnsi="Arial" w:cs="Arial"/>
+                <w:sz w:val="24"/>
+                <w:szCs w:val="24"/>
+              </w:rPr>
+              <w:t>v</w:t>
+            </w:r>
+            <w:r>
+              <w:rPr>
+                <w:rFonts w:ascii="Arial" w:hAnsi="Arial" w:cs="Arial"/>
+                <w:sz w:val="24"/>
+                <w:szCs w:val="24"/>
+              </w:rPr>
+              <w:t>olts</w:t>
+            </w:r>
+            <w:r>
+              <w:rPr>
+                <w:rFonts w:ascii="Arial" w:hAnsi="Arial" w:cs="Arial"/>
+                <w:sz w:val="24"/>
+                <w:szCs w:val="24"/>
+              </w:rPr>
+              <w:t xml:space="preserve"> a 5</w:t>
+            </w:r>
+            <w:r>
+              <w:rPr>
+                <w:rFonts w:ascii="Arial" w:hAnsi="Arial" w:cs="Arial"/>
+                <w:sz w:val="24"/>
+                <w:szCs w:val="24"/>
+              </w:rPr>
+              <w:t xml:space="preserve"> </w:t>
+            </w:r>
+            <w:r>
+              <w:rPr>
+                <w:rFonts w:ascii="Arial" w:hAnsi="Arial" w:cs="Arial"/>
+                <w:sz w:val="24"/>
+                <w:szCs w:val="24"/>
+              </w:rPr>
+              <w:t>v</w:t>
+            </w:r>
+            <w:r>
+              <w:rPr>
+                <w:rFonts w:ascii="Arial" w:hAnsi="Arial" w:cs="Arial"/>
+                <w:sz w:val="24"/>
+                <w:szCs w:val="24"/>
+              </w:rPr>
+              <w:t>olts</w:t>
             </w:r>
           </w:p>
         </w:tc>
@@ -38463,8 +39422,28 @@
                 <w:szCs w:val="24"/>
                 <w:bdr w:val="none" w:sz="0" w:space="0" w:color="auto" w:frame="1"/>
               </w:rPr>
-              <w:t>0º a 50ºC</w:t>
+              <w:t>0º a 50</w:t>
             </w:r>
+            <w:r>
+              <w:rPr>
+                <w:rFonts w:ascii="Arial" w:eastAsia="Times New Roman" w:hAnsi="Arial" w:cs="Arial"/>
+                <w:sz w:val="24"/>
+                <w:szCs w:val="24"/>
+                <w:bdr w:val="none" w:sz="0" w:space="0" w:color="auto" w:frame="1"/>
+              </w:rPr>
+              <w:t xml:space="preserve"> </w:t>
+            </w:r>
+            <w:proofErr w:type="spellStart"/>
+            <w:r>
+              <w:rPr>
+                <w:rFonts w:ascii="Arial" w:eastAsia="Times New Roman" w:hAnsi="Arial" w:cs="Arial"/>
+                <w:sz w:val="24"/>
+                <w:szCs w:val="24"/>
+                <w:bdr w:val="none" w:sz="0" w:space="0" w:color="auto" w:frame="1"/>
+              </w:rPr>
+              <w:t>ºC</w:t>
+            </w:r>
+            <w:proofErr w:type="spellEnd"/>
           </w:p>
         </w:tc>
       </w:tr>
@@ -38594,8 +39573,19 @@
                 <w:szCs w:val="24"/>
                 <w:bdr w:val="none" w:sz="0" w:space="0" w:color="auto" w:frame="1"/>
               </w:rPr>
+              <w:t xml:space="preserve"> </w:t>
+            </w:r>
+            <w:proofErr w:type="spellStart"/>
+            <w:r>
+              <w:rPr>
+                <w:rFonts w:ascii="Arial" w:eastAsia="Times New Roman" w:hAnsi="Arial" w:cs="Arial"/>
+                <w:sz w:val="24"/>
+                <w:szCs w:val="24"/>
+                <w:bdr w:val="none" w:sz="0" w:space="0" w:color="auto" w:frame="1"/>
+              </w:rPr>
               <w:t>ºC</w:t>
             </w:r>
+            <w:proofErr w:type="spellEnd"/>
           </w:p>
         </w:tc>
       </w:tr>
@@ -38845,7 +39835,7 @@
           <w:sz w:val="20"/>
         </w:rPr>
       </w:pPr>
-      <w:bookmarkStart w:id="57" w:name="_Toc336811506"/>
+      <w:bookmarkStart w:id="58" w:name="_Toc336811506"/>
       <w:r>
         <w:rPr>
           <w:rFonts w:ascii="Arial" w:hAnsi="Arial" w:cs="Arial"/>
@@ -38903,7 +39893,7 @@
         </w:rPr>
         <w:t>: Esquema Sensor Temperatura/Umidade x Arduino.</w:t>
       </w:r>
-      <w:bookmarkEnd w:id="57"/>
+      <w:bookmarkEnd w:id="58"/>
     </w:p>
     <w:p>
       <w:pPr>
@@ -39410,7 +40400,7 @@
         </w:rPr>
         <w:t xml:space="preserve">     </w:t>
       </w:r>
-      <w:bookmarkStart w:id="58" w:name="_Toc336811413"/>
+      <w:bookmarkStart w:id="59" w:name="_Toc336811413"/>
       <w:r>
         <w:rPr>
           <w:rFonts w:ascii="Arial" w:hAnsi="Arial" w:cs="Arial"/>
@@ -39476,7 +40466,7 @@
         </w:rPr>
         <w:t>Sensor de Presença.</w:t>
       </w:r>
-      <w:bookmarkEnd w:id="58"/>
+      <w:bookmarkEnd w:id="59"/>
     </w:p>
     <w:p>
       <w:pPr>
@@ -39872,7 +40862,7 @@
           <w:szCs w:val="24"/>
         </w:rPr>
       </w:pPr>
-      <w:bookmarkStart w:id="59" w:name="_Toc336811507"/>
+      <w:bookmarkStart w:id="60" w:name="_Toc336811507"/>
       <w:r>
         <w:rPr>
           <w:rFonts w:ascii="Arial" w:hAnsi="Arial" w:cs="Arial"/>
@@ -39946,7 +40936,7 @@
         </w:rPr>
         <w:t>.</w:t>
       </w:r>
-      <w:bookmarkEnd w:id="59"/>
+      <w:bookmarkEnd w:id="60"/>
     </w:p>
     <w:p>
       <w:pPr>
@@ -40091,7 +41081,7 @@
         </w:rPr>
         <w:t xml:space="preserve">     </w:t>
       </w:r>
-      <w:bookmarkStart w:id="60" w:name="_Toc336811414"/>
+      <w:bookmarkStart w:id="61" w:name="_Toc336811414"/>
       <w:r>
         <w:rPr>
           <w:rFonts w:ascii="Arial" w:hAnsi="Arial" w:cs="Arial"/>
@@ -40157,7 +41147,7 @@
         </w:rPr>
         <w:t>pecificação do Sensor de Chamas.</w:t>
       </w:r>
-      <w:bookmarkEnd w:id="60"/>
+      <w:bookmarkEnd w:id="61"/>
     </w:p>
     <w:tbl>
       <w:tblPr>
@@ -40344,8 +41334,57 @@
                 <w:sz w:val="24"/>
                 <w:szCs w:val="24"/>
               </w:rPr>
-              <w:t>0º C a 50º C</w:t>
+              <w:t>0</w:t>
             </w:r>
+            <w:proofErr w:type="gramStart"/>
+            <w:r>
+              <w:rPr>
+                <w:rFonts w:ascii="Arial" w:hAnsi="Arial" w:cs="Arial"/>
+                <w:color w:val="000000" w:themeColor="text1"/>
+                <w:sz w:val="24"/>
+                <w:szCs w:val="24"/>
+              </w:rPr>
+              <w:t xml:space="preserve"> </w:t>
+            </w:r>
+            <w:r>
+              <w:rPr>
+                <w:rFonts w:ascii="Arial" w:hAnsi="Arial" w:cs="Arial"/>
+                <w:color w:val="000000" w:themeColor="text1"/>
+                <w:sz w:val="24"/>
+                <w:szCs w:val="24"/>
+              </w:rPr>
+              <w:t xml:space="preserve"> </w:t>
+            </w:r>
+            <w:proofErr w:type="gramEnd"/>
+            <w:r>
+              <w:rPr>
+                <w:rFonts w:ascii="Arial" w:hAnsi="Arial" w:cs="Arial"/>
+                <w:color w:val="000000" w:themeColor="text1"/>
+                <w:sz w:val="24"/>
+                <w:szCs w:val="24"/>
+              </w:rPr>
+              <w:t>a 50</w:t>
+            </w:r>
+            <w:r>
+              <w:rPr>
+                <w:rFonts w:ascii="Arial" w:hAnsi="Arial" w:cs="Arial"/>
+                <w:color w:val="000000" w:themeColor="text1"/>
+                <w:sz w:val="24"/>
+                <w:szCs w:val="24"/>
+              </w:rPr>
+              <w:t xml:space="preserve"> </w:t>
+            </w:r>
+            <w:proofErr w:type="spellStart"/>
+            <w:r>
+              <w:rPr>
+                <w:rFonts w:ascii="Arial" w:hAnsi="Arial" w:cs="Arial"/>
+                <w:color w:val="000000" w:themeColor="text1"/>
+                <w:sz w:val="24"/>
+                <w:szCs w:val="24"/>
+              </w:rPr>
+              <w:t>ºC</w:t>
+            </w:r>
+            <w:proofErr w:type="spellEnd"/>
           </w:p>
         </w:tc>
       </w:tr>
@@ -40715,7 +41754,7 @@
           <w:szCs w:val="24"/>
         </w:rPr>
       </w:pPr>
-      <w:bookmarkStart w:id="61" w:name="_Toc336811508"/>
+      <w:bookmarkStart w:id="62" w:name="_Toc336811508"/>
       <w:r>
         <w:rPr>
           <w:rFonts w:ascii="Arial" w:hAnsi="Arial" w:cs="Arial"/>
@@ -40773,7 +41812,7 @@
         </w:rPr>
         <w:t>: Esquema Sensor Chamas x Arduino.</w:t>
       </w:r>
-      <w:bookmarkEnd w:id="61"/>
+      <w:bookmarkEnd w:id="62"/>
     </w:p>
     <w:p>
       <w:pPr>
@@ -40792,7 +41831,7 @@
           <w:szCs w:val="24"/>
         </w:rPr>
       </w:pPr>
-      <w:bookmarkStart w:id="62" w:name="_Toc336811324"/>
+      <w:bookmarkStart w:id="63" w:name="_Toc336811324"/>
       <w:r>
         <w:rPr>
           <w:rFonts w:ascii="Arial" w:hAnsi="Arial" w:cs="Arial"/>
@@ -40820,7 +41859,7 @@
         </w:rPr>
         <w:t>Comunicação</w:t>
       </w:r>
-      <w:bookmarkEnd w:id="62"/>
+      <w:bookmarkEnd w:id="63"/>
     </w:p>
     <w:p>
       <w:pPr>
@@ -40976,6 +42015,7 @@
         </w:rPr>
         <w:t xml:space="preserve"> cadastro do </w:t>
       </w:r>
+      <w:proofErr w:type="spellStart"/>
       <w:r>
         <w:rPr>
           <w:rFonts w:ascii="Arial" w:hAnsi="Arial" w:cs="Arial"/>
@@ -40985,6 +42025,7 @@
         </w:rPr>
         <w:t>token</w:t>
       </w:r>
+      <w:proofErr w:type="spellEnd"/>
       <w:r>
         <w:rPr>
           <w:rFonts w:ascii="Arial" w:hAnsi="Arial" w:cs="Arial"/>
@@ -40993,6 +42034,7 @@
         </w:rPr>
         <w:t xml:space="preserve"> de acesso ao </w:t>
       </w:r>
+      <w:proofErr w:type="spellStart"/>
       <w:r>
         <w:rPr>
           <w:rFonts w:ascii="Arial" w:hAnsi="Arial" w:cs="Arial"/>
@@ -41007,8 +42049,18 @@
           <w:sz w:val="24"/>
           <w:szCs w:val="24"/>
         </w:rPr>
-        <w:t xml:space="preserve">witter, postagem no </w:t>
-      </w:r>
+        <w:t>witter</w:t>
+      </w:r>
+      <w:proofErr w:type="spellEnd"/>
+      <w:r>
+        <w:rPr>
+          <w:rFonts w:ascii="Arial" w:hAnsi="Arial" w:cs="Arial"/>
+          <w:sz w:val="24"/>
+          <w:szCs w:val="24"/>
+        </w:rPr>
+        <w:t xml:space="preserve">, postagem no </w:t>
+      </w:r>
+      <w:proofErr w:type="spellStart"/>
       <w:r>
         <w:rPr>
           <w:rFonts w:ascii="Arial" w:hAnsi="Arial" w:cs="Arial"/>
@@ -41023,7 +42075,16 @@
           <w:sz w:val="24"/>
           <w:szCs w:val="24"/>
         </w:rPr>
-        <w:t>witter, ativação de todos os sensores e desativação dos mesmos.</w:t>
+        <w:t>witter</w:t>
+      </w:r>
+      <w:proofErr w:type="spellEnd"/>
+      <w:r>
+        <w:rPr>
+          <w:rFonts w:ascii="Arial" w:hAnsi="Arial" w:cs="Arial"/>
+          <w:sz w:val="24"/>
+          <w:szCs w:val="24"/>
+        </w:rPr>
+        <w:t>, ativação de todos os sensores e desativação dos mesmos.</w:t>
       </w:r>
       <w:r>
         <w:rPr>
@@ -41612,7 +42673,7 @@
           <w:szCs w:val="24"/>
         </w:rPr>
       </w:pPr>
-      <w:bookmarkStart w:id="63" w:name="_Toc336811509"/>
+      <w:bookmarkStart w:id="64" w:name="_Toc336811509"/>
       <w:r>
         <w:rPr>
           <w:rFonts w:ascii="Arial" w:hAnsi="Arial" w:cs="Arial"/>
@@ -41688,7 +42749,7 @@
         </w:rPr>
         <w:t xml:space="preserve"> Arduino.</w:t>
       </w:r>
-      <w:bookmarkEnd w:id="63"/>
+      <w:bookmarkEnd w:id="64"/>
     </w:p>
     <w:p>
       <w:pPr>
@@ -42013,7 +43074,7 @@
           <w:szCs w:val="28"/>
         </w:rPr>
       </w:pPr>
-      <w:bookmarkStart w:id="64" w:name="_Toc336811325"/>
+      <w:bookmarkStart w:id="65" w:name="_Toc336811325"/>
       <w:r>
         <w:rPr>
           <w:rFonts w:ascii="Arial" w:hAnsi="Arial" w:cs="Arial"/>
@@ -42057,9 +43118,20 @@
           <w:sz w:val="24"/>
           <w:szCs w:val="28"/>
         </w:rPr>
-        <w:t xml:space="preserve"> Twitter</w:t>
-      </w:r>
-      <w:bookmarkEnd w:id="64"/>
+        <w:t xml:space="preserve"> </w:t>
+      </w:r>
+      <w:proofErr w:type="spellStart"/>
+      <w:r>
+        <w:rPr>
+          <w:rFonts w:ascii="Arial" w:hAnsi="Arial" w:cs="Arial"/>
+          <w:b/>
+          <w:sz w:val="24"/>
+          <w:szCs w:val="28"/>
+        </w:rPr>
+        <w:t>Twitter</w:t>
+      </w:r>
+      <w:bookmarkEnd w:id="65"/>
+      <w:proofErr w:type="spellEnd"/>
     </w:p>
     <w:p>
       <w:pPr>
@@ -42086,15 +43158,33 @@
           <w:sz w:val="24"/>
           <w:szCs w:val="28"/>
         </w:rPr>
-        <w:t>eja enviado informações para o T</w:t>
-      </w:r>
+        <w:t xml:space="preserve">eja enviado informações para o </w:t>
+      </w:r>
+      <w:proofErr w:type="spellStart"/>
       <w:r>
         <w:rPr>
           <w:rFonts w:ascii="Arial" w:hAnsi="Arial" w:cs="Arial"/>
           <w:sz w:val="24"/>
           <w:szCs w:val="28"/>
         </w:rPr>
-        <w:t xml:space="preserve">witter, para isso é preciso </w:t>
+        <w:t>T</w:t>
+      </w:r>
+      <w:r>
+        <w:rPr>
+          <w:rFonts w:ascii="Arial" w:hAnsi="Arial" w:cs="Arial"/>
+          <w:sz w:val="24"/>
+          <w:szCs w:val="28"/>
+        </w:rPr>
+        <w:t>witter</w:t>
+      </w:r>
+      <w:proofErr w:type="spellEnd"/>
+      <w:r>
+        <w:rPr>
+          <w:rFonts w:ascii="Arial" w:hAnsi="Arial" w:cs="Arial"/>
+          <w:sz w:val="24"/>
+          <w:szCs w:val="28"/>
+        </w:rPr>
+        <w:t xml:space="preserve">, para isso é preciso </w:t>
       </w:r>
       <w:proofErr w:type="gramStart"/>
       <w:r>
@@ -42197,8 +43287,9 @@
           <w:sz w:val="24"/>
           <w:szCs w:val="24"/>
         </w:rPr>
-        <w:t>A comunicação com o Twitter não é de forma direta, a postagem vai para um servidor da O</w:t>
-      </w:r>
+        <w:t xml:space="preserve">A comunicação com o </w:t>
+      </w:r>
+      <w:proofErr w:type="spellStart"/>
       <w:r>
         <w:rPr>
           <w:rFonts w:ascii="Arial" w:hAnsi="Arial" w:cs="Arial"/>
@@ -42206,6 +43297,25 @@
           <w:sz w:val="24"/>
           <w:szCs w:val="24"/>
         </w:rPr>
+        <w:t>Twitter</w:t>
+      </w:r>
+      <w:proofErr w:type="spellEnd"/>
+      <w:r>
+        <w:rPr>
+          <w:rFonts w:ascii="Arial" w:hAnsi="Arial" w:cs="Arial"/>
+          <w:color w:val="000000" w:themeColor="text1"/>
+          <w:sz w:val="24"/>
+          <w:szCs w:val="24"/>
+        </w:rPr>
+        <w:t xml:space="preserve"> não é de forma direta, a postagem vai para um servidor da O</w:t>
+      </w:r>
+      <w:r>
+        <w:rPr>
+          <w:rFonts w:ascii="Arial" w:hAnsi="Arial" w:cs="Arial"/>
+          <w:color w:val="000000" w:themeColor="text1"/>
+          <w:sz w:val="24"/>
+          <w:szCs w:val="24"/>
+        </w:rPr>
         <w:t xml:space="preserve"> </w:t>
       </w:r>
       <w:proofErr w:type="spellStart"/>
@@ -42311,6 +43421,7 @@
         </w:rPr>
         <w:t xml:space="preserve"> uma determinada conta. A autorização consiste em gerar um </w:t>
       </w:r>
+      <w:proofErr w:type="spellStart"/>
       <w:r>
         <w:rPr>
           <w:rFonts w:ascii="Arial" w:hAnsi="Arial" w:cs="Arial"/>
@@ -42321,6 +43432,7 @@
         </w:rPr>
         <w:t>token</w:t>
       </w:r>
+      <w:proofErr w:type="spellEnd"/>
       <w:r>
         <w:rPr>
           <w:rStyle w:val="Refdenotaderodap"/>
@@ -42356,8 +43468,9 @@
           <w:sz w:val="24"/>
           <w:szCs w:val="24"/>
         </w:rPr>
-        <w:t xml:space="preserve"> T</w:t>
-      </w:r>
+        <w:t xml:space="preserve"> </w:t>
+      </w:r>
+      <w:proofErr w:type="spellStart"/>
       <w:r>
         <w:rPr>
           <w:rFonts w:ascii="Arial" w:hAnsi="Arial" w:cs="Arial"/>
@@ -42365,8 +43478,18 @@
           <w:sz w:val="24"/>
           <w:szCs w:val="24"/>
         </w:rPr>
+        <w:t>T</w:t>
+      </w:r>
+      <w:r>
+        <w:rPr>
+          <w:rFonts w:ascii="Arial" w:hAnsi="Arial" w:cs="Arial"/>
+          <w:color w:val="000000" w:themeColor="text1"/>
+          <w:sz w:val="24"/>
+          <w:szCs w:val="24"/>
+        </w:rPr>
         <w:t>witter</w:t>
       </w:r>
+      <w:proofErr w:type="spellEnd"/>
       <w:r>
         <w:rPr>
           <w:rFonts w:ascii="Arial" w:hAnsi="Arial" w:cs="Arial"/>
@@ -42376,6 +43499,7 @@
         </w:rPr>
         <w:t xml:space="preserve"> para onde será enviada a mensagem. No momento da postagem da mensagem na rede social é necessário que o </w:t>
       </w:r>
+      <w:proofErr w:type="spellStart"/>
       <w:r>
         <w:rPr>
           <w:rFonts w:ascii="Arial" w:hAnsi="Arial" w:cs="Arial"/>
@@ -42396,6 +43520,7 @@
         </w:rPr>
         <w:t>oken</w:t>
       </w:r>
+      <w:proofErr w:type="spellEnd"/>
       <w:r>
         <w:rPr>
           <w:rFonts w:ascii="Arial" w:hAnsi="Arial" w:cs="Arial"/>
@@ -42479,6 +43604,7 @@
         </w:rPr>
         <w:t xml:space="preserve">Não é possível enviar uma mesma mensagem ao </w:t>
       </w:r>
+      <w:proofErr w:type="spellStart"/>
       <w:r>
         <w:rPr>
           <w:rFonts w:ascii="Arial" w:hAnsi="Arial" w:cs="Arial"/>
@@ -42495,7 +43621,17 @@
           <w:sz w:val="24"/>
           <w:szCs w:val="24"/>
         </w:rPr>
-        <w:t>witter;</w:t>
+        <w:t>witter</w:t>
+      </w:r>
+      <w:proofErr w:type="spellEnd"/>
+      <w:r>
+        <w:rPr>
+          <w:rFonts w:ascii="Arial" w:hAnsi="Arial" w:cs="Arial"/>
+          <w:color w:val="000000" w:themeColor="text1"/>
+          <w:sz w:val="24"/>
+          <w:szCs w:val="24"/>
+        </w:rPr>
+        <w:t>;</w:t>
       </w:r>
     </w:p>
     <w:p>
@@ -42550,6 +43686,7 @@
         </w:rPr>
         <w:t xml:space="preserve"> mais de uma mensagem ao </w:t>
       </w:r>
+      <w:proofErr w:type="spellStart"/>
       <w:r>
         <w:rPr>
           <w:rFonts w:ascii="Arial" w:hAnsi="Arial" w:cs="Arial"/>
@@ -42566,7 +43703,17 @@
           <w:sz w:val="24"/>
           <w:szCs w:val="24"/>
         </w:rPr>
-        <w:t>witter por minuto;</w:t>
+        <w:t>witter</w:t>
+      </w:r>
+      <w:proofErr w:type="spellEnd"/>
+      <w:r>
+        <w:rPr>
+          <w:rFonts w:ascii="Arial" w:hAnsi="Arial" w:cs="Arial"/>
+          <w:color w:val="000000" w:themeColor="text1"/>
+          <w:sz w:val="24"/>
+          <w:szCs w:val="24"/>
+        </w:rPr>
+        <w:t xml:space="preserve"> por minuto;</w:t>
       </w:r>
     </w:p>
     <w:p>
@@ -42599,7 +43746,7 @@
           <w:szCs w:val="28"/>
         </w:rPr>
       </w:pPr>
-      <w:bookmarkStart w:id="65" w:name="_Toc336811326"/>
+      <w:bookmarkStart w:id="66" w:name="_Toc336811326"/>
       <w:r>
         <w:rPr>
           <w:rFonts w:ascii="Arial" w:hAnsi="Arial" w:cs="Arial"/>
@@ -42618,7 +43765,7 @@
         </w:rPr>
         <w:t xml:space="preserve"> Aplicação</w:t>
       </w:r>
-      <w:bookmarkEnd w:id="65"/>
+      <w:bookmarkEnd w:id="66"/>
     </w:p>
     <w:p>
       <w:pPr>
@@ -42637,7 +43784,7 @@
           <w:szCs w:val="24"/>
         </w:rPr>
       </w:pPr>
-      <w:bookmarkStart w:id="66" w:name="_Toc336811327"/>
+      <w:bookmarkStart w:id="67" w:name="_Toc336811327"/>
       <w:r>
         <w:rPr>
           <w:rFonts w:ascii="Arial" w:hAnsi="Arial" w:cs="Arial"/>
@@ -42645,9 +43792,20 @@
           <w:sz w:val="24"/>
           <w:szCs w:val="24"/>
         </w:rPr>
-        <w:t>– Android</w:t>
-      </w:r>
-      <w:bookmarkEnd w:id="66"/>
+        <w:t xml:space="preserve">– </w:t>
+      </w:r>
+      <w:proofErr w:type="spellStart"/>
+      <w:r>
+        <w:rPr>
+          <w:rFonts w:ascii="Arial" w:hAnsi="Arial" w:cs="Arial"/>
+          <w:b/>
+          <w:sz w:val="24"/>
+          <w:szCs w:val="24"/>
+        </w:rPr>
+        <w:t>Android</w:t>
+      </w:r>
+      <w:bookmarkEnd w:id="67"/>
+      <w:proofErr w:type="spellEnd"/>
     </w:p>
     <w:p>
       <w:pPr>
@@ -42732,13 +43890,23 @@
         </w:rPr>
         <w:t xml:space="preserve"> a plataforma de desenvolvimento para dispositivos móveis </w:t>
       </w:r>
-      <w:r>
-        <w:rPr>
-          <w:rFonts w:ascii="Arial" w:hAnsi="Arial" w:cs="Arial"/>
-          <w:sz w:val="24"/>
-          <w:szCs w:val="24"/>
-        </w:rPr>
-        <w:t>Android. Ele nos possibilita a criação de uma aplicação</w:t>
+      <w:proofErr w:type="spellStart"/>
+      <w:r>
+        <w:rPr>
+          <w:rFonts w:ascii="Arial" w:hAnsi="Arial" w:cs="Arial"/>
+          <w:sz w:val="24"/>
+          <w:szCs w:val="24"/>
+        </w:rPr>
+        <w:t>Android</w:t>
+      </w:r>
+      <w:proofErr w:type="spellEnd"/>
+      <w:r>
+        <w:rPr>
+          <w:rFonts w:ascii="Arial" w:hAnsi="Arial" w:cs="Arial"/>
+          <w:sz w:val="24"/>
+          <w:szCs w:val="24"/>
+        </w:rPr>
+        <w:t>. Ele nos possibilita a criação de uma aplicação</w:t>
       </w:r>
       <w:r>
         <w:rPr>
@@ -42945,7 +44113,7 @@
           <w:szCs w:val="24"/>
         </w:rPr>
       </w:pPr>
-      <w:bookmarkStart w:id="67" w:name="_Toc336811328"/>
+      <w:bookmarkStart w:id="68" w:name="_Toc336811328"/>
       <w:r>
         <w:rPr>
           <w:rFonts w:ascii="Arial" w:hAnsi="Arial" w:cs="Arial"/>
@@ -42982,7 +44150,7 @@
         </w:rPr>
         <w:t>Aplicativo</w:t>
       </w:r>
-      <w:bookmarkEnd w:id="67"/>
+      <w:bookmarkEnd w:id="68"/>
     </w:p>
     <w:p>
       <w:pPr>
@@ -43191,7 +44359,25 @@
           <w:sz w:val="24"/>
           <w:szCs w:val="24"/>
         </w:rPr>
-        <w:t>Ele pode ser executado em todos os aparelhos que tenham como sistema operacional padrão o Android, a partir da versão 2.3.</w:t>
+        <w:t xml:space="preserve">Ele pode ser executado em todos os aparelhos que tenham como sistema operacional padrão o </w:t>
+      </w:r>
+      <w:proofErr w:type="spellStart"/>
+      <w:r>
+        <w:rPr>
+          <w:rFonts w:ascii="Arial" w:hAnsi="Arial" w:cs="Arial"/>
+          <w:sz w:val="24"/>
+          <w:szCs w:val="24"/>
+        </w:rPr>
+        <w:t>Android</w:t>
+      </w:r>
+      <w:proofErr w:type="spellEnd"/>
+      <w:r>
+        <w:rPr>
+          <w:rFonts w:ascii="Arial" w:hAnsi="Arial" w:cs="Arial"/>
+          <w:sz w:val="24"/>
+          <w:szCs w:val="24"/>
+        </w:rPr>
+        <w:t>, a partir da versão 2.3.</w:t>
       </w:r>
     </w:p>
     <w:p>
@@ -43225,7 +44411,7 @@
           <w:szCs w:val="24"/>
         </w:rPr>
       </w:pPr>
-      <w:bookmarkStart w:id="68" w:name="_Toc336811329"/>
+      <w:bookmarkStart w:id="69" w:name="_Toc336811329"/>
       <w:r>
         <w:rPr>
           <w:rFonts w:ascii="Arial" w:hAnsi="Arial" w:cs="Arial"/>
@@ -43262,7 +44448,7 @@
         </w:rPr>
         <w:t xml:space="preserve"> de Programação</w:t>
       </w:r>
-      <w:bookmarkEnd w:id="68"/>
+      <w:bookmarkEnd w:id="69"/>
     </w:p>
     <w:p>
       <w:pPr>
@@ -43280,7 +44466,25 @@
           <w:sz w:val="24"/>
           <w:szCs w:val="24"/>
         </w:rPr>
-        <w:t>Programar para Android requer conhecimento em Java</w:t>
+        <w:t xml:space="preserve">Programar para </w:t>
+      </w:r>
+      <w:proofErr w:type="spellStart"/>
+      <w:r>
+        <w:rPr>
+          <w:rFonts w:ascii="Arial" w:hAnsi="Arial" w:cs="Arial"/>
+          <w:sz w:val="24"/>
+          <w:szCs w:val="24"/>
+        </w:rPr>
+        <w:t>Android</w:t>
+      </w:r>
+      <w:proofErr w:type="spellEnd"/>
+      <w:r>
+        <w:rPr>
+          <w:rFonts w:ascii="Arial" w:hAnsi="Arial" w:cs="Arial"/>
+          <w:sz w:val="24"/>
+          <w:szCs w:val="24"/>
+        </w:rPr>
+        <w:t xml:space="preserve"> requer conhecimento em Java</w:t>
       </w:r>
       <w:r>
         <w:rPr>
@@ -43530,7 +44734,25 @@
           <w:sz w:val="24"/>
           <w:szCs w:val="24"/>
         </w:rPr>
-        <w:t xml:space="preserve">a plataforma do Android </w:t>
+        <w:t xml:space="preserve">a plataforma do </w:t>
+      </w:r>
+      <w:proofErr w:type="spellStart"/>
+      <w:r>
+        <w:rPr>
+          <w:rFonts w:ascii="Arial" w:hAnsi="Arial" w:cs="Arial"/>
+          <w:sz w:val="24"/>
+          <w:szCs w:val="24"/>
+        </w:rPr>
+        <w:t>Android</w:t>
+      </w:r>
+      <w:proofErr w:type="spellEnd"/>
+      <w:r>
+        <w:rPr>
+          <w:rFonts w:ascii="Arial" w:hAnsi="Arial" w:cs="Arial"/>
+          <w:sz w:val="24"/>
+          <w:szCs w:val="24"/>
+        </w:rPr>
+        <w:t xml:space="preserve"> </w:t>
       </w:r>
       <w:r>
         <w:rPr>
@@ -43605,8 +44827,18 @@
           <w:sz w:val="24"/>
           <w:szCs w:val="24"/>
         </w:rPr>
-        <w:t>SDK do Android</w:t>
-      </w:r>
+        <w:t xml:space="preserve">SDK do </w:t>
+      </w:r>
+      <w:proofErr w:type="spellStart"/>
+      <w:r>
+        <w:rPr>
+          <w:rFonts w:ascii="Arial" w:hAnsi="Arial" w:cs="Arial"/>
+          <w:sz w:val="24"/>
+          <w:szCs w:val="24"/>
+        </w:rPr>
+        <w:t>Android</w:t>
+      </w:r>
+      <w:proofErr w:type="spellEnd"/>
       <w:r>
         <w:rPr>
           <w:rFonts w:ascii="Arial" w:hAnsi="Arial" w:cs="Arial"/>
@@ -43685,8 +44917,18 @@
           <w:sz w:val="24"/>
           <w:szCs w:val="24"/>
         </w:rPr>
-        <w:t>com sistema operacional Android</w:t>
-      </w:r>
+        <w:t xml:space="preserve">com sistema operacional </w:t>
+      </w:r>
+      <w:proofErr w:type="spellStart"/>
+      <w:r>
+        <w:rPr>
+          <w:rFonts w:ascii="Arial" w:hAnsi="Arial" w:cs="Arial"/>
+          <w:sz w:val="24"/>
+          <w:szCs w:val="24"/>
+        </w:rPr>
+        <w:t>Android</w:t>
+      </w:r>
+      <w:proofErr w:type="spellEnd"/>
       <w:r>
         <w:rPr>
           <w:rFonts w:ascii="Arial" w:hAnsi="Arial" w:cs="Arial"/>
@@ -43711,6 +44953,7 @@
         </w:rPr>
         <w:t xml:space="preserve"> pois ao compilar o projeto é enviado para o simulador e já é possível realizar os teste e até mesmo </w:t>
       </w:r>
+      <w:proofErr w:type="spellStart"/>
       <w:r>
         <w:rPr>
           <w:rFonts w:ascii="Arial" w:hAnsi="Arial" w:cs="Arial"/>
@@ -43720,6 +44963,7 @@
         </w:rPr>
         <w:t>debugar</w:t>
       </w:r>
+      <w:proofErr w:type="spellEnd"/>
       <w:r>
         <w:rPr>
           <w:rFonts w:ascii="Arial" w:hAnsi="Arial" w:cs="Arial"/>
@@ -43752,6 +44996,7 @@
         </w:rPr>
         <w:t xml:space="preserve"> arquivo com </w:t>
       </w:r>
+      <w:proofErr w:type="gramStart"/>
       <w:r>
         <w:rPr>
           <w:rFonts w:ascii="Arial" w:hAnsi="Arial" w:cs="Arial"/>
@@ -43760,13 +45005,24 @@
         </w:rPr>
         <w:t>extensão .</w:t>
       </w:r>
-      <w:r>
-        <w:rPr>
-          <w:rFonts w:ascii="Arial" w:hAnsi="Arial" w:cs="Arial"/>
-          <w:sz w:val="24"/>
-          <w:szCs w:val="24"/>
-        </w:rPr>
-        <w:t>apk que é o aplicativo final. Este arquivo então, pode ser copiado n</w:t>
+      <w:proofErr w:type="spellStart"/>
+      <w:proofErr w:type="gramEnd"/>
+      <w:r>
+        <w:rPr>
+          <w:rFonts w:ascii="Arial" w:hAnsi="Arial" w:cs="Arial"/>
+          <w:sz w:val="24"/>
+          <w:szCs w:val="24"/>
+        </w:rPr>
+        <w:t>apk</w:t>
+      </w:r>
+      <w:proofErr w:type="spellEnd"/>
+      <w:r>
+        <w:rPr>
+          <w:rFonts w:ascii="Arial" w:hAnsi="Arial" w:cs="Arial"/>
+          <w:sz w:val="24"/>
+          <w:szCs w:val="24"/>
+        </w:rPr>
+        <w:t xml:space="preserve"> que é o aplicativo final. Este arquivo então, pode ser copiado n</w:t>
       </w:r>
       <w:r>
         <w:rPr>
@@ -43899,8 +45155,18 @@
           <w:sz w:val="24"/>
           <w:szCs w:val="24"/>
         </w:rPr>
-        <w:t xml:space="preserve"> aparelho celular com o sistema Android</w:t>
-      </w:r>
+        <w:t xml:space="preserve"> aparelho celular com o sistema </w:t>
+      </w:r>
+      <w:proofErr w:type="spellStart"/>
+      <w:r>
+        <w:rPr>
+          <w:rFonts w:ascii="Arial" w:hAnsi="Arial" w:cs="Arial"/>
+          <w:sz w:val="24"/>
+          <w:szCs w:val="24"/>
+        </w:rPr>
+        <w:t>Android</w:t>
+      </w:r>
+      <w:proofErr w:type="spellEnd"/>
       <w:r>
         <w:rPr>
           <w:rFonts w:ascii="Arial" w:hAnsi="Arial" w:cs="Arial"/>
@@ -43909,6 +45175,7 @@
         </w:rPr>
         <w:t xml:space="preserve"> para testar a aplicação e também </w:t>
       </w:r>
+      <w:proofErr w:type="spellStart"/>
       <w:r>
         <w:rPr>
           <w:rFonts w:ascii="Arial" w:hAnsi="Arial" w:cs="Arial"/>
@@ -43918,6 +45185,7 @@
         </w:rPr>
         <w:t>debugar</w:t>
       </w:r>
+      <w:proofErr w:type="spellEnd"/>
       <w:r>
         <w:rPr>
           <w:rFonts w:ascii="Arial" w:hAnsi="Arial" w:cs="Arial"/>
@@ -43932,7 +45200,25 @@
           <w:sz w:val="24"/>
           <w:szCs w:val="24"/>
         </w:rPr>
-        <w:t xml:space="preserve">é necessário </w:t>
+        <w:t xml:space="preserve">é </w:t>
+      </w:r>
+      <w:proofErr w:type="gramStart"/>
+      <w:r>
+        <w:rPr>
+          <w:rFonts w:ascii="Arial" w:hAnsi="Arial" w:cs="Arial"/>
+          <w:sz w:val="24"/>
+          <w:szCs w:val="24"/>
+        </w:rPr>
+        <w:t>necessário</w:t>
+      </w:r>
+      <w:proofErr w:type="gramEnd"/>
+      <w:r>
+        <w:rPr>
+          <w:rFonts w:ascii="Arial" w:hAnsi="Arial" w:cs="Arial"/>
+          <w:sz w:val="24"/>
+          <w:szCs w:val="24"/>
+        </w:rPr>
+        <w:t xml:space="preserve"> </w:t>
       </w:r>
       <w:r>
         <w:rPr>
@@ -44139,7 +45425,7 @@
           <w:szCs w:val="20"/>
         </w:rPr>
       </w:pPr>
-      <w:bookmarkStart w:id="69" w:name="_Toc336811510"/>
+      <w:bookmarkStart w:id="70" w:name="_Toc336811510"/>
       <w:r>
         <w:rPr>
           <w:rFonts w:ascii="Arial" w:hAnsi="Arial" w:cs="Arial"/>
@@ -44213,6 +45499,7 @@
         </w:rPr>
         <w:t xml:space="preserve">o sistema operacional </w:t>
       </w:r>
+      <w:proofErr w:type="spellStart"/>
       <w:r>
         <w:rPr>
           <w:rFonts w:ascii="Arial" w:hAnsi="Arial" w:cs="Arial"/>
@@ -44220,8 +45507,9 @@
           <w:sz w:val="20"/>
           <w:szCs w:val="20"/>
         </w:rPr>
-        <w:t>Android 2.3</w:t>
-      </w:r>
+        <w:t>Android</w:t>
+      </w:r>
+      <w:proofErr w:type="spellEnd"/>
       <w:r>
         <w:rPr>
           <w:rFonts w:ascii="Arial" w:hAnsi="Arial" w:cs="Arial"/>
@@ -44229,9 +45517,18 @@
           <w:sz w:val="20"/>
           <w:szCs w:val="20"/>
         </w:rPr>
+        <w:t xml:space="preserve"> 2.3</w:t>
+      </w:r>
+      <w:r>
+        <w:rPr>
+          <w:rFonts w:ascii="Arial" w:hAnsi="Arial" w:cs="Arial"/>
+          <w:color w:val="auto"/>
+          <w:sz w:val="20"/>
+          <w:szCs w:val="20"/>
+        </w:rPr>
         <w:t>.</w:t>
       </w:r>
-      <w:bookmarkEnd w:id="69"/>
+      <w:bookmarkEnd w:id="70"/>
     </w:p>
     <w:p>
       <w:pPr>
@@ -44253,7 +45550,7 @@
           <w:szCs w:val="24"/>
         </w:rPr>
       </w:pPr>
-      <w:bookmarkStart w:id="70" w:name="_Toc336811330"/>
+      <w:bookmarkStart w:id="71" w:name="_Toc336811330"/>
       <w:r>
         <w:rPr>
           <w:rFonts w:ascii="Arial" w:hAnsi="Arial" w:cs="Arial"/>
@@ -44281,7 +45578,7 @@
         </w:rPr>
         <w:t>Funcionamento</w:t>
       </w:r>
-      <w:bookmarkEnd w:id="70"/>
+      <w:bookmarkEnd w:id="71"/>
     </w:p>
     <w:p>
       <w:pPr>
@@ -44688,7 +45985,25 @@
           <w:sz w:val="24"/>
           <w:szCs w:val="24"/>
         </w:rPr>
-        <w:t xml:space="preserve">istema operacional Android. </w:t>
+        <w:t xml:space="preserve">istema operacional </w:t>
+      </w:r>
+      <w:proofErr w:type="spellStart"/>
+      <w:r>
+        <w:rPr>
+          <w:rFonts w:ascii="Arial" w:hAnsi="Arial" w:cs="Arial"/>
+          <w:sz w:val="24"/>
+          <w:szCs w:val="24"/>
+        </w:rPr>
+        <w:t>Android</w:t>
+      </w:r>
+      <w:proofErr w:type="spellEnd"/>
+      <w:r>
+        <w:rPr>
+          <w:rFonts w:ascii="Arial" w:hAnsi="Arial" w:cs="Arial"/>
+          <w:sz w:val="24"/>
+          <w:szCs w:val="24"/>
+        </w:rPr>
+        <w:t xml:space="preserve">. </w:t>
       </w:r>
     </w:p>
     <w:p>
@@ -45033,8 +46348,8 @@
           <w:szCs w:val="24"/>
         </w:rPr>
       </w:pPr>
-      <w:bookmarkStart w:id="71" w:name="_Toc336800508"/>
-      <w:bookmarkStart w:id="72" w:name="_Toc336811331"/>
+      <w:bookmarkStart w:id="72" w:name="_Toc336800508"/>
+      <w:bookmarkStart w:id="73" w:name="_Toc336811331"/>
       <w:r>
         <w:rPr>
           <w:rFonts w:ascii="Arial" w:hAnsi="Arial" w:cs="Arial"/>
@@ -45045,7 +46360,7 @@
         <w:lastRenderedPageBreak/>
         <w:t>C</w:t>
       </w:r>
-      <w:bookmarkEnd w:id="71"/>
+      <w:bookmarkEnd w:id="72"/>
       <w:r>
         <w:rPr>
           <w:rFonts w:ascii="Arial" w:hAnsi="Arial" w:cs="Arial"/>
@@ -45055,7 +46370,7 @@
         </w:rPr>
         <w:t>ONCLUSÃO</w:t>
       </w:r>
-      <w:bookmarkEnd w:id="72"/>
+      <w:bookmarkEnd w:id="73"/>
       <w:r>
         <w:rPr>
           <w:rFonts w:ascii="Arial" w:hAnsi="Arial" w:cs="Arial"/>
@@ -45577,7 +46892,7 @@
           <w:szCs w:val="24"/>
         </w:rPr>
       </w:pPr>
-      <w:bookmarkStart w:id="73" w:name="_Toc336811332"/>
+      <w:bookmarkStart w:id="74" w:name="_Toc336811332"/>
       <w:r>
         <w:rPr>
           <w:rFonts w:ascii="Arial" w:hAnsi="Arial" w:cs="Arial"/>
@@ -45597,7 +46912,7 @@
         </w:rPr>
         <w:t>NCIAS</w:t>
       </w:r>
-      <w:bookmarkEnd w:id="73"/>
+      <w:bookmarkEnd w:id="74"/>
     </w:p>
     <w:p/>
     <w:p>
@@ -45718,6 +47033,7 @@
         </w:rPr>
         <w:t> </w:t>
       </w:r>
+      <w:proofErr w:type="spellStart"/>
       <w:r>
         <w:rPr>
           <w:rStyle w:val="Forte"/>
@@ -45725,7 +47041,17 @@
           <w:sz w:val="24"/>
           <w:shd w:val="clear" w:color="auto" w:fill="FFFFFF"/>
         </w:rPr>
-        <w:t xml:space="preserve">Android Passa das 850,000 Ativações Por Dia, Colocando </w:t>
+        <w:t>Android</w:t>
+      </w:r>
+      <w:proofErr w:type="spellEnd"/>
+      <w:r>
+        <w:rPr>
+          <w:rStyle w:val="Forte"/>
+          <w:rFonts w:ascii="Arial" w:hAnsi="Arial" w:cs="Arial"/>
+          <w:sz w:val="24"/>
+          <w:shd w:val="clear" w:color="auto" w:fill="FFFFFF"/>
+        </w:rPr>
+        <w:t xml:space="preserve"> Passa das 850,000 Ativações Por Dia, Colocando </w:t>
       </w:r>
       <w:proofErr w:type="spellStart"/>
       <w:proofErr w:type="gramStart"/>
@@ -45833,8 +47159,6 @@
         </w:rPr>
         <w:t>Disponível em: &lt;http://developer.android.com/resources/dashboard/platform-versions.html&gt;. Acesso em: 01 jun. 2012.</w:t>
       </w:r>
-      <w:bookmarkStart w:id="74" w:name="_GoBack"/>
-      <w:bookmarkEnd w:id="74"/>
     </w:p>
     <w:p>
       <w:pPr>
@@ -46337,7 +47661,47 @@
           <w:sz w:val="24"/>
           <w:shd w:val="clear" w:color="auto" w:fill="FFFFFF"/>
         </w:rPr>
-        <w:t>Google Android: aprenda a criar aplicações para dispositivos móveis com o Android SDK.</w:t>
+        <w:t xml:space="preserve">Google </w:t>
+      </w:r>
+      <w:proofErr w:type="spellStart"/>
+      <w:r>
+        <w:rPr>
+          <w:rStyle w:val="Forte"/>
+          <w:rFonts w:ascii="Arial" w:hAnsi="Arial" w:cs="Arial"/>
+          <w:sz w:val="24"/>
+          <w:shd w:val="clear" w:color="auto" w:fill="FFFFFF"/>
+        </w:rPr>
+        <w:t>Android</w:t>
+      </w:r>
+      <w:proofErr w:type="spellEnd"/>
+      <w:r>
+        <w:rPr>
+          <w:rStyle w:val="Forte"/>
+          <w:rFonts w:ascii="Arial" w:hAnsi="Arial" w:cs="Arial"/>
+          <w:sz w:val="24"/>
+          <w:shd w:val="clear" w:color="auto" w:fill="FFFFFF"/>
+        </w:rPr>
+        <w:t xml:space="preserve">: aprenda a criar aplicações para dispositivos móveis com o </w:t>
+      </w:r>
+      <w:proofErr w:type="spellStart"/>
+      <w:r>
+        <w:rPr>
+          <w:rStyle w:val="Forte"/>
+          <w:rFonts w:ascii="Arial" w:hAnsi="Arial" w:cs="Arial"/>
+          <w:sz w:val="24"/>
+          <w:shd w:val="clear" w:color="auto" w:fill="FFFFFF"/>
+        </w:rPr>
+        <w:t>Android</w:t>
+      </w:r>
+      <w:proofErr w:type="spellEnd"/>
+      <w:r>
+        <w:rPr>
+          <w:rStyle w:val="Forte"/>
+          <w:rFonts w:ascii="Arial" w:hAnsi="Arial" w:cs="Arial"/>
+          <w:sz w:val="24"/>
+          <w:shd w:val="clear" w:color="auto" w:fill="FFFFFF"/>
+        </w:rPr>
+        <w:t xml:space="preserve"> SDK.</w:t>
       </w:r>
       <w:r>
         <w:rPr>
@@ -47239,7 +48603,6 @@
         <w:docPartUnique/>
       </w:docPartObj>
     </w:sdtPr>
-    <w:sdtEndPr/>
     <w:sdtContent>
       <w:p>
         <w:pPr>
@@ -47259,7 +48622,7 @@
           <w:rPr>
             <w:noProof/>
           </w:rPr>
-          <w:t>14</w:t>
+          <w:t>12</w:t>
         </w:r>
         <w:r>
           <w:rPr>
@@ -47288,7 +48651,6 @@
         <w:docPartUnique/>
       </w:docPartObj>
     </w:sdtPr>
-    <w:sdtEndPr/>
     <w:sdtContent>
       <w:p>
         <w:pPr>
@@ -47308,7 +48670,7 @@
           <w:rPr>
             <w:noProof/>
           </w:rPr>
-          <w:t>24</w:t>
+          <w:t>15</w:t>
         </w:r>
         <w:r>
           <w:rPr>
@@ -47337,7 +48699,6 @@
         <w:docPartUnique/>
       </w:docPartObj>
     </w:sdtPr>
-    <w:sdtEndPr/>
     <w:sdtContent>
       <w:p>
         <w:pPr>
@@ -47357,7 +48718,7 @@
           <w:rPr>
             <w:noProof/>
           </w:rPr>
-          <w:t>26</w:t>
+          <w:t>25</w:t>
         </w:r>
         <w:r>
           <w:rPr>
@@ -47386,7 +48747,6 @@
         <w:docPartUnique/>
       </w:docPartObj>
     </w:sdtPr>
-    <w:sdtEndPr/>
     <w:sdtContent>
       <w:p>
         <w:pPr>
@@ -47435,7 +48795,6 @@
         <w:docPartUnique/>
       </w:docPartObj>
     </w:sdtPr>
-    <w:sdtEndPr/>
     <w:sdtContent>
       <w:p>
         <w:pPr>
@@ -47455,7 +48814,7 @@
           <w:rPr>
             <w:noProof/>
           </w:rPr>
-          <w:t>55</w:t>
+          <w:t>28</w:t>
         </w:r>
         <w:r>
           <w:rPr>
@@ -52594,11 +53953,11 @@
           <c:showBubbleSize val="0"/>
         </c:dLbls>
         <c:gapWidth val="150"/>
-        <c:axId val="137543680"/>
-        <c:axId val="137545216"/>
+        <c:axId val="180539392"/>
+        <c:axId val="180540928"/>
       </c:barChart>
       <c:catAx>
-        <c:axId val="137543680"/>
+        <c:axId val="180539392"/>
         <c:scaling>
           <c:orientation val="minMax"/>
         </c:scaling>
@@ -52607,7 +53966,7 @@
         <c:majorTickMark val="out"/>
         <c:minorTickMark val="none"/>
         <c:tickLblPos val="nextTo"/>
-        <c:crossAx val="137545216"/>
+        <c:crossAx val="180540928"/>
         <c:crosses val="autoZero"/>
         <c:auto val="1"/>
         <c:lblAlgn val="ctr"/>
@@ -52615,7 +53974,7 @@
         <c:noMultiLvlLbl val="0"/>
       </c:catAx>
       <c:valAx>
-        <c:axId val="137545216"/>
+        <c:axId val="180540928"/>
         <c:scaling>
           <c:orientation val="minMax"/>
         </c:scaling>
@@ -52626,7 +53985,7 @@
         <c:majorTickMark val="out"/>
         <c:minorTickMark val="none"/>
         <c:tickLblPos val="nextTo"/>
-        <c:crossAx val="137543680"/>
+        <c:crossAx val="180539392"/>
         <c:crosses val="autoZero"/>
         <c:crossBetween val="between"/>
       </c:valAx>
@@ -52744,11 +54103,11 @@
           <c:showBubbleSize val="0"/>
         </c:dLbls>
         <c:gapWidth val="150"/>
-        <c:axId val="135280128"/>
-        <c:axId val="135281664"/>
+        <c:axId val="115829376"/>
+        <c:axId val="123695488"/>
       </c:barChart>
       <c:catAx>
-        <c:axId val="135280128"/>
+        <c:axId val="115829376"/>
         <c:scaling>
           <c:orientation val="minMax"/>
         </c:scaling>
@@ -52757,7 +54116,7 @@
         <c:majorTickMark val="out"/>
         <c:minorTickMark val="none"/>
         <c:tickLblPos val="nextTo"/>
-        <c:crossAx val="135281664"/>
+        <c:crossAx val="123695488"/>
         <c:crosses val="autoZero"/>
         <c:auto val="1"/>
         <c:lblAlgn val="ctr"/>
@@ -52765,7 +54124,7 @@
         <c:noMultiLvlLbl val="0"/>
       </c:catAx>
       <c:valAx>
-        <c:axId val="135281664"/>
+        <c:axId val="123695488"/>
         <c:scaling>
           <c:orientation val="minMax"/>
         </c:scaling>
@@ -52776,7 +54135,7 @@
         <c:majorTickMark val="out"/>
         <c:minorTickMark val="none"/>
         <c:tickLblPos val="nextTo"/>
-        <c:crossAx val="135280128"/>
+        <c:crossAx val="115829376"/>
         <c:crosses val="autoZero"/>
         <c:crossBetween val="between"/>
       </c:valAx>
@@ -53140,12 +54499,12 @@
         </c:dLbls>
         <c:gapWidth val="150"/>
         <c:shape val="box"/>
-        <c:axId val="136012160"/>
-        <c:axId val="136013696"/>
+        <c:axId val="123717504"/>
+        <c:axId val="123719040"/>
         <c:axId val="0"/>
       </c:bar3DChart>
       <c:catAx>
-        <c:axId val="136012160"/>
+        <c:axId val="123717504"/>
         <c:scaling>
           <c:orientation val="minMax"/>
         </c:scaling>
@@ -53154,7 +54513,7 @@
         <c:majorTickMark val="out"/>
         <c:minorTickMark val="none"/>
         <c:tickLblPos val="nextTo"/>
-        <c:crossAx val="136013696"/>
+        <c:crossAx val="123719040"/>
         <c:crosses val="autoZero"/>
         <c:auto val="1"/>
         <c:lblAlgn val="ctr"/>
@@ -53162,7 +54521,7 @@
         <c:noMultiLvlLbl val="0"/>
       </c:catAx>
       <c:valAx>
-        <c:axId val="136013696"/>
+        <c:axId val="123719040"/>
         <c:scaling>
           <c:orientation val="minMax"/>
         </c:scaling>
@@ -53172,7 +54531,7 @@
         <c:majorTickMark val="none"/>
         <c:minorTickMark val="none"/>
         <c:tickLblPos val="nextTo"/>
-        <c:crossAx val="136012160"/>
+        <c:crossAx val="123717504"/>
         <c:crosses val="autoZero"/>
         <c:crossBetween val="between"/>
       </c:valAx>
@@ -53792,11 +55151,11 @@
           <c:showBubbleSize val="0"/>
         </c:dLbls>
         <c:gapWidth val="150"/>
-        <c:axId val="137234304"/>
-        <c:axId val="137235840"/>
+        <c:axId val="138969088"/>
+        <c:axId val="138970624"/>
       </c:barChart>
       <c:catAx>
-        <c:axId val="137234304"/>
+        <c:axId val="138969088"/>
         <c:scaling>
           <c:orientation val="minMax"/>
         </c:scaling>
@@ -53805,7 +55164,7 @@
         <c:majorTickMark val="out"/>
         <c:minorTickMark val="none"/>
         <c:tickLblPos val="nextTo"/>
-        <c:crossAx val="137235840"/>
+        <c:crossAx val="138970624"/>
         <c:crosses val="autoZero"/>
         <c:auto val="1"/>
         <c:lblAlgn val="ctr"/>
@@ -53813,7 +55172,7 @@
         <c:noMultiLvlLbl val="0"/>
       </c:catAx>
       <c:valAx>
-        <c:axId val="137235840"/>
+        <c:axId val="138970624"/>
         <c:scaling>
           <c:orientation val="minMax"/>
         </c:scaling>
@@ -53824,7 +55183,7 @@
         <c:majorTickMark val="out"/>
         <c:minorTickMark val="none"/>
         <c:tickLblPos val="nextTo"/>
-        <c:crossAx val="137234304"/>
+        <c:crossAx val="138969088"/>
         <c:crosses val="autoZero"/>
         <c:crossBetween val="between"/>
       </c:valAx>
@@ -54664,11 +56023,11 @@
           <c:showBubbleSize val="0"/>
         </c:dLbls>
         <c:gapWidth val="100"/>
-        <c:axId val="140920320"/>
-        <c:axId val="140918784"/>
+        <c:axId val="139205632"/>
+        <c:axId val="139204096"/>
       </c:barChart>
       <c:valAx>
-        <c:axId val="140918784"/>
+        <c:axId val="139204096"/>
         <c:scaling>
           <c:orientation val="minMax"/>
         </c:scaling>
@@ -54679,12 +56038,12 @@
         <c:majorTickMark val="out"/>
         <c:minorTickMark val="none"/>
         <c:tickLblPos val="nextTo"/>
-        <c:crossAx val="140920320"/>
+        <c:crossAx val="139205632"/>
         <c:crosses val="autoZero"/>
         <c:crossBetween val="between"/>
       </c:valAx>
       <c:catAx>
-        <c:axId val="140920320"/>
+        <c:axId val="139205632"/>
         <c:scaling>
           <c:orientation val="minMax"/>
         </c:scaling>
@@ -54693,7 +56052,7 @@
         <c:majorTickMark val="out"/>
         <c:minorTickMark val="none"/>
         <c:tickLblPos val="nextTo"/>
-        <c:crossAx val="140918784"/>
+        <c:crossAx val="139204096"/>
         <c:crosses val="autoZero"/>
         <c:auto val="1"/>
         <c:lblAlgn val="ctr"/>
@@ -55005,7 +56364,7 @@
 </file>
 
 <file path=customXml/itemProps1.xml><?xml version="1.0" encoding="utf-8"?>
-<ds:datastoreItem xmlns:ds="http://schemas.openxmlformats.org/officeDocument/2006/customXml" ds:itemID="{DDF98F11-C223-4B45-BD4A-7E29A2E21893}">
+<ds:datastoreItem xmlns:ds="http://schemas.openxmlformats.org/officeDocument/2006/customXml" ds:itemID="{B2C41FA0-FDEE-4DCD-A7E9-7F8D26D25BCC}">
   <ds:schemaRefs>
     <ds:schemaRef ds:uri="http://schemas.openxmlformats.org/officeDocument/2006/bibliography"/>
   </ds:schemaRefs>

</xml_diff>